<commit_message>
#143: write-up.docx, update analysis
</commit_message>
<xml_diff>
--- a/hw7/write-up.docx
+++ b/hw7/write-up.docx
@@ -667,12 +667,7 @@
           <w:szCs w:val="24"/>
         </w:rPr>
         <w:sectPr>
-          <w:headerReference w:type="even" r:id="rId10"/>
-          <w:headerReference w:type="default" r:id="rId11"/>
-          <w:footerReference w:type="even" r:id="rId12"/>
-          <w:footerReference w:type="default" r:id="rId13"/>
-          <w:headerReference w:type="first" r:id="rId14"/>
-          <w:footerReference w:type="first" r:id="rId15"/>
+          <w:headerReference w:type="default" r:id="rId10"/>
           <w:pgSz w:w="12240" w:h="15840"/>
           <w:pgMar w:top="1440" w:right="1440" w:bottom="1440" w:left="1440" w:header="720" w:footer="720" w:gutter="0"/>
           <w:pgNumType w:start="0"/>
@@ -730,7 +725,7 @@
           <w:r>
             <w:fldChar w:fldCharType="separate"/>
           </w:r>
-          <w:hyperlink w:anchor="_Toc9784400" w:history="1">
+          <w:hyperlink w:anchor="_Toc9812292" w:history="1">
             <w:r>
               <w:rPr>
                 <w:rStyle w:val="Hyperlink"/>
@@ -757,7 +752,7 @@
                 <w:noProof/>
                 <w:webHidden/>
               </w:rPr>
-              <w:instrText xml:space="preserve"> PAGEREF _Toc9784400 \h </w:instrText>
+              <w:instrText xml:space="preserve"> PAGEREF _Toc9812292 \h </w:instrText>
             </w:r>
             <w:r>
               <w:rPr>
@@ -799,7 +794,7 @@
               <w:noProof/>
             </w:rPr>
           </w:pPr>
-          <w:hyperlink w:anchor="_Toc9784401" w:history="1">
+          <w:hyperlink w:anchor="_Toc9812293" w:history="1">
             <w:r>
               <w:rPr>
                 <w:rStyle w:val="Hyperlink"/>
@@ -826,7 +821,7 @@
                 <w:noProof/>
                 <w:webHidden/>
               </w:rPr>
-              <w:instrText xml:space="preserve"> PAGEREF _Toc9784401 \h </w:instrText>
+              <w:instrText xml:space="preserve"> PAGEREF _Toc9812293 \h </w:instrText>
             </w:r>
             <w:r>
               <w:rPr>
@@ -846,7 +841,7 @@
                 <w:noProof/>
                 <w:webHidden/>
               </w:rPr>
-              <w:t>3</w:t>
+              <w:t>2</w:t>
             </w:r>
             <w:r>
               <w:rPr>
@@ -868,7 +863,7 @@
               <w:noProof/>
             </w:rPr>
           </w:pPr>
-          <w:hyperlink w:anchor="_Toc9784402" w:history="1">
+          <w:hyperlink w:anchor="_Toc9812294" w:history="1">
             <w:r>
               <w:rPr>
                 <w:rStyle w:val="Hyperlink"/>
@@ -895,7 +890,7 @@
                 <w:noProof/>
                 <w:webHidden/>
               </w:rPr>
-              <w:instrText xml:space="preserve"> PAGEREF _Toc9784402 \h </w:instrText>
+              <w:instrText xml:space="preserve"> PAGEREF _Toc9812294 \h </w:instrText>
             </w:r>
             <w:r>
               <w:rPr>
@@ -915,7 +910,7 @@
                 <w:noProof/>
                 <w:webHidden/>
               </w:rPr>
-              <w:t>3</w:t>
+              <w:t>2</w:t>
             </w:r>
             <w:r>
               <w:rPr>
@@ -937,7 +932,7 @@
               <w:noProof/>
             </w:rPr>
           </w:pPr>
-          <w:hyperlink w:anchor="_Toc9784403" w:history="1">
+          <w:hyperlink w:anchor="_Toc9812295" w:history="1">
             <w:r>
               <w:rPr>
                 <w:rStyle w:val="Hyperlink"/>
@@ -964,7 +959,7 @@
                 <w:noProof/>
                 <w:webHidden/>
               </w:rPr>
-              <w:instrText xml:space="preserve"> PAGEREF _Toc9784403 \h </w:instrText>
+              <w:instrText xml:space="preserve"> PAGEREF _Toc9812295 \h </w:instrText>
             </w:r>
             <w:r>
               <w:rPr>
@@ -984,7 +979,211 @@
                 <w:noProof/>
                 <w:webHidden/>
               </w:rPr>
-              <w:t>4</w:t>
+              <w:t>2</w:t>
+            </w:r>
+            <w:r>
+              <w:rPr>
+                <w:noProof/>
+                <w:webHidden/>
+              </w:rPr>
+              <w:fldChar w:fldCharType="end"/>
+            </w:r>
+          </w:hyperlink>
+        </w:p>
+        <w:p>
+          <w:pPr>
+            <w:pStyle w:val="TOC2"/>
+            <w:tabs>
+              <w:tab w:val="right" w:leader="dot" w:pos="9350"/>
+            </w:tabs>
+            <w:rPr>
+              <w:noProof/>
+            </w:rPr>
+          </w:pPr>
+          <w:hyperlink w:anchor="_Toc9812296" w:history="1">
+            <w:r>
+              <w:rPr>
+                <w:rStyle w:val="Hyperlink"/>
+                <w:noProof/>
+              </w:rPr>
+              <w:t>Unigram Models</w:t>
+            </w:r>
+            <w:r>
+              <w:rPr>
+                <w:noProof/>
+                <w:webHidden/>
+              </w:rPr>
+              <w:tab/>
+            </w:r>
+            <w:r>
+              <w:rPr>
+                <w:noProof/>
+                <w:webHidden/>
+              </w:rPr>
+              <w:fldChar w:fldCharType="begin"/>
+            </w:r>
+            <w:r>
+              <w:rPr>
+                <w:noProof/>
+                <w:webHidden/>
+              </w:rPr>
+              <w:instrText xml:space="preserve"> PAGEREF _Toc9812296 \h </w:instrText>
+            </w:r>
+            <w:r>
+              <w:rPr>
+                <w:noProof/>
+                <w:webHidden/>
+              </w:rPr>
+            </w:r>
+            <w:r>
+              <w:rPr>
+                <w:noProof/>
+                <w:webHidden/>
+              </w:rPr>
+              <w:fldChar w:fldCharType="separate"/>
+            </w:r>
+            <w:r>
+              <w:rPr>
+                <w:noProof/>
+                <w:webHidden/>
+              </w:rPr>
+              <w:t>2</w:t>
+            </w:r>
+            <w:r>
+              <w:rPr>
+                <w:noProof/>
+                <w:webHidden/>
+              </w:rPr>
+              <w:fldChar w:fldCharType="end"/>
+            </w:r>
+          </w:hyperlink>
+        </w:p>
+        <w:p>
+          <w:pPr>
+            <w:pStyle w:val="TOC2"/>
+            <w:tabs>
+              <w:tab w:val="right" w:leader="dot" w:pos="9350"/>
+            </w:tabs>
+            <w:rPr>
+              <w:noProof/>
+            </w:rPr>
+          </w:pPr>
+          <w:hyperlink w:anchor="_Toc9812297" w:history="1">
+            <w:r>
+              <w:rPr>
+                <w:rStyle w:val="Hyperlink"/>
+                <w:noProof/>
+              </w:rPr>
+              <w:t>Unigram and Bigram Models</w:t>
+            </w:r>
+            <w:r>
+              <w:rPr>
+                <w:noProof/>
+                <w:webHidden/>
+              </w:rPr>
+              <w:tab/>
+            </w:r>
+            <w:r>
+              <w:rPr>
+                <w:noProof/>
+                <w:webHidden/>
+              </w:rPr>
+              <w:fldChar w:fldCharType="begin"/>
+            </w:r>
+            <w:r>
+              <w:rPr>
+                <w:noProof/>
+                <w:webHidden/>
+              </w:rPr>
+              <w:instrText xml:space="preserve"> PAGEREF _Toc9812297 \h </w:instrText>
+            </w:r>
+            <w:r>
+              <w:rPr>
+                <w:noProof/>
+                <w:webHidden/>
+              </w:rPr>
+            </w:r>
+            <w:r>
+              <w:rPr>
+                <w:noProof/>
+                <w:webHidden/>
+              </w:rPr>
+              <w:fldChar w:fldCharType="separate"/>
+            </w:r>
+            <w:r>
+              <w:rPr>
+                <w:noProof/>
+                <w:webHidden/>
+              </w:rPr>
+              <w:t>2</w:t>
+            </w:r>
+            <w:r>
+              <w:rPr>
+                <w:noProof/>
+                <w:webHidden/>
+              </w:rPr>
+              <w:fldChar w:fldCharType="end"/>
+            </w:r>
+          </w:hyperlink>
+        </w:p>
+        <w:p>
+          <w:pPr>
+            <w:pStyle w:val="TOC2"/>
+            <w:tabs>
+              <w:tab w:val="right" w:leader="dot" w:pos="9350"/>
+            </w:tabs>
+            <w:rPr>
+              <w:noProof/>
+            </w:rPr>
+          </w:pPr>
+          <w:hyperlink w:anchor="_Toc9812298" w:history="1">
+            <w:r>
+              <w:rPr>
+                <w:rStyle w:val="Hyperlink"/>
+                <w:noProof/>
+              </w:rPr>
+              <w:t>Unigram (100% train)</w:t>
+            </w:r>
+            <w:r>
+              <w:rPr>
+                <w:noProof/>
+                <w:webHidden/>
+              </w:rPr>
+              <w:tab/>
+            </w:r>
+            <w:r>
+              <w:rPr>
+                <w:noProof/>
+                <w:webHidden/>
+              </w:rPr>
+              <w:fldChar w:fldCharType="begin"/>
+            </w:r>
+            <w:r>
+              <w:rPr>
+                <w:noProof/>
+                <w:webHidden/>
+              </w:rPr>
+              <w:instrText xml:space="preserve"> PAGEREF _Toc9812298 \h </w:instrText>
+            </w:r>
+            <w:r>
+              <w:rPr>
+                <w:noProof/>
+                <w:webHidden/>
+              </w:rPr>
+            </w:r>
+            <w:r>
+              <w:rPr>
+                <w:noProof/>
+                <w:webHidden/>
+              </w:rPr>
+              <w:fldChar w:fldCharType="separate"/>
+            </w:r>
+            <w:r>
+              <w:rPr>
+                <w:noProof/>
+                <w:webHidden/>
+              </w:rPr>
+              <w:t>2</w:t>
             </w:r>
             <w:r>
               <w:rPr>
@@ -1006,7 +1205,7 @@
               <w:noProof/>
             </w:rPr>
           </w:pPr>
-          <w:hyperlink w:anchor="_Toc9784404" w:history="1">
+          <w:hyperlink w:anchor="_Toc9812299" w:history="1">
             <w:r>
               <w:rPr>
                 <w:rStyle w:val="Hyperlink"/>
@@ -1033,7 +1232,7 @@
                 <w:noProof/>
                 <w:webHidden/>
               </w:rPr>
-              <w:instrText xml:space="preserve"> PAGEREF _Toc9784404 \h </w:instrText>
+              <w:instrText xml:space="preserve"> PAGEREF _Toc9812299 \h </w:instrText>
             </w:r>
             <w:r>
               <w:rPr>
@@ -1053,7 +1252,7 @@
                 <w:noProof/>
                 <w:webHidden/>
               </w:rPr>
-              <w:t>7</w:t>
+              <w:t>2</w:t>
             </w:r>
             <w:r>
               <w:rPr>
@@ -1097,7 +1296,7 @@
       <w:pPr>
         <w:pStyle w:val="Heading1"/>
       </w:pPr>
-      <w:bookmarkStart w:id="0" w:name="_Toc9784400"/>
+      <w:bookmarkStart w:id="0" w:name="_Toc9812292"/>
       <w:r>
         <w:lastRenderedPageBreak/>
         <w:t>Introduction</w:t>
@@ -1117,7 +1316,7 @@
       <w:pPr>
         <w:pStyle w:val="Heading1"/>
       </w:pPr>
-      <w:bookmarkStart w:id="1" w:name="_Toc9784401"/>
+      <w:bookmarkStart w:id="1" w:name="_Toc9812293"/>
       <w:r>
         <w:t>Analysis</w:t>
       </w:r>
@@ -1131,34 +1330,545 @@
           <w:szCs w:val="24"/>
         </w:rPr>
       </w:pPr>
+      <w:r>
+        <w:rPr>
+          <w:sz w:val="24"/>
+          <w:szCs w:val="24"/>
+        </w:rPr>
+        <w:t>The Multinomial Naïve Bayes (MNB), and Support Vector Machines (SVM) were used to classify tweets into a series of sentiment categories.</w:t>
+      </w:r>
+      <w:r>
+        <w:rPr>
+          <w:sz w:val="24"/>
+          <w:szCs w:val="24"/>
+        </w:rPr>
+        <w:t xml:space="preserve"> </w:t>
+      </w:r>
+      <w:r>
+        <w:rPr>
+          <w:sz w:val="24"/>
+          <w:szCs w:val="24"/>
+        </w:rPr>
+        <w:t>Specifically,</w:t>
+      </w:r>
+      <w:r>
+        <w:rPr>
+          <w:sz w:val="24"/>
+          <w:szCs w:val="24"/>
+        </w:rPr>
+        <w:t xml:space="preserve"> tweets </w:t>
+      </w:r>
+      <w:r>
+        <w:rPr>
+          <w:sz w:val="24"/>
+          <w:szCs w:val="24"/>
+        </w:rPr>
+        <w:t xml:space="preserve">related to the </w:t>
+      </w:r>
+      <w:r>
+        <w:rPr>
+          <w:sz w:val="24"/>
+          <w:szCs w:val="24"/>
+        </w:rPr>
+        <w:t>HBO</w:t>
+      </w:r>
+      <w:r>
+        <w:rPr>
+          <w:sz w:val="24"/>
+          <w:szCs w:val="24"/>
+        </w:rPr>
+        <w:t xml:space="preserve"> series Game of Thrones (GOT) were compiled, then trained again</w:t>
+      </w:r>
+      <w:r>
+        <w:rPr>
+          <w:sz w:val="24"/>
+          <w:szCs w:val="24"/>
+        </w:rPr>
+        <w:t>st</w:t>
+      </w:r>
+      <w:r>
+        <w:rPr>
+          <w:sz w:val="24"/>
+          <w:szCs w:val="24"/>
+        </w:rPr>
+        <w:t xml:space="preserve"> a unigram representation.</w:t>
+      </w:r>
+      <w:r>
+        <w:rPr>
+          <w:sz w:val="24"/>
+          <w:szCs w:val="24"/>
+        </w:rPr>
+        <w:t xml:space="preserve"> </w:t>
+      </w:r>
+      <w:proofErr w:type="spellStart"/>
+      <w:r>
+        <w:rPr>
+          <w:sz w:val="24"/>
+          <w:szCs w:val="24"/>
+        </w:rPr>
+        <w:t>Kfold</w:t>
+      </w:r>
+      <w:proofErr w:type="spellEnd"/>
+      <w:r>
+        <w:rPr>
+          <w:sz w:val="24"/>
+          <w:szCs w:val="24"/>
+        </w:rPr>
+        <w:t xml:space="preserve"> validation, </w:t>
+      </w:r>
+      <w:r>
+        <w:rPr>
+          <w:sz w:val="24"/>
+          <w:szCs w:val="24"/>
+        </w:rPr>
+        <w:t xml:space="preserve">and </w:t>
+      </w:r>
+      <w:r>
+        <w:rPr>
+          <w:sz w:val="24"/>
+          <w:szCs w:val="24"/>
+        </w:rPr>
+        <w:t xml:space="preserve">confusion matrices were computed to assess </w:t>
+      </w:r>
+      <w:r>
+        <w:rPr>
+          <w:sz w:val="24"/>
+          <w:szCs w:val="24"/>
+        </w:rPr>
+        <w:t>model performance</w:t>
+      </w:r>
+      <w:r>
+        <w:rPr>
+          <w:sz w:val="24"/>
+          <w:szCs w:val="24"/>
+        </w:rPr>
+        <w:t xml:space="preserve">.  Furthermore, </w:t>
+      </w:r>
+      <w:r>
+        <w:rPr>
+          <w:sz w:val="24"/>
+          <w:szCs w:val="24"/>
+        </w:rPr>
+        <w:t xml:space="preserve">precision, recall, and the f-ratio </w:t>
+      </w:r>
+      <w:r>
+        <w:rPr>
+          <w:sz w:val="24"/>
+          <w:szCs w:val="24"/>
+        </w:rPr>
+        <w:t>measures</w:t>
+      </w:r>
+      <w:r>
+        <w:rPr>
+          <w:rStyle w:val="FootnoteReference"/>
+          <w:sz w:val="24"/>
+          <w:szCs w:val="24"/>
+        </w:rPr>
+        <w:footnoteReference w:id="1"/>
+      </w:r>
+      <w:r>
+        <w:rPr>
+          <w:sz w:val="24"/>
+          <w:szCs w:val="24"/>
+        </w:rPr>
+        <w:t xml:space="preserve"> were also used</w:t>
+      </w:r>
+      <w:r>
+        <w:rPr>
+          <w:sz w:val="24"/>
+          <w:szCs w:val="24"/>
+        </w:rPr>
+        <w:t>.</w:t>
+      </w:r>
+      <w:r>
+        <w:rPr>
+          <w:sz w:val="24"/>
+          <w:szCs w:val="24"/>
+        </w:rPr>
+        <w:t xml:space="preserve"> </w:t>
+      </w:r>
+      <w:r>
+        <w:rPr>
+          <w:sz w:val="24"/>
+          <w:szCs w:val="24"/>
+        </w:rPr>
+        <w:t xml:space="preserve">The top 25 most indicative words for positive and negative categories were determined by frequency, as well as by values corresponding to </w:t>
+      </w:r>
+      <w:r>
+        <w:rPr>
+          <w:sz w:val="24"/>
+          <w:szCs w:val="24"/>
+        </w:rPr>
+        <w:t>term frequency</w:t>
+      </w:r>
+      <w:r>
+        <w:rPr>
+          <w:sz w:val="24"/>
+          <w:szCs w:val="24"/>
+        </w:rPr>
+        <w:t>-</w:t>
+      </w:r>
+      <w:r>
+        <w:rPr>
+          <w:sz w:val="24"/>
+          <w:szCs w:val="24"/>
+        </w:rPr>
+        <w:t>inverse document frequency (</w:t>
+      </w:r>
+      <w:r>
+        <w:rPr>
+          <w:sz w:val="24"/>
+          <w:szCs w:val="24"/>
+        </w:rPr>
+        <w:t>TFIDF</w:t>
+      </w:r>
+      <w:r>
+        <w:rPr>
+          <w:sz w:val="24"/>
+          <w:szCs w:val="24"/>
+        </w:rPr>
+        <w:t>)</w:t>
+      </w:r>
+      <w:r>
+        <w:rPr>
+          <w:rStyle w:val="FootnoteReference"/>
+          <w:sz w:val="24"/>
+          <w:szCs w:val="24"/>
+        </w:rPr>
+        <w:footnoteReference w:id="2"/>
+      </w:r>
+      <w:r>
+        <w:rPr>
+          <w:sz w:val="24"/>
+          <w:szCs w:val="24"/>
+        </w:rPr>
+        <w:t>.</w:t>
+      </w:r>
+      <w:r>
+        <w:rPr>
+          <w:sz w:val="24"/>
+          <w:szCs w:val="24"/>
+        </w:rPr>
+        <w:t xml:space="preserve"> Though the MNB provides </w:t>
+      </w:r>
+      <w:r>
+        <w:rPr>
+          <w:sz w:val="24"/>
+          <w:szCs w:val="24"/>
+        </w:rPr>
+        <w:t>the log probabilities</w:t>
+      </w:r>
+      <w:r>
+        <w:rPr>
+          <w:rStyle w:val="FootnoteReference"/>
+          <w:sz w:val="24"/>
+          <w:szCs w:val="24"/>
+        </w:rPr>
+        <w:footnoteReference w:id="3"/>
+      </w:r>
+      <w:r>
+        <w:rPr>
+          <w:sz w:val="24"/>
+          <w:szCs w:val="24"/>
+        </w:rPr>
+        <w:t xml:space="preserve">, which can be tailored to </w:t>
+      </w:r>
+      <w:r>
+        <w:rPr>
+          <w:sz w:val="24"/>
+          <w:szCs w:val="24"/>
+        </w:rPr>
+        <w:t>determine indicative positive and negative words, a more general approach was used.</w:t>
+      </w:r>
+      <w:r>
+        <w:rPr>
+          <w:sz w:val="24"/>
+          <w:szCs w:val="24"/>
+        </w:rPr>
+        <w:t xml:space="preserve"> </w:t>
+      </w:r>
+      <w:r>
+        <w:rPr>
+          <w:sz w:val="24"/>
+          <w:szCs w:val="24"/>
+        </w:rPr>
+        <w:t xml:space="preserve">This allowed the approach to </w:t>
+      </w:r>
+      <w:r>
+        <w:rPr>
+          <w:sz w:val="24"/>
+          <w:szCs w:val="24"/>
+        </w:rPr>
+        <w:t xml:space="preserve">apply </w:t>
+      </w:r>
+      <w:r>
+        <w:rPr>
+          <w:sz w:val="24"/>
+          <w:szCs w:val="24"/>
+        </w:rPr>
+        <w:t xml:space="preserve">in a broader way, </w:t>
+      </w:r>
+      <w:r>
+        <w:rPr>
+          <w:sz w:val="24"/>
+          <w:szCs w:val="24"/>
+        </w:rPr>
+        <w:t>rather than devising an equivalent method for each model type</w:t>
+      </w:r>
+      <w:r>
+        <w:rPr>
+          <w:sz w:val="24"/>
+          <w:szCs w:val="24"/>
+        </w:rPr>
+        <w:t>.</w:t>
+      </w:r>
     </w:p>
     <w:p>
       <w:pPr>
-        <w:pStyle w:val="Heading1"/>
-      </w:pPr>
-      <w:bookmarkStart w:id="2" w:name="_Toc9784402"/>
-      <w:r>
-        <w:t>Data Preparation</w:t>
-      </w:r>
+        <w:spacing w:line="240" w:lineRule="auto"/>
+        <w:rPr>
+          <w:sz w:val="24"/>
+          <w:szCs w:val="24"/>
+        </w:rPr>
+      </w:pPr>
+      <w:r>
+        <w:rPr>
+          <w:sz w:val="24"/>
+          <w:szCs w:val="24"/>
+        </w:rPr>
+        <w:t>Two additional cases were conducted in a similar fashion.</w:t>
+      </w:r>
+      <w:r>
+        <w:rPr>
+          <w:sz w:val="24"/>
+          <w:szCs w:val="24"/>
+        </w:rPr>
+        <w:t xml:space="preserve"> However, rather than implementing a unigram representation an </w:t>
+      </w:r>
+      <w:proofErr w:type="spellStart"/>
+      <w:r>
+        <w:rPr>
+          <w:rFonts w:ascii="Courier New" w:hAnsi="Courier New" w:cs="Courier New"/>
+          <w:sz w:val="24"/>
+          <w:szCs w:val="24"/>
+        </w:rPr>
+        <w:t>ngram_range</w:t>
+      </w:r>
+      <w:proofErr w:type="spellEnd"/>
+      <w:proofErr w:type="gramStart"/>
+      <w:r>
+        <w:rPr>
+          <w:rFonts w:ascii="Courier New" w:hAnsi="Courier New" w:cs="Courier New"/>
+          <w:sz w:val="24"/>
+          <w:szCs w:val="24"/>
+        </w:rPr>
+        <w:t>=(</w:t>
+      </w:r>
+      <w:proofErr w:type="gramEnd"/>
+      <w:r>
+        <w:rPr>
+          <w:rFonts w:ascii="Courier New" w:hAnsi="Courier New" w:cs="Courier New"/>
+          <w:sz w:val="24"/>
+          <w:szCs w:val="24"/>
+        </w:rPr>
+        <w:t>1,2)</w:t>
+      </w:r>
+      <w:r>
+        <w:rPr>
+          <w:rStyle w:val="FootnoteReference"/>
+          <w:sz w:val="24"/>
+          <w:szCs w:val="24"/>
+        </w:rPr>
+        <w:footnoteReference w:id="4"/>
+      </w:r>
+      <w:r>
+        <w:rPr>
+          <w:sz w:val="24"/>
+          <w:szCs w:val="24"/>
+        </w:rPr>
+        <w:t xml:space="preserve"> was utilized.</w:t>
+      </w:r>
+      <w:r>
+        <w:rPr>
+          <w:sz w:val="24"/>
+          <w:szCs w:val="24"/>
+        </w:rPr>
+        <w:t xml:space="preserve"> This allow</w:t>
+      </w:r>
+      <w:r>
+        <w:rPr>
+          <w:sz w:val="24"/>
+          <w:szCs w:val="24"/>
+        </w:rPr>
+        <w:t>ed</w:t>
+      </w:r>
+      <w:r>
+        <w:rPr>
+          <w:sz w:val="24"/>
+          <w:szCs w:val="24"/>
+        </w:rPr>
+        <w:t xml:space="preserve"> </w:t>
+      </w:r>
+      <w:r>
+        <w:rPr>
+          <w:sz w:val="24"/>
+          <w:szCs w:val="24"/>
+        </w:rPr>
+        <w:t xml:space="preserve">models to train using a vectorized </w:t>
+      </w:r>
+      <w:r>
+        <w:rPr>
+          <w:sz w:val="24"/>
+          <w:szCs w:val="24"/>
+        </w:rPr>
+        <w:t>combination</w:t>
+      </w:r>
+      <w:r>
+        <w:rPr>
+          <w:sz w:val="24"/>
+          <w:szCs w:val="24"/>
+        </w:rPr>
+        <w:t xml:space="preserve"> of</w:t>
+      </w:r>
+      <w:r>
+        <w:rPr>
+          <w:sz w:val="24"/>
+          <w:szCs w:val="24"/>
+        </w:rPr>
+        <w:t xml:space="preserve"> both</w:t>
+      </w:r>
+      <w:r>
+        <w:rPr>
+          <w:sz w:val="24"/>
+          <w:szCs w:val="24"/>
+        </w:rPr>
+        <w:t xml:space="preserve"> unigram</w:t>
+      </w:r>
+      <w:r>
+        <w:rPr>
+          <w:sz w:val="24"/>
+          <w:szCs w:val="24"/>
+        </w:rPr>
+        <w:t>s</w:t>
+      </w:r>
+      <w:r>
+        <w:rPr>
+          <w:sz w:val="24"/>
+          <w:szCs w:val="24"/>
+        </w:rPr>
+        <w:t xml:space="preserve"> and bigrams.</w:t>
+      </w:r>
+      <w:r>
+        <w:rPr>
+          <w:sz w:val="24"/>
+          <w:szCs w:val="24"/>
+        </w:rPr>
+        <w:t xml:space="preserve"> </w:t>
+      </w:r>
+      <w:r>
+        <w:rPr>
+          <w:sz w:val="24"/>
+          <w:szCs w:val="24"/>
+        </w:rPr>
+        <w:t>Moreover, u</w:t>
+      </w:r>
+      <w:r>
+        <w:rPr>
+          <w:sz w:val="24"/>
+          <w:szCs w:val="24"/>
+        </w:rPr>
+        <w:t xml:space="preserve">sing knowledge of the first two cases, a final model was constructed using the entire train dataset. This eliminated the need for a test condition, with the assumption </w:t>
+      </w:r>
+      <w:r>
+        <w:rPr>
+          <w:sz w:val="24"/>
+          <w:szCs w:val="24"/>
+        </w:rPr>
+        <w:t>that</w:t>
+      </w:r>
+      <w:r>
+        <w:rPr>
+          <w:sz w:val="24"/>
+          <w:szCs w:val="24"/>
+        </w:rPr>
+        <w:t xml:space="preserve"> the first two cases satisfied initial data exploration.</w:t>
+      </w:r>
+      <w:r>
+        <w:rPr>
+          <w:sz w:val="24"/>
+          <w:szCs w:val="24"/>
+        </w:rPr>
+        <w:t xml:space="preserve"> </w:t>
+      </w:r>
+      <w:r>
+        <w:rPr>
+          <w:sz w:val="24"/>
+          <w:szCs w:val="24"/>
+        </w:rPr>
+        <w:t>Additionally</w:t>
+      </w:r>
+      <w:r>
+        <w:rPr>
+          <w:sz w:val="24"/>
+          <w:szCs w:val="24"/>
+        </w:rPr>
+        <w:t xml:space="preserve">, </w:t>
+      </w:r>
+      <w:r>
+        <w:rPr>
+          <w:sz w:val="24"/>
+          <w:szCs w:val="24"/>
+        </w:rPr>
+        <w:t>since tweets are relatively</w:t>
+      </w:r>
+      <w:r>
+        <w:rPr>
+          <w:sz w:val="24"/>
+          <w:szCs w:val="24"/>
+        </w:rPr>
+        <w:t xml:space="preserve">, with no more than </w:t>
+      </w:r>
+      <w:r>
+        <w:rPr>
+          <w:sz w:val="24"/>
+          <w:szCs w:val="24"/>
+        </w:rPr>
+        <w:t>280 characters</w:t>
+      </w:r>
+      <w:r>
+        <w:rPr>
+          <w:rStyle w:val="FootnoteReference"/>
+          <w:sz w:val="24"/>
+          <w:szCs w:val="24"/>
+        </w:rPr>
+        <w:footnoteReference w:id="5"/>
+      </w:r>
+      <w:r>
+        <w:rPr>
+          <w:sz w:val="24"/>
+          <w:szCs w:val="24"/>
+        </w:rPr>
+        <w:t>, the unigram implementation was most suitable.</w:t>
+      </w:r>
+    </w:p>
+    <w:p>
+      <w:pPr>
+        <w:spacing w:line="240" w:lineRule="auto"/>
+        <w:rPr>
+          <w:sz w:val="24"/>
+          <w:szCs w:val="24"/>
+        </w:rPr>
+      </w:pPr>
+      <w:bookmarkStart w:id="2" w:name="_GoBack"/>
       <w:bookmarkEnd w:id="2"/>
     </w:p>
     <w:p>
       <w:pPr>
-        <w:spacing w:line="240" w:lineRule="auto"/>
-        <w:rPr>
-          <w:rFonts w:ascii="Courier New" w:hAnsi="Courier New" w:cs="Courier New"/>
-          <w:sz w:val="24"/>
-          <w:szCs w:val="24"/>
-        </w:rPr>
-      </w:pPr>
-    </w:p>
-    <w:p>
-      <w:pPr>
         <w:pStyle w:val="Heading1"/>
       </w:pPr>
-      <w:bookmarkStart w:id="3" w:name="_Toc9784403"/>
-      <w:r>
-        <w:t>Results</w:t>
+      <w:bookmarkStart w:id="3" w:name="_Toc9812294"/>
+      <w:r>
+        <w:t>Data Preparation</w:t>
       </w:r>
       <w:bookmarkEnd w:id="3"/>
     </w:p>
@@ -1166,6 +1876,7 @@
       <w:pPr>
         <w:spacing w:line="240" w:lineRule="auto"/>
         <w:rPr>
+          <w:rFonts w:ascii="Courier New" w:hAnsi="Courier New" w:cs="Courier New"/>
           <w:sz w:val="24"/>
           <w:szCs w:val="24"/>
         </w:rPr>
@@ -1175,28 +1886,73 @@
       <w:pPr>
         <w:pStyle w:val="Heading1"/>
       </w:pPr>
-      <w:bookmarkStart w:id="4" w:name="_Toc9784404"/>
-      <w:r>
-        <w:t>Conclusion</w:t>
-      </w:r>
-      <w:r>
-        <w:t>s</w:t>
+      <w:bookmarkStart w:id="4" w:name="_Toc9812295"/>
+      <w:r>
+        <w:t>Results</w:t>
       </w:r>
       <w:bookmarkEnd w:id="4"/>
     </w:p>
+    <w:p/>
     <w:p>
       <w:pPr>
-        <w:spacing w:line="240" w:lineRule="auto"/>
-        <w:rPr>
-          <w:sz w:val="24"/>
-          <w:szCs w:val="24"/>
-        </w:rPr>
-      </w:pPr>
-      <w:bookmarkStart w:id="5" w:name="_GoBack"/>
+        <w:pStyle w:val="Heading2"/>
+      </w:pPr>
+      <w:bookmarkStart w:id="5" w:name="_Toc9812296"/>
+      <w:r>
+        <w:t xml:space="preserve">Unigram </w:t>
+      </w:r>
+      <w:r>
+        <w:t>Models</w:t>
+      </w:r>
       <w:bookmarkEnd w:id="5"/>
     </w:p>
+    <w:p/>
+    <w:p>
+      <w:pPr>
+        <w:pStyle w:val="Heading2"/>
+      </w:pPr>
+      <w:bookmarkStart w:id="6" w:name="_Toc9812297"/>
+      <w:r>
+        <w:t>Unigram and Bigram Models</w:t>
+      </w:r>
+      <w:bookmarkEnd w:id="6"/>
+    </w:p>
+    <w:p/>
+    <w:p>
+      <w:pPr>
+        <w:pStyle w:val="Heading2"/>
+      </w:pPr>
+      <w:bookmarkStart w:id="7" w:name="_Toc9812298"/>
+      <w:r>
+        <w:lastRenderedPageBreak/>
+        <w:t>Unigram (100% train)</w:t>
+      </w:r>
+      <w:bookmarkEnd w:id="7"/>
+    </w:p>
+    <w:p>
+      <w:pPr>
+        <w:pStyle w:val="Heading1"/>
+      </w:pPr>
+      <w:bookmarkStart w:id="8" w:name="_Toc9812299"/>
+      <w:r>
+        <w:t>Conclusion</w:t>
+      </w:r>
+      <w:r>
+        <w:t>s</w:t>
+      </w:r>
+      <w:bookmarkEnd w:id="8"/>
+    </w:p>
+    <w:p>
+      <w:pPr>
+        <w:spacing w:line="240" w:lineRule="auto"/>
+        <w:rPr>
+          <w:sz w:val="24"/>
+          <w:szCs w:val="24"/>
+        </w:rPr>
+      </w:pPr>
+    </w:p>
     <w:sectPr>
-      <w:headerReference w:type="first" r:id="rId16"/>
+      <w:headerReference w:type="first" r:id="rId11"/>
       <w:type w:val="continuous"/>
       <w:pgSz w:w="12240" w:h="15840"/>
       <w:pgMar w:top="1440" w:right="1440" w:bottom="1440" w:left="1440" w:header="720" w:footer="720" w:gutter="0"/>
@@ -1233,36 +1989,6 @@
 </w:endnotes>
 </file>
 
-<file path=word/footer1.xml><?xml version="1.0" encoding="utf-8"?>
-<w:ftr xmlns:wpc="http://schemas.microsoft.com/office/word/2010/wordprocessingCanvas" xmlns:cx="http://schemas.microsoft.com/office/drawing/2014/chartex" xmlns:cx1="http://schemas.microsoft.com/office/drawing/2015/9/8/chartex" xmlns:cx2="http://schemas.microsoft.com/office/drawing/2015/10/21/chartex" xmlns:cx3="http://schemas.microsoft.com/office/drawing/2016/5/9/chartex" xmlns:cx4="http://schemas.microsoft.com/office/drawing/2016/5/10/chartex" xmlns:cx5="http://schemas.microsoft.com/office/drawing/2016/5/11/chartex" xmlns:cx6="http://schemas.microsoft.com/office/drawing/2016/5/12/chartex" xmlns:cx7="http://schemas.microsoft.com/office/drawing/2016/5/13/chartex" xmlns:cx8="http://schemas.microsoft.com/office/drawing/2016/5/14/chartex" xmlns:mc="http://schemas.openxmlformats.org/markup-compatibility/2006" xmlns:aink="http://schemas.microsoft.com/office/drawing/2016/ink" xmlns:am3d="http://schemas.microsoft.com/office/drawing/2017/model3d" xmlns:o="urn:schemas-microsoft-com:office:office" xmlns:r="http://schemas.openxmlformats.org/officeDocument/2006/relationships" xmlns:m="http://schemas.openxmlformats.org/officeDocument/2006/math" xmlns:v="urn:schemas-microsoft-com:vml" xmlns:wp14="http://schemas.microsoft.com/office/word/2010/wordprocessingDrawing" xmlns:wp="http://schemas.openxmlformats.org/drawingml/2006/wordprocessingDrawing" xmlns:w10="urn:schemas-microsoft-com:office:word" xmlns:w="http://schemas.openxmlformats.org/wordprocessingml/2006/main" xmlns:w14="http://schemas.microsoft.com/office/word/2010/wordml" xmlns:w15="http://schemas.microsoft.com/office/word/2012/wordml" xmlns:w16cid="http://schemas.microsoft.com/office/word/2016/wordml/cid" xmlns:w16se="http://schemas.microsoft.com/office/word/2015/wordml/symex" xmlns:wpg="http://schemas.microsoft.com/office/word/2010/wordprocessingGroup" xmlns:wpi="http://schemas.microsoft.com/office/word/2010/wordprocessingInk" xmlns:wne="http://schemas.microsoft.com/office/word/2006/wordml" xmlns:wps="http://schemas.microsoft.com/office/word/2010/wordprocessingShape" mc:Ignorable="w14 w15 w16se w16cid wp14">
-  <w:p>
-    <w:pPr>
-      <w:pStyle w:val="Footer"/>
-    </w:pPr>
-  </w:p>
-</w:ftr>
-</file>
-
-<file path=word/footer2.xml><?xml version="1.0" encoding="utf-8"?>
-<w:ftr xmlns:wpc="http://schemas.microsoft.com/office/word/2010/wordprocessingCanvas" xmlns:cx="http://schemas.microsoft.com/office/drawing/2014/chartex" xmlns:cx1="http://schemas.microsoft.com/office/drawing/2015/9/8/chartex" xmlns:cx2="http://schemas.microsoft.com/office/drawing/2015/10/21/chartex" xmlns:cx3="http://schemas.microsoft.com/office/drawing/2016/5/9/chartex" xmlns:cx4="http://schemas.microsoft.com/office/drawing/2016/5/10/chartex" xmlns:cx5="http://schemas.microsoft.com/office/drawing/2016/5/11/chartex" xmlns:cx6="http://schemas.microsoft.com/office/drawing/2016/5/12/chartex" xmlns:cx7="http://schemas.microsoft.com/office/drawing/2016/5/13/chartex" xmlns:cx8="http://schemas.microsoft.com/office/drawing/2016/5/14/chartex" xmlns:mc="http://schemas.openxmlformats.org/markup-compatibility/2006" xmlns:aink="http://schemas.microsoft.com/office/drawing/2016/ink" xmlns:am3d="http://schemas.microsoft.com/office/drawing/2017/model3d" xmlns:o="urn:schemas-microsoft-com:office:office" xmlns:r="http://schemas.openxmlformats.org/officeDocument/2006/relationships" xmlns:m="http://schemas.openxmlformats.org/officeDocument/2006/math" xmlns:v="urn:schemas-microsoft-com:vml" xmlns:wp14="http://schemas.microsoft.com/office/word/2010/wordprocessingDrawing" xmlns:wp="http://schemas.openxmlformats.org/drawingml/2006/wordprocessingDrawing" xmlns:w10="urn:schemas-microsoft-com:office:word" xmlns:w="http://schemas.openxmlformats.org/wordprocessingml/2006/main" xmlns:w14="http://schemas.microsoft.com/office/word/2010/wordml" xmlns:w15="http://schemas.microsoft.com/office/word/2012/wordml" xmlns:w16cid="http://schemas.microsoft.com/office/word/2016/wordml/cid" xmlns:w16se="http://schemas.microsoft.com/office/word/2015/wordml/symex" xmlns:wpg="http://schemas.microsoft.com/office/word/2010/wordprocessingGroup" xmlns:wpi="http://schemas.microsoft.com/office/word/2010/wordprocessingInk" xmlns:wne="http://schemas.microsoft.com/office/word/2006/wordml" xmlns:wps="http://schemas.microsoft.com/office/word/2010/wordprocessingShape" mc:Ignorable="w14 w15 w16se w16cid wp14">
-  <w:p>
-    <w:pPr>
-      <w:pStyle w:val="Footer"/>
-    </w:pPr>
-  </w:p>
-</w:ftr>
-</file>
-
-<file path=word/footer3.xml><?xml version="1.0" encoding="utf-8"?>
-<w:ftr xmlns:wpc="http://schemas.microsoft.com/office/word/2010/wordprocessingCanvas" xmlns:cx="http://schemas.microsoft.com/office/drawing/2014/chartex" xmlns:cx1="http://schemas.microsoft.com/office/drawing/2015/9/8/chartex" xmlns:cx2="http://schemas.microsoft.com/office/drawing/2015/10/21/chartex" xmlns:cx3="http://schemas.microsoft.com/office/drawing/2016/5/9/chartex" xmlns:cx4="http://schemas.microsoft.com/office/drawing/2016/5/10/chartex" xmlns:cx5="http://schemas.microsoft.com/office/drawing/2016/5/11/chartex" xmlns:cx6="http://schemas.microsoft.com/office/drawing/2016/5/12/chartex" xmlns:cx7="http://schemas.microsoft.com/office/drawing/2016/5/13/chartex" xmlns:cx8="http://schemas.microsoft.com/office/drawing/2016/5/14/chartex" xmlns:mc="http://schemas.openxmlformats.org/markup-compatibility/2006" xmlns:aink="http://schemas.microsoft.com/office/drawing/2016/ink" xmlns:am3d="http://schemas.microsoft.com/office/drawing/2017/model3d" xmlns:o="urn:schemas-microsoft-com:office:office" xmlns:r="http://schemas.openxmlformats.org/officeDocument/2006/relationships" xmlns:m="http://schemas.openxmlformats.org/officeDocument/2006/math" xmlns:v="urn:schemas-microsoft-com:vml" xmlns:wp14="http://schemas.microsoft.com/office/word/2010/wordprocessingDrawing" xmlns:wp="http://schemas.openxmlformats.org/drawingml/2006/wordprocessingDrawing" xmlns:w10="urn:schemas-microsoft-com:office:word" xmlns:w="http://schemas.openxmlformats.org/wordprocessingml/2006/main" xmlns:w14="http://schemas.microsoft.com/office/word/2010/wordml" xmlns:w15="http://schemas.microsoft.com/office/word/2012/wordml" xmlns:w16cid="http://schemas.microsoft.com/office/word/2016/wordml/cid" xmlns:w16se="http://schemas.microsoft.com/office/word/2015/wordml/symex" xmlns:wpg="http://schemas.microsoft.com/office/word/2010/wordprocessingGroup" xmlns:wpi="http://schemas.microsoft.com/office/word/2010/wordprocessingInk" xmlns:wne="http://schemas.microsoft.com/office/word/2006/wordml" xmlns:wps="http://schemas.microsoft.com/office/word/2010/wordprocessingShape" mc:Ignorable="w14 w15 w16se w16cid wp14">
-  <w:p>
-    <w:pPr>
-      <w:pStyle w:val="Footer"/>
-    </w:pPr>
-  </w:p>
-</w:ftr>
-</file>
-
 <file path=word/footnotes.xml><?xml version="1.0" encoding="utf-8"?>
 <w:footnotes xmlns:wpc="http://schemas.microsoft.com/office/word/2010/wordprocessingCanvas" xmlns:cx="http://schemas.microsoft.com/office/drawing/2014/chartex" xmlns:cx1="http://schemas.microsoft.com/office/drawing/2015/9/8/chartex" xmlns:cx2="http://schemas.microsoft.com/office/drawing/2015/10/21/chartex" xmlns:cx3="http://schemas.microsoft.com/office/drawing/2016/5/9/chartex" xmlns:cx4="http://schemas.microsoft.com/office/drawing/2016/5/10/chartex" xmlns:cx5="http://schemas.microsoft.com/office/drawing/2016/5/11/chartex" xmlns:cx6="http://schemas.microsoft.com/office/drawing/2016/5/12/chartex" xmlns:cx7="http://schemas.microsoft.com/office/drawing/2016/5/13/chartex" xmlns:cx8="http://schemas.microsoft.com/office/drawing/2016/5/14/chartex" xmlns:mc="http://schemas.openxmlformats.org/markup-compatibility/2006" xmlns:aink="http://schemas.microsoft.com/office/drawing/2016/ink" xmlns:am3d="http://schemas.microsoft.com/office/drawing/2017/model3d" xmlns:o="urn:schemas-microsoft-com:office:office" xmlns:r="http://schemas.openxmlformats.org/officeDocument/2006/relationships" xmlns:m="http://schemas.openxmlformats.org/officeDocument/2006/math" xmlns:v="urn:schemas-microsoft-com:vml" xmlns:wp14="http://schemas.microsoft.com/office/word/2010/wordprocessingDrawing" xmlns:wp="http://schemas.openxmlformats.org/drawingml/2006/wordprocessingDrawing" xmlns:w10="urn:schemas-microsoft-com:office:word" xmlns:w="http://schemas.openxmlformats.org/wordprocessingml/2006/main" xmlns:w14="http://schemas.microsoft.com/office/word/2010/wordml" xmlns:w15="http://schemas.microsoft.com/office/word/2012/wordml" xmlns:w16cid="http://schemas.microsoft.com/office/word/2016/wordml/cid" xmlns:w16se="http://schemas.microsoft.com/office/word/2015/wordml/symex" xmlns:wpg="http://schemas.microsoft.com/office/word/2010/wordprocessingGroup" xmlns:wpi="http://schemas.microsoft.com/office/word/2010/wordprocessingInk" xmlns:wne="http://schemas.microsoft.com/office/word/2006/wordml" xmlns:wps="http://schemas.microsoft.com/office/word/2010/wordprocessingShape" mc:Ignorable="w14 w15 w16se w16cid wp14">
   <w:footnote w:type="separator" w:id="-1">
@@ -1283,6 +2009,141 @@
       <w:r>
         <w:continuationSeparator/>
       </w:r>
+    </w:p>
+  </w:footnote>
+  <w:footnote w:id="1">
+    <w:p>
+      <w:pPr>
+        <w:pStyle w:val="FootnoteText"/>
+        <w:rPr>
+          <w:lang w:val="en-CA"/>
+        </w:rPr>
+      </w:pPr>
+      <w:r>
+        <w:rPr>
+          <w:rStyle w:val="FootnoteReference"/>
+        </w:rPr>
+        <w:footnoteRef/>
+      </w:r>
+      <w:r>
+        <w:t xml:space="preserve"> </w:t>
+      </w:r>
+      <w:hyperlink r:id="rId1" w:history="1">
+        <w:r>
+          <w:rPr>
+            <w:rStyle w:val="Hyperlink"/>
+          </w:rPr>
+          <w:t>https://scikit-learn.org/stable/modules/generated/sklearn.metrics.precision_recall_fscore_support.html</w:t>
+        </w:r>
+      </w:hyperlink>
+    </w:p>
+  </w:footnote>
+  <w:footnote w:id="2">
+    <w:p>
+      <w:pPr>
+        <w:pStyle w:val="FootnoteText"/>
+        <w:rPr>
+          <w:lang w:val="en-CA"/>
+        </w:rPr>
+      </w:pPr>
+      <w:r>
+        <w:rPr>
+          <w:rStyle w:val="FootnoteReference"/>
+        </w:rPr>
+        <w:footnoteRef/>
+      </w:r>
+      <w:r>
+        <w:t xml:space="preserve"> </w:t>
+      </w:r>
+      <w:hyperlink r:id="rId2" w:history="1">
+        <w:r>
+          <w:rPr>
+            <w:rStyle w:val="Hyperlink"/>
+          </w:rPr>
+          <w:t>https://en.wikipedia.org/wiki/Tf%E2%80%93idf</w:t>
+        </w:r>
+      </w:hyperlink>
+    </w:p>
+  </w:footnote>
+  <w:footnote w:id="3">
+    <w:p>
+      <w:pPr>
+        <w:pStyle w:val="FootnoteText"/>
+        <w:rPr>
+          <w:lang w:val="en-CA"/>
+        </w:rPr>
+      </w:pPr>
+      <w:r>
+        <w:rPr>
+          <w:rStyle w:val="FootnoteReference"/>
+        </w:rPr>
+        <w:footnoteRef/>
+      </w:r>
+      <w:r>
+        <w:t xml:space="preserve"> </w:t>
+      </w:r>
+      <w:hyperlink r:id="rId3" w:history="1">
+        <w:r>
+          <w:rPr>
+            <w:rStyle w:val="Hyperlink"/>
+          </w:rPr>
+          <w:t>https://scikit-learn.org/stable/modules/generated/sklearn.naive_bayes.MultinomialNB.html</w:t>
+        </w:r>
+      </w:hyperlink>
+    </w:p>
+  </w:footnote>
+  <w:footnote w:id="4">
+    <w:p>
+      <w:pPr>
+        <w:pStyle w:val="FootnoteText"/>
+        <w:rPr>
+          <w:lang w:val="en-CA"/>
+        </w:rPr>
+      </w:pPr>
+      <w:r>
+        <w:rPr>
+          <w:rStyle w:val="FootnoteReference"/>
+        </w:rPr>
+        <w:footnoteRef/>
+      </w:r>
+      <w:r>
+        <w:t xml:space="preserve"> </w:t>
+      </w:r>
+      <w:hyperlink r:id="rId4" w:history="1">
+        <w:r>
+          <w:rPr>
+            <w:rStyle w:val="Hyperlink"/>
+          </w:rPr>
+          <w:t>https://scikit-learn.org/stable/modules/generated/sklearn.feature_extraction.text.TfidfVectorizer.html</w:t>
+        </w:r>
+      </w:hyperlink>
+    </w:p>
+  </w:footnote>
+  <w:footnote w:id="5">
+    <w:p>
+      <w:pPr>
+        <w:pStyle w:val="FootnoteText"/>
+        <w:rPr>
+          <w:lang w:val="en-CA"/>
+        </w:rPr>
+      </w:pPr>
+      <w:r>
+        <w:rPr>
+          <w:rStyle w:val="FootnoteReference"/>
+        </w:rPr>
+        <w:footnoteRef/>
+      </w:r>
+      <w:r>
+        <w:t xml:space="preserve"> </w:t>
+      </w:r>
+      <w:hyperlink r:id="rId5" w:history="1">
+        <w:r>
+          <w:rPr>
+            <w:rStyle w:val="Hyperlink"/>
+          </w:rPr>
+          <w:t>https://developer.twitter.com/en/docs/tweets/tweet-updates.html</w:t>
+        </w:r>
+      </w:hyperlink>
     </w:p>
   </w:footnote>
 </w:footnotes>
@@ -1290,6 +2151,78 @@
 
 <file path=word/header1.xml><?xml version="1.0" encoding="utf-8"?>
 <w:hdr xmlns:wpc="http://schemas.microsoft.com/office/word/2010/wordprocessingCanvas" xmlns:cx="http://schemas.microsoft.com/office/drawing/2014/chartex" xmlns:cx1="http://schemas.microsoft.com/office/drawing/2015/9/8/chartex" xmlns:cx2="http://schemas.microsoft.com/office/drawing/2015/10/21/chartex" xmlns:cx3="http://schemas.microsoft.com/office/drawing/2016/5/9/chartex" xmlns:cx4="http://schemas.microsoft.com/office/drawing/2016/5/10/chartex" xmlns:cx5="http://schemas.microsoft.com/office/drawing/2016/5/11/chartex" xmlns:cx6="http://schemas.microsoft.com/office/drawing/2016/5/12/chartex" xmlns:cx7="http://schemas.microsoft.com/office/drawing/2016/5/13/chartex" xmlns:cx8="http://schemas.microsoft.com/office/drawing/2016/5/14/chartex" xmlns:mc="http://schemas.openxmlformats.org/markup-compatibility/2006" xmlns:aink="http://schemas.microsoft.com/office/drawing/2016/ink" xmlns:am3d="http://schemas.microsoft.com/office/drawing/2017/model3d" xmlns:o="urn:schemas-microsoft-com:office:office" xmlns:r="http://schemas.openxmlformats.org/officeDocument/2006/relationships" xmlns:m="http://schemas.openxmlformats.org/officeDocument/2006/math" xmlns:v="urn:schemas-microsoft-com:vml" xmlns:wp14="http://schemas.microsoft.com/office/word/2010/wordprocessingDrawing" xmlns:wp="http://schemas.openxmlformats.org/drawingml/2006/wordprocessingDrawing" xmlns:w10="urn:schemas-microsoft-com:office:word" xmlns:w="http://schemas.openxmlformats.org/wordprocessingml/2006/main" xmlns:w14="http://schemas.microsoft.com/office/word/2010/wordml" xmlns:w15="http://schemas.microsoft.com/office/word/2012/wordml" xmlns:w16cid="http://schemas.microsoft.com/office/word/2016/wordml/cid" xmlns:w16se="http://schemas.microsoft.com/office/word/2015/wordml/symex" xmlns:wpg="http://schemas.microsoft.com/office/word/2010/wordprocessingGroup" xmlns:wpi="http://schemas.microsoft.com/office/word/2010/wordprocessingInk" xmlns:wne="http://schemas.microsoft.com/office/word/2006/wordml" xmlns:wps="http://schemas.microsoft.com/office/word/2010/wordprocessingShape" mc:Ignorable="w14 w15 w16se w16cid wp14">
+  <w:sdt>
+    <w:sdtPr>
+      <w:rPr>
+        <w:color w:val="7F7F7F" w:themeColor="background1" w:themeShade="7F"/>
+        <w:spacing w:val="60"/>
+      </w:rPr>
+      <w:id w:val="-1786341839"/>
+      <w:docPartObj>
+        <w:docPartGallery w:val="Page Numbers (Top of Page)"/>
+        <w:docPartUnique/>
+      </w:docPartObj>
+    </w:sdtPr>
+    <w:sdtEndPr>
+      <w:rPr>
+        <w:b/>
+        <w:bCs/>
+        <w:noProof/>
+        <w:color w:val="auto"/>
+        <w:spacing w:val="0"/>
+      </w:rPr>
+    </w:sdtEndPr>
+    <w:sdtContent>
+      <w:p>
+        <w:pPr>
+          <w:pStyle w:val="Header"/>
+          <w:pBdr>
+            <w:bottom w:val="single" w:sz="4" w:space="1" w:color="D9D9D9" w:themeColor="background1" w:themeShade="D9"/>
+          </w:pBdr>
+          <w:jc w:val="right"/>
+          <w:rPr>
+            <w:b/>
+            <w:bCs/>
+          </w:rPr>
+        </w:pPr>
+        <w:r>
+          <w:rPr>
+            <w:color w:val="7F7F7F" w:themeColor="background1" w:themeShade="7F"/>
+            <w:spacing w:val="60"/>
+          </w:rPr>
+          <w:t>Page</w:t>
+        </w:r>
+        <w:r>
+          <w:t xml:space="preserve"> | </w:t>
+        </w:r>
+        <w:r>
+          <w:fldChar w:fldCharType="begin"/>
+        </w:r>
+        <w:r>
+          <w:instrText xml:space="preserve"> PAGE   \* MERGEFORMAT </w:instrText>
+        </w:r>
+        <w:r>
+          <w:fldChar w:fldCharType="separate"/>
+        </w:r>
+        <w:r>
+          <w:rPr>
+            <w:b/>
+            <w:bCs/>
+            <w:noProof/>
+          </w:rPr>
+          <w:t>2</w:t>
+        </w:r>
+        <w:r>
+          <w:rPr>
+            <w:b/>
+            <w:bCs/>
+            <w:noProof/>
+          </w:rPr>
+          <w:fldChar w:fldCharType="end"/>
+        </w:r>
+      </w:p>
+    </w:sdtContent>
+  </w:sdt>
   <w:p>
     <w:pPr>
       <w:pStyle w:val="Header"/>
@@ -1299,26 +2232,6 @@
 </file>
 
 <file path=word/header2.xml><?xml version="1.0" encoding="utf-8"?>
-<w:hdr xmlns:wpc="http://schemas.microsoft.com/office/word/2010/wordprocessingCanvas" xmlns:cx="http://schemas.microsoft.com/office/drawing/2014/chartex" xmlns:cx1="http://schemas.microsoft.com/office/drawing/2015/9/8/chartex" xmlns:cx2="http://schemas.microsoft.com/office/drawing/2015/10/21/chartex" xmlns:cx3="http://schemas.microsoft.com/office/drawing/2016/5/9/chartex" xmlns:cx4="http://schemas.microsoft.com/office/drawing/2016/5/10/chartex" xmlns:cx5="http://schemas.microsoft.com/office/drawing/2016/5/11/chartex" xmlns:cx6="http://schemas.microsoft.com/office/drawing/2016/5/12/chartex" xmlns:cx7="http://schemas.microsoft.com/office/drawing/2016/5/13/chartex" xmlns:cx8="http://schemas.microsoft.com/office/drawing/2016/5/14/chartex" xmlns:mc="http://schemas.openxmlformats.org/markup-compatibility/2006" xmlns:aink="http://schemas.microsoft.com/office/drawing/2016/ink" xmlns:am3d="http://schemas.microsoft.com/office/drawing/2017/model3d" xmlns:o="urn:schemas-microsoft-com:office:office" xmlns:r="http://schemas.openxmlformats.org/officeDocument/2006/relationships" xmlns:m="http://schemas.openxmlformats.org/officeDocument/2006/math" xmlns:v="urn:schemas-microsoft-com:vml" xmlns:wp14="http://schemas.microsoft.com/office/word/2010/wordprocessingDrawing" xmlns:wp="http://schemas.openxmlformats.org/drawingml/2006/wordprocessingDrawing" xmlns:w10="urn:schemas-microsoft-com:office:word" xmlns:w="http://schemas.openxmlformats.org/wordprocessingml/2006/main" xmlns:w14="http://schemas.microsoft.com/office/word/2010/wordml" xmlns:w15="http://schemas.microsoft.com/office/word/2012/wordml" xmlns:w16cid="http://schemas.microsoft.com/office/word/2016/wordml/cid" xmlns:w16se="http://schemas.microsoft.com/office/word/2015/wordml/symex" xmlns:wpg="http://schemas.microsoft.com/office/word/2010/wordprocessingGroup" xmlns:wpi="http://schemas.microsoft.com/office/word/2010/wordprocessingInk" xmlns:wne="http://schemas.microsoft.com/office/word/2006/wordml" xmlns:wps="http://schemas.microsoft.com/office/word/2010/wordprocessingShape" mc:Ignorable="w14 w15 w16se w16cid wp14">
-  <w:p>
-    <w:pPr>
-      <w:pStyle w:val="Header"/>
-    </w:pPr>
-  </w:p>
-</w:hdr>
-</file>
-
-<file path=word/header3.xml><?xml version="1.0" encoding="utf-8"?>
-<w:hdr xmlns:wpc="http://schemas.microsoft.com/office/word/2010/wordprocessingCanvas" xmlns:cx="http://schemas.microsoft.com/office/drawing/2014/chartex" xmlns:cx1="http://schemas.microsoft.com/office/drawing/2015/9/8/chartex" xmlns:cx2="http://schemas.microsoft.com/office/drawing/2015/10/21/chartex" xmlns:cx3="http://schemas.microsoft.com/office/drawing/2016/5/9/chartex" xmlns:cx4="http://schemas.microsoft.com/office/drawing/2016/5/10/chartex" xmlns:cx5="http://schemas.microsoft.com/office/drawing/2016/5/11/chartex" xmlns:cx6="http://schemas.microsoft.com/office/drawing/2016/5/12/chartex" xmlns:cx7="http://schemas.microsoft.com/office/drawing/2016/5/13/chartex" xmlns:cx8="http://schemas.microsoft.com/office/drawing/2016/5/14/chartex" xmlns:mc="http://schemas.openxmlformats.org/markup-compatibility/2006" xmlns:aink="http://schemas.microsoft.com/office/drawing/2016/ink" xmlns:am3d="http://schemas.microsoft.com/office/drawing/2017/model3d" xmlns:o="urn:schemas-microsoft-com:office:office" xmlns:r="http://schemas.openxmlformats.org/officeDocument/2006/relationships" xmlns:m="http://schemas.openxmlformats.org/officeDocument/2006/math" xmlns:v="urn:schemas-microsoft-com:vml" xmlns:wp14="http://schemas.microsoft.com/office/word/2010/wordprocessingDrawing" xmlns:wp="http://schemas.openxmlformats.org/drawingml/2006/wordprocessingDrawing" xmlns:w10="urn:schemas-microsoft-com:office:word" xmlns:w="http://schemas.openxmlformats.org/wordprocessingml/2006/main" xmlns:w14="http://schemas.microsoft.com/office/word/2010/wordml" xmlns:w15="http://schemas.microsoft.com/office/word/2012/wordml" xmlns:w16cid="http://schemas.microsoft.com/office/word/2016/wordml/cid" xmlns:w16se="http://schemas.microsoft.com/office/word/2015/wordml/symex" xmlns:wpg="http://schemas.microsoft.com/office/word/2010/wordprocessingGroup" xmlns:wpi="http://schemas.microsoft.com/office/word/2010/wordprocessingInk" xmlns:wne="http://schemas.microsoft.com/office/word/2006/wordml" xmlns:wps="http://schemas.microsoft.com/office/word/2010/wordprocessingShape" mc:Ignorable="w14 w15 w16se w16cid wp14">
-  <w:p>
-    <w:pPr>
-      <w:pStyle w:val="Header"/>
-    </w:pPr>
-  </w:p>
-</w:hdr>
-</file>
-
-<file path=word/header4.xml><?xml version="1.0" encoding="utf-8"?>
 <w:hdr xmlns:wpc="http://schemas.microsoft.com/office/word/2010/wordprocessingCanvas" xmlns:cx="http://schemas.microsoft.com/office/drawing/2014/chartex" xmlns:cx1="http://schemas.microsoft.com/office/drawing/2015/9/8/chartex" xmlns:cx2="http://schemas.microsoft.com/office/drawing/2015/10/21/chartex" xmlns:cx3="http://schemas.microsoft.com/office/drawing/2016/5/9/chartex" xmlns:cx4="http://schemas.microsoft.com/office/drawing/2016/5/10/chartex" xmlns:cx5="http://schemas.microsoft.com/office/drawing/2016/5/11/chartex" xmlns:cx6="http://schemas.microsoft.com/office/drawing/2016/5/12/chartex" xmlns:cx7="http://schemas.microsoft.com/office/drawing/2016/5/13/chartex" xmlns:cx8="http://schemas.microsoft.com/office/drawing/2016/5/14/chartex" xmlns:mc="http://schemas.openxmlformats.org/markup-compatibility/2006" xmlns:aink="http://schemas.microsoft.com/office/drawing/2016/ink" xmlns:am3d="http://schemas.microsoft.com/office/drawing/2017/model3d" xmlns:o="urn:schemas-microsoft-com:office:office" xmlns:r="http://schemas.openxmlformats.org/officeDocument/2006/relationships" xmlns:m="http://schemas.openxmlformats.org/officeDocument/2006/math" xmlns:v="urn:schemas-microsoft-com:vml" xmlns:wp14="http://schemas.microsoft.com/office/word/2010/wordprocessingDrawing" xmlns:wp="http://schemas.openxmlformats.org/drawingml/2006/wordprocessingDrawing" xmlns:w10="urn:schemas-microsoft-com:office:word" xmlns:w="http://schemas.openxmlformats.org/wordprocessingml/2006/main" xmlns:w14="http://schemas.microsoft.com/office/word/2010/wordml" xmlns:w15="http://schemas.microsoft.com/office/word/2012/wordml" xmlns:w16cid="http://schemas.microsoft.com/office/word/2016/wordml/cid" xmlns:w16se="http://schemas.microsoft.com/office/word/2015/wordml/symex" xmlns:wpg="http://schemas.microsoft.com/office/word/2010/wordprocessingGroup" xmlns:wpi="http://schemas.microsoft.com/office/word/2010/wordprocessingInk" xmlns:wne="http://schemas.microsoft.com/office/word/2006/wordml" xmlns:wps="http://schemas.microsoft.com/office/word/2010/wordprocessingShape" mc:Ignorable="w14 w15 w16se w16cid wp14">
   <w:sdt>
     <w:sdtPr>
@@ -2405,6 +3318,28 @@
       <w:szCs w:val="32"/>
     </w:rPr>
   </w:style>
+  <w:style w:type="paragraph" w:styleId="Heading2">
+    <w:name w:val="heading 2"/>
+    <w:basedOn w:val="Normal"/>
+    <w:next w:val="Normal"/>
+    <w:link w:val="Heading2Char"/>
+    <w:uiPriority w:val="9"/>
+    <w:unhideWhenUsed/>
+    <w:qFormat/>
+    <w:rsid w:val="00FC4D3E"/>
+    <w:pPr>
+      <w:keepNext/>
+      <w:keepLines/>
+      <w:spacing w:before="40" w:after="0"/>
+      <w:outlineLvl w:val="1"/>
+    </w:pPr>
+    <w:rPr>
+      <w:rFonts w:asciiTheme="majorHAnsi" w:eastAsiaTheme="majorEastAsia" w:hAnsiTheme="majorHAnsi" w:cstheme="majorBidi"/>
+      <w:color w:val="2F5496" w:themeColor="accent1" w:themeShade="BF"/>
+      <w:sz w:val="26"/>
+      <w:szCs w:val="26"/>
+    </w:rPr>
+  </w:style>
   <w:style w:type="character" w:default="1" w:styleId="DefaultParagraphFont">
     <w:name w:val="Default Paragraph Font"/>
     <w:uiPriority w:val="1"/>
@@ -2864,6 +3799,32 @@
     <w:rsid w:val="00F87792"/>
     <w:pPr>
       <w:spacing w:after="100"/>
+    </w:pPr>
+  </w:style>
+  <w:style w:type="character" w:customStyle="1" w:styleId="Heading2Char">
+    <w:name w:val="Heading 2 Char"/>
+    <w:basedOn w:val="DefaultParagraphFont"/>
+    <w:link w:val="Heading2"/>
+    <w:uiPriority w:val="9"/>
+    <w:rsid w:val="00FC4D3E"/>
+    <w:rPr>
+      <w:rFonts w:asciiTheme="majorHAnsi" w:eastAsiaTheme="majorEastAsia" w:hAnsiTheme="majorHAnsi" w:cstheme="majorBidi"/>
+      <w:color w:val="2F5496" w:themeColor="accent1" w:themeShade="BF"/>
+      <w:sz w:val="26"/>
+      <w:szCs w:val="26"/>
+    </w:rPr>
+  </w:style>
+  <w:style w:type="paragraph" w:styleId="TOC2">
+    <w:name w:val="toc 2"/>
+    <w:basedOn w:val="Normal"/>
+    <w:next w:val="Normal"/>
+    <w:autoRedefine/>
+    <w:uiPriority w:val="39"/>
+    <w:unhideWhenUsed/>
+    <w:rsid w:val="00337B56"/>
+    <w:pPr>
+      <w:spacing w:after="100"/>
+      <w:ind w:left="220"/>
     </w:pPr>
   </w:style>
 </w:styles>
@@ -3188,7 +4149,7 @@
 </file>
 
 <file path=customXml/itemProps2.xml><?xml version="1.0" encoding="utf-8"?>
-<ds:datastoreItem xmlns:ds="http://schemas.openxmlformats.org/officeDocument/2006/customXml" ds:itemID="{8EE18302-EFEA-492C-A31A-9BE0951DB0D8}">
+<ds:datastoreItem xmlns:ds="http://schemas.openxmlformats.org/officeDocument/2006/customXml" ds:itemID="{DA6B6D4F-AD94-43FF-B463-D3CB523A6EC2}">
   <ds:schemaRefs>
     <ds:schemaRef ds:uri="http://schemas.openxmlformats.org/officeDocument/2006/bibliography"/>
   </ds:schemaRefs>

</xml_diff>

<commit_message>
#143: write-up.docx, define 'Data Preparation'
</commit_message>
<xml_diff>
--- a/hw7/write-up.docx
+++ b/hw7/write-up.docx
@@ -1859,100 +1859,1161 @@
           <w:szCs w:val="24"/>
         </w:rPr>
       </w:pPr>
-      <w:bookmarkStart w:id="2" w:name="_GoBack"/>
+    </w:p>
+    <w:p>
+      <w:pPr>
+        <w:pStyle w:val="Heading1"/>
+      </w:pPr>
+      <w:bookmarkStart w:id="2" w:name="_Toc9812294"/>
+      <w:r>
+        <w:t>Data Preparation</w:t>
+      </w:r>
       <w:bookmarkEnd w:id="2"/>
     </w:p>
     <w:p>
       <w:pPr>
+        <w:spacing w:line="240" w:lineRule="auto"/>
+        <w:rPr>
+          <w:sz w:val="24"/>
+          <w:szCs w:val="24"/>
+        </w:rPr>
+      </w:pPr>
+      <w:r>
+        <w:rPr>
+          <w:sz w:val="24"/>
+          <w:szCs w:val="24"/>
+        </w:rPr>
+        <w:t xml:space="preserve">Data was acquired </w:t>
+      </w:r>
+      <w:r>
+        <w:rPr>
+          <w:sz w:val="24"/>
+          <w:szCs w:val="24"/>
+        </w:rPr>
+        <w:t>using the</w:t>
+      </w:r>
+      <w:r>
+        <w:rPr>
+          <w:sz w:val="24"/>
+          <w:szCs w:val="24"/>
+        </w:rPr>
+        <w:t xml:space="preserve"> standard</w:t>
+      </w:r>
+      <w:r>
+        <w:rPr>
+          <w:sz w:val="24"/>
+          <w:szCs w:val="24"/>
+        </w:rPr>
+        <w:t xml:space="preserve"> twitter </w:t>
+      </w:r>
+      <w:r>
+        <w:rPr>
+          <w:sz w:val="24"/>
+          <w:szCs w:val="24"/>
+        </w:rPr>
+        <w:t xml:space="preserve">search </w:t>
+      </w:r>
+      <w:proofErr w:type="spellStart"/>
+      <w:r>
+        <w:rPr>
+          <w:sz w:val="24"/>
+          <w:szCs w:val="24"/>
+        </w:rPr>
+        <w:t>api</w:t>
+      </w:r>
+      <w:proofErr w:type="spellEnd"/>
+      <w:r>
+        <w:rPr>
+          <w:rStyle w:val="FootnoteReference"/>
+          <w:sz w:val="24"/>
+          <w:szCs w:val="24"/>
+        </w:rPr>
+        <w:footnoteReference w:id="6"/>
+      </w:r>
+      <w:r>
+        <w:rPr>
+          <w:sz w:val="24"/>
+          <w:szCs w:val="24"/>
+        </w:rPr>
+        <w:t xml:space="preserve"> via the </w:t>
+      </w:r>
+      <w:proofErr w:type="spellStart"/>
+      <w:r>
+        <w:rPr>
+          <w:sz w:val="24"/>
+          <w:szCs w:val="24"/>
+        </w:rPr>
+        <w:t>twython</w:t>
+      </w:r>
+      <w:proofErr w:type="spellEnd"/>
+      <w:r>
+        <w:rPr>
+          <w:sz w:val="24"/>
+          <w:szCs w:val="24"/>
+        </w:rPr>
+        <w:t xml:space="preserve"> python package</w:t>
+      </w:r>
+      <w:r>
+        <w:rPr>
+          <w:rStyle w:val="FootnoteReference"/>
+          <w:sz w:val="24"/>
+          <w:szCs w:val="24"/>
+        </w:rPr>
+        <w:footnoteReference w:id="7"/>
+      </w:r>
+      <w:r>
+        <w:rPr>
+          <w:sz w:val="24"/>
+          <w:szCs w:val="24"/>
+        </w:rPr>
+        <w:t>.</w:t>
+      </w:r>
+      <w:r>
+        <w:rPr>
+          <w:sz w:val="24"/>
+          <w:szCs w:val="24"/>
+        </w:rPr>
+        <w:t xml:space="preserve"> Specifically, </w:t>
+      </w:r>
+      <w:r>
+        <w:rPr>
+          <w:sz w:val="24"/>
+          <w:szCs w:val="24"/>
+        </w:rPr>
+        <w:t xml:space="preserve">three different hash tags were aggregated using the </w:t>
+      </w:r>
+      <w:proofErr w:type="spellStart"/>
+      <w:r>
+        <w:rPr>
+          <w:sz w:val="24"/>
+          <w:szCs w:val="24"/>
+        </w:rPr>
+        <w:t>api</w:t>
+      </w:r>
+      <w:proofErr w:type="spellEnd"/>
+      <w:r>
+        <w:rPr>
+          <w:sz w:val="24"/>
+          <w:szCs w:val="24"/>
+        </w:rPr>
+        <w:t>:</w:t>
+      </w:r>
+    </w:p>
+    <w:p>
+      <w:pPr>
+        <w:spacing w:line="240" w:lineRule="auto"/>
+        <w:rPr>
+          <w:sz w:val="24"/>
+          <w:szCs w:val="24"/>
+        </w:rPr>
+      </w:pPr>
+    </w:p>
+    <w:p>
+      <w:pPr>
+        <w:pStyle w:val="ListParagraph"/>
+        <w:numPr>
+          <w:ilvl w:val="0"/>
+          <w:numId w:val="6"/>
+        </w:numPr>
+        <w:spacing w:line="240" w:lineRule="auto"/>
+        <w:rPr>
+          <w:rFonts w:ascii="Courier New" w:hAnsi="Courier New" w:cs="Courier New"/>
+          <w:sz w:val="24"/>
+          <w:szCs w:val="24"/>
+        </w:rPr>
+      </w:pPr>
+      <w:proofErr w:type="spellStart"/>
+      <w:r>
+        <w:rPr>
+          <w:rFonts w:ascii="Courier New" w:hAnsi="Courier New" w:cs="Courier New"/>
+          <w:sz w:val="24"/>
+          <w:szCs w:val="24"/>
+        </w:rPr>
+        <w:t>GameofThrone</w:t>
+      </w:r>
+      <w:proofErr w:type="spellEnd"/>
+    </w:p>
+    <w:p>
+      <w:pPr>
+        <w:pStyle w:val="ListParagraph"/>
+        <w:numPr>
+          <w:ilvl w:val="0"/>
+          <w:numId w:val="6"/>
+        </w:numPr>
+        <w:spacing w:line="240" w:lineRule="auto"/>
+        <w:rPr>
+          <w:rFonts w:ascii="Courier New" w:hAnsi="Courier New" w:cs="Courier New"/>
+          <w:sz w:val="24"/>
+          <w:szCs w:val="24"/>
+        </w:rPr>
+      </w:pPr>
+      <w:proofErr w:type="spellStart"/>
+      <w:r>
+        <w:rPr>
+          <w:rFonts w:ascii="Courier New" w:hAnsi="Courier New" w:cs="Courier New"/>
+          <w:sz w:val="24"/>
+          <w:szCs w:val="24"/>
+        </w:rPr>
+        <w:t>GameofThronesFinal</w:t>
+      </w:r>
+      <w:proofErr w:type="spellEnd"/>
+    </w:p>
+    <w:p>
+      <w:pPr>
+        <w:pStyle w:val="ListParagraph"/>
+        <w:numPr>
+          <w:ilvl w:val="0"/>
+          <w:numId w:val="6"/>
+        </w:numPr>
+        <w:spacing w:line="240" w:lineRule="auto"/>
+        <w:rPr>
+          <w:rFonts w:ascii="Courier New" w:hAnsi="Courier New" w:cs="Courier New"/>
+          <w:sz w:val="24"/>
+          <w:szCs w:val="24"/>
+        </w:rPr>
+      </w:pPr>
+      <w:proofErr w:type="spellStart"/>
+      <w:r>
+        <w:rPr>
+          <w:rFonts w:ascii="Courier New" w:hAnsi="Courier New" w:cs="Courier New"/>
+          <w:sz w:val="24"/>
+          <w:szCs w:val="24"/>
+        </w:rPr>
+        <w:t>GOTFinale</w:t>
+      </w:r>
+      <w:proofErr w:type="spellEnd"/>
+    </w:p>
+    <w:p>
+      <w:pPr>
+        <w:spacing w:line="240" w:lineRule="auto"/>
+        <w:rPr>
+          <w:rFonts w:ascii="Courier New" w:hAnsi="Courier New" w:cs="Courier New"/>
+          <w:sz w:val="24"/>
+          <w:szCs w:val="24"/>
+        </w:rPr>
+      </w:pPr>
+    </w:p>
+    <w:p>
+      <w:pPr>
+        <w:spacing w:line="240" w:lineRule="auto"/>
+        <w:rPr>
+          <w:sz w:val="24"/>
+          <w:szCs w:val="24"/>
+        </w:rPr>
+      </w:pPr>
+      <w:r>
+        <w:rPr>
+          <w:sz w:val="24"/>
+          <w:szCs w:val="24"/>
+        </w:rPr>
+        <w:t>The dates of the collected data</w:t>
+      </w:r>
+      <w:r>
+        <w:rPr>
+          <w:sz w:val="24"/>
+          <w:szCs w:val="24"/>
+        </w:rPr>
+        <w:t xml:space="preserve"> </w:t>
+      </w:r>
+      <w:r>
+        <w:rPr>
+          <w:sz w:val="24"/>
+          <w:szCs w:val="24"/>
+        </w:rPr>
+        <w:t>were</w:t>
+      </w:r>
+      <w:r>
+        <w:rPr>
+          <w:sz w:val="24"/>
+          <w:szCs w:val="24"/>
+        </w:rPr>
+        <w:t xml:space="preserve"> approximately one week after the conclusion of the season finale of the Game of Thrones (GOT)</w:t>
+      </w:r>
+      <w:r>
+        <w:rPr>
+          <w:sz w:val="24"/>
+          <w:szCs w:val="24"/>
+        </w:rPr>
+        <w:t>.</w:t>
+      </w:r>
+      <w:r>
+        <w:rPr>
+          <w:sz w:val="24"/>
+          <w:szCs w:val="24"/>
+        </w:rPr>
+        <w:t xml:space="preserve"> While most of the data hovered exactly at one </w:t>
+      </w:r>
+      <w:r>
+        <w:rPr>
+          <w:sz w:val="24"/>
+          <w:szCs w:val="24"/>
+        </w:rPr>
+        <w:lastRenderedPageBreak/>
+        <w:t xml:space="preserve">week after, tweets from the </w:t>
+      </w:r>
+      <w:proofErr w:type="spellStart"/>
+      <w:r>
+        <w:rPr>
+          <w:sz w:val="24"/>
+          <w:szCs w:val="24"/>
+        </w:rPr>
+        <w:t>GOTFinale</w:t>
+      </w:r>
+      <w:proofErr w:type="spellEnd"/>
+      <w:r>
+        <w:rPr>
+          <w:sz w:val="24"/>
+          <w:szCs w:val="24"/>
+        </w:rPr>
+        <w:t xml:space="preserve"> ranged from 5-7 days after the finale.</w:t>
+      </w:r>
+      <w:r>
+        <w:rPr>
+          <w:sz w:val="24"/>
+          <w:szCs w:val="24"/>
+        </w:rPr>
+        <w:t xml:space="preserve"> This due to less activity than the former two hashtags.</w:t>
+      </w:r>
+    </w:p>
+    <w:p>
+      <w:pPr>
+        <w:spacing w:line="240" w:lineRule="auto"/>
+        <w:rPr>
+          <w:sz w:val="24"/>
+          <w:szCs w:val="24"/>
+        </w:rPr>
+      </w:pPr>
+      <w:r>
+        <w:rPr>
+          <w:sz w:val="24"/>
+          <w:szCs w:val="24"/>
+        </w:rPr>
+        <w:t>Moreover, each hashtag was written to a corresponding csv file</w:t>
+      </w:r>
+      <w:r>
+        <w:rPr>
+          <w:rStyle w:val="FootnoteReference"/>
+          <w:sz w:val="24"/>
+          <w:szCs w:val="24"/>
+        </w:rPr>
+        <w:footnoteReference w:id="8"/>
+      </w:r>
+      <w:r>
+        <w:rPr>
+          <w:sz w:val="24"/>
+          <w:szCs w:val="24"/>
+        </w:rPr>
+        <w:t>.</w:t>
+      </w:r>
+      <w:r>
+        <w:rPr>
+          <w:sz w:val="24"/>
+          <w:szCs w:val="24"/>
+        </w:rPr>
+        <w:t xml:space="preserve"> However, to improve performance on successive analysis, an intermediate sample.csv</w:t>
+      </w:r>
+      <w:r>
+        <w:rPr>
+          <w:rStyle w:val="FootnoteReference"/>
+          <w:sz w:val="24"/>
+          <w:szCs w:val="24"/>
+        </w:rPr>
+        <w:footnoteReference w:id="9"/>
+      </w:r>
+      <w:r>
+        <w:rPr>
+          <w:sz w:val="24"/>
+          <w:szCs w:val="24"/>
+        </w:rPr>
+        <w:t xml:space="preserve"> was crea</w:t>
+      </w:r>
+      <w:r>
+        <w:rPr>
+          <w:sz w:val="24"/>
+          <w:szCs w:val="24"/>
+        </w:rPr>
+        <w:t xml:space="preserve">ted. Specifically, </w:t>
+      </w:r>
+      <w:r>
+        <w:rPr>
+          <w:sz w:val="24"/>
+          <w:szCs w:val="24"/>
+        </w:rPr>
+        <w:t>for each of chosen hashtags, 500 tweets were sampled</w:t>
+      </w:r>
+      <w:r>
+        <w:rPr>
+          <w:sz w:val="24"/>
+          <w:szCs w:val="24"/>
+        </w:rPr>
+        <w:t xml:space="preserve"> for a total of 1500 rows</w:t>
+      </w:r>
+      <w:r>
+        <w:rPr>
+          <w:sz w:val="24"/>
+          <w:szCs w:val="24"/>
+        </w:rPr>
+        <w:t>:</w:t>
+      </w:r>
+    </w:p>
+    <w:p>
+      <w:pPr>
+        <w:spacing w:line="240" w:lineRule="auto"/>
+        <w:rPr>
+          <w:sz w:val="24"/>
+          <w:szCs w:val="24"/>
+        </w:rPr>
+      </w:pPr>
+    </w:p>
+    <w:p>
+      <w:pPr>
+        <w:spacing w:line="240" w:lineRule="auto"/>
+        <w:ind w:left="720"/>
+        <w:rPr>
+          <w:rFonts w:ascii="Courier New" w:hAnsi="Courier New" w:cs="Courier New"/>
+          <w:sz w:val="24"/>
+          <w:szCs w:val="24"/>
+        </w:rPr>
+      </w:pPr>
+      <w:proofErr w:type="spellStart"/>
+      <w:r>
+        <w:rPr>
+          <w:rFonts w:ascii="Courier New" w:hAnsi="Courier New" w:cs="Courier New"/>
+          <w:sz w:val="24"/>
+          <w:szCs w:val="24"/>
+        </w:rPr>
+        <w:t>df_sample</w:t>
+      </w:r>
+      <w:proofErr w:type="spellEnd"/>
+      <w:r>
+        <w:rPr>
+          <w:rFonts w:ascii="Courier New" w:hAnsi="Courier New" w:cs="Courier New"/>
+          <w:sz w:val="24"/>
+          <w:szCs w:val="24"/>
+        </w:rPr>
+        <w:t xml:space="preserve"> = [data[x].</w:t>
+      </w:r>
+      <w:proofErr w:type="gramStart"/>
+      <w:r>
+        <w:rPr>
+          <w:rFonts w:ascii="Courier New" w:hAnsi="Courier New" w:cs="Courier New"/>
+          <w:sz w:val="24"/>
+          <w:szCs w:val="24"/>
+        </w:rPr>
+        <w:t>sample(</w:t>
+      </w:r>
+      <w:proofErr w:type="gramEnd"/>
+      <w:r>
+        <w:rPr>
+          <w:rFonts w:ascii="Courier New" w:hAnsi="Courier New" w:cs="Courier New"/>
+          <w:sz w:val="24"/>
+          <w:szCs w:val="24"/>
+        </w:rPr>
+        <w:t>500) for x in [*data]]</w:t>
+      </w:r>
+    </w:p>
+    <w:p>
+      <w:pPr>
+        <w:spacing w:line="240" w:lineRule="auto"/>
+        <w:rPr>
+          <w:sz w:val="24"/>
+          <w:szCs w:val="24"/>
+        </w:rPr>
+      </w:pPr>
+    </w:p>
+    <w:p>
+      <w:pPr>
+        <w:spacing w:line="240" w:lineRule="auto"/>
+        <w:rPr>
+          <w:sz w:val="24"/>
+          <w:szCs w:val="24"/>
+        </w:rPr>
+      </w:pPr>
+      <w:r>
+        <w:rPr>
+          <w:sz w:val="24"/>
+          <w:szCs w:val="24"/>
+        </w:rPr>
+        <w:t>This reduced the space from a combined 3670 rows</w:t>
+      </w:r>
+      <w:r>
+        <w:rPr>
+          <w:sz w:val="24"/>
+          <w:szCs w:val="24"/>
+        </w:rPr>
+        <w:t>, then was passed to Amazon Mechanical Turk (</w:t>
+      </w:r>
+      <w:proofErr w:type="spellStart"/>
+      <w:r>
+        <w:rPr>
+          <w:sz w:val="24"/>
+          <w:szCs w:val="24"/>
+        </w:rPr>
+        <w:t>MTurk</w:t>
+      </w:r>
+      <w:proofErr w:type="spellEnd"/>
+      <w:r>
+        <w:rPr>
+          <w:sz w:val="24"/>
+          <w:szCs w:val="24"/>
+        </w:rPr>
+        <w:t>)</w:t>
+      </w:r>
+      <w:r>
+        <w:rPr>
+          <w:rStyle w:val="FootnoteReference"/>
+          <w:sz w:val="24"/>
+          <w:szCs w:val="24"/>
+        </w:rPr>
+        <w:footnoteReference w:id="10"/>
+      </w:r>
+      <w:r>
+        <w:rPr>
+          <w:sz w:val="24"/>
+          <w:szCs w:val="24"/>
+        </w:rPr>
+        <w:t>.</w:t>
+      </w:r>
+      <w:r>
+        <w:rPr>
+          <w:sz w:val="24"/>
+          <w:szCs w:val="24"/>
+        </w:rPr>
+        <w:t xml:space="preserve"> More generally, </w:t>
+      </w:r>
+      <w:r>
+        <w:rPr>
+          <w:sz w:val="24"/>
+          <w:szCs w:val="24"/>
+        </w:rPr>
+        <w:t xml:space="preserve">using the reduced csv, </w:t>
+      </w:r>
+      <w:r>
+        <w:rPr>
+          <w:sz w:val="24"/>
+          <w:szCs w:val="24"/>
+        </w:rPr>
+        <w:t>five</w:t>
+      </w:r>
+      <w:r>
+        <w:rPr>
+          <w:sz w:val="24"/>
+          <w:szCs w:val="24"/>
+        </w:rPr>
+        <w:t xml:space="preserve"> workers were selected at $0.01</w:t>
+      </w:r>
+      <w:r>
+        <w:rPr>
+          <w:sz w:val="24"/>
+          <w:szCs w:val="24"/>
+        </w:rPr>
+        <w:t xml:space="preserve"> per task</w:t>
+      </w:r>
+      <w:r>
+        <w:rPr>
+          <w:sz w:val="24"/>
+          <w:szCs w:val="24"/>
+        </w:rPr>
+        <w:t xml:space="preserve"> to categorize tweets into the following categories:</w:t>
+      </w:r>
+    </w:p>
+    <w:p>
+      <w:pPr>
+        <w:spacing w:line="240" w:lineRule="auto"/>
+        <w:rPr>
+          <w:sz w:val="24"/>
+          <w:szCs w:val="24"/>
+        </w:rPr>
+      </w:pPr>
+    </w:p>
+    <w:p>
+      <w:pPr>
+        <w:spacing w:line="240" w:lineRule="auto"/>
+        <w:rPr>
+          <w:sz w:val="24"/>
+          <w:szCs w:val="24"/>
+        </w:rPr>
+        <w:sectPr>
+          <w:headerReference w:type="first" r:id="rId11"/>
+          <w:type w:val="continuous"/>
+          <w:pgSz w:w="12240" w:h="15840"/>
+          <w:pgMar w:top="1440" w:right="1440" w:bottom="1440" w:left="1440" w:header="720" w:footer="720" w:gutter="0"/>
+          <w:cols w:space="720"/>
+          <w:titlePg/>
+          <w:docGrid w:linePitch="360"/>
+        </w:sectPr>
+      </w:pPr>
+    </w:p>
+    <w:p>
+      <w:pPr>
+        <w:pStyle w:val="ListParagraph"/>
+        <w:numPr>
+          <w:ilvl w:val="0"/>
+          <w:numId w:val="7"/>
+        </w:numPr>
+        <w:spacing w:line="240" w:lineRule="auto"/>
+        <w:rPr>
+          <w:sz w:val="24"/>
+          <w:szCs w:val="24"/>
+        </w:rPr>
+      </w:pPr>
+      <w:r>
+        <w:rPr>
+          <w:sz w:val="24"/>
+          <w:szCs w:val="24"/>
+        </w:rPr>
+        <w:t xml:space="preserve">Very </w:t>
+      </w:r>
+      <w:r>
+        <w:rPr>
+          <w:sz w:val="24"/>
+          <w:szCs w:val="24"/>
+        </w:rPr>
+        <w:t>N</w:t>
+      </w:r>
+      <w:r>
+        <w:rPr>
+          <w:sz w:val="24"/>
+          <w:szCs w:val="24"/>
+        </w:rPr>
+        <w:t>egative</w:t>
+      </w:r>
+    </w:p>
+    <w:p>
+      <w:pPr>
+        <w:pStyle w:val="ListParagraph"/>
+        <w:numPr>
+          <w:ilvl w:val="0"/>
+          <w:numId w:val="7"/>
+        </w:numPr>
+        <w:spacing w:line="240" w:lineRule="auto"/>
+        <w:rPr>
+          <w:sz w:val="24"/>
+          <w:szCs w:val="24"/>
+        </w:rPr>
+      </w:pPr>
+      <w:r>
+        <w:rPr>
+          <w:sz w:val="24"/>
+          <w:szCs w:val="24"/>
+        </w:rPr>
+        <w:t>Negative</w:t>
+      </w:r>
+    </w:p>
+    <w:p>
+      <w:pPr>
+        <w:pStyle w:val="ListParagraph"/>
+        <w:numPr>
+          <w:ilvl w:val="0"/>
+          <w:numId w:val="7"/>
+        </w:numPr>
+        <w:spacing w:line="240" w:lineRule="auto"/>
+        <w:rPr>
+          <w:sz w:val="24"/>
+          <w:szCs w:val="24"/>
+        </w:rPr>
+      </w:pPr>
+      <w:r>
+        <w:rPr>
+          <w:sz w:val="24"/>
+          <w:szCs w:val="24"/>
+        </w:rPr>
+        <w:t>Neutral</w:t>
+      </w:r>
+    </w:p>
+    <w:p>
+      <w:pPr>
+        <w:pStyle w:val="ListParagraph"/>
+        <w:numPr>
+          <w:ilvl w:val="0"/>
+          <w:numId w:val="7"/>
+        </w:numPr>
+        <w:spacing w:line="240" w:lineRule="auto"/>
+        <w:rPr>
+          <w:sz w:val="24"/>
+          <w:szCs w:val="24"/>
+        </w:rPr>
+      </w:pPr>
+      <w:r>
+        <w:rPr>
+          <w:sz w:val="24"/>
+          <w:szCs w:val="24"/>
+        </w:rPr>
+        <w:t>Positive</w:t>
+      </w:r>
+    </w:p>
+    <w:p>
+      <w:pPr>
+        <w:pStyle w:val="ListParagraph"/>
+        <w:numPr>
+          <w:ilvl w:val="0"/>
+          <w:numId w:val="7"/>
+        </w:numPr>
+        <w:spacing w:line="240" w:lineRule="auto"/>
+        <w:rPr>
+          <w:sz w:val="24"/>
+          <w:szCs w:val="24"/>
+        </w:rPr>
+      </w:pPr>
+      <w:r>
+        <w:rPr>
+          <w:sz w:val="24"/>
+          <w:szCs w:val="24"/>
+        </w:rPr>
+        <w:t>Very Positive</w:t>
+      </w:r>
+    </w:p>
+    <w:p>
+      <w:pPr>
+        <w:spacing w:line="240" w:lineRule="auto"/>
+        <w:rPr>
+          <w:sz w:val="24"/>
+          <w:szCs w:val="24"/>
+        </w:rPr>
+        <w:sectPr>
+          <w:type w:val="continuous"/>
+          <w:pgSz w:w="12240" w:h="15840"/>
+          <w:pgMar w:top="1440" w:right="1440" w:bottom="1440" w:left="1440" w:header="720" w:footer="720" w:gutter="0"/>
+          <w:cols w:num="2" w:space="720"/>
+          <w:titlePg/>
+          <w:docGrid w:linePitch="360"/>
+        </w:sectPr>
+      </w:pPr>
+    </w:p>
+    <w:p>
+      <w:pPr>
+        <w:spacing w:line="240" w:lineRule="auto"/>
+        <w:rPr>
+          <w:sz w:val="24"/>
+          <w:szCs w:val="24"/>
+        </w:rPr>
+      </w:pPr>
+    </w:p>
+    <w:p>
+      <w:pPr>
+        <w:spacing w:line="240" w:lineRule="auto"/>
+        <w:rPr>
+          <w:sz w:val="24"/>
+          <w:szCs w:val="24"/>
+        </w:rPr>
+      </w:pPr>
+      <w:r>
+        <w:rPr>
+          <w:sz w:val="24"/>
+          <w:szCs w:val="24"/>
+        </w:rPr>
+        <w:t>Obtaining and approving results was relatively fast, under 2.5 hours after batch submission.</w:t>
+      </w:r>
+      <w:r>
+        <w:rPr>
+          <w:sz w:val="24"/>
+          <w:szCs w:val="24"/>
+        </w:rPr>
+        <w:t xml:space="preserve"> </w:t>
+      </w:r>
+      <w:r>
+        <w:rPr>
+          <w:sz w:val="24"/>
+          <w:szCs w:val="24"/>
+        </w:rPr>
+        <w:t xml:space="preserve">Since </w:t>
+      </w:r>
+      <w:r>
+        <w:rPr>
+          <w:sz w:val="24"/>
+          <w:szCs w:val="24"/>
+        </w:rPr>
+        <w:t xml:space="preserve">five workers conducted the same task for each tweet, </w:t>
+      </w:r>
+      <w:r>
+        <w:rPr>
+          <w:sz w:val="24"/>
+          <w:szCs w:val="24"/>
+        </w:rPr>
+        <w:t xml:space="preserve">tweets with the highest category mode was selected. In the case where the highest mode </w:t>
+      </w:r>
+      <w:r>
+        <w:rPr>
+          <w:sz w:val="24"/>
+          <w:szCs w:val="24"/>
+        </w:rPr>
+        <w:t>wa</w:t>
+      </w:r>
+      <w:r>
+        <w:rPr>
+          <w:sz w:val="24"/>
+          <w:szCs w:val="24"/>
+        </w:rPr>
+        <w:t>s a tie, the first h</w:t>
+      </w:r>
+      <w:r>
+        <w:rPr>
+          <w:sz w:val="24"/>
+          <w:szCs w:val="24"/>
+        </w:rPr>
+        <w:t xml:space="preserve">ighest </w:t>
+      </w:r>
+      <w:r>
+        <w:rPr>
+          <w:sz w:val="24"/>
+          <w:szCs w:val="24"/>
+        </w:rPr>
+        <w:t>value was selected.</w:t>
+      </w:r>
+      <w:r>
+        <w:rPr>
+          <w:sz w:val="24"/>
+          <w:szCs w:val="24"/>
+        </w:rPr>
+        <w:t xml:space="preserve"> Furthermore, the sample dataset was unbalanced. Specifically, Neutral contained significantly higher than all categories. Therefore, this dimension was removed. Furthermore, both Very Negative, and Very Positive were each less than 10% of the counterparts. Therefore, these dimensions were combined</w:t>
+      </w:r>
+      <w:r>
+        <w:rPr>
+          <w:sz w:val="24"/>
+          <w:szCs w:val="24"/>
+        </w:rPr>
+        <w:t xml:space="preserve"> using the following pattern</w:t>
+      </w:r>
+      <w:r>
+        <w:rPr>
+          <w:sz w:val="24"/>
+          <w:szCs w:val="24"/>
+        </w:rPr>
+        <w:t>:</w:t>
+      </w:r>
+    </w:p>
+    <w:p>
+      <w:pPr>
+        <w:spacing w:line="240" w:lineRule="auto"/>
+        <w:rPr>
+          <w:sz w:val="24"/>
+          <w:szCs w:val="24"/>
+        </w:rPr>
+      </w:pPr>
+    </w:p>
+    <w:p>
+      <w:pPr>
+        <w:spacing w:line="240" w:lineRule="auto"/>
+        <w:ind w:left="720"/>
+        <w:rPr>
+          <w:rFonts w:ascii="Courier New" w:hAnsi="Courier New" w:cs="Courier New"/>
+          <w:sz w:val="24"/>
+          <w:szCs w:val="24"/>
+        </w:rPr>
+      </w:pPr>
+      <w:proofErr w:type="spellStart"/>
+      <w:proofErr w:type="gramStart"/>
+      <w:r>
+        <w:rPr>
+          <w:rFonts w:ascii="Courier New" w:hAnsi="Courier New" w:cs="Courier New"/>
+          <w:sz w:val="24"/>
+          <w:szCs w:val="24"/>
+        </w:rPr>
+        <w:t>df.sentiment</w:t>
+      </w:r>
+      <w:proofErr w:type="gramEnd"/>
+      <w:r>
+        <w:rPr>
+          <w:rFonts w:ascii="Courier New" w:hAnsi="Courier New" w:cs="Courier New"/>
+          <w:sz w:val="24"/>
+          <w:szCs w:val="24"/>
+        </w:rPr>
+        <w:t>.replace</w:t>
+      </w:r>
+      <w:proofErr w:type="spellEnd"/>
+      <w:r>
+        <w:rPr>
+          <w:rFonts w:ascii="Courier New" w:hAnsi="Courier New" w:cs="Courier New"/>
+          <w:sz w:val="24"/>
+          <w:szCs w:val="24"/>
+        </w:rPr>
+        <w:t>(</w:t>
+      </w:r>
+    </w:p>
+    <w:p>
+      <w:pPr>
+        <w:spacing w:line="240" w:lineRule="auto"/>
+        <w:ind w:left="720"/>
+        <w:rPr>
+          <w:rFonts w:ascii="Courier New" w:hAnsi="Courier New" w:cs="Courier New"/>
+          <w:sz w:val="24"/>
+          <w:szCs w:val="24"/>
+        </w:rPr>
+      </w:pPr>
+      <w:r>
+        <w:rPr>
+          <w:rFonts w:ascii="Courier New" w:hAnsi="Courier New" w:cs="Courier New"/>
+          <w:sz w:val="24"/>
+          <w:szCs w:val="24"/>
+        </w:rPr>
+        <w:t xml:space="preserve">    </w:t>
+      </w:r>
+      <w:proofErr w:type="spellStart"/>
+      <w:r>
+        <w:rPr>
+          <w:rFonts w:ascii="Courier New" w:hAnsi="Courier New" w:cs="Courier New"/>
+          <w:sz w:val="24"/>
+          <w:szCs w:val="24"/>
+        </w:rPr>
+        <w:t>to_replace</w:t>
+      </w:r>
+      <w:proofErr w:type="spellEnd"/>
+      <w:r>
+        <w:rPr>
+          <w:rFonts w:ascii="Courier New" w:hAnsi="Courier New" w:cs="Courier New"/>
+          <w:sz w:val="24"/>
+          <w:szCs w:val="24"/>
+        </w:rPr>
+        <w:t>='very negative',</w:t>
+      </w:r>
+    </w:p>
+    <w:p>
+      <w:pPr>
+        <w:spacing w:line="240" w:lineRule="auto"/>
+        <w:ind w:left="720"/>
+        <w:rPr>
+          <w:rFonts w:ascii="Courier New" w:hAnsi="Courier New" w:cs="Courier New"/>
+          <w:sz w:val="24"/>
+          <w:szCs w:val="24"/>
+        </w:rPr>
+      </w:pPr>
+      <w:r>
+        <w:rPr>
+          <w:rFonts w:ascii="Courier New" w:hAnsi="Courier New" w:cs="Courier New"/>
+          <w:sz w:val="24"/>
+          <w:szCs w:val="24"/>
+        </w:rPr>
+        <w:t xml:space="preserve">    value='negative',</w:t>
+      </w:r>
+    </w:p>
+    <w:p>
+      <w:pPr>
+        <w:spacing w:line="240" w:lineRule="auto"/>
+        <w:ind w:left="720"/>
+        <w:rPr>
+          <w:rFonts w:ascii="Courier New" w:hAnsi="Courier New" w:cs="Courier New"/>
+          <w:sz w:val="24"/>
+          <w:szCs w:val="24"/>
+        </w:rPr>
+      </w:pPr>
+      <w:r>
+        <w:rPr>
+          <w:rFonts w:ascii="Courier New" w:hAnsi="Courier New" w:cs="Courier New"/>
+          <w:sz w:val="24"/>
+          <w:szCs w:val="24"/>
+        </w:rPr>
+        <w:t xml:space="preserve">    </w:t>
+      </w:r>
+      <w:proofErr w:type="spellStart"/>
+      <w:r>
+        <w:rPr>
+          <w:rFonts w:ascii="Courier New" w:hAnsi="Courier New" w:cs="Courier New"/>
+          <w:sz w:val="24"/>
+          <w:szCs w:val="24"/>
+        </w:rPr>
+        <w:t>inplace</w:t>
+      </w:r>
+      <w:proofErr w:type="spellEnd"/>
+      <w:r>
+        <w:rPr>
+          <w:rFonts w:ascii="Courier New" w:hAnsi="Courier New" w:cs="Courier New"/>
+          <w:sz w:val="24"/>
+          <w:szCs w:val="24"/>
+        </w:rPr>
+        <w:t>=True</w:t>
+      </w:r>
+    </w:p>
+    <w:p>
+      <w:pPr>
+        <w:spacing w:line="240" w:lineRule="auto"/>
+        <w:ind w:left="720"/>
+        <w:rPr>
+          <w:rFonts w:ascii="Courier New" w:hAnsi="Courier New" w:cs="Courier New"/>
+          <w:sz w:val="24"/>
+          <w:szCs w:val="24"/>
+        </w:rPr>
+      </w:pPr>
+      <w:r>
+        <w:rPr>
+          <w:rFonts w:ascii="Courier New" w:hAnsi="Courier New" w:cs="Courier New"/>
+          <w:sz w:val="24"/>
+          <w:szCs w:val="24"/>
+        </w:rPr>
+        <w:t>)</w:t>
+      </w:r>
+    </w:p>
+    <w:p>
+      <w:pPr>
+        <w:spacing w:line="240" w:lineRule="auto"/>
+        <w:rPr>
+          <w:sz w:val="24"/>
+          <w:szCs w:val="24"/>
+        </w:rPr>
+      </w:pPr>
+    </w:p>
+    <w:p>
+      <w:pPr>
+        <w:spacing w:line="240" w:lineRule="auto"/>
+        <w:rPr>
+          <w:sz w:val="24"/>
+          <w:szCs w:val="24"/>
+        </w:rPr>
+      </w:pPr>
+      <w:r>
+        <w:rPr>
+          <w:sz w:val="24"/>
+          <w:szCs w:val="24"/>
+        </w:rPr>
+        <w:lastRenderedPageBreak/>
+        <w:t xml:space="preserve">Once all preprocessing was completed, the </w:t>
+      </w:r>
+      <w:proofErr w:type="spellStart"/>
+      <w:r>
+        <w:rPr>
+          <w:rFonts w:ascii="Courier New" w:hAnsi="Courier New" w:cs="Courier New"/>
+          <w:sz w:val="24"/>
+          <w:szCs w:val="24"/>
+        </w:rPr>
+        <w:t>full_text</w:t>
+      </w:r>
+      <w:proofErr w:type="spellEnd"/>
+      <w:r>
+        <w:rPr>
+          <w:sz w:val="24"/>
+          <w:szCs w:val="24"/>
+        </w:rPr>
+        <w:t xml:space="preserve"> (X)</w:t>
+      </w:r>
+      <w:r>
+        <w:rPr>
+          <w:sz w:val="24"/>
+          <w:szCs w:val="24"/>
+        </w:rPr>
+        <w:t xml:space="preserve"> containing tweet text, </w:t>
+      </w:r>
+      <w:r>
+        <w:rPr>
+          <w:sz w:val="24"/>
+          <w:szCs w:val="24"/>
+        </w:rPr>
+        <w:t>was trained against the</w:t>
+      </w:r>
+      <w:r>
+        <w:rPr>
+          <w:sz w:val="24"/>
+          <w:szCs w:val="24"/>
+        </w:rPr>
+        <w:t xml:space="preserve"> </w:t>
+      </w:r>
+      <w:r>
+        <w:rPr>
+          <w:sz w:val="24"/>
+          <w:szCs w:val="24"/>
+        </w:rPr>
+        <w:t xml:space="preserve">sentiment column </w:t>
+      </w:r>
+      <w:r>
+        <w:rPr>
+          <w:sz w:val="24"/>
+          <w:szCs w:val="24"/>
+        </w:rPr>
+        <w:t>(y)</w:t>
+      </w:r>
+      <w:r>
+        <w:rPr>
+          <w:sz w:val="24"/>
+          <w:szCs w:val="24"/>
+        </w:rPr>
+        <w:t xml:space="preserve"> containing the positive vs. negative sentiment</w:t>
+      </w:r>
+      <w:r>
+        <w:rPr>
+          <w:sz w:val="24"/>
+          <w:szCs w:val="24"/>
+        </w:rPr>
+        <w:t>.</w:t>
+      </w:r>
+    </w:p>
+    <w:p>
+      <w:pPr>
+        <w:spacing w:line="240" w:lineRule="auto"/>
+        <w:rPr>
+          <w:sz w:val="24"/>
+          <w:szCs w:val="24"/>
+        </w:rPr>
+      </w:pPr>
+      <w:bookmarkStart w:id="3" w:name="_GoBack"/>
+      <w:bookmarkEnd w:id="3"/>
+    </w:p>
+    <w:p>
+      <w:pPr>
         <w:pStyle w:val="Heading1"/>
       </w:pPr>
-      <w:bookmarkStart w:id="3" w:name="_Toc9812294"/>
-      <w:r>
-        <w:t>Data Preparation</w:t>
-      </w:r>
-      <w:bookmarkEnd w:id="3"/>
+      <w:bookmarkStart w:id="4" w:name="_Toc9812295"/>
+      <w:r>
+        <w:t>Results</w:t>
+      </w:r>
+      <w:bookmarkEnd w:id="4"/>
+    </w:p>
+    <w:p/>
+    <w:p>
+      <w:pPr>
+        <w:pStyle w:val="Heading2"/>
+      </w:pPr>
+      <w:bookmarkStart w:id="5" w:name="_Toc9812296"/>
+      <w:r>
+        <w:t xml:space="preserve">Unigram </w:t>
+      </w:r>
+      <w:r>
+        <w:t>Models</w:t>
+      </w:r>
+      <w:bookmarkEnd w:id="5"/>
+    </w:p>
+    <w:p/>
+    <w:p>
+      <w:pPr>
+        <w:pStyle w:val="Heading2"/>
+      </w:pPr>
+      <w:bookmarkStart w:id="6" w:name="_Toc9812297"/>
+      <w:r>
+        <w:t>Unigram and Bigram Models</w:t>
+      </w:r>
+      <w:bookmarkEnd w:id="6"/>
+    </w:p>
+    <w:p/>
+    <w:p>
+      <w:pPr>
+        <w:pStyle w:val="Heading2"/>
+      </w:pPr>
+      <w:bookmarkStart w:id="7" w:name="_Toc9812298"/>
+      <w:r>
+        <w:t>Unigram (100% train)</w:t>
+      </w:r>
+      <w:bookmarkEnd w:id="7"/>
+    </w:p>
+    <w:p>
+      <w:pPr>
+        <w:pStyle w:val="Heading1"/>
+      </w:pPr>
+      <w:bookmarkStart w:id="8" w:name="_Toc9812299"/>
+      <w:r>
+        <w:t>Conclusion</w:t>
+      </w:r>
+      <w:r>
+        <w:t>s</w:t>
+      </w:r>
+      <w:bookmarkEnd w:id="8"/>
     </w:p>
     <w:p>
       <w:pPr>
         <w:spacing w:line="240" w:lineRule="auto"/>
         <w:rPr>
-          <w:rFonts w:ascii="Courier New" w:hAnsi="Courier New" w:cs="Courier New"/>
-          <w:sz w:val="24"/>
-          <w:szCs w:val="24"/>
-        </w:rPr>
-      </w:pPr>
-    </w:p>
-    <w:p>
-      <w:pPr>
-        <w:pStyle w:val="Heading1"/>
-      </w:pPr>
-      <w:bookmarkStart w:id="4" w:name="_Toc9812295"/>
-      <w:r>
-        <w:t>Results</w:t>
-      </w:r>
-      <w:bookmarkEnd w:id="4"/>
-    </w:p>
-    <w:p/>
-    <w:p>
-      <w:pPr>
-        <w:pStyle w:val="Heading2"/>
-      </w:pPr>
-      <w:bookmarkStart w:id="5" w:name="_Toc9812296"/>
-      <w:r>
-        <w:t xml:space="preserve">Unigram </w:t>
-      </w:r>
-      <w:r>
-        <w:t>Models</w:t>
-      </w:r>
-      <w:bookmarkEnd w:id="5"/>
-    </w:p>
-    <w:p/>
-    <w:p>
-      <w:pPr>
-        <w:pStyle w:val="Heading2"/>
-      </w:pPr>
-      <w:bookmarkStart w:id="6" w:name="_Toc9812297"/>
-      <w:r>
-        <w:t>Unigram and Bigram Models</w:t>
-      </w:r>
-      <w:bookmarkEnd w:id="6"/>
-    </w:p>
-    <w:p/>
-    <w:p>
-      <w:pPr>
-        <w:pStyle w:val="Heading2"/>
-      </w:pPr>
-      <w:bookmarkStart w:id="7" w:name="_Toc9812298"/>
-      <w:r>
-        <w:lastRenderedPageBreak/>
-        <w:t>Unigram (100% train)</w:t>
-      </w:r>
-      <w:bookmarkEnd w:id="7"/>
-    </w:p>
-    <w:p>
-      <w:pPr>
-        <w:pStyle w:val="Heading1"/>
-      </w:pPr>
-      <w:bookmarkStart w:id="8" w:name="_Toc9812299"/>
-      <w:r>
-        <w:t>Conclusion</w:t>
-      </w:r>
-      <w:r>
-        <w:t>s</w:t>
-      </w:r>
-      <w:bookmarkEnd w:id="8"/>
-    </w:p>
-    <w:p>
-      <w:pPr>
-        <w:spacing w:line="240" w:lineRule="auto"/>
-        <w:rPr>
           <w:sz w:val="24"/>
           <w:szCs w:val="24"/>
         </w:rPr>
       </w:pPr>
     </w:p>
     <w:sectPr>
-      <w:headerReference w:type="first" r:id="rId11"/>
       <w:type w:val="continuous"/>
       <w:pgSz w:w="12240" w:h="15840"/>
       <w:pgMar w:top="1440" w:right="1440" w:bottom="1440" w:left="1440" w:header="720" w:footer="720" w:gutter="0"/>
@@ -2142,6 +3203,144 @@
             <w:rStyle w:val="Hyperlink"/>
           </w:rPr>
           <w:t>https://developer.twitter.com/en/docs/tweets/tweet-updates.html</w:t>
+        </w:r>
+      </w:hyperlink>
+    </w:p>
+  </w:footnote>
+  <w:footnote w:id="6">
+    <w:p>
+      <w:pPr>
+        <w:pStyle w:val="FootnoteText"/>
+        <w:rPr>
+          <w:lang w:val="en-CA"/>
+        </w:rPr>
+      </w:pPr>
+      <w:r>
+        <w:rPr>
+          <w:rStyle w:val="FootnoteReference"/>
+        </w:rPr>
+        <w:footnoteRef/>
+      </w:r>
+      <w:r>
+        <w:t xml:space="preserve"> </w:t>
+      </w:r>
+      <w:hyperlink r:id="rId6" w:history="1">
+        <w:r>
+          <w:rPr>
+            <w:rStyle w:val="Hyperlink"/>
+          </w:rPr>
+          <w:t>https://developer.twitter.com/en/docs/tweets/search/api-reference/get-search-tweets.html</w:t>
+        </w:r>
+      </w:hyperlink>
+      <w:r>
+        <w:t xml:space="preserve"> </w:t>
+      </w:r>
+    </w:p>
+  </w:footnote>
+  <w:footnote w:id="7">
+    <w:p>
+      <w:pPr>
+        <w:pStyle w:val="FootnoteText"/>
+        <w:rPr>
+          <w:lang w:val="en-CA"/>
+        </w:rPr>
+      </w:pPr>
+      <w:r>
+        <w:rPr>
+          <w:rStyle w:val="FootnoteReference"/>
+        </w:rPr>
+        <w:footnoteRef/>
+      </w:r>
+      <w:r>
+        <w:t xml:space="preserve"> </w:t>
+      </w:r>
+      <w:hyperlink r:id="rId7" w:history="1">
+        <w:r>
+          <w:rPr>
+            <w:rStyle w:val="Hyperlink"/>
+          </w:rPr>
+          <w:t>https://twython.readthedocs.io/en/latest/usage/basic_usage.html</w:t>
+        </w:r>
+      </w:hyperlink>
+    </w:p>
+  </w:footnote>
+  <w:footnote w:id="8">
+    <w:p>
+      <w:pPr>
+        <w:pStyle w:val="FootnoteText"/>
+        <w:rPr>
+          <w:lang w:val="en-CA"/>
+        </w:rPr>
+      </w:pPr>
+      <w:r>
+        <w:rPr>
+          <w:rStyle w:val="FootnoteReference"/>
+        </w:rPr>
+        <w:footnoteRef/>
+      </w:r>
+      <w:r>
+        <w:t xml:space="preserve"> </w:t>
+      </w:r>
+      <w:hyperlink r:id="rId8" w:history="1">
+        <w:r>
+          <w:rPr>
+            <w:rStyle w:val="Hyperlink"/>
+          </w:rPr>
+          <w:t>https://github.com/jeff1evesque/ist-736-hw/tree/master/data/twitter</w:t>
+        </w:r>
+      </w:hyperlink>
+    </w:p>
+  </w:footnote>
+  <w:footnote w:id="9">
+    <w:p>
+      <w:pPr>
+        <w:pStyle w:val="FootnoteText"/>
+        <w:rPr>
+          <w:lang w:val="en-CA"/>
+        </w:rPr>
+      </w:pPr>
+      <w:r>
+        <w:rPr>
+          <w:rStyle w:val="FootnoteReference"/>
+        </w:rPr>
+        <w:footnoteRef/>
+      </w:r>
+      <w:r>
+        <w:t xml:space="preserve"> </w:t>
+      </w:r>
+      <w:hyperlink r:id="rId9" w:history="1">
+        <w:r>
+          <w:rPr>
+            <w:rStyle w:val="Hyperlink"/>
+          </w:rPr>
+          <w:t>https://github.com/jeff1evesque/ist-736-hw/blob/master/hw7/data/twitter/sample.csv</w:t>
+        </w:r>
+      </w:hyperlink>
+    </w:p>
+  </w:footnote>
+  <w:footnote w:id="10">
+    <w:p>
+      <w:pPr>
+        <w:pStyle w:val="FootnoteText"/>
+        <w:rPr>
+          <w:lang w:val="en-CA"/>
+        </w:rPr>
+      </w:pPr>
+      <w:r>
+        <w:rPr>
+          <w:rStyle w:val="FootnoteReference"/>
+        </w:rPr>
+        <w:footnoteRef/>
+      </w:r>
+      <w:r>
+        <w:t xml:space="preserve"> </w:t>
+      </w:r>
+      <w:hyperlink r:id="rId10" w:history="1">
+        <w:r>
+          <w:rPr>
+            <w:rStyle w:val="Hyperlink"/>
+          </w:rPr>
+          <w:t>https://www.mturk.com/</w:t>
         </w:r>
       </w:hyperlink>
     </w:p>
@@ -2880,6 +4079,232 @@
       </w:rPr>
     </w:lvl>
   </w:abstractNum>
+  <w:abstractNum w:abstractNumId="5" w15:restartNumberingAfterBreak="0">
+    <w:nsid w:val="4A5568BA"/>
+    <w:multiLevelType w:val="hybridMultilevel"/>
+    <w:tmpl w:val="01B0F426"/>
+    <w:lvl w:ilvl="0" w:tplc="04090009">
+      <w:start w:val="1"/>
+      <w:numFmt w:val="bullet"/>
+      <w:lvlText w:val=""/>
+      <w:lvlJc w:val="left"/>
+      <w:pPr>
+        <w:ind w:left="720" w:hanging="360"/>
+      </w:pPr>
+      <w:rPr>
+        <w:rFonts w:ascii="Wingdings" w:hAnsi="Wingdings" w:hint="default"/>
+      </w:rPr>
+    </w:lvl>
+    <w:lvl w:ilvl="1" w:tplc="04090003" w:tentative="1">
+      <w:start w:val="1"/>
+      <w:numFmt w:val="bullet"/>
+      <w:lvlText w:val="o"/>
+      <w:lvlJc w:val="left"/>
+      <w:pPr>
+        <w:ind w:left="1440" w:hanging="360"/>
+      </w:pPr>
+      <w:rPr>
+        <w:rFonts w:ascii="Courier New" w:hAnsi="Courier New" w:cs="Courier New" w:hint="default"/>
+      </w:rPr>
+    </w:lvl>
+    <w:lvl w:ilvl="2" w:tplc="04090005" w:tentative="1">
+      <w:start w:val="1"/>
+      <w:numFmt w:val="bullet"/>
+      <w:lvlText w:val=""/>
+      <w:lvlJc w:val="left"/>
+      <w:pPr>
+        <w:ind w:left="2160" w:hanging="360"/>
+      </w:pPr>
+      <w:rPr>
+        <w:rFonts w:ascii="Wingdings" w:hAnsi="Wingdings" w:hint="default"/>
+      </w:rPr>
+    </w:lvl>
+    <w:lvl w:ilvl="3" w:tplc="04090001" w:tentative="1">
+      <w:start w:val="1"/>
+      <w:numFmt w:val="bullet"/>
+      <w:lvlText w:val=""/>
+      <w:lvlJc w:val="left"/>
+      <w:pPr>
+        <w:ind w:left="2880" w:hanging="360"/>
+      </w:pPr>
+      <w:rPr>
+        <w:rFonts w:ascii="Symbol" w:hAnsi="Symbol" w:hint="default"/>
+      </w:rPr>
+    </w:lvl>
+    <w:lvl w:ilvl="4" w:tplc="04090003" w:tentative="1">
+      <w:start w:val="1"/>
+      <w:numFmt w:val="bullet"/>
+      <w:lvlText w:val="o"/>
+      <w:lvlJc w:val="left"/>
+      <w:pPr>
+        <w:ind w:left="3600" w:hanging="360"/>
+      </w:pPr>
+      <w:rPr>
+        <w:rFonts w:ascii="Courier New" w:hAnsi="Courier New" w:cs="Courier New" w:hint="default"/>
+      </w:rPr>
+    </w:lvl>
+    <w:lvl w:ilvl="5" w:tplc="04090005" w:tentative="1">
+      <w:start w:val="1"/>
+      <w:numFmt w:val="bullet"/>
+      <w:lvlText w:val=""/>
+      <w:lvlJc w:val="left"/>
+      <w:pPr>
+        <w:ind w:left="4320" w:hanging="360"/>
+      </w:pPr>
+      <w:rPr>
+        <w:rFonts w:ascii="Wingdings" w:hAnsi="Wingdings" w:hint="default"/>
+      </w:rPr>
+    </w:lvl>
+    <w:lvl w:ilvl="6" w:tplc="04090001" w:tentative="1">
+      <w:start w:val="1"/>
+      <w:numFmt w:val="bullet"/>
+      <w:lvlText w:val=""/>
+      <w:lvlJc w:val="left"/>
+      <w:pPr>
+        <w:ind w:left="5040" w:hanging="360"/>
+      </w:pPr>
+      <w:rPr>
+        <w:rFonts w:ascii="Symbol" w:hAnsi="Symbol" w:hint="default"/>
+      </w:rPr>
+    </w:lvl>
+    <w:lvl w:ilvl="7" w:tplc="04090003" w:tentative="1">
+      <w:start w:val="1"/>
+      <w:numFmt w:val="bullet"/>
+      <w:lvlText w:val="o"/>
+      <w:lvlJc w:val="left"/>
+      <w:pPr>
+        <w:ind w:left="5760" w:hanging="360"/>
+      </w:pPr>
+      <w:rPr>
+        <w:rFonts w:ascii="Courier New" w:hAnsi="Courier New" w:cs="Courier New" w:hint="default"/>
+      </w:rPr>
+    </w:lvl>
+    <w:lvl w:ilvl="8" w:tplc="04090005" w:tentative="1">
+      <w:start w:val="1"/>
+      <w:numFmt w:val="bullet"/>
+      <w:lvlText w:val=""/>
+      <w:lvlJc w:val="left"/>
+      <w:pPr>
+        <w:ind w:left="6480" w:hanging="360"/>
+      </w:pPr>
+      <w:rPr>
+        <w:rFonts w:ascii="Wingdings" w:hAnsi="Wingdings" w:hint="default"/>
+      </w:rPr>
+    </w:lvl>
+  </w:abstractNum>
+  <w:abstractNum w:abstractNumId="6" w15:restartNumberingAfterBreak="0">
+    <w:nsid w:val="5CA913E0"/>
+    <w:multiLevelType w:val="hybridMultilevel"/>
+    <w:tmpl w:val="6A28FAF4"/>
+    <w:lvl w:ilvl="0" w:tplc="04090009">
+      <w:start w:val="1"/>
+      <w:numFmt w:val="bullet"/>
+      <w:lvlText w:val=""/>
+      <w:lvlJc w:val="left"/>
+      <w:pPr>
+        <w:ind w:left="720" w:hanging="360"/>
+      </w:pPr>
+      <w:rPr>
+        <w:rFonts w:ascii="Wingdings" w:hAnsi="Wingdings" w:hint="default"/>
+      </w:rPr>
+    </w:lvl>
+    <w:lvl w:ilvl="1" w:tplc="04090003" w:tentative="1">
+      <w:start w:val="1"/>
+      <w:numFmt w:val="bullet"/>
+      <w:lvlText w:val="o"/>
+      <w:lvlJc w:val="left"/>
+      <w:pPr>
+        <w:ind w:left="1440" w:hanging="360"/>
+      </w:pPr>
+      <w:rPr>
+        <w:rFonts w:ascii="Courier New" w:hAnsi="Courier New" w:cs="Courier New" w:hint="default"/>
+      </w:rPr>
+    </w:lvl>
+    <w:lvl w:ilvl="2" w:tplc="04090005" w:tentative="1">
+      <w:start w:val="1"/>
+      <w:numFmt w:val="bullet"/>
+      <w:lvlText w:val=""/>
+      <w:lvlJc w:val="left"/>
+      <w:pPr>
+        <w:ind w:left="2160" w:hanging="360"/>
+      </w:pPr>
+      <w:rPr>
+        <w:rFonts w:ascii="Wingdings" w:hAnsi="Wingdings" w:hint="default"/>
+      </w:rPr>
+    </w:lvl>
+    <w:lvl w:ilvl="3" w:tplc="04090001" w:tentative="1">
+      <w:start w:val="1"/>
+      <w:numFmt w:val="bullet"/>
+      <w:lvlText w:val=""/>
+      <w:lvlJc w:val="left"/>
+      <w:pPr>
+        <w:ind w:left="2880" w:hanging="360"/>
+      </w:pPr>
+      <w:rPr>
+        <w:rFonts w:ascii="Symbol" w:hAnsi="Symbol" w:hint="default"/>
+      </w:rPr>
+    </w:lvl>
+    <w:lvl w:ilvl="4" w:tplc="04090003" w:tentative="1">
+      <w:start w:val="1"/>
+      <w:numFmt w:val="bullet"/>
+      <w:lvlText w:val="o"/>
+      <w:lvlJc w:val="left"/>
+      <w:pPr>
+        <w:ind w:left="3600" w:hanging="360"/>
+      </w:pPr>
+      <w:rPr>
+        <w:rFonts w:ascii="Courier New" w:hAnsi="Courier New" w:cs="Courier New" w:hint="default"/>
+      </w:rPr>
+    </w:lvl>
+    <w:lvl w:ilvl="5" w:tplc="04090005" w:tentative="1">
+      <w:start w:val="1"/>
+      <w:numFmt w:val="bullet"/>
+      <w:lvlText w:val=""/>
+      <w:lvlJc w:val="left"/>
+      <w:pPr>
+        <w:ind w:left="4320" w:hanging="360"/>
+      </w:pPr>
+      <w:rPr>
+        <w:rFonts w:ascii="Wingdings" w:hAnsi="Wingdings" w:hint="default"/>
+      </w:rPr>
+    </w:lvl>
+    <w:lvl w:ilvl="6" w:tplc="04090001" w:tentative="1">
+      <w:start w:val="1"/>
+      <w:numFmt w:val="bullet"/>
+      <w:lvlText w:val=""/>
+      <w:lvlJc w:val="left"/>
+      <w:pPr>
+        <w:ind w:left="5040" w:hanging="360"/>
+      </w:pPr>
+      <w:rPr>
+        <w:rFonts w:ascii="Symbol" w:hAnsi="Symbol" w:hint="default"/>
+      </w:rPr>
+    </w:lvl>
+    <w:lvl w:ilvl="7" w:tplc="04090003" w:tentative="1">
+      <w:start w:val="1"/>
+      <w:numFmt w:val="bullet"/>
+      <w:lvlText w:val="o"/>
+      <w:lvlJc w:val="left"/>
+      <w:pPr>
+        <w:ind w:left="5760" w:hanging="360"/>
+      </w:pPr>
+      <w:rPr>
+        <w:rFonts w:ascii="Courier New" w:hAnsi="Courier New" w:cs="Courier New" w:hint="default"/>
+      </w:rPr>
+    </w:lvl>
+    <w:lvl w:ilvl="8" w:tplc="04090005" w:tentative="1">
+      <w:start w:val="1"/>
+      <w:numFmt w:val="bullet"/>
+      <w:lvlText w:val=""/>
+      <w:lvlJc w:val="left"/>
+      <w:pPr>
+        <w:ind w:left="6480" w:hanging="360"/>
+      </w:pPr>
+      <w:rPr>
+        <w:rFonts w:ascii="Wingdings" w:hAnsi="Wingdings" w:hint="default"/>
+      </w:rPr>
+    </w:lvl>
+  </w:abstractNum>
   <w:num w:numId="1">
     <w:abstractNumId w:val="1"/>
   </w:num>
@@ -2894,6 +4319,12 @@
   </w:num>
   <w:num w:numId="5">
     <w:abstractNumId w:val="4"/>
+  </w:num>
+  <w:num w:numId="6">
+    <w:abstractNumId w:val="6"/>
+  </w:num>
+  <w:num w:numId="7">
+    <w:abstractNumId w:val="5"/>
   </w:num>
 </w:numbering>
 </file>
@@ -4149,7 +5580,7 @@
 </file>
 
 <file path=customXml/itemProps2.xml><?xml version="1.0" encoding="utf-8"?>
-<ds:datastoreItem xmlns:ds="http://schemas.openxmlformats.org/officeDocument/2006/customXml" ds:itemID="{DA6B6D4F-AD94-43FF-B463-D3CB523A6EC2}">
+<ds:datastoreItem xmlns:ds="http://schemas.openxmlformats.org/officeDocument/2006/customXml" ds:itemID="{4F1E0AB5-17BE-4283-B501-AFE640B845C8}">
   <ds:schemaRefs>
     <ds:schemaRef ds:uri="http://schemas.openxmlformats.org/officeDocument/2006/bibliography"/>
   </ds:schemaRefs>

</xml_diff>

<commit_message>
#143: write-up.docx, update results with plots
</commit_message>
<xml_diff>
--- a/hw7/write-up.docx
+++ b/hw7/write-up.docx
@@ -725,7 +725,7 @@
           <w:r>
             <w:fldChar w:fldCharType="separate"/>
           </w:r>
-          <w:hyperlink w:anchor="_Toc9812292" w:history="1">
+          <w:hyperlink w:anchor="_Toc9817025" w:history="1">
             <w:r>
               <w:rPr>
                 <w:rStyle w:val="Hyperlink"/>
@@ -752,7 +752,7 @@
                 <w:noProof/>
                 <w:webHidden/>
               </w:rPr>
-              <w:instrText xml:space="preserve"> PAGEREF _Toc9812292 \h </w:instrText>
+              <w:instrText xml:space="preserve"> PAGEREF _Toc9817025 \h </w:instrText>
             </w:r>
             <w:r>
               <w:rPr>
@@ -794,7 +794,7 @@
               <w:noProof/>
             </w:rPr>
           </w:pPr>
-          <w:hyperlink w:anchor="_Toc9812293" w:history="1">
+          <w:hyperlink w:anchor="_Toc9817026" w:history="1">
             <w:r>
               <w:rPr>
                 <w:rStyle w:val="Hyperlink"/>
@@ -821,7 +821,7 @@
                 <w:noProof/>
                 <w:webHidden/>
               </w:rPr>
-              <w:instrText xml:space="preserve"> PAGEREF _Toc9812293 \h </w:instrText>
+              <w:instrText xml:space="preserve"> PAGEREF _Toc9817026 \h </w:instrText>
             </w:r>
             <w:r>
               <w:rPr>
@@ -863,7 +863,7 @@
               <w:noProof/>
             </w:rPr>
           </w:pPr>
-          <w:hyperlink w:anchor="_Toc9812294" w:history="1">
+          <w:hyperlink w:anchor="_Toc9817027" w:history="1">
             <w:r>
               <w:rPr>
                 <w:rStyle w:val="Hyperlink"/>
@@ -890,7 +890,7 @@
                 <w:noProof/>
                 <w:webHidden/>
               </w:rPr>
-              <w:instrText xml:space="preserve"> PAGEREF _Toc9812294 \h </w:instrText>
+              <w:instrText xml:space="preserve"> PAGEREF _Toc9817027 \h </w:instrText>
             </w:r>
             <w:r>
               <w:rPr>
@@ -932,7 +932,7 @@
               <w:noProof/>
             </w:rPr>
           </w:pPr>
-          <w:hyperlink w:anchor="_Toc9812295" w:history="1">
+          <w:hyperlink w:anchor="_Toc9817028" w:history="1">
             <w:r>
               <w:rPr>
                 <w:rStyle w:val="Hyperlink"/>
@@ -959,7 +959,7 @@
                 <w:noProof/>
                 <w:webHidden/>
               </w:rPr>
-              <w:instrText xml:space="preserve"> PAGEREF _Toc9812295 \h </w:instrText>
+              <w:instrText xml:space="preserve"> PAGEREF _Toc9817028 \h </w:instrText>
             </w:r>
             <w:r>
               <w:rPr>
@@ -979,7 +979,7 @@
                 <w:noProof/>
                 <w:webHidden/>
               </w:rPr>
-              <w:t>2</w:t>
+              <w:t>4</w:t>
             </w:r>
             <w:r>
               <w:rPr>
@@ -997,10 +997,11 @@
               <w:tab w:val="right" w:leader="dot" w:pos="9350"/>
             </w:tabs>
             <w:rPr>
+              <w:rFonts w:eastAsiaTheme="minorEastAsia"/>
               <w:noProof/>
             </w:rPr>
           </w:pPr>
-          <w:hyperlink w:anchor="_Toc9812296" w:history="1">
+          <w:hyperlink w:anchor="_Toc9817029" w:history="1">
             <w:r>
               <w:rPr>
                 <w:rStyle w:val="Hyperlink"/>
@@ -1027,7 +1028,7 @@
                 <w:noProof/>
                 <w:webHidden/>
               </w:rPr>
-              <w:instrText xml:space="preserve"> PAGEREF _Toc9812296 \h </w:instrText>
+              <w:instrText xml:space="preserve"> PAGEREF _Toc9817029 \h </w:instrText>
             </w:r>
             <w:r>
               <w:rPr>
@@ -1047,7 +1048,7 @@
                 <w:noProof/>
                 <w:webHidden/>
               </w:rPr>
-              <w:t>2</w:t>
+              <w:t>4</w:t>
             </w:r>
             <w:r>
               <w:rPr>
@@ -1065,10 +1066,11 @@
               <w:tab w:val="right" w:leader="dot" w:pos="9350"/>
             </w:tabs>
             <w:rPr>
+              <w:rFonts w:eastAsiaTheme="minorEastAsia"/>
               <w:noProof/>
             </w:rPr>
           </w:pPr>
-          <w:hyperlink w:anchor="_Toc9812297" w:history="1">
+          <w:hyperlink w:anchor="_Toc9817030" w:history="1">
             <w:r>
               <w:rPr>
                 <w:rStyle w:val="Hyperlink"/>
@@ -1095,7 +1097,7 @@
                 <w:noProof/>
                 <w:webHidden/>
               </w:rPr>
-              <w:instrText xml:space="preserve"> PAGEREF _Toc9812297 \h </w:instrText>
+              <w:instrText xml:space="preserve"> PAGEREF _Toc9817030 \h </w:instrText>
             </w:r>
             <w:r>
               <w:rPr>
@@ -1115,7 +1117,7 @@
                 <w:noProof/>
                 <w:webHidden/>
               </w:rPr>
-              <w:t>2</w:t>
+              <w:t>4</w:t>
             </w:r>
             <w:r>
               <w:rPr>
@@ -1133,10 +1135,11 @@
               <w:tab w:val="right" w:leader="dot" w:pos="9350"/>
             </w:tabs>
             <w:rPr>
+              <w:rFonts w:eastAsiaTheme="minorEastAsia"/>
               <w:noProof/>
             </w:rPr>
           </w:pPr>
-          <w:hyperlink w:anchor="_Toc9812298" w:history="1">
+          <w:hyperlink w:anchor="_Toc9817031" w:history="1">
             <w:r>
               <w:rPr>
                 <w:rStyle w:val="Hyperlink"/>
@@ -1163,7 +1166,7 @@
                 <w:noProof/>
                 <w:webHidden/>
               </w:rPr>
-              <w:instrText xml:space="preserve"> PAGEREF _Toc9812298 \h </w:instrText>
+              <w:instrText xml:space="preserve"> PAGEREF _Toc9817031 \h </w:instrText>
             </w:r>
             <w:r>
               <w:rPr>
@@ -1183,7 +1186,7 @@
                 <w:noProof/>
                 <w:webHidden/>
               </w:rPr>
-              <w:t>2</w:t>
+              <w:t>4</w:t>
             </w:r>
             <w:r>
               <w:rPr>
@@ -1205,7 +1208,7 @@
               <w:noProof/>
             </w:rPr>
           </w:pPr>
-          <w:hyperlink w:anchor="_Toc9812299" w:history="1">
+          <w:hyperlink w:anchor="_Toc9817032" w:history="1">
             <w:r>
               <w:rPr>
                 <w:rStyle w:val="Hyperlink"/>
@@ -1232,7 +1235,7 @@
                 <w:noProof/>
                 <w:webHidden/>
               </w:rPr>
-              <w:instrText xml:space="preserve"> PAGEREF _Toc9812299 \h </w:instrText>
+              <w:instrText xml:space="preserve"> PAGEREF _Toc9817032 \h </w:instrText>
             </w:r>
             <w:r>
               <w:rPr>
@@ -1252,7 +1255,7 @@
                 <w:noProof/>
                 <w:webHidden/>
               </w:rPr>
-              <w:t>2</w:t>
+              <w:t>4</w:t>
             </w:r>
             <w:r>
               <w:rPr>
@@ -1296,7 +1299,7 @@
       <w:pPr>
         <w:pStyle w:val="Heading1"/>
       </w:pPr>
-      <w:bookmarkStart w:id="0" w:name="_Toc9812292"/>
+      <w:bookmarkStart w:id="0" w:name="_Toc9817025"/>
       <w:r>
         <w:lastRenderedPageBreak/>
         <w:t>Introduction</w:t>
@@ -1316,7 +1319,7 @@
       <w:pPr>
         <w:pStyle w:val="Heading1"/>
       </w:pPr>
-      <w:bookmarkStart w:id="1" w:name="_Toc9812293"/>
+      <w:bookmarkStart w:id="1" w:name="_Toc9817026"/>
       <w:r>
         <w:t>Analysis</w:t>
       </w:r>
@@ -1864,7 +1867,7 @@
       <w:pPr>
         <w:pStyle w:val="Heading1"/>
       </w:pPr>
-      <w:bookmarkStart w:id="2" w:name="_Toc9812294"/>
+      <w:bookmarkStart w:id="2" w:name="_Toc9817027"/>
       <w:r>
         <w:t>Data Preparation</w:t>
       </w:r>
@@ -2106,7 +2109,14 @@
           <w:sz w:val="24"/>
           <w:szCs w:val="24"/>
         </w:rPr>
-        <w:t>The dates of the collected data</w:t>
+        <w:t xml:space="preserve">The dates of the collected </w:t>
+      </w:r>
+      <w:r>
+        <w:rPr>
+          <w:sz w:val="24"/>
+          <w:szCs w:val="24"/>
+        </w:rPr>
+        <w:t>tweets</w:t>
       </w:r>
       <w:r>
         <w:rPr>
@@ -2127,7 +2137,7 @@
           <w:sz w:val="24"/>
           <w:szCs w:val="24"/>
         </w:rPr>
-        <w:t xml:space="preserve"> approximately one week after the conclusion of the season finale of the Game of Thrones (GOT)</w:t>
+        <w:t xml:space="preserve"> approximately one week after season finale of the Game of Thrones (GOT)</w:t>
       </w:r>
       <w:r>
         <w:rPr>
@@ -2141,7 +2151,7 @@
           <w:sz w:val="24"/>
           <w:szCs w:val="24"/>
         </w:rPr>
-        <w:t xml:space="preserve"> While most of the data hovered exactly at one </w:t>
+        <w:t xml:space="preserve"> While most of the data hovered exactly at one week after, tweets from </w:t>
       </w:r>
       <w:r>
         <w:rPr>
@@ -2149,11 +2159,12 @@
           <w:szCs w:val="24"/>
         </w:rPr>
         <w:lastRenderedPageBreak/>
-        <w:t xml:space="preserve">week after, tweets from the </w:t>
+        <w:t xml:space="preserve">the </w:t>
       </w:r>
       <w:proofErr w:type="spellStart"/>
       <w:r>
         <w:rPr>
+          <w:rFonts w:ascii="Courier New" w:hAnsi="Courier New" w:cs="Courier New"/>
           <w:sz w:val="24"/>
           <w:szCs w:val="24"/>
         </w:rPr>
@@ -2172,7 +2183,21 @@
           <w:sz w:val="24"/>
           <w:szCs w:val="24"/>
         </w:rPr>
-        <w:t xml:space="preserve"> This due to less activity than the former two hashtags.</w:t>
+        <w:t xml:space="preserve"> This </w:t>
+      </w:r>
+      <w:r>
+        <w:rPr>
+          <w:sz w:val="24"/>
+          <w:szCs w:val="24"/>
+        </w:rPr>
+        <w:t xml:space="preserve">was </w:t>
+      </w:r>
+      <w:r>
+        <w:rPr>
+          <w:sz w:val="24"/>
+          <w:szCs w:val="24"/>
+        </w:rPr>
+        <w:t>due to less activity than the former two hashtags.</w:t>
       </w:r>
     </w:p>
     <w:p>
@@ -2942,60 +2967,4245 @@
           <w:szCs w:val="24"/>
         </w:rPr>
       </w:pPr>
-      <w:bookmarkStart w:id="3" w:name="_GoBack"/>
+    </w:p>
+    <w:p>
+      <w:pPr>
+        <w:pStyle w:val="Heading1"/>
+      </w:pPr>
+      <w:bookmarkStart w:id="3" w:name="_Toc9817028"/>
+      <w:r>
+        <w:t>Results</w:t>
+      </w:r>
       <w:bookmarkEnd w:id="3"/>
     </w:p>
+    <w:p/>
     <w:p>
       <w:pPr>
-        <w:pStyle w:val="Heading1"/>
-      </w:pPr>
-      <w:bookmarkStart w:id="4" w:name="_Toc9812295"/>
-      <w:r>
-        <w:t>Results</w:t>
+        <w:pStyle w:val="Heading2"/>
+      </w:pPr>
+      <w:bookmarkStart w:id="4" w:name="_Toc9817029"/>
+      <w:r>
+        <w:t xml:space="preserve">Unigram </w:t>
+      </w:r>
+      <w:r>
+        <w:t>Models</w:t>
       </w:r>
       <w:bookmarkEnd w:id="4"/>
     </w:p>
     <w:p/>
+    <w:tbl>
+      <w:tblPr>
+        <w:tblStyle w:val="TableGrid"/>
+        <w:tblW w:w="0" w:type="auto"/>
+        <w:tblLook w:val="04A0" w:firstRow="1" w:lastRow="0" w:firstColumn="1" w:lastColumn="0" w:noHBand="0" w:noVBand="1"/>
+      </w:tblPr>
+      <w:tblGrid>
+        <w:gridCol w:w="3116"/>
+        <w:gridCol w:w="3117"/>
+        <w:gridCol w:w="3117"/>
+      </w:tblGrid>
+      <w:tr>
+        <w:tc>
+          <w:tcPr>
+            <w:tcW w:w="3116" w:type="dxa"/>
+          </w:tcPr>
+          <w:p>
+            <w:r>
+              <w:rPr>
+                <w:noProof/>
+              </w:rPr>
+              <w:drawing>
+                <wp:inline distT="0" distB="0" distL="0" distR="0" wp14:anchorId="19A9B18C" wp14:editId="5A17E5A2">
+                  <wp:extent cx="1727500" cy="1297172"/>
+                  <wp:effectExtent l="0" t="0" r="6350" b="0"/>
+                  <wp:docPr id="14" name="Picture 14"/>
+                  <wp:cNvGraphicFramePr>
+                    <a:graphicFrameLocks xmlns:a="http://schemas.openxmlformats.org/drawingml/2006/main" noChangeAspect="1"/>
+                  </wp:cNvGraphicFramePr>
+                  <a:graphic xmlns:a="http://schemas.openxmlformats.org/drawingml/2006/main">
+                    <a:graphicData uri="http://schemas.openxmlformats.org/drawingml/2006/picture">
+                      <pic:pic xmlns:pic="http://schemas.openxmlformats.org/drawingml/2006/picture">
+                        <pic:nvPicPr>
+                          <pic:cNvPr id="0" name="Picture 1"/>
+                          <pic:cNvPicPr>
+                            <a:picLocks noChangeAspect="1" noChangeArrowheads="1"/>
+                          </pic:cNvPicPr>
+                        </pic:nvPicPr>
+                        <pic:blipFill>
+                          <a:blip r:embed="rId12" cstate="print">
+                            <a:extLst>
+                              <a:ext uri="{28A0092B-C50C-407E-A947-70E740481C1C}">
+                                <a14:useLocalDpi xmlns:a14="http://schemas.microsoft.com/office/drawing/2010/main" val="0"/>
+                              </a:ext>
+                            </a:extLst>
+                          </a:blip>
+                          <a:srcRect/>
+                          <a:stretch>
+                            <a:fillRect/>
+                          </a:stretch>
+                        </pic:blipFill>
+                        <pic:spPr bwMode="auto">
+                          <a:xfrm>
+                            <a:off x="0" y="0"/>
+                            <a:ext cx="1780944" cy="1337303"/>
+                          </a:xfrm>
+                          <a:prstGeom prst="rect">
+                            <a:avLst/>
+                          </a:prstGeom>
+                          <a:noFill/>
+                          <a:ln>
+                            <a:noFill/>
+                          </a:ln>
+                        </pic:spPr>
+                      </pic:pic>
+                    </a:graphicData>
+                  </a:graphic>
+                </wp:inline>
+              </w:drawing>
+            </w:r>
+          </w:p>
+        </w:tc>
+        <w:tc>
+          <w:tcPr>
+            <w:tcW w:w="3117" w:type="dxa"/>
+          </w:tcPr>
+          <w:p>
+            <w:r>
+              <w:rPr>
+                <w:noProof/>
+              </w:rPr>
+              <w:drawing>
+                <wp:inline distT="0" distB="0" distL="0" distR="0" wp14:anchorId="0B7538D6" wp14:editId="7DD90114">
+                  <wp:extent cx="1701209" cy="1277431"/>
+                  <wp:effectExtent l="0" t="0" r="0" b="0"/>
+                  <wp:docPr id="15" name="Picture 15"/>
+                  <wp:cNvGraphicFramePr>
+                    <a:graphicFrameLocks xmlns:a="http://schemas.openxmlformats.org/drawingml/2006/main" noChangeAspect="1"/>
+                  </wp:cNvGraphicFramePr>
+                  <a:graphic xmlns:a="http://schemas.openxmlformats.org/drawingml/2006/main">
+                    <a:graphicData uri="http://schemas.openxmlformats.org/drawingml/2006/picture">
+                      <pic:pic xmlns:pic="http://schemas.openxmlformats.org/drawingml/2006/picture">
+                        <pic:nvPicPr>
+                          <pic:cNvPr id="0" name="Picture 3"/>
+                          <pic:cNvPicPr>
+                            <a:picLocks noChangeAspect="1" noChangeArrowheads="1"/>
+                          </pic:cNvPicPr>
+                        </pic:nvPicPr>
+                        <pic:blipFill>
+                          <a:blip r:embed="rId13" cstate="print">
+                            <a:extLst>
+                              <a:ext uri="{28A0092B-C50C-407E-A947-70E740481C1C}">
+                                <a14:useLocalDpi xmlns:a14="http://schemas.microsoft.com/office/drawing/2010/main" val="0"/>
+                              </a:ext>
+                            </a:extLst>
+                          </a:blip>
+                          <a:srcRect/>
+                          <a:stretch>
+                            <a:fillRect/>
+                          </a:stretch>
+                        </pic:blipFill>
+                        <pic:spPr bwMode="auto">
+                          <a:xfrm>
+                            <a:off x="0" y="0"/>
+                            <a:ext cx="1741610" cy="1307768"/>
+                          </a:xfrm>
+                          <a:prstGeom prst="rect">
+                            <a:avLst/>
+                          </a:prstGeom>
+                          <a:noFill/>
+                          <a:ln>
+                            <a:noFill/>
+                          </a:ln>
+                        </pic:spPr>
+                      </pic:pic>
+                    </a:graphicData>
+                  </a:graphic>
+                </wp:inline>
+              </w:drawing>
+            </w:r>
+          </w:p>
+        </w:tc>
+        <w:tc>
+          <w:tcPr>
+            <w:tcW w:w="3117" w:type="dxa"/>
+          </w:tcPr>
+          <w:p>
+            <w:r>
+              <w:rPr>
+                <w:noProof/>
+              </w:rPr>
+              <w:drawing>
+                <wp:inline distT="0" distB="0" distL="0" distR="0" wp14:anchorId="0415C25D" wp14:editId="51D88B01">
+                  <wp:extent cx="1798004" cy="1350114"/>
+                  <wp:effectExtent l="0" t="0" r="0" b="2540"/>
+                  <wp:docPr id="16" name="Picture 16"/>
+                  <wp:cNvGraphicFramePr>
+                    <a:graphicFrameLocks xmlns:a="http://schemas.openxmlformats.org/drawingml/2006/main" noChangeAspect="1"/>
+                  </wp:cNvGraphicFramePr>
+                  <a:graphic xmlns:a="http://schemas.openxmlformats.org/drawingml/2006/main">
+                    <a:graphicData uri="http://schemas.openxmlformats.org/drawingml/2006/picture">
+                      <pic:pic xmlns:pic="http://schemas.openxmlformats.org/drawingml/2006/picture">
+                        <pic:nvPicPr>
+                          <pic:cNvPr id="0" name="Picture 5"/>
+                          <pic:cNvPicPr>
+                            <a:picLocks noChangeAspect="1" noChangeArrowheads="1"/>
+                          </pic:cNvPicPr>
+                        </pic:nvPicPr>
+                        <pic:blipFill>
+                          <a:blip r:embed="rId14" cstate="print">
+                            <a:extLst>
+                              <a:ext uri="{28A0092B-C50C-407E-A947-70E740481C1C}">
+                                <a14:useLocalDpi xmlns:a14="http://schemas.microsoft.com/office/drawing/2010/main" val="0"/>
+                              </a:ext>
+                            </a:extLst>
+                          </a:blip>
+                          <a:srcRect/>
+                          <a:stretch>
+                            <a:fillRect/>
+                          </a:stretch>
+                        </pic:blipFill>
+                        <pic:spPr bwMode="auto">
+                          <a:xfrm>
+                            <a:off x="0" y="0"/>
+                            <a:ext cx="1822051" cy="1368171"/>
+                          </a:xfrm>
+                          <a:prstGeom prst="rect">
+                            <a:avLst/>
+                          </a:prstGeom>
+                          <a:noFill/>
+                          <a:ln>
+                            <a:noFill/>
+                          </a:ln>
+                        </pic:spPr>
+                      </pic:pic>
+                    </a:graphicData>
+                  </a:graphic>
+                </wp:inline>
+              </w:drawing>
+            </w:r>
+          </w:p>
+        </w:tc>
+      </w:tr>
+      <w:tr>
+        <w:tc>
+          <w:tcPr>
+            <w:tcW w:w="3116" w:type="dxa"/>
+          </w:tcPr>
+          <w:p>
+            <w:r>
+              <w:rPr>
+                <w:b/>
+              </w:rPr>
+              <w:t>Figure 1:</w:t>
+            </w:r>
+            <w:r>
+              <w:t xml:space="preserve"> BNB confusion matrix on twitter sentiment</w:t>
+            </w:r>
+            <w:r>
+              <w:t>.</w:t>
+            </w:r>
+          </w:p>
+        </w:tc>
+        <w:tc>
+          <w:tcPr>
+            <w:tcW w:w="3117" w:type="dxa"/>
+          </w:tcPr>
+          <w:p>
+            <w:pPr>
+              <w:rPr>
+                <w:b/>
+              </w:rPr>
+            </w:pPr>
+            <w:r>
+              <w:rPr>
+                <w:b/>
+              </w:rPr>
+              <w:t xml:space="preserve">Figure </w:t>
+            </w:r>
+            <w:r>
+              <w:rPr>
+                <w:b/>
+              </w:rPr>
+              <w:t>2</w:t>
+            </w:r>
+            <w:r>
+              <w:rPr>
+                <w:b/>
+              </w:rPr>
+              <w:t>:</w:t>
+            </w:r>
+            <w:r>
+              <w:t xml:space="preserve"> </w:t>
+            </w:r>
+            <w:r>
+              <w:t>M</w:t>
+            </w:r>
+            <w:r>
+              <w:t>NB confusion matrix on twitter sentiment.</w:t>
+            </w:r>
+          </w:p>
+        </w:tc>
+        <w:tc>
+          <w:tcPr>
+            <w:tcW w:w="3117" w:type="dxa"/>
+          </w:tcPr>
+          <w:p>
+            <w:r>
+              <w:rPr>
+                <w:b/>
+              </w:rPr>
+              <w:t xml:space="preserve">Figure </w:t>
+            </w:r>
+            <w:r>
+              <w:rPr>
+                <w:b/>
+              </w:rPr>
+              <w:t>3</w:t>
+            </w:r>
+            <w:r>
+              <w:rPr>
+                <w:b/>
+              </w:rPr>
+              <w:t>:</w:t>
+            </w:r>
+            <w:r>
+              <w:t xml:space="preserve"> </w:t>
+            </w:r>
+            <w:r>
+              <w:t>SVM</w:t>
+            </w:r>
+            <w:r>
+              <w:t xml:space="preserve"> confusion matrix on twitter sentiment.</w:t>
+            </w:r>
+          </w:p>
+        </w:tc>
+      </w:tr>
+    </w:tbl>
+    <w:p/>
+    <w:tbl>
+      <w:tblPr>
+        <w:tblStyle w:val="TableGrid"/>
+        <w:tblW w:w="0" w:type="auto"/>
+        <w:tblLook w:val="04A0" w:firstRow="1" w:lastRow="0" w:firstColumn="1" w:lastColumn="0" w:noHBand="0" w:noVBand="1"/>
+      </w:tblPr>
+      <w:tblGrid>
+        <w:gridCol w:w="3095"/>
+        <w:gridCol w:w="3126"/>
+        <w:gridCol w:w="3129"/>
+      </w:tblGrid>
+      <w:tr>
+        <w:tc>
+          <w:tcPr>
+            <w:tcW w:w="3116" w:type="dxa"/>
+          </w:tcPr>
+          <w:p>
+            <w:r>
+              <w:rPr>
+                <w:noProof/>
+              </w:rPr>
+              <w:drawing>
+                <wp:inline distT="0" distB="0" distL="0" distR="0" wp14:anchorId="520BB541" wp14:editId="6E02D012">
+                  <wp:extent cx="1826620" cy="1371600"/>
+                  <wp:effectExtent l="0" t="0" r="2540" b="0"/>
+                  <wp:docPr id="17" name="Picture 17"/>
+                  <wp:cNvGraphicFramePr>
+                    <a:graphicFrameLocks xmlns:a="http://schemas.openxmlformats.org/drawingml/2006/main" noChangeAspect="1"/>
+                  </wp:cNvGraphicFramePr>
+                  <a:graphic xmlns:a="http://schemas.openxmlformats.org/drawingml/2006/main">
+                    <a:graphicData uri="http://schemas.openxmlformats.org/drawingml/2006/picture">
+                      <pic:pic xmlns:pic="http://schemas.openxmlformats.org/drawingml/2006/picture">
+                        <pic:nvPicPr>
+                          <pic:cNvPr id="0" name="Picture 7"/>
+                          <pic:cNvPicPr>
+                            <a:picLocks noChangeAspect="1" noChangeArrowheads="1"/>
+                          </pic:cNvPicPr>
+                        </pic:nvPicPr>
+                        <pic:blipFill>
+                          <a:blip r:embed="rId15" cstate="print">
+                            <a:extLst>
+                              <a:ext uri="{28A0092B-C50C-407E-A947-70E740481C1C}">
+                                <a14:useLocalDpi xmlns:a14="http://schemas.microsoft.com/office/drawing/2010/main" val="0"/>
+                              </a:ext>
+                            </a:extLst>
+                          </a:blip>
+                          <a:srcRect/>
+                          <a:stretch>
+                            <a:fillRect/>
+                          </a:stretch>
+                        </pic:blipFill>
+                        <pic:spPr bwMode="auto">
+                          <a:xfrm>
+                            <a:off x="0" y="0"/>
+                            <a:ext cx="1859417" cy="1396227"/>
+                          </a:xfrm>
+                          <a:prstGeom prst="rect">
+                            <a:avLst/>
+                          </a:prstGeom>
+                          <a:noFill/>
+                          <a:ln>
+                            <a:noFill/>
+                          </a:ln>
+                        </pic:spPr>
+                      </pic:pic>
+                    </a:graphicData>
+                  </a:graphic>
+                </wp:inline>
+              </w:drawing>
+            </w:r>
+          </w:p>
+        </w:tc>
+        <w:tc>
+          <w:tcPr>
+            <w:tcW w:w="3117" w:type="dxa"/>
+          </w:tcPr>
+          <w:p>
+            <w:r>
+              <w:rPr>
+                <w:noProof/>
+              </w:rPr>
+              <w:drawing>
+                <wp:inline distT="0" distB="0" distL="0" distR="0" wp14:anchorId="666A5676" wp14:editId="0C61EA19">
+                  <wp:extent cx="1839241" cy="1381078"/>
+                  <wp:effectExtent l="0" t="0" r="8890" b="0"/>
+                  <wp:docPr id="18" name="Picture 18"/>
+                  <wp:cNvGraphicFramePr>
+                    <a:graphicFrameLocks xmlns:a="http://schemas.openxmlformats.org/drawingml/2006/main" noChangeAspect="1"/>
+                  </wp:cNvGraphicFramePr>
+                  <a:graphic xmlns:a="http://schemas.openxmlformats.org/drawingml/2006/main">
+                    <a:graphicData uri="http://schemas.openxmlformats.org/drawingml/2006/picture">
+                      <pic:pic xmlns:pic="http://schemas.openxmlformats.org/drawingml/2006/picture">
+                        <pic:nvPicPr>
+                          <pic:cNvPr id="0" name="Picture 9"/>
+                          <pic:cNvPicPr>
+                            <a:picLocks noChangeAspect="1" noChangeArrowheads="1"/>
+                          </pic:cNvPicPr>
+                        </pic:nvPicPr>
+                        <pic:blipFill>
+                          <a:blip r:embed="rId16" cstate="print">
+                            <a:extLst>
+                              <a:ext uri="{28A0092B-C50C-407E-A947-70E740481C1C}">
+                                <a14:useLocalDpi xmlns:a14="http://schemas.microsoft.com/office/drawing/2010/main" val="0"/>
+                              </a:ext>
+                            </a:extLst>
+                          </a:blip>
+                          <a:srcRect/>
+                          <a:stretch>
+                            <a:fillRect/>
+                          </a:stretch>
+                        </pic:blipFill>
+                        <pic:spPr bwMode="auto">
+                          <a:xfrm>
+                            <a:off x="0" y="0"/>
+                            <a:ext cx="1865658" cy="1400914"/>
+                          </a:xfrm>
+                          <a:prstGeom prst="rect">
+                            <a:avLst/>
+                          </a:prstGeom>
+                          <a:noFill/>
+                          <a:ln>
+                            <a:noFill/>
+                          </a:ln>
+                        </pic:spPr>
+                      </pic:pic>
+                    </a:graphicData>
+                  </a:graphic>
+                </wp:inline>
+              </w:drawing>
+            </w:r>
+          </w:p>
+        </w:tc>
+        <w:tc>
+          <w:tcPr>
+            <w:tcW w:w="3117" w:type="dxa"/>
+          </w:tcPr>
+          <w:p>
+            <w:r>
+              <w:rPr>
+                <w:noProof/>
+              </w:rPr>
+              <w:drawing>
+                <wp:inline distT="0" distB="0" distL="0" distR="0" wp14:anchorId="4CB73DB6" wp14:editId="618DFB09">
+                  <wp:extent cx="1849873" cy="1389062"/>
+                  <wp:effectExtent l="0" t="0" r="0" b="1905"/>
+                  <wp:docPr id="19" name="Picture 19"/>
+                  <wp:cNvGraphicFramePr>
+                    <a:graphicFrameLocks xmlns:a="http://schemas.openxmlformats.org/drawingml/2006/main" noChangeAspect="1"/>
+                  </wp:cNvGraphicFramePr>
+                  <a:graphic xmlns:a="http://schemas.openxmlformats.org/drawingml/2006/main">
+                    <a:graphicData uri="http://schemas.openxmlformats.org/drawingml/2006/picture">
+                      <pic:pic xmlns:pic="http://schemas.openxmlformats.org/drawingml/2006/picture">
+                        <pic:nvPicPr>
+                          <pic:cNvPr id="0" name="Picture 11"/>
+                          <pic:cNvPicPr>
+                            <a:picLocks noChangeAspect="1" noChangeArrowheads="1"/>
+                          </pic:cNvPicPr>
+                        </pic:nvPicPr>
+                        <pic:blipFill>
+                          <a:blip r:embed="rId17" cstate="print">
+                            <a:extLst>
+                              <a:ext uri="{28A0092B-C50C-407E-A947-70E740481C1C}">
+                                <a14:useLocalDpi xmlns:a14="http://schemas.microsoft.com/office/drawing/2010/main" val="0"/>
+                              </a:ext>
+                            </a:extLst>
+                          </a:blip>
+                          <a:srcRect/>
+                          <a:stretch>
+                            <a:fillRect/>
+                          </a:stretch>
+                        </pic:blipFill>
+                        <pic:spPr bwMode="auto">
+                          <a:xfrm>
+                            <a:off x="0" y="0"/>
+                            <a:ext cx="1865872" cy="1401076"/>
+                          </a:xfrm>
+                          <a:prstGeom prst="rect">
+                            <a:avLst/>
+                          </a:prstGeom>
+                          <a:noFill/>
+                          <a:ln>
+                            <a:noFill/>
+                          </a:ln>
+                        </pic:spPr>
+                      </pic:pic>
+                    </a:graphicData>
+                  </a:graphic>
+                </wp:inline>
+              </w:drawing>
+            </w:r>
+          </w:p>
+        </w:tc>
+      </w:tr>
+      <w:tr>
+        <w:tc>
+          <w:tcPr>
+            <w:tcW w:w="3116" w:type="dxa"/>
+          </w:tcPr>
+          <w:p>
+            <w:r>
+              <w:rPr>
+                <w:b/>
+              </w:rPr>
+              <w:t xml:space="preserve">Figure </w:t>
+            </w:r>
+            <w:r>
+              <w:rPr>
+                <w:b/>
+              </w:rPr>
+              <w:t>4</w:t>
+            </w:r>
+            <w:r>
+              <w:rPr>
+                <w:b/>
+              </w:rPr>
+              <w:t>:</w:t>
+            </w:r>
+            <w:r>
+              <w:t xml:space="preserve"> BNB </w:t>
+            </w:r>
+            <w:r>
+              <w:t>kfold validation</w:t>
+            </w:r>
+            <w:r>
+              <w:t xml:space="preserve"> on twitter sentiment.</w:t>
+            </w:r>
+          </w:p>
+        </w:tc>
+        <w:tc>
+          <w:tcPr>
+            <w:tcW w:w="3117" w:type="dxa"/>
+          </w:tcPr>
+          <w:p>
+            <w:r>
+              <w:rPr>
+                <w:b/>
+              </w:rPr>
+              <w:t xml:space="preserve">Figure </w:t>
+            </w:r>
+            <w:r>
+              <w:rPr>
+                <w:b/>
+              </w:rPr>
+              <w:t>5</w:t>
+            </w:r>
+            <w:r>
+              <w:rPr>
+                <w:b/>
+              </w:rPr>
+              <w:t>:</w:t>
+            </w:r>
+            <w:r>
+              <w:t xml:space="preserve"> </w:t>
+            </w:r>
+            <w:r>
+              <w:t>M</w:t>
+            </w:r>
+            <w:r>
+              <w:t xml:space="preserve">NB </w:t>
+            </w:r>
+            <w:proofErr w:type="spellStart"/>
+            <w:r>
+              <w:t>kfold</w:t>
+            </w:r>
+            <w:proofErr w:type="spellEnd"/>
+            <w:r>
+              <w:t xml:space="preserve"> validation on twitter sentiment.</w:t>
+            </w:r>
+          </w:p>
+        </w:tc>
+        <w:tc>
+          <w:tcPr>
+            <w:tcW w:w="3117" w:type="dxa"/>
+          </w:tcPr>
+          <w:p>
+            <w:r>
+              <w:rPr>
+                <w:b/>
+              </w:rPr>
+              <w:t xml:space="preserve">Figure </w:t>
+            </w:r>
+            <w:r>
+              <w:rPr>
+                <w:b/>
+              </w:rPr>
+              <w:t>6</w:t>
+            </w:r>
+            <w:r>
+              <w:rPr>
+                <w:b/>
+              </w:rPr>
+              <w:t>:</w:t>
+            </w:r>
+            <w:r>
+              <w:t xml:space="preserve"> </w:t>
+            </w:r>
+            <w:r>
+              <w:t>SVM</w:t>
+            </w:r>
+            <w:r>
+              <w:t xml:space="preserve"> </w:t>
+            </w:r>
+            <w:proofErr w:type="spellStart"/>
+            <w:r>
+              <w:t>kfold</w:t>
+            </w:r>
+            <w:proofErr w:type="spellEnd"/>
+            <w:r>
+              <w:t xml:space="preserve"> validation on twitter sentiment.</w:t>
+            </w:r>
+          </w:p>
+        </w:tc>
+      </w:tr>
+    </w:tbl>
+    <w:p/>
+    <w:tbl>
+      <w:tblPr>
+        <w:tblStyle w:val="TableGrid"/>
+        <w:tblW w:w="0" w:type="auto"/>
+        <w:tblLook w:val="04A0" w:firstRow="1" w:lastRow="0" w:firstColumn="1" w:lastColumn="0" w:noHBand="0" w:noVBand="1"/>
+      </w:tblPr>
+      <w:tblGrid>
+        <w:gridCol w:w="3116"/>
+        <w:gridCol w:w="3117"/>
+        <w:gridCol w:w="3117"/>
+      </w:tblGrid>
+      <w:tr>
+        <w:tc>
+          <w:tcPr>
+            <w:tcW w:w="3116" w:type="dxa"/>
+          </w:tcPr>
+          <w:p>
+            <w:r>
+              <w:rPr>
+                <w:noProof/>
+              </w:rPr>
+              <w:drawing>
+                <wp:inline distT="0" distB="0" distL="0" distR="0" wp14:anchorId="50BCC770" wp14:editId="017B8C1D">
+                  <wp:extent cx="1812459" cy="1360968"/>
+                  <wp:effectExtent l="0" t="0" r="0" b="0"/>
+                  <wp:docPr id="20" name="Picture 20"/>
+                  <wp:cNvGraphicFramePr>
+                    <a:graphicFrameLocks xmlns:a="http://schemas.openxmlformats.org/drawingml/2006/main" noChangeAspect="1"/>
+                  </wp:cNvGraphicFramePr>
+                  <a:graphic xmlns:a="http://schemas.openxmlformats.org/drawingml/2006/main">
+                    <a:graphicData uri="http://schemas.openxmlformats.org/drawingml/2006/picture">
+                      <pic:pic xmlns:pic="http://schemas.openxmlformats.org/drawingml/2006/picture">
+                        <pic:nvPicPr>
+                          <pic:cNvPr id="0" name="Picture 13"/>
+                          <pic:cNvPicPr>
+                            <a:picLocks noChangeAspect="1" noChangeArrowheads="1"/>
+                          </pic:cNvPicPr>
+                        </pic:nvPicPr>
+                        <pic:blipFill>
+                          <a:blip r:embed="rId18" cstate="print">
+                            <a:extLst>
+                              <a:ext uri="{28A0092B-C50C-407E-A947-70E740481C1C}">
+                                <a14:useLocalDpi xmlns:a14="http://schemas.microsoft.com/office/drawing/2010/main" val="0"/>
+                              </a:ext>
+                            </a:extLst>
+                          </a:blip>
+                          <a:srcRect/>
+                          <a:stretch>
+                            <a:fillRect/>
+                          </a:stretch>
+                        </pic:blipFill>
+                        <pic:spPr bwMode="auto">
+                          <a:xfrm>
+                            <a:off x="0" y="0"/>
+                            <a:ext cx="1840852" cy="1382289"/>
+                          </a:xfrm>
+                          <a:prstGeom prst="rect">
+                            <a:avLst/>
+                          </a:prstGeom>
+                          <a:noFill/>
+                          <a:ln>
+                            <a:noFill/>
+                          </a:ln>
+                        </pic:spPr>
+                      </pic:pic>
+                    </a:graphicData>
+                  </a:graphic>
+                </wp:inline>
+              </w:drawing>
+            </w:r>
+          </w:p>
+        </w:tc>
+        <w:tc>
+          <w:tcPr>
+            <w:tcW w:w="3117" w:type="dxa"/>
+          </w:tcPr>
+          <w:p>
+            <w:r>
+              <w:rPr>
+                <w:noProof/>
+              </w:rPr>
+              <w:drawing>
+                <wp:inline distT="0" distB="0" distL="0" distR="0" wp14:anchorId="2A6EA671" wp14:editId="1F7821AD">
+                  <wp:extent cx="1786078" cy="1341159"/>
+                  <wp:effectExtent l="0" t="0" r="5080" b="0"/>
+                  <wp:docPr id="21" name="Picture 21"/>
+                  <wp:cNvGraphicFramePr>
+                    <a:graphicFrameLocks xmlns:a="http://schemas.openxmlformats.org/drawingml/2006/main" noChangeAspect="1"/>
+                  </wp:cNvGraphicFramePr>
+                  <a:graphic xmlns:a="http://schemas.openxmlformats.org/drawingml/2006/main">
+                    <a:graphicData uri="http://schemas.openxmlformats.org/drawingml/2006/picture">
+                      <pic:pic xmlns:pic="http://schemas.openxmlformats.org/drawingml/2006/picture">
+                        <pic:nvPicPr>
+                          <pic:cNvPr id="0" name="Picture 15"/>
+                          <pic:cNvPicPr>
+                            <a:picLocks noChangeAspect="1" noChangeArrowheads="1"/>
+                          </pic:cNvPicPr>
+                        </pic:nvPicPr>
+                        <pic:blipFill>
+                          <a:blip r:embed="rId19" cstate="print">
+                            <a:extLst>
+                              <a:ext uri="{28A0092B-C50C-407E-A947-70E740481C1C}">
+                                <a14:useLocalDpi xmlns:a14="http://schemas.microsoft.com/office/drawing/2010/main" val="0"/>
+                              </a:ext>
+                            </a:extLst>
+                          </a:blip>
+                          <a:srcRect/>
+                          <a:stretch>
+                            <a:fillRect/>
+                          </a:stretch>
+                        </pic:blipFill>
+                        <pic:spPr bwMode="auto">
+                          <a:xfrm>
+                            <a:off x="0" y="0"/>
+                            <a:ext cx="1799463" cy="1351210"/>
+                          </a:xfrm>
+                          <a:prstGeom prst="rect">
+                            <a:avLst/>
+                          </a:prstGeom>
+                          <a:noFill/>
+                          <a:ln>
+                            <a:noFill/>
+                          </a:ln>
+                        </pic:spPr>
+                      </pic:pic>
+                    </a:graphicData>
+                  </a:graphic>
+                </wp:inline>
+              </w:drawing>
+            </w:r>
+          </w:p>
+        </w:tc>
+        <w:tc>
+          <w:tcPr>
+            <w:tcW w:w="3117" w:type="dxa"/>
+          </w:tcPr>
+          <w:p>
+            <w:r>
+              <w:rPr>
+                <w:noProof/>
+              </w:rPr>
+              <w:drawing>
+                <wp:inline distT="0" distB="0" distL="0" distR="0" wp14:anchorId="64E40B07" wp14:editId="2C7E8A2F">
+                  <wp:extent cx="1821445" cy="1367716"/>
+                  <wp:effectExtent l="0" t="0" r="7620" b="4445"/>
+                  <wp:docPr id="22" name="Picture 22"/>
+                  <wp:cNvGraphicFramePr>
+                    <a:graphicFrameLocks xmlns:a="http://schemas.openxmlformats.org/drawingml/2006/main" noChangeAspect="1"/>
+                  </wp:cNvGraphicFramePr>
+                  <a:graphic xmlns:a="http://schemas.openxmlformats.org/drawingml/2006/main">
+                    <a:graphicData uri="http://schemas.openxmlformats.org/drawingml/2006/picture">
+                      <pic:pic xmlns:pic="http://schemas.openxmlformats.org/drawingml/2006/picture">
+                        <pic:nvPicPr>
+                          <pic:cNvPr id="0" name="Picture 17"/>
+                          <pic:cNvPicPr>
+                            <a:picLocks noChangeAspect="1" noChangeArrowheads="1"/>
+                          </pic:cNvPicPr>
+                        </pic:nvPicPr>
+                        <pic:blipFill>
+                          <a:blip r:embed="rId20" cstate="print">
+                            <a:extLst>
+                              <a:ext uri="{28A0092B-C50C-407E-A947-70E740481C1C}">
+                                <a14:useLocalDpi xmlns:a14="http://schemas.microsoft.com/office/drawing/2010/main" val="0"/>
+                              </a:ext>
+                            </a:extLst>
+                          </a:blip>
+                          <a:srcRect/>
+                          <a:stretch>
+                            <a:fillRect/>
+                          </a:stretch>
+                        </pic:blipFill>
+                        <pic:spPr bwMode="auto">
+                          <a:xfrm>
+                            <a:off x="0" y="0"/>
+                            <a:ext cx="1861310" cy="1397651"/>
+                          </a:xfrm>
+                          <a:prstGeom prst="rect">
+                            <a:avLst/>
+                          </a:prstGeom>
+                          <a:noFill/>
+                          <a:ln>
+                            <a:noFill/>
+                          </a:ln>
+                        </pic:spPr>
+                      </pic:pic>
+                    </a:graphicData>
+                  </a:graphic>
+                </wp:inline>
+              </w:drawing>
+            </w:r>
+          </w:p>
+        </w:tc>
+      </w:tr>
+      <w:tr>
+        <w:tc>
+          <w:tcPr>
+            <w:tcW w:w="3116" w:type="dxa"/>
+          </w:tcPr>
+          <w:p>
+            <w:r>
+              <w:rPr>
+                <w:b/>
+              </w:rPr>
+              <w:t xml:space="preserve">Figure </w:t>
+            </w:r>
+            <w:r>
+              <w:rPr>
+                <w:b/>
+              </w:rPr>
+              <w:t>7</w:t>
+            </w:r>
+            <w:r>
+              <w:rPr>
+                <w:b/>
+              </w:rPr>
+              <w:t>:</w:t>
+            </w:r>
+            <w:r>
+              <w:t xml:space="preserve"> </w:t>
+            </w:r>
+            <w:r>
+              <w:t>BNB</w:t>
+            </w:r>
+            <w:r>
+              <w:t xml:space="preserve"> </w:t>
+            </w:r>
+            <w:r>
+              <w:t>precision, recall, f-ratio</w:t>
+            </w:r>
+            <w:r>
+              <w:t xml:space="preserve"> on twitter sentiment.</w:t>
+            </w:r>
+          </w:p>
+        </w:tc>
+        <w:tc>
+          <w:tcPr>
+            <w:tcW w:w="3117" w:type="dxa"/>
+          </w:tcPr>
+          <w:p>
+            <w:r>
+              <w:rPr>
+                <w:b/>
+              </w:rPr>
+              <w:t xml:space="preserve">Figure </w:t>
+            </w:r>
+            <w:r>
+              <w:rPr>
+                <w:b/>
+              </w:rPr>
+              <w:t>8</w:t>
+            </w:r>
+            <w:r>
+              <w:rPr>
+                <w:b/>
+              </w:rPr>
+              <w:t>:</w:t>
+            </w:r>
+            <w:r>
+              <w:t xml:space="preserve"> </w:t>
+            </w:r>
+            <w:r>
+              <w:t>MNB</w:t>
+            </w:r>
+            <w:r>
+              <w:t xml:space="preserve"> precision, recall, f-ratio on twitter sentiment.</w:t>
+            </w:r>
+          </w:p>
+        </w:tc>
+        <w:tc>
+          <w:tcPr>
+            <w:tcW w:w="3117" w:type="dxa"/>
+          </w:tcPr>
+          <w:p>
+            <w:r>
+              <w:rPr>
+                <w:b/>
+              </w:rPr>
+              <w:t xml:space="preserve">Figure </w:t>
+            </w:r>
+            <w:r>
+              <w:rPr>
+                <w:b/>
+              </w:rPr>
+              <w:t>9</w:t>
+            </w:r>
+            <w:r>
+              <w:rPr>
+                <w:b/>
+              </w:rPr>
+              <w:t>:</w:t>
+            </w:r>
+            <w:r>
+              <w:t xml:space="preserve"> </w:t>
+            </w:r>
+            <w:r>
+              <w:t>SVM</w:t>
+            </w:r>
+            <w:r>
+              <w:t xml:space="preserve"> precision, recall, f-ratio on twitter sentiment.</w:t>
+            </w:r>
+          </w:p>
+        </w:tc>
+      </w:tr>
+    </w:tbl>
+    <w:p/>
+    <w:p/>
+    <w:tbl>
+      <w:tblPr>
+        <w:tblStyle w:val="TableGrid"/>
+        <w:tblW w:w="0" w:type="auto"/>
+        <w:tblLook w:val="04A0" w:firstRow="1" w:lastRow="0" w:firstColumn="1" w:lastColumn="0" w:noHBand="0" w:noVBand="1"/>
+      </w:tblPr>
+      <w:tblGrid>
+        <w:gridCol w:w="3094"/>
+        <w:gridCol w:w="3133"/>
+        <w:gridCol w:w="3123"/>
+      </w:tblGrid>
+      <w:tr>
+        <w:tc>
+          <w:tcPr>
+            <w:tcW w:w="3116" w:type="dxa"/>
+          </w:tcPr>
+          <w:p>
+            <w:r>
+              <w:rPr>
+                <w:noProof/>
+              </w:rPr>
+              <w:lastRenderedPageBreak/>
+              <w:drawing>
+                <wp:inline distT="0" distB="0" distL="0" distR="0" wp14:anchorId="63E58E61" wp14:editId="53C1D9B6">
+                  <wp:extent cx="1881963" cy="1413159"/>
+                  <wp:effectExtent l="0" t="0" r="4445" b="0"/>
+                  <wp:docPr id="97" name="Picture 97"/>
+                  <wp:cNvGraphicFramePr>
+                    <a:graphicFrameLocks xmlns:a="http://schemas.openxmlformats.org/drawingml/2006/main" noChangeAspect="1"/>
+                  </wp:cNvGraphicFramePr>
+                  <a:graphic xmlns:a="http://schemas.openxmlformats.org/drawingml/2006/main">
+                    <a:graphicData uri="http://schemas.openxmlformats.org/drawingml/2006/picture">
+                      <pic:pic xmlns:pic="http://schemas.openxmlformats.org/drawingml/2006/picture">
+                        <pic:nvPicPr>
+                          <pic:cNvPr id="0" name="Picture 19"/>
+                          <pic:cNvPicPr>
+                            <a:picLocks noChangeAspect="1" noChangeArrowheads="1"/>
+                          </pic:cNvPicPr>
+                        </pic:nvPicPr>
+                        <pic:blipFill>
+                          <a:blip r:embed="rId21" cstate="print">
+                            <a:extLst>
+                              <a:ext uri="{28A0092B-C50C-407E-A947-70E740481C1C}">
+                                <a14:useLocalDpi xmlns:a14="http://schemas.microsoft.com/office/drawing/2010/main" val="0"/>
+                              </a:ext>
+                            </a:extLst>
+                          </a:blip>
+                          <a:srcRect/>
+                          <a:stretch>
+                            <a:fillRect/>
+                          </a:stretch>
+                        </pic:blipFill>
+                        <pic:spPr bwMode="auto">
+                          <a:xfrm>
+                            <a:off x="0" y="0"/>
+                            <a:ext cx="1912350" cy="1435977"/>
+                          </a:xfrm>
+                          <a:prstGeom prst="rect">
+                            <a:avLst/>
+                          </a:prstGeom>
+                          <a:noFill/>
+                          <a:ln>
+                            <a:noFill/>
+                          </a:ln>
+                        </pic:spPr>
+                      </pic:pic>
+                    </a:graphicData>
+                  </a:graphic>
+                </wp:inline>
+              </w:drawing>
+            </w:r>
+          </w:p>
+        </w:tc>
+        <w:tc>
+          <w:tcPr>
+            <w:tcW w:w="3117" w:type="dxa"/>
+          </w:tcPr>
+          <w:p>
+            <w:r>
+              <w:rPr>
+                <w:noProof/>
+              </w:rPr>
+              <w:drawing>
+                <wp:inline distT="0" distB="0" distL="0" distR="0" wp14:anchorId="4FD5911E" wp14:editId="3BBF0EF1">
+                  <wp:extent cx="1912092" cy="1434899"/>
+                  <wp:effectExtent l="0" t="0" r="0" b="0"/>
+                  <wp:docPr id="105" name="Picture 105"/>
+                  <wp:cNvGraphicFramePr>
+                    <a:graphicFrameLocks xmlns:a="http://schemas.openxmlformats.org/drawingml/2006/main" noChangeAspect="1"/>
+                  </wp:cNvGraphicFramePr>
+                  <a:graphic xmlns:a="http://schemas.openxmlformats.org/drawingml/2006/main">
+                    <a:graphicData uri="http://schemas.openxmlformats.org/drawingml/2006/picture">
+                      <pic:pic xmlns:pic="http://schemas.openxmlformats.org/drawingml/2006/picture">
+                        <pic:nvPicPr>
+                          <pic:cNvPr id="0" name="Picture 24"/>
+                          <pic:cNvPicPr>
+                            <a:picLocks noChangeAspect="1" noChangeArrowheads="1"/>
+                          </pic:cNvPicPr>
+                        </pic:nvPicPr>
+                        <pic:blipFill>
+                          <a:blip r:embed="rId22" cstate="print">
+                            <a:extLst>
+                              <a:ext uri="{28A0092B-C50C-407E-A947-70E740481C1C}">
+                                <a14:useLocalDpi xmlns:a14="http://schemas.microsoft.com/office/drawing/2010/main" val="0"/>
+                              </a:ext>
+                            </a:extLst>
+                          </a:blip>
+                          <a:srcRect/>
+                          <a:stretch>
+                            <a:fillRect/>
+                          </a:stretch>
+                        </pic:blipFill>
+                        <pic:spPr bwMode="auto">
+                          <a:xfrm>
+                            <a:off x="0" y="0"/>
+                            <a:ext cx="1932449" cy="1450176"/>
+                          </a:xfrm>
+                          <a:prstGeom prst="rect">
+                            <a:avLst/>
+                          </a:prstGeom>
+                          <a:noFill/>
+                          <a:ln>
+                            <a:noFill/>
+                          </a:ln>
+                        </pic:spPr>
+                      </pic:pic>
+                    </a:graphicData>
+                  </a:graphic>
+                </wp:inline>
+              </w:drawing>
+            </w:r>
+          </w:p>
+        </w:tc>
+        <w:tc>
+          <w:tcPr>
+            <w:tcW w:w="3117" w:type="dxa"/>
+          </w:tcPr>
+          <w:p>
+            <w:r>
+              <w:rPr>
+                <w:noProof/>
+              </w:rPr>
+              <w:drawing>
+                <wp:inline distT="0" distB="0" distL="0" distR="0" wp14:anchorId="4258F60C" wp14:editId="294BF639">
+                  <wp:extent cx="1904822" cy="1430167"/>
+                  <wp:effectExtent l="0" t="0" r="635" b="0"/>
+                  <wp:docPr id="107" name="Picture 107"/>
+                  <wp:cNvGraphicFramePr>
+                    <a:graphicFrameLocks xmlns:a="http://schemas.openxmlformats.org/drawingml/2006/main" noChangeAspect="1"/>
+                  </wp:cNvGraphicFramePr>
+                  <a:graphic xmlns:a="http://schemas.openxmlformats.org/drawingml/2006/main">
+                    <a:graphicData uri="http://schemas.openxmlformats.org/drawingml/2006/picture">
+                      <pic:pic xmlns:pic="http://schemas.openxmlformats.org/drawingml/2006/picture">
+                        <pic:nvPicPr>
+                          <pic:cNvPr id="0" name="Picture 31"/>
+                          <pic:cNvPicPr>
+                            <a:picLocks noChangeAspect="1" noChangeArrowheads="1"/>
+                          </pic:cNvPicPr>
+                        </pic:nvPicPr>
+                        <pic:blipFill>
+                          <a:blip r:embed="rId23" cstate="print">
+                            <a:extLst>
+                              <a:ext uri="{28A0092B-C50C-407E-A947-70E740481C1C}">
+                                <a14:useLocalDpi xmlns:a14="http://schemas.microsoft.com/office/drawing/2010/main" val="0"/>
+                              </a:ext>
+                            </a:extLst>
+                          </a:blip>
+                          <a:srcRect/>
+                          <a:stretch>
+                            <a:fillRect/>
+                          </a:stretch>
+                        </pic:blipFill>
+                        <pic:spPr bwMode="auto">
+                          <a:xfrm>
+                            <a:off x="0" y="0"/>
+                            <a:ext cx="1927265" cy="1447018"/>
+                          </a:xfrm>
+                          <a:prstGeom prst="rect">
+                            <a:avLst/>
+                          </a:prstGeom>
+                          <a:noFill/>
+                          <a:ln>
+                            <a:noFill/>
+                          </a:ln>
+                        </pic:spPr>
+                      </pic:pic>
+                    </a:graphicData>
+                  </a:graphic>
+                </wp:inline>
+              </w:drawing>
+            </w:r>
+          </w:p>
+        </w:tc>
+      </w:tr>
+      <w:tr>
+        <w:tc>
+          <w:tcPr>
+            <w:tcW w:w="3116" w:type="dxa"/>
+          </w:tcPr>
+          <w:p>
+            <w:r>
+              <w:rPr>
+                <w:b/>
+              </w:rPr>
+              <w:t>Figure 10:</w:t>
+            </w:r>
+            <w:r>
+              <w:t xml:space="preserve"> top 25 </w:t>
+            </w:r>
+            <w:proofErr w:type="spellStart"/>
+            <w:r>
+              <w:t>tfdif</w:t>
+            </w:r>
+            <w:proofErr w:type="spellEnd"/>
+            <w:r>
+              <w:t xml:space="preserve"> words on twitter sentiment.</w:t>
+            </w:r>
+          </w:p>
+        </w:tc>
+        <w:tc>
+          <w:tcPr>
+            <w:tcW w:w="3117" w:type="dxa"/>
+          </w:tcPr>
+          <w:p>
+            <w:r>
+              <w:rPr>
+                <w:b/>
+              </w:rPr>
+              <w:t>Figure 1</w:t>
+            </w:r>
+            <w:r>
+              <w:rPr>
+                <w:b/>
+              </w:rPr>
+              <w:t>1</w:t>
+            </w:r>
+            <w:r>
+              <w:rPr>
+                <w:b/>
+              </w:rPr>
+              <w:t>:</w:t>
+            </w:r>
+            <w:r>
+              <w:t xml:space="preserve"> top 25 </w:t>
+            </w:r>
+            <w:r>
+              <w:t xml:space="preserve">positive </w:t>
+            </w:r>
+            <w:r>
+              <w:t>words on twitter sentiment.</w:t>
+            </w:r>
+          </w:p>
+        </w:tc>
+        <w:tc>
+          <w:tcPr>
+            <w:tcW w:w="3117" w:type="dxa"/>
+          </w:tcPr>
+          <w:p>
+            <w:r>
+              <w:rPr>
+                <w:b/>
+              </w:rPr>
+              <w:t>Figure 1</w:t>
+            </w:r>
+            <w:r>
+              <w:rPr>
+                <w:b/>
+              </w:rPr>
+              <w:t>2</w:t>
+            </w:r>
+            <w:r>
+              <w:rPr>
+                <w:b/>
+              </w:rPr>
+              <w:t>:</w:t>
+            </w:r>
+            <w:r>
+              <w:t xml:space="preserve"> top 25 </w:t>
+            </w:r>
+            <w:r>
+              <w:t>negative</w:t>
+            </w:r>
+            <w:r>
+              <w:t xml:space="preserve"> words on twitter sentiment.</w:t>
+            </w:r>
+          </w:p>
+        </w:tc>
+      </w:tr>
+    </w:tbl>
+    <w:p/>
+    <w:tbl>
+      <w:tblPr>
+        <w:tblStyle w:val="TableGrid"/>
+        <w:tblW w:w="0" w:type="auto"/>
+        <w:tblLook w:val="04A0" w:firstRow="1" w:lastRow="0" w:firstColumn="1" w:lastColumn="0" w:noHBand="0" w:noVBand="1"/>
+      </w:tblPr>
+      <w:tblGrid>
+        <w:gridCol w:w="3116"/>
+        <w:gridCol w:w="3117"/>
+        <w:gridCol w:w="3117"/>
+      </w:tblGrid>
+      <w:tr>
+        <w:tc>
+          <w:tcPr>
+            <w:tcW w:w="3116" w:type="dxa"/>
+          </w:tcPr>
+          <w:p>
+            <w:r>
+              <w:rPr>
+                <w:noProof/>
+              </w:rPr>
+              <w:drawing>
+                <wp:inline distT="0" distB="0" distL="0" distR="0" wp14:anchorId="29C31A2C" wp14:editId="625294A7">
+                  <wp:extent cx="1809750" cy="1358787"/>
+                  <wp:effectExtent l="0" t="0" r="0" b="0"/>
+                  <wp:docPr id="108" name="Picture 108"/>
+                  <wp:cNvGraphicFramePr>
+                    <a:graphicFrameLocks xmlns:a="http://schemas.openxmlformats.org/drawingml/2006/main" noChangeAspect="1"/>
+                  </wp:cNvGraphicFramePr>
+                  <a:graphic xmlns:a="http://schemas.openxmlformats.org/drawingml/2006/main">
+                    <a:graphicData uri="http://schemas.openxmlformats.org/drawingml/2006/picture">
+                      <pic:pic xmlns:pic="http://schemas.openxmlformats.org/drawingml/2006/picture">
+                        <pic:nvPicPr>
+                          <pic:cNvPr id="0" name="Picture 33"/>
+                          <pic:cNvPicPr>
+                            <a:picLocks noChangeAspect="1" noChangeArrowheads="1"/>
+                          </pic:cNvPicPr>
+                        </pic:nvPicPr>
+                        <pic:blipFill>
+                          <a:blip r:embed="rId24" cstate="print">
+                            <a:extLst>
+                              <a:ext uri="{28A0092B-C50C-407E-A947-70E740481C1C}">
+                                <a14:useLocalDpi xmlns:a14="http://schemas.microsoft.com/office/drawing/2010/main" val="0"/>
+                              </a:ext>
+                            </a:extLst>
+                          </a:blip>
+                          <a:srcRect/>
+                          <a:stretch>
+                            <a:fillRect/>
+                          </a:stretch>
+                        </pic:blipFill>
+                        <pic:spPr bwMode="auto">
+                          <a:xfrm>
+                            <a:off x="0" y="0"/>
+                            <a:ext cx="1839462" cy="1381096"/>
+                          </a:xfrm>
+                          <a:prstGeom prst="rect">
+                            <a:avLst/>
+                          </a:prstGeom>
+                          <a:noFill/>
+                          <a:ln>
+                            <a:noFill/>
+                          </a:ln>
+                        </pic:spPr>
+                      </pic:pic>
+                    </a:graphicData>
+                  </a:graphic>
+                </wp:inline>
+              </w:drawing>
+            </w:r>
+          </w:p>
+        </w:tc>
+        <w:tc>
+          <w:tcPr>
+            <w:tcW w:w="3117" w:type="dxa"/>
+          </w:tcPr>
+          <w:p>
+            <w:pPr>
+              <w:jc w:val="center"/>
+            </w:pPr>
+            <w:r>
+              <w:rPr>
+                <w:noProof/>
+              </w:rPr>
+              <w:drawing>
+                <wp:inline distT="0" distB="0" distL="0" distR="0" wp14:anchorId="675210F6" wp14:editId="5067879A">
+                  <wp:extent cx="1800225" cy="1351635"/>
+                  <wp:effectExtent l="0" t="0" r="0" b="1270"/>
+                  <wp:docPr id="109" name="Picture 109"/>
+                  <wp:cNvGraphicFramePr>
+                    <a:graphicFrameLocks xmlns:a="http://schemas.openxmlformats.org/drawingml/2006/main" noChangeAspect="1"/>
+                  </wp:cNvGraphicFramePr>
+                  <a:graphic xmlns:a="http://schemas.openxmlformats.org/drawingml/2006/main">
+                    <a:graphicData uri="http://schemas.openxmlformats.org/drawingml/2006/picture">
+                      <pic:pic xmlns:pic="http://schemas.openxmlformats.org/drawingml/2006/picture">
+                        <pic:nvPicPr>
+                          <pic:cNvPr id="0" name="Picture 35"/>
+                          <pic:cNvPicPr>
+                            <a:picLocks noChangeAspect="1" noChangeArrowheads="1"/>
+                          </pic:cNvPicPr>
+                        </pic:nvPicPr>
+                        <pic:blipFill>
+                          <a:blip r:embed="rId25" cstate="print">
+                            <a:extLst>
+                              <a:ext uri="{28A0092B-C50C-407E-A947-70E740481C1C}">
+                                <a14:useLocalDpi xmlns:a14="http://schemas.microsoft.com/office/drawing/2010/main" val="0"/>
+                              </a:ext>
+                            </a:extLst>
+                          </a:blip>
+                          <a:srcRect/>
+                          <a:stretch>
+                            <a:fillRect/>
+                          </a:stretch>
+                        </pic:blipFill>
+                        <pic:spPr bwMode="auto">
+                          <a:xfrm>
+                            <a:off x="0" y="0"/>
+                            <a:ext cx="1825704" cy="1370765"/>
+                          </a:xfrm>
+                          <a:prstGeom prst="rect">
+                            <a:avLst/>
+                          </a:prstGeom>
+                          <a:noFill/>
+                          <a:ln>
+                            <a:noFill/>
+                          </a:ln>
+                        </pic:spPr>
+                      </pic:pic>
+                    </a:graphicData>
+                  </a:graphic>
+                </wp:inline>
+              </w:drawing>
+            </w:r>
+          </w:p>
+        </w:tc>
+        <w:tc>
+          <w:tcPr>
+            <w:tcW w:w="3117" w:type="dxa"/>
+          </w:tcPr>
+          <w:p>
+            <w:r>
+              <w:rPr>
+                <w:noProof/>
+              </w:rPr>
+              <w:drawing>
+                <wp:inline distT="0" distB="0" distL="0" distR="0" wp14:anchorId="4649033B" wp14:editId="5681893B">
+                  <wp:extent cx="1819275" cy="1365938"/>
+                  <wp:effectExtent l="0" t="0" r="0" b="5715"/>
+                  <wp:docPr id="110" name="Picture 110"/>
+                  <wp:cNvGraphicFramePr>
+                    <a:graphicFrameLocks xmlns:a="http://schemas.openxmlformats.org/drawingml/2006/main" noChangeAspect="1"/>
+                  </wp:cNvGraphicFramePr>
+                  <a:graphic xmlns:a="http://schemas.openxmlformats.org/drawingml/2006/main">
+                    <a:graphicData uri="http://schemas.openxmlformats.org/drawingml/2006/picture">
+                      <pic:pic xmlns:pic="http://schemas.openxmlformats.org/drawingml/2006/picture">
+                        <pic:nvPicPr>
+                          <pic:cNvPr id="0" name="Picture 37"/>
+                          <pic:cNvPicPr>
+                            <a:picLocks noChangeAspect="1" noChangeArrowheads="1"/>
+                          </pic:cNvPicPr>
+                        </pic:nvPicPr>
+                        <pic:blipFill>
+                          <a:blip r:embed="rId26" cstate="print">
+                            <a:extLst>
+                              <a:ext uri="{28A0092B-C50C-407E-A947-70E740481C1C}">
+                                <a14:useLocalDpi xmlns:a14="http://schemas.microsoft.com/office/drawing/2010/main" val="0"/>
+                              </a:ext>
+                            </a:extLst>
+                          </a:blip>
+                          <a:srcRect/>
+                          <a:stretch>
+                            <a:fillRect/>
+                          </a:stretch>
+                        </pic:blipFill>
+                        <pic:spPr bwMode="auto">
+                          <a:xfrm>
+                            <a:off x="0" y="0"/>
+                            <a:ext cx="1838589" cy="1380440"/>
+                          </a:xfrm>
+                          <a:prstGeom prst="rect">
+                            <a:avLst/>
+                          </a:prstGeom>
+                          <a:noFill/>
+                          <a:ln>
+                            <a:noFill/>
+                          </a:ln>
+                        </pic:spPr>
+                      </pic:pic>
+                    </a:graphicData>
+                  </a:graphic>
+                </wp:inline>
+              </w:drawing>
+            </w:r>
+          </w:p>
+        </w:tc>
+      </w:tr>
+      <w:tr>
+        <w:tc>
+          <w:tcPr>
+            <w:tcW w:w="3116" w:type="dxa"/>
+          </w:tcPr>
+          <w:p>
+            <w:r>
+              <w:rPr>
+                <w:b/>
+              </w:rPr>
+              <w:t>Figure 13:</w:t>
+            </w:r>
+            <w:r>
+              <w:t xml:space="preserve"> BNB train distribution on twitter sentiment.</w:t>
+            </w:r>
+          </w:p>
+        </w:tc>
+        <w:tc>
+          <w:tcPr>
+            <w:tcW w:w="3117" w:type="dxa"/>
+          </w:tcPr>
+          <w:p>
+            <w:r>
+              <w:rPr>
+                <w:b/>
+              </w:rPr>
+              <w:t>Figure 1</w:t>
+            </w:r>
+            <w:r>
+              <w:rPr>
+                <w:b/>
+              </w:rPr>
+              <w:t>4</w:t>
+            </w:r>
+            <w:r>
+              <w:rPr>
+                <w:b/>
+              </w:rPr>
+              <w:t>:</w:t>
+            </w:r>
+            <w:r>
+              <w:t xml:space="preserve"> </w:t>
+            </w:r>
+            <w:r>
+              <w:t>M</w:t>
+            </w:r>
+            <w:r>
+              <w:t>NB train distribution on twitter sentiment.</w:t>
+            </w:r>
+          </w:p>
+        </w:tc>
+        <w:tc>
+          <w:tcPr>
+            <w:tcW w:w="3117" w:type="dxa"/>
+          </w:tcPr>
+          <w:p>
+            <w:r>
+              <w:rPr>
+                <w:b/>
+              </w:rPr>
+              <w:t>Figure 1</w:t>
+            </w:r>
+            <w:r>
+              <w:rPr>
+                <w:b/>
+              </w:rPr>
+              <w:t>5</w:t>
+            </w:r>
+            <w:r>
+              <w:rPr>
+                <w:b/>
+              </w:rPr>
+              <w:t>:</w:t>
+            </w:r>
+            <w:r>
+              <w:t xml:space="preserve"> </w:t>
+            </w:r>
+            <w:r>
+              <w:t>SVM</w:t>
+            </w:r>
+            <w:r>
+              <w:t xml:space="preserve"> train distribution on twitter sentiment.</w:t>
+            </w:r>
+          </w:p>
+        </w:tc>
+      </w:tr>
+    </w:tbl>
+    <w:p/>
     <w:p>
       <w:pPr>
         <w:pStyle w:val="Heading2"/>
       </w:pPr>
-      <w:bookmarkStart w:id="5" w:name="_Toc9812296"/>
-      <w:r>
-        <w:t xml:space="preserve">Unigram </w:t>
-      </w:r>
-      <w:r>
-        <w:t>Models</w:t>
+      <w:bookmarkStart w:id="5" w:name="_Toc9817030"/>
+      <w:r>
+        <w:t>Unigram and Bigram Models</w:t>
       </w:r>
       <w:bookmarkEnd w:id="5"/>
     </w:p>
     <w:p/>
+    <w:tbl>
+      <w:tblPr>
+        <w:tblStyle w:val="TableGrid"/>
+        <w:tblW w:w="0" w:type="auto"/>
+        <w:tblLook w:val="04A0" w:firstRow="1" w:lastRow="0" w:firstColumn="1" w:lastColumn="0" w:noHBand="0" w:noVBand="1"/>
+      </w:tblPr>
+      <w:tblGrid>
+        <w:gridCol w:w="3116"/>
+        <w:gridCol w:w="3117"/>
+        <w:gridCol w:w="3117"/>
+      </w:tblGrid>
+      <w:tr>
+        <w:tc>
+          <w:tcPr>
+            <w:tcW w:w="3116" w:type="dxa"/>
+          </w:tcPr>
+          <w:p>
+            <w:r>
+              <w:rPr>
+                <w:noProof/>
+              </w:rPr>
+              <w:drawing>
+                <wp:inline distT="0" distB="0" distL="0" distR="0" wp14:anchorId="05497283" wp14:editId="5E7DBECD">
+                  <wp:extent cx="1819275" cy="1365938"/>
+                  <wp:effectExtent l="0" t="0" r="0" b="5715"/>
+                  <wp:docPr id="130" name="Picture 130"/>
+                  <wp:cNvGraphicFramePr>
+                    <a:graphicFrameLocks xmlns:a="http://schemas.openxmlformats.org/drawingml/2006/main" noChangeAspect="1"/>
+                  </wp:cNvGraphicFramePr>
+                  <a:graphic xmlns:a="http://schemas.openxmlformats.org/drawingml/2006/main">
+                    <a:graphicData uri="http://schemas.openxmlformats.org/drawingml/2006/picture">
+                      <pic:pic xmlns:pic="http://schemas.openxmlformats.org/drawingml/2006/picture">
+                        <pic:nvPicPr>
+                          <pic:cNvPr id="0" name="Picture 39"/>
+                          <pic:cNvPicPr>
+                            <a:picLocks noChangeAspect="1" noChangeArrowheads="1"/>
+                          </pic:cNvPicPr>
+                        </pic:nvPicPr>
+                        <pic:blipFill>
+                          <a:blip r:embed="rId27" cstate="print">
+                            <a:extLst>
+                              <a:ext uri="{28A0092B-C50C-407E-A947-70E740481C1C}">
+                                <a14:useLocalDpi xmlns:a14="http://schemas.microsoft.com/office/drawing/2010/main" val="0"/>
+                              </a:ext>
+                            </a:extLst>
+                          </a:blip>
+                          <a:srcRect/>
+                          <a:stretch>
+                            <a:fillRect/>
+                          </a:stretch>
+                        </pic:blipFill>
+                        <pic:spPr bwMode="auto">
+                          <a:xfrm>
+                            <a:off x="0" y="0"/>
+                            <a:ext cx="1830579" cy="1374425"/>
+                          </a:xfrm>
+                          <a:prstGeom prst="rect">
+                            <a:avLst/>
+                          </a:prstGeom>
+                          <a:noFill/>
+                          <a:ln>
+                            <a:noFill/>
+                          </a:ln>
+                        </pic:spPr>
+                      </pic:pic>
+                    </a:graphicData>
+                  </a:graphic>
+                </wp:inline>
+              </w:drawing>
+            </w:r>
+          </w:p>
+        </w:tc>
+        <w:tc>
+          <w:tcPr>
+            <w:tcW w:w="3117" w:type="dxa"/>
+          </w:tcPr>
+          <w:p>
+            <w:r>
+              <w:rPr>
+                <w:noProof/>
+              </w:rPr>
+              <w:drawing>
+                <wp:inline distT="0" distB="0" distL="0" distR="0" wp14:anchorId="64BDB56A" wp14:editId="73BEDBEE">
+                  <wp:extent cx="1790700" cy="1344483"/>
+                  <wp:effectExtent l="0" t="0" r="0" b="8255"/>
+                  <wp:docPr id="131" name="Picture 131"/>
+                  <wp:cNvGraphicFramePr>
+                    <a:graphicFrameLocks xmlns:a="http://schemas.openxmlformats.org/drawingml/2006/main" noChangeAspect="1"/>
+                  </wp:cNvGraphicFramePr>
+                  <a:graphic xmlns:a="http://schemas.openxmlformats.org/drawingml/2006/main">
+                    <a:graphicData uri="http://schemas.openxmlformats.org/drawingml/2006/picture">
+                      <pic:pic xmlns:pic="http://schemas.openxmlformats.org/drawingml/2006/picture">
+                        <pic:nvPicPr>
+                          <pic:cNvPr id="0" name="Picture 41"/>
+                          <pic:cNvPicPr>
+                            <a:picLocks noChangeAspect="1" noChangeArrowheads="1"/>
+                          </pic:cNvPicPr>
+                        </pic:nvPicPr>
+                        <pic:blipFill>
+                          <a:blip r:embed="rId28" cstate="print">
+                            <a:extLst>
+                              <a:ext uri="{28A0092B-C50C-407E-A947-70E740481C1C}">
+                                <a14:useLocalDpi xmlns:a14="http://schemas.microsoft.com/office/drawing/2010/main" val="0"/>
+                              </a:ext>
+                            </a:extLst>
+                          </a:blip>
+                          <a:srcRect/>
+                          <a:stretch>
+                            <a:fillRect/>
+                          </a:stretch>
+                        </pic:blipFill>
+                        <pic:spPr bwMode="auto">
+                          <a:xfrm>
+                            <a:off x="0" y="0"/>
+                            <a:ext cx="1805822" cy="1355837"/>
+                          </a:xfrm>
+                          <a:prstGeom prst="rect">
+                            <a:avLst/>
+                          </a:prstGeom>
+                          <a:noFill/>
+                          <a:ln>
+                            <a:noFill/>
+                          </a:ln>
+                        </pic:spPr>
+                      </pic:pic>
+                    </a:graphicData>
+                  </a:graphic>
+                </wp:inline>
+              </w:drawing>
+            </w:r>
+          </w:p>
+        </w:tc>
+        <w:tc>
+          <w:tcPr>
+            <w:tcW w:w="3117" w:type="dxa"/>
+          </w:tcPr>
+          <w:p>
+            <w:r>
+              <w:rPr>
+                <w:noProof/>
+              </w:rPr>
+              <w:drawing>
+                <wp:inline distT="0" distB="0" distL="0" distR="0" wp14:anchorId="5287B48F" wp14:editId="0132E0AD">
+                  <wp:extent cx="1828800" cy="1373089"/>
+                  <wp:effectExtent l="0" t="0" r="0" b="0"/>
+                  <wp:docPr id="132" name="Picture 132"/>
+                  <wp:cNvGraphicFramePr>
+                    <a:graphicFrameLocks xmlns:a="http://schemas.openxmlformats.org/drawingml/2006/main" noChangeAspect="1"/>
+                  </wp:cNvGraphicFramePr>
+                  <a:graphic xmlns:a="http://schemas.openxmlformats.org/drawingml/2006/main">
+                    <a:graphicData uri="http://schemas.openxmlformats.org/drawingml/2006/picture">
+                      <pic:pic xmlns:pic="http://schemas.openxmlformats.org/drawingml/2006/picture">
+                        <pic:nvPicPr>
+                          <pic:cNvPr id="0" name="Picture 43"/>
+                          <pic:cNvPicPr>
+                            <a:picLocks noChangeAspect="1" noChangeArrowheads="1"/>
+                          </pic:cNvPicPr>
+                        </pic:nvPicPr>
+                        <pic:blipFill>
+                          <a:blip r:embed="rId29" cstate="print">
+                            <a:extLst>
+                              <a:ext uri="{28A0092B-C50C-407E-A947-70E740481C1C}">
+                                <a14:useLocalDpi xmlns:a14="http://schemas.microsoft.com/office/drawing/2010/main" val="0"/>
+                              </a:ext>
+                            </a:extLst>
+                          </a:blip>
+                          <a:srcRect/>
+                          <a:stretch>
+                            <a:fillRect/>
+                          </a:stretch>
+                        </pic:blipFill>
+                        <pic:spPr bwMode="auto">
+                          <a:xfrm>
+                            <a:off x="0" y="0"/>
+                            <a:ext cx="1842093" cy="1383070"/>
+                          </a:xfrm>
+                          <a:prstGeom prst="rect">
+                            <a:avLst/>
+                          </a:prstGeom>
+                          <a:noFill/>
+                          <a:ln>
+                            <a:noFill/>
+                          </a:ln>
+                        </pic:spPr>
+                      </pic:pic>
+                    </a:graphicData>
+                  </a:graphic>
+                </wp:inline>
+              </w:drawing>
+            </w:r>
+          </w:p>
+        </w:tc>
+      </w:tr>
+      <w:tr>
+        <w:tc>
+          <w:tcPr>
+            <w:tcW w:w="3116" w:type="dxa"/>
+          </w:tcPr>
+          <w:p>
+            <w:r>
+              <w:rPr>
+                <w:b/>
+              </w:rPr>
+              <w:t xml:space="preserve">Figure </w:t>
+            </w:r>
+            <w:r>
+              <w:rPr>
+                <w:b/>
+              </w:rPr>
+              <w:t>16</w:t>
+            </w:r>
+            <w:r>
+              <w:rPr>
+                <w:b/>
+              </w:rPr>
+              <w:t>:</w:t>
+            </w:r>
+            <w:r>
+              <w:t xml:space="preserve"> BNB confusion matrix on twitter sentiment.</w:t>
+            </w:r>
+          </w:p>
+        </w:tc>
+        <w:tc>
+          <w:tcPr>
+            <w:tcW w:w="3117" w:type="dxa"/>
+          </w:tcPr>
+          <w:p>
+            <w:pPr>
+              <w:rPr>
+                <w:b/>
+              </w:rPr>
+            </w:pPr>
+            <w:r>
+              <w:rPr>
+                <w:b/>
+              </w:rPr>
+              <w:t xml:space="preserve">Figure </w:t>
+            </w:r>
+            <w:r>
+              <w:rPr>
+                <w:b/>
+              </w:rPr>
+              <w:t>17</w:t>
+            </w:r>
+            <w:r>
+              <w:rPr>
+                <w:b/>
+              </w:rPr>
+              <w:t>:</w:t>
+            </w:r>
+            <w:r>
+              <w:t xml:space="preserve"> MNB confusion matrix on twitter sentiment.</w:t>
+            </w:r>
+          </w:p>
+        </w:tc>
+        <w:tc>
+          <w:tcPr>
+            <w:tcW w:w="3117" w:type="dxa"/>
+          </w:tcPr>
+          <w:p>
+            <w:r>
+              <w:rPr>
+                <w:b/>
+              </w:rPr>
+              <w:t xml:space="preserve">Figure </w:t>
+            </w:r>
+            <w:r>
+              <w:rPr>
+                <w:b/>
+              </w:rPr>
+              <w:t>18</w:t>
+            </w:r>
+            <w:r>
+              <w:rPr>
+                <w:b/>
+              </w:rPr>
+              <w:t>:</w:t>
+            </w:r>
+            <w:r>
+              <w:t xml:space="preserve"> SVM confusion matrix on twitter sentiment.</w:t>
+            </w:r>
+          </w:p>
+        </w:tc>
+      </w:tr>
+    </w:tbl>
+    <w:p/>
+    <w:p/>
+    <w:tbl>
+      <w:tblPr>
+        <w:tblStyle w:val="TableGrid"/>
+        <w:tblW w:w="0" w:type="auto"/>
+        <w:tblLook w:val="04A0" w:firstRow="1" w:lastRow="0" w:firstColumn="1" w:lastColumn="0" w:noHBand="0" w:noVBand="1"/>
+      </w:tblPr>
+      <w:tblGrid>
+        <w:gridCol w:w="3116"/>
+        <w:gridCol w:w="3117"/>
+        <w:gridCol w:w="3117"/>
+      </w:tblGrid>
+      <w:tr>
+        <w:trPr>
+          <w:trHeight w:val="2150"/>
+        </w:trPr>
+        <w:tc>
+          <w:tcPr>
+            <w:tcW w:w="3116" w:type="dxa"/>
+          </w:tcPr>
+          <w:p>
+            <w:pPr>
+              <w:rPr>
+                <w:noProof/>
+              </w:rPr>
+            </w:pPr>
+            <w:r>
+              <w:rPr>
+                <w:noProof/>
+              </w:rPr>
+              <w:lastRenderedPageBreak/>
+              <w:drawing>
+                <wp:inline distT="0" distB="0" distL="0" distR="0" wp14:anchorId="6A115894" wp14:editId="370D9E0B">
+                  <wp:extent cx="1809750" cy="1358786"/>
+                  <wp:effectExtent l="0" t="0" r="0" b="0"/>
+                  <wp:docPr id="133" name="Picture 133"/>
+                  <wp:cNvGraphicFramePr>
+                    <a:graphicFrameLocks xmlns:a="http://schemas.openxmlformats.org/drawingml/2006/main" noChangeAspect="1"/>
+                  </wp:cNvGraphicFramePr>
+                  <a:graphic xmlns:a="http://schemas.openxmlformats.org/drawingml/2006/main">
+                    <a:graphicData uri="http://schemas.openxmlformats.org/drawingml/2006/picture">
+                      <pic:pic xmlns:pic="http://schemas.openxmlformats.org/drawingml/2006/picture">
+                        <pic:nvPicPr>
+                          <pic:cNvPr id="0" name="Picture 45"/>
+                          <pic:cNvPicPr>
+                            <a:picLocks noChangeAspect="1" noChangeArrowheads="1"/>
+                          </pic:cNvPicPr>
+                        </pic:nvPicPr>
+                        <pic:blipFill>
+                          <a:blip r:embed="rId30" cstate="print">
+                            <a:extLst>
+                              <a:ext uri="{28A0092B-C50C-407E-A947-70E740481C1C}">
+                                <a14:useLocalDpi xmlns:a14="http://schemas.microsoft.com/office/drawing/2010/main" val="0"/>
+                              </a:ext>
+                            </a:extLst>
+                          </a:blip>
+                          <a:srcRect/>
+                          <a:stretch>
+                            <a:fillRect/>
+                          </a:stretch>
+                        </pic:blipFill>
+                        <pic:spPr bwMode="auto">
+                          <a:xfrm>
+                            <a:off x="0" y="0"/>
+                            <a:ext cx="1815425" cy="1363047"/>
+                          </a:xfrm>
+                          <a:prstGeom prst="rect">
+                            <a:avLst/>
+                          </a:prstGeom>
+                          <a:noFill/>
+                          <a:ln>
+                            <a:noFill/>
+                          </a:ln>
+                        </pic:spPr>
+                      </pic:pic>
+                    </a:graphicData>
+                  </a:graphic>
+                </wp:inline>
+              </w:drawing>
+            </w:r>
+          </w:p>
+        </w:tc>
+        <w:tc>
+          <w:tcPr>
+            <w:tcW w:w="3117" w:type="dxa"/>
+          </w:tcPr>
+          <w:p>
+            <w:pPr>
+              <w:rPr>
+                <w:noProof/>
+              </w:rPr>
+            </w:pPr>
+            <w:r>
+              <w:rPr>
+                <w:noProof/>
+              </w:rPr>
+              <w:drawing>
+                <wp:inline distT="0" distB="0" distL="0" distR="0" wp14:anchorId="1EC6BAFE" wp14:editId="45BD2951">
+                  <wp:extent cx="1799491" cy="1351082"/>
+                  <wp:effectExtent l="0" t="0" r="0" b="1905"/>
+                  <wp:docPr id="134" name="Picture 134"/>
+                  <wp:cNvGraphicFramePr>
+                    <a:graphicFrameLocks xmlns:a="http://schemas.openxmlformats.org/drawingml/2006/main" noChangeAspect="1"/>
+                  </wp:cNvGraphicFramePr>
+                  <a:graphic xmlns:a="http://schemas.openxmlformats.org/drawingml/2006/main">
+                    <a:graphicData uri="http://schemas.openxmlformats.org/drawingml/2006/picture">
+                      <pic:pic xmlns:pic="http://schemas.openxmlformats.org/drawingml/2006/picture">
+                        <pic:nvPicPr>
+                          <pic:cNvPr id="0" name="Picture 47"/>
+                          <pic:cNvPicPr>
+                            <a:picLocks noChangeAspect="1" noChangeArrowheads="1"/>
+                          </pic:cNvPicPr>
+                        </pic:nvPicPr>
+                        <pic:blipFill>
+                          <a:blip r:embed="rId31" cstate="print">
+                            <a:extLst>
+                              <a:ext uri="{28A0092B-C50C-407E-A947-70E740481C1C}">
+                                <a14:useLocalDpi xmlns:a14="http://schemas.microsoft.com/office/drawing/2010/main" val="0"/>
+                              </a:ext>
+                            </a:extLst>
+                          </a:blip>
+                          <a:srcRect/>
+                          <a:stretch>
+                            <a:fillRect/>
+                          </a:stretch>
+                        </pic:blipFill>
+                        <pic:spPr bwMode="auto">
+                          <a:xfrm>
+                            <a:off x="0" y="0"/>
+                            <a:ext cx="1820730" cy="1367028"/>
+                          </a:xfrm>
+                          <a:prstGeom prst="rect">
+                            <a:avLst/>
+                          </a:prstGeom>
+                          <a:noFill/>
+                          <a:ln>
+                            <a:noFill/>
+                          </a:ln>
+                        </pic:spPr>
+                      </pic:pic>
+                    </a:graphicData>
+                  </a:graphic>
+                </wp:inline>
+              </w:drawing>
+            </w:r>
+          </w:p>
+        </w:tc>
+        <w:tc>
+          <w:tcPr>
+            <w:tcW w:w="3117" w:type="dxa"/>
+          </w:tcPr>
+          <w:p>
+            <w:r>
+              <w:rPr>
+                <w:noProof/>
+              </w:rPr>
+              <w:drawing>
+                <wp:inline distT="0" distB="0" distL="0" distR="0" wp14:anchorId="3F38589F" wp14:editId="136C13CC">
+                  <wp:extent cx="1799753" cy="1351280"/>
+                  <wp:effectExtent l="0" t="0" r="0" b="1270"/>
+                  <wp:docPr id="135" name="Picture 135"/>
+                  <wp:cNvGraphicFramePr>
+                    <a:graphicFrameLocks xmlns:a="http://schemas.openxmlformats.org/drawingml/2006/main" noChangeAspect="1"/>
+                  </wp:cNvGraphicFramePr>
+                  <a:graphic xmlns:a="http://schemas.openxmlformats.org/drawingml/2006/main">
+                    <a:graphicData uri="http://schemas.openxmlformats.org/drawingml/2006/picture">
+                      <pic:pic xmlns:pic="http://schemas.openxmlformats.org/drawingml/2006/picture">
+                        <pic:nvPicPr>
+                          <pic:cNvPr id="0" name="Picture 49"/>
+                          <pic:cNvPicPr>
+                            <a:picLocks noChangeAspect="1" noChangeArrowheads="1"/>
+                          </pic:cNvPicPr>
+                        </pic:nvPicPr>
+                        <pic:blipFill>
+                          <a:blip r:embed="rId32" cstate="print">
+                            <a:extLst>
+                              <a:ext uri="{28A0092B-C50C-407E-A947-70E740481C1C}">
+                                <a14:useLocalDpi xmlns:a14="http://schemas.microsoft.com/office/drawing/2010/main" val="0"/>
+                              </a:ext>
+                            </a:extLst>
+                          </a:blip>
+                          <a:srcRect/>
+                          <a:stretch>
+                            <a:fillRect/>
+                          </a:stretch>
+                        </pic:blipFill>
+                        <pic:spPr bwMode="auto">
+                          <a:xfrm>
+                            <a:off x="0" y="0"/>
+                            <a:ext cx="1822642" cy="1368465"/>
+                          </a:xfrm>
+                          <a:prstGeom prst="rect">
+                            <a:avLst/>
+                          </a:prstGeom>
+                          <a:noFill/>
+                          <a:ln>
+                            <a:noFill/>
+                          </a:ln>
+                        </pic:spPr>
+                      </pic:pic>
+                    </a:graphicData>
+                  </a:graphic>
+                </wp:inline>
+              </w:drawing>
+            </w:r>
+          </w:p>
+          <w:p>
+            <w:pPr>
+              <w:jc w:val="right"/>
+            </w:pPr>
+          </w:p>
+        </w:tc>
+      </w:tr>
+      <w:tr>
+        <w:tc>
+          <w:tcPr>
+            <w:tcW w:w="3116" w:type="dxa"/>
+          </w:tcPr>
+          <w:p>
+            <w:r>
+              <w:rPr>
+                <w:b/>
+              </w:rPr>
+              <w:t xml:space="preserve">Figure </w:t>
+            </w:r>
+            <w:r>
+              <w:rPr>
+                <w:b/>
+              </w:rPr>
+              <w:t>19</w:t>
+            </w:r>
+            <w:r>
+              <w:rPr>
+                <w:b/>
+              </w:rPr>
+              <w:t>:</w:t>
+            </w:r>
+            <w:r>
+              <w:t xml:space="preserve"> BNB </w:t>
+            </w:r>
+            <w:proofErr w:type="spellStart"/>
+            <w:r>
+              <w:t>kfold</w:t>
+            </w:r>
+            <w:proofErr w:type="spellEnd"/>
+            <w:r>
+              <w:t xml:space="preserve"> validation on twitter sentiment.</w:t>
+            </w:r>
+          </w:p>
+        </w:tc>
+        <w:tc>
+          <w:tcPr>
+            <w:tcW w:w="3117" w:type="dxa"/>
+          </w:tcPr>
+          <w:p>
+            <w:r>
+              <w:rPr>
+                <w:b/>
+              </w:rPr>
+              <w:t xml:space="preserve">Figure </w:t>
+            </w:r>
+            <w:r>
+              <w:rPr>
+                <w:b/>
+              </w:rPr>
+              <w:t>20</w:t>
+            </w:r>
+            <w:r>
+              <w:rPr>
+                <w:b/>
+              </w:rPr>
+              <w:t>:</w:t>
+            </w:r>
+            <w:r>
+              <w:t xml:space="preserve"> MNB </w:t>
+            </w:r>
+            <w:proofErr w:type="spellStart"/>
+            <w:r>
+              <w:t>kfold</w:t>
+            </w:r>
+            <w:proofErr w:type="spellEnd"/>
+            <w:r>
+              <w:t xml:space="preserve"> validation on twitter sentiment.</w:t>
+            </w:r>
+          </w:p>
+        </w:tc>
+        <w:tc>
+          <w:tcPr>
+            <w:tcW w:w="3117" w:type="dxa"/>
+          </w:tcPr>
+          <w:p>
+            <w:r>
+              <w:rPr>
+                <w:b/>
+              </w:rPr>
+              <w:t xml:space="preserve">Figure </w:t>
+            </w:r>
+            <w:r>
+              <w:rPr>
+                <w:b/>
+              </w:rPr>
+              <w:t>21</w:t>
+            </w:r>
+            <w:r>
+              <w:rPr>
+                <w:b/>
+              </w:rPr>
+              <w:t>:</w:t>
+            </w:r>
+            <w:r>
+              <w:t xml:space="preserve"> SVM </w:t>
+            </w:r>
+            <w:proofErr w:type="spellStart"/>
+            <w:r>
+              <w:t>kfold</w:t>
+            </w:r>
+            <w:proofErr w:type="spellEnd"/>
+            <w:r>
+              <w:t xml:space="preserve"> validation on twitter sentiment.</w:t>
+            </w:r>
+          </w:p>
+        </w:tc>
+      </w:tr>
+    </w:tbl>
+    <w:p/>
+    <w:tbl>
+      <w:tblPr>
+        <w:tblStyle w:val="TableGrid"/>
+        <w:tblW w:w="0" w:type="auto"/>
+        <w:tblLook w:val="04A0" w:firstRow="1" w:lastRow="0" w:firstColumn="1" w:lastColumn="0" w:noHBand="0" w:noVBand="1"/>
+      </w:tblPr>
+      <w:tblGrid>
+        <w:gridCol w:w="3116"/>
+        <w:gridCol w:w="3117"/>
+        <w:gridCol w:w="3117"/>
+      </w:tblGrid>
+      <w:tr>
+        <w:tc>
+          <w:tcPr>
+            <w:tcW w:w="3116" w:type="dxa"/>
+          </w:tcPr>
+          <w:p>
+            <w:r>
+              <w:rPr>
+                <w:noProof/>
+              </w:rPr>
+              <w:drawing>
+                <wp:inline distT="0" distB="0" distL="0" distR="0" wp14:anchorId="51E5BE26" wp14:editId="4E4B1B36">
+                  <wp:extent cx="1801444" cy="1352550"/>
+                  <wp:effectExtent l="0" t="0" r="8890" b="0"/>
+                  <wp:docPr id="136" name="Picture 136"/>
+                  <wp:cNvGraphicFramePr>
+                    <a:graphicFrameLocks xmlns:a="http://schemas.openxmlformats.org/drawingml/2006/main" noChangeAspect="1"/>
+                  </wp:cNvGraphicFramePr>
+                  <a:graphic xmlns:a="http://schemas.openxmlformats.org/drawingml/2006/main">
+                    <a:graphicData uri="http://schemas.openxmlformats.org/drawingml/2006/picture">
+                      <pic:pic xmlns:pic="http://schemas.openxmlformats.org/drawingml/2006/picture">
+                        <pic:nvPicPr>
+                          <pic:cNvPr id="0" name="Picture 51"/>
+                          <pic:cNvPicPr>
+                            <a:picLocks noChangeAspect="1" noChangeArrowheads="1"/>
+                          </pic:cNvPicPr>
+                        </pic:nvPicPr>
+                        <pic:blipFill>
+                          <a:blip r:embed="rId33" cstate="print">
+                            <a:extLst>
+                              <a:ext uri="{28A0092B-C50C-407E-A947-70E740481C1C}">
+                                <a14:useLocalDpi xmlns:a14="http://schemas.microsoft.com/office/drawing/2010/main" val="0"/>
+                              </a:ext>
+                            </a:extLst>
+                          </a:blip>
+                          <a:srcRect/>
+                          <a:stretch>
+                            <a:fillRect/>
+                          </a:stretch>
+                        </pic:blipFill>
+                        <pic:spPr bwMode="auto">
+                          <a:xfrm>
+                            <a:off x="0" y="0"/>
+                            <a:ext cx="1827509" cy="1372120"/>
+                          </a:xfrm>
+                          <a:prstGeom prst="rect">
+                            <a:avLst/>
+                          </a:prstGeom>
+                          <a:noFill/>
+                          <a:ln>
+                            <a:noFill/>
+                          </a:ln>
+                        </pic:spPr>
+                      </pic:pic>
+                    </a:graphicData>
+                  </a:graphic>
+                </wp:inline>
+              </w:drawing>
+            </w:r>
+          </w:p>
+        </w:tc>
+        <w:tc>
+          <w:tcPr>
+            <w:tcW w:w="3117" w:type="dxa"/>
+          </w:tcPr>
+          <w:p>
+            <w:r>
+              <w:rPr>
+                <w:noProof/>
+              </w:rPr>
+              <w:drawing>
+                <wp:inline distT="0" distB="0" distL="0" distR="0" wp14:anchorId="5663141E" wp14:editId="674F4B91">
+                  <wp:extent cx="1814131" cy="1362075"/>
+                  <wp:effectExtent l="0" t="0" r="0" b="0"/>
+                  <wp:docPr id="137" name="Picture 137"/>
+                  <wp:cNvGraphicFramePr>
+                    <a:graphicFrameLocks xmlns:a="http://schemas.openxmlformats.org/drawingml/2006/main" noChangeAspect="1"/>
+                  </wp:cNvGraphicFramePr>
+                  <a:graphic xmlns:a="http://schemas.openxmlformats.org/drawingml/2006/main">
+                    <a:graphicData uri="http://schemas.openxmlformats.org/drawingml/2006/picture">
+                      <pic:pic xmlns:pic="http://schemas.openxmlformats.org/drawingml/2006/picture">
+                        <pic:nvPicPr>
+                          <pic:cNvPr id="0" name="Picture 53"/>
+                          <pic:cNvPicPr>
+                            <a:picLocks noChangeAspect="1" noChangeArrowheads="1"/>
+                          </pic:cNvPicPr>
+                        </pic:nvPicPr>
+                        <pic:blipFill>
+                          <a:blip r:embed="rId34" cstate="print">
+                            <a:extLst>
+                              <a:ext uri="{28A0092B-C50C-407E-A947-70E740481C1C}">
+                                <a14:useLocalDpi xmlns:a14="http://schemas.microsoft.com/office/drawing/2010/main" val="0"/>
+                              </a:ext>
+                            </a:extLst>
+                          </a:blip>
+                          <a:srcRect/>
+                          <a:stretch>
+                            <a:fillRect/>
+                          </a:stretch>
+                        </pic:blipFill>
+                        <pic:spPr bwMode="auto">
+                          <a:xfrm>
+                            <a:off x="0" y="0"/>
+                            <a:ext cx="1852503" cy="1390885"/>
+                          </a:xfrm>
+                          <a:prstGeom prst="rect">
+                            <a:avLst/>
+                          </a:prstGeom>
+                          <a:noFill/>
+                          <a:ln>
+                            <a:noFill/>
+                          </a:ln>
+                        </pic:spPr>
+                      </pic:pic>
+                    </a:graphicData>
+                  </a:graphic>
+                </wp:inline>
+              </w:drawing>
+            </w:r>
+          </w:p>
+        </w:tc>
+        <w:tc>
+          <w:tcPr>
+            <w:tcW w:w="3117" w:type="dxa"/>
+          </w:tcPr>
+          <w:p>
+            <w:r>
+              <w:rPr>
+                <w:noProof/>
+              </w:rPr>
+              <w:drawing>
+                <wp:inline distT="0" distB="0" distL="0" distR="0" wp14:anchorId="23971197" wp14:editId="1779C4F0">
+                  <wp:extent cx="1838325" cy="1380241"/>
+                  <wp:effectExtent l="0" t="0" r="0" b="0"/>
+                  <wp:docPr id="138" name="Picture 138"/>
+                  <wp:cNvGraphicFramePr>
+                    <a:graphicFrameLocks xmlns:a="http://schemas.openxmlformats.org/drawingml/2006/main" noChangeAspect="1"/>
+                  </wp:cNvGraphicFramePr>
+                  <a:graphic xmlns:a="http://schemas.openxmlformats.org/drawingml/2006/main">
+                    <a:graphicData uri="http://schemas.openxmlformats.org/drawingml/2006/picture">
+                      <pic:pic xmlns:pic="http://schemas.openxmlformats.org/drawingml/2006/picture">
+                        <pic:nvPicPr>
+                          <pic:cNvPr id="0" name="Picture 55"/>
+                          <pic:cNvPicPr>
+                            <a:picLocks noChangeAspect="1" noChangeArrowheads="1"/>
+                          </pic:cNvPicPr>
+                        </pic:nvPicPr>
+                        <pic:blipFill>
+                          <a:blip r:embed="rId35" cstate="print">
+                            <a:extLst>
+                              <a:ext uri="{28A0092B-C50C-407E-A947-70E740481C1C}">
+                                <a14:useLocalDpi xmlns:a14="http://schemas.microsoft.com/office/drawing/2010/main" val="0"/>
+                              </a:ext>
+                            </a:extLst>
+                          </a:blip>
+                          <a:srcRect/>
+                          <a:stretch>
+                            <a:fillRect/>
+                          </a:stretch>
+                        </pic:blipFill>
+                        <pic:spPr bwMode="auto">
+                          <a:xfrm>
+                            <a:off x="0" y="0"/>
+                            <a:ext cx="1865916" cy="1400957"/>
+                          </a:xfrm>
+                          <a:prstGeom prst="rect">
+                            <a:avLst/>
+                          </a:prstGeom>
+                          <a:noFill/>
+                          <a:ln>
+                            <a:noFill/>
+                          </a:ln>
+                        </pic:spPr>
+                      </pic:pic>
+                    </a:graphicData>
+                  </a:graphic>
+                </wp:inline>
+              </w:drawing>
+            </w:r>
+          </w:p>
+        </w:tc>
+      </w:tr>
+      <w:tr>
+        <w:tc>
+          <w:tcPr>
+            <w:tcW w:w="3116" w:type="dxa"/>
+          </w:tcPr>
+          <w:p>
+            <w:r>
+              <w:rPr>
+                <w:b/>
+              </w:rPr>
+              <w:t xml:space="preserve">Figure </w:t>
+            </w:r>
+            <w:r>
+              <w:rPr>
+                <w:b/>
+              </w:rPr>
+              <w:t>22</w:t>
+            </w:r>
+            <w:r>
+              <w:rPr>
+                <w:b/>
+              </w:rPr>
+              <w:t>:</w:t>
+            </w:r>
+            <w:r>
+              <w:t xml:space="preserve"> BNB precision, recall, f-ratio on twitter sentiment.</w:t>
+            </w:r>
+          </w:p>
+        </w:tc>
+        <w:tc>
+          <w:tcPr>
+            <w:tcW w:w="3117" w:type="dxa"/>
+          </w:tcPr>
+          <w:p>
+            <w:r>
+              <w:rPr>
+                <w:b/>
+              </w:rPr>
+              <w:t xml:space="preserve">Figure </w:t>
+            </w:r>
+            <w:r>
+              <w:rPr>
+                <w:b/>
+              </w:rPr>
+              <w:t>23</w:t>
+            </w:r>
+            <w:r>
+              <w:rPr>
+                <w:b/>
+              </w:rPr>
+              <w:t>:</w:t>
+            </w:r>
+            <w:r>
+              <w:t xml:space="preserve"> MNB precision, recall, f-ratio on twitter sentiment.</w:t>
+            </w:r>
+          </w:p>
+        </w:tc>
+        <w:tc>
+          <w:tcPr>
+            <w:tcW w:w="3117" w:type="dxa"/>
+          </w:tcPr>
+          <w:p>
+            <w:r>
+              <w:rPr>
+                <w:b/>
+              </w:rPr>
+              <w:t xml:space="preserve">Figure </w:t>
+            </w:r>
+            <w:r>
+              <w:rPr>
+                <w:b/>
+              </w:rPr>
+              <w:t>24</w:t>
+            </w:r>
+            <w:r>
+              <w:rPr>
+                <w:b/>
+              </w:rPr>
+              <w:t>:</w:t>
+            </w:r>
+            <w:r>
+              <w:t xml:space="preserve"> SVM precision, recall, f-ratio on twitter sentiment.</w:t>
+            </w:r>
+          </w:p>
+        </w:tc>
+      </w:tr>
+    </w:tbl>
+    <w:p/>
+    <w:tbl>
+      <w:tblPr>
+        <w:tblStyle w:val="TableGrid"/>
+        <w:tblW w:w="0" w:type="auto"/>
+        <w:tblLook w:val="04A0" w:firstRow="1" w:lastRow="0" w:firstColumn="1" w:lastColumn="0" w:noHBand="0" w:noVBand="1"/>
+      </w:tblPr>
+      <w:tblGrid>
+        <w:gridCol w:w="3126"/>
+        <w:gridCol w:w="3112"/>
+        <w:gridCol w:w="3112"/>
+      </w:tblGrid>
+      <w:tr>
+        <w:tc>
+          <w:tcPr>
+            <w:tcW w:w="3126" w:type="dxa"/>
+          </w:tcPr>
+          <w:p>
+            <w:r>
+              <w:rPr>
+                <w:noProof/>
+              </w:rPr>
+              <w:drawing>
+                <wp:inline distT="0" distB="0" distL="0" distR="0" wp14:anchorId="4EBA1790" wp14:editId="0F381E41">
+                  <wp:extent cx="1933575" cy="1451755"/>
+                  <wp:effectExtent l="0" t="0" r="0" b="0"/>
+                  <wp:docPr id="139" name="Picture 139"/>
+                  <wp:cNvGraphicFramePr>
+                    <a:graphicFrameLocks xmlns:a="http://schemas.openxmlformats.org/drawingml/2006/main" noChangeAspect="1"/>
+                  </wp:cNvGraphicFramePr>
+                  <a:graphic xmlns:a="http://schemas.openxmlformats.org/drawingml/2006/main">
+                    <a:graphicData uri="http://schemas.openxmlformats.org/drawingml/2006/picture">
+                      <pic:pic xmlns:pic="http://schemas.openxmlformats.org/drawingml/2006/picture">
+                        <pic:nvPicPr>
+                          <pic:cNvPr id="0" name="Picture 57"/>
+                          <pic:cNvPicPr>
+                            <a:picLocks noChangeAspect="1" noChangeArrowheads="1"/>
+                          </pic:cNvPicPr>
+                        </pic:nvPicPr>
+                        <pic:blipFill>
+                          <a:blip r:embed="rId36" cstate="print">
+                            <a:extLst>
+                              <a:ext uri="{28A0092B-C50C-407E-A947-70E740481C1C}">
+                                <a14:useLocalDpi xmlns:a14="http://schemas.microsoft.com/office/drawing/2010/main" val="0"/>
+                              </a:ext>
+                            </a:extLst>
+                          </a:blip>
+                          <a:srcRect/>
+                          <a:stretch>
+                            <a:fillRect/>
+                          </a:stretch>
+                        </pic:blipFill>
+                        <pic:spPr bwMode="auto">
+                          <a:xfrm>
+                            <a:off x="0" y="0"/>
+                            <a:ext cx="1952864" cy="1466237"/>
+                          </a:xfrm>
+                          <a:prstGeom prst="rect">
+                            <a:avLst/>
+                          </a:prstGeom>
+                          <a:noFill/>
+                          <a:ln>
+                            <a:noFill/>
+                          </a:ln>
+                        </pic:spPr>
+                      </pic:pic>
+                    </a:graphicData>
+                  </a:graphic>
+                </wp:inline>
+              </w:drawing>
+            </w:r>
+          </w:p>
+        </w:tc>
+        <w:tc>
+          <w:tcPr>
+            <w:tcW w:w="3112" w:type="dxa"/>
+          </w:tcPr>
+          <w:p>
+            <w:r>
+              <w:rPr>
+                <w:noProof/>
+              </w:rPr>
+              <w:drawing>
+                <wp:inline distT="0" distB="0" distL="0" distR="0" wp14:anchorId="1FCA3EA4" wp14:editId="5432F472">
+                  <wp:extent cx="1924079" cy="1444625"/>
+                  <wp:effectExtent l="0" t="0" r="0" b="3175"/>
+                  <wp:docPr id="141" name="Picture 141"/>
+                  <wp:cNvGraphicFramePr>
+                    <a:graphicFrameLocks xmlns:a="http://schemas.openxmlformats.org/drawingml/2006/main" noChangeAspect="1"/>
+                  </wp:cNvGraphicFramePr>
+                  <a:graphic xmlns:a="http://schemas.openxmlformats.org/drawingml/2006/main">
+                    <a:graphicData uri="http://schemas.openxmlformats.org/drawingml/2006/picture">
+                      <pic:pic xmlns:pic="http://schemas.openxmlformats.org/drawingml/2006/picture">
+                        <pic:nvPicPr>
+                          <pic:cNvPr id="0" name="Picture 61"/>
+                          <pic:cNvPicPr>
+                            <a:picLocks noChangeAspect="1" noChangeArrowheads="1"/>
+                          </pic:cNvPicPr>
+                        </pic:nvPicPr>
+                        <pic:blipFill>
+                          <a:blip r:embed="rId37" cstate="print">
+                            <a:extLst>
+                              <a:ext uri="{28A0092B-C50C-407E-A947-70E740481C1C}">
+                                <a14:useLocalDpi xmlns:a14="http://schemas.microsoft.com/office/drawing/2010/main" val="0"/>
+                              </a:ext>
+                            </a:extLst>
+                          </a:blip>
+                          <a:srcRect/>
+                          <a:stretch>
+                            <a:fillRect/>
+                          </a:stretch>
+                        </pic:blipFill>
+                        <pic:spPr bwMode="auto">
+                          <a:xfrm>
+                            <a:off x="0" y="0"/>
+                            <a:ext cx="1943474" cy="1459187"/>
+                          </a:xfrm>
+                          <a:prstGeom prst="rect">
+                            <a:avLst/>
+                          </a:prstGeom>
+                          <a:noFill/>
+                          <a:ln>
+                            <a:noFill/>
+                          </a:ln>
+                        </pic:spPr>
+                      </pic:pic>
+                    </a:graphicData>
+                  </a:graphic>
+                </wp:inline>
+              </w:drawing>
+            </w:r>
+          </w:p>
+        </w:tc>
+        <w:tc>
+          <w:tcPr>
+            <w:tcW w:w="3112" w:type="dxa"/>
+          </w:tcPr>
+          <w:p>
+            <w:r>
+              <w:rPr>
+                <w:noProof/>
+              </w:rPr>
+              <w:drawing>
+                <wp:inline distT="0" distB="0" distL="0" distR="0" wp14:anchorId="11E9BA46" wp14:editId="782E9846">
+                  <wp:extent cx="1915620" cy="1438275"/>
+                  <wp:effectExtent l="0" t="0" r="8890" b="0"/>
+                  <wp:docPr id="140" name="Picture 140"/>
+                  <wp:cNvGraphicFramePr>
+                    <a:graphicFrameLocks xmlns:a="http://schemas.openxmlformats.org/drawingml/2006/main" noChangeAspect="1"/>
+                  </wp:cNvGraphicFramePr>
+                  <a:graphic xmlns:a="http://schemas.openxmlformats.org/drawingml/2006/main">
+                    <a:graphicData uri="http://schemas.openxmlformats.org/drawingml/2006/picture">
+                      <pic:pic xmlns:pic="http://schemas.openxmlformats.org/drawingml/2006/picture">
+                        <pic:nvPicPr>
+                          <pic:cNvPr id="0" name="Picture 59"/>
+                          <pic:cNvPicPr>
+                            <a:picLocks noChangeAspect="1" noChangeArrowheads="1"/>
+                          </pic:cNvPicPr>
+                        </pic:nvPicPr>
+                        <pic:blipFill>
+                          <a:blip r:embed="rId38" cstate="print">
+                            <a:extLst>
+                              <a:ext uri="{28A0092B-C50C-407E-A947-70E740481C1C}">
+                                <a14:useLocalDpi xmlns:a14="http://schemas.microsoft.com/office/drawing/2010/main" val="0"/>
+                              </a:ext>
+                            </a:extLst>
+                          </a:blip>
+                          <a:srcRect/>
+                          <a:stretch>
+                            <a:fillRect/>
+                          </a:stretch>
+                        </pic:blipFill>
+                        <pic:spPr bwMode="auto">
+                          <a:xfrm>
+                            <a:off x="0" y="0"/>
+                            <a:ext cx="1920267" cy="1441764"/>
+                          </a:xfrm>
+                          <a:prstGeom prst="rect">
+                            <a:avLst/>
+                          </a:prstGeom>
+                          <a:noFill/>
+                          <a:ln>
+                            <a:noFill/>
+                          </a:ln>
+                        </pic:spPr>
+                      </pic:pic>
+                    </a:graphicData>
+                  </a:graphic>
+                </wp:inline>
+              </w:drawing>
+            </w:r>
+          </w:p>
+        </w:tc>
+      </w:tr>
+      <w:tr>
+        <w:tc>
+          <w:tcPr>
+            <w:tcW w:w="3126" w:type="dxa"/>
+          </w:tcPr>
+          <w:p>
+            <w:r>
+              <w:rPr>
+                <w:b/>
+              </w:rPr>
+              <w:t xml:space="preserve">Figure </w:t>
+            </w:r>
+            <w:r>
+              <w:rPr>
+                <w:b/>
+              </w:rPr>
+              <w:t>25</w:t>
+            </w:r>
+            <w:r>
+              <w:rPr>
+                <w:b/>
+              </w:rPr>
+              <w:t>:</w:t>
+            </w:r>
+            <w:r>
+              <w:t xml:space="preserve"> top 25 </w:t>
+            </w:r>
+            <w:proofErr w:type="spellStart"/>
+            <w:r>
+              <w:t>tfdif</w:t>
+            </w:r>
+            <w:proofErr w:type="spellEnd"/>
+            <w:r>
+              <w:t xml:space="preserve"> words on twitter sentiment.</w:t>
+            </w:r>
+          </w:p>
+        </w:tc>
+        <w:tc>
+          <w:tcPr>
+            <w:tcW w:w="3112" w:type="dxa"/>
+          </w:tcPr>
+          <w:p>
+            <w:r>
+              <w:rPr>
+                <w:b/>
+              </w:rPr>
+              <w:t xml:space="preserve">Figure </w:t>
+            </w:r>
+            <w:r>
+              <w:rPr>
+                <w:b/>
+              </w:rPr>
+              <w:t>26</w:t>
+            </w:r>
+            <w:r>
+              <w:rPr>
+                <w:b/>
+              </w:rPr>
+              <w:t>:</w:t>
+            </w:r>
+            <w:r>
+              <w:t xml:space="preserve"> top 25 positive words on twitter sentiment.</w:t>
+            </w:r>
+          </w:p>
+        </w:tc>
+        <w:tc>
+          <w:tcPr>
+            <w:tcW w:w="3112" w:type="dxa"/>
+          </w:tcPr>
+          <w:p>
+            <w:r>
+              <w:rPr>
+                <w:b/>
+              </w:rPr>
+              <w:t xml:space="preserve">Figure </w:t>
+            </w:r>
+            <w:r>
+              <w:rPr>
+                <w:b/>
+              </w:rPr>
+              <w:t>27</w:t>
+            </w:r>
+            <w:r>
+              <w:rPr>
+                <w:b/>
+              </w:rPr>
+              <w:t>:</w:t>
+            </w:r>
+            <w:r>
+              <w:t xml:space="preserve"> top 25 negative words on twitter sentiment.</w:t>
+            </w:r>
+          </w:p>
+        </w:tc>
+      </w:tr>
+    </w:tbl>
+    <w:p/>
+    <w:tbl>
+      <w:tblPr>
+        <w:tblStyle w:val="TableGrid"/>
+        <w:tblW w:w="0" w:type="auto"/>
+        <w:tblLook w:val="04A0" w:firstRow="1" w:lastRow="0" w:firstColumn="1" w:lastColumn="0" w:noHBand="0" w:noVBand="1"/>
+      </w:tblPr>
+      <w:tblGrid>
+        <w:gridCol w:w="3116"/>
+        <w:gridCol w:w="3117"/>
+        <w:gridCol w:w="3117"/>
+      </w:tblGrid>
+      <w:tr>
+        <w:tc>
+          <w:tcPr>
+            <w:tcW w:w="3116" w:type="dxa"/>
+          </w:tcPr>
+          <w:p>
+            <w:r>
+              <w:rPr>
+                <w:noProof/>
+              </w:rPr>
+              <w:drawing>
+                <wp:inline distT="0" distB="0" distL="0" distR="0" wp14:anchorId="717F0E80" wp14:editId="74F3AB08">
+                  <wp:extent cx="1799753" cy="1351280"/>
+                  <wp:effectExtent l="0" t="0" r="0" b="1270"/>
+                  <wp:docPr id="142" name="Picture 142"/>
+                  <wp:cNvGraphicFramePr>
+                    <a:graphicFrameLocks xmlns:a="http://schemas.openxmlformats.org/drawingml/2006/main" noChangeAspect="1"/>
+                  </wp:cNvGraphicFramePr>
+                  <a:graphic xmlns:a="http://schemas.openxmlformats.org/drawingml/2006/main">
+                    <a:graphicData uri="http://schemas.openxmlformats.org/drawingml/2006/picture">
+                      <pic:pic xmlns:pic="http://schemas.openxmlformats.org/drawingml/2006/picture">
+                        <pic:nvPicPr>
+                          <pic:cNvPr id="0" name="Picture 63"/>
+                          <pic:cNvPicPr>
+                            <a:picLocks noChangeAspect="1" noChangeArrowheads="1"/>
+                          </pic:cNvPicPr>
+                        </pic:nvPicPr>
+                        <pic:blipFill>
+                          <a:blip r:embed="rId39" cstate="print">
+                            <a:extLst>
+                              <a:ext uri="{28A0092B-C50C-407E-A947-70E740481C1C}">
+                                <a14:useLocalDpi xmlns:a14="http://schemas.microsoft.com/office/drawing/2010/main" val="0"/>
+                              </a:ext>
+                            </a:extLst>
+                          </a:blip>
+                          <a:srcRect/>
+                          <a:stretch>
+                            <a:fillRect/>
+                          </a:stretch>
+                        </pic:blipFill>
+                        <pic:spPr bwMode="auto">
+                          <a:xfrm>
+                            <a:off x="0" y="0"/>
+                            <a:ext cx="1826013" cy="1370997"/>
+                          </a:xfrm>
+                          <a:prstGeom prst="rect">
+                            <a:avLst/>
+                          </a:prstGeom>
+                          <a:noFill/>
+                          <a:ln>
+                            <a:noFill/>
+                          </a:ln>
+                        </pic:spPr>
+                      </pic:pic>
+                    </a:graphicData>
+                  </a:graphic>
+                </wp:inline>
+              </w:drawing>
+            </w:r>
+          </w:p>
+        </w:tc>
+        <w:tc>
+          <w:tcPr>
+            <w:tcW w:w="3117" w:type="dxa"/>
+          </w:tcPr>
+          <w:p>
+            <w:r>
+              <w:rPr>
+                <w:noProof/>
+              </w:rPr>
+              <w:drawing>
+                <wp:inline distT="0" distB="0" distL="0" distR="0" wp14:anchorId="517D5BBE" wp14:editId="08EB62EE">
+                  <wp:extent cx="1800225" cy="1351635"/>
+                  <wp:effectExtent l="0" t="0" r="0" b="1270"/>
+                  <wp:docPr id="143" name="Picture 143"/>
+                  <wp:cNvGraphicFramePr>
+                    <a:graphicFrameLocks xmlns:a="http://schemas.openxmlformats.org/drawingml/2006/main" noChangeAspect="1"/>
+                  </wp:cNvGraphicFramePr>
+                  <a:graphic xmlns:a="http://schemas.openxmlformats.org/drawingml/2006/main">
+                    <a:graphicData uri="http://schemas.openxmlformats.org/drawingml/2006/picture">
+                      <pic:pic xmlns:pic="http://schemas.openxmlformats.org/drawingml/2006/picture">
+                        <pic:nvPicPr>
+                          <pic:cNvPr id="0" name="Picture 65"/>
+                          <pic:cNvPicPr>
+                            <a:picLocks noChangeAspect="1" noChangeArrowheads="1"/>
+                          </pic:cNvPicPr>
+                        </pic:nvPicPr>
+                        <pic:blipFill>
+                          <a:blip r:embed="rId40" cstate="print">
+                            <a:extLst>
+                              <a:ext uri="{28A0092B-C50C-407E-A947-70E740481C1C}">
+                                <a14:useLocalDpi xmlns:a14="http://schemas.microsoft.com/office/drawing/2010/main" val="0"/>
+                              </a:ext>
+                            </a:extLst>
+                          </a:blip>
+                          <a:srcRect/>
+                          <a:stretch>
+                            <a:fillRect/>
+                          </a:stretch>
+                        </pic:blipFill>
+                        <pic:spPr bwMode="auto">
+                          <a:xfrm>
+                            <a:off x="0" y="0"/>
+                            <a:ext cx="1822493" cy="1368354"/>
+                          </a:xfrm>
+                          <a:prstGeom prst="rect">
+                            <a:avLst/>
+                          </a:prstGeom>
+                          <a:noFill/>
+                          <a:ln>
+                            <a:noFill/>
+                          </a:ln>
+                        </pic:spPr>
+                      </pic:pic>
+                    </a:graphicData>
+                  </a:graphic>
+                </wp:inline>
+              </w:drawing>
+            </w:r>
+          </w:p>
+        </w:tc>
+        <w:tc>
+          <w:tcPr>
+            <w:tcW w:w="3117" w:type="dxa"/>
+          </w:tcPr>
+          <w:p>
+            <w:r>
+              <w:rPr>
+                <w:noProof/>
+              </w:rPr>
+              <w:drawing>
+                <wp:inline distT="0" distB="0" distL="0" distR="0" wp14:anchorId="4348D2E6" wp14:editId="08C64825">
+                  <wp:extent cx="1809750" cy="1358786"/>
+                  <wp:effectExtent l="0" t="0" r="0" b="0"/>
+                  <wp:docPr id="144" name="Picture 144"/>
+                  <wp:cNvGraphicFramePr>
+                    <a:graphicFrameLocks xmlns:a="http://schemas.openxmlformats.org/drawingml/2006/main" noChangeAspect="1"/>
+                  </wp:cNvGraphicFramePr>
+                  <a:graphic xmlns:a="http://schemas.openxmlformats.org/drawingml/2006/main">
+                    <a:graphicData uri="http://schemas.openxmlformats.org/drawingml/2006/picture">
+                      <pic:pic xmlns:pic="http://schemas.openxmlformats.org/drawingml/2006/picture">
+                        <pic:nvPicPr>
+                          <pic:cNvPr id="0" name="Picture 67"/>
+                          <pic:cNvPicPr>
+                            <a:picLocks noChangeAspect="1" noChangeArrowheads="1"/>
+                          </pic:cNvPicPr>
+                        </pic:nvPicPr>
+                        <pic:blipFill>
+                          <a:blip r:embed="rId41" cstate="print">
+                            <a:extLst>
+                              <a:ext uri="{28A0092B-C50C-407E-A947-70E740481C1C}">
+                                <a14:useLocalDpi xmlns:a14="http://schemas.microsoft.com/office/drawing/2010/main" val="0"/>
+                              </a:ext>
+                            </a:extLst>
+                          </a:blip>
+                          <a:srcRect/>
+                          <a:stretch>
+                            <a:fillRect/>
+                          </a:stretch>
+                        </pic:blipFill>
+                        <pic:spPr bwMode="auto">
+                          <a:xfrm>
+                            <a:off x="0" y="0"/>
+                            <a:ext cx="1829004" cy="1373243"/>
+                          </a:xfrm>
+                          <a:prstGeom prst="rect">
+                            <a:avLst/>
+                          </a:prstGeom>
+                          <a:noFill/>
+                          <a:ln>
+                            <a:noFill/>
+                          </a:ln>
+                        </pic:spPr>
+                      </pic:pic>
+                    </a:graphicData>
+                  </a:graphic>
+                </wp:inline>
+              </w:drawing>
+            </w:r>
+          </w:p>
+        </w:tc>
+      </w:tr>
+      <w:tr>
+        <w:tc>
+          <w:tcPr>
+            <w:tcW w:w="3116" w:type="dxa"/>
+          </w:tcPr>
+          <w:p>
+            <w:r>
+              <w:rPr>
+                <w:b/>
+              </w:rPr>
+              <w:lastRenderedPageBreak/>
+              <w:t xml:space="preserve">Figure </w:t>
+            </w:r>
+            <w:r>
+              <w:rPr>
+                <w:b/>
+              </w:rPr>
+              <w:t>28</w:t>
+            </w:r>
+            <w:r>
+              <w:rPr>
+                <w:b/>
+              </w:rPr>
+              <w:t>:</w:t>
+            </w:r>
+            <w:r>
+              <w:t xml:space="preserve"> BNB train distribution on twitter sentiment.</w:t>
+            </w:r>
+          </w:p>
+        </w:tc>
+        <w:tc>
+          <w:tcPr>
+            <w:tcW w:w="3117" w:type="dxa"/>
+          </w:tcPr>
+          <w:p>
+            <w:r>
+              <w:rPr>
+                <w:b/>
+              </w:rPr>
+              <w:t xml:space="preserve">Figure </w:t>
+            </w:r>
+            <w:r>
+              <w:rPr>
+                <w:b/>
+              </w:rPr>
+              <w:t>29</w:t>
+            </w:r>
+            <w:r>
+              <w:rPr>
+                <w:b/>
+              </w:rPr>
+              <w:t>:</w:t>
+            </w:r>
+            <w:r>
+              <w:t xml:space="preserve"> MNB train distribution on twitter sentiment.</w:t>
+            </w:r>
+          </w:p>
+        </w:tc>
+        <w:tc>
+          <w:tcPr>
+            <w:tcW w:w="3117" w:type="dxa"/>
+          </w:tcPr>
+          <w:p>
+            <w:r>
+              <w:rPr>
+                <w:b/>
+              </w:rPr>
+              <w:t xml:space="preserve">Figure </w:t>
+            </w:r>
+            <w:r>
+              <w:rPr>
+                <w:b/>
+              </w:rPr>
+              <w:t>30</w:t>
+            </w:r>
+            <w:r>
+              <w:rPr>
+                <w:b/>
+              </w:rPr>
+              <w:t>:</w:t>
+            </w:r>
+            <w:r>
+              <w:t xml:space="preserve"> SVM train distribution on twitter sentiment.</w:t>
+            </w:r>
+          </w:p>
+        </w:tc>
+      </w:tr>
+    </w:tbl>
+    <w:p/>
     <w:p>
       <w:pPr>
         <w:pStyle w:val="Heading2"/>
       </w:pPr>
-      <w:bookmarkStart w:id="6" w:name="_Toc9812297"/>
-      <w:r>
-        <w:t>Unigram and Bigram Models</w:t>
+      <w:bookmarkStart w:id="6" w:name="_Toc9817031"/>
+      <w:r>
+        <w:t>Unigram (100% train)</w:t>
       </w:r>
       <w:bookmarkEnd w:id="6"/>
     </w:p>
     <w:p/>
     <w:p>
-      <w:pPr>
-        <w:pStyle w:val="Heading2"/>
-      </w:pPr>
-      <w:bookmarkStart w:id="7" w:name="_Toc9812298"/>
-      <w:r>
-        <w:t>Unigram (100% train)</w:t>
-      </w:r>
+      <w:r>
+        <w:t xml:space="preserve">The </w:t>
+      </w:r>
+      <w:proofErr w:type="spellStart"/>
+      <w:r>
+        <w:t>kfold</w:t>
+      </w:r>
+      <w:proofErr w:type="spellEnd"/>
+      <w:r>
+        <w:t xml:space="preserve"> validation was not provided, since 100% of the data was utilized</w:t>
+      </w:r>
+      <w:r>
+        <w:t xml:space="preserve"> for training</w:t>
+      </w:r>
+      <w:bookmarkStart w:id="7" w:name="_GoBack"/>
       <w:bookmarkEnd w:id="7"/>
+      <w:r>
+        <w:t xml:space="preserve">. When attempting to force the use of the </w:t>
+      </w:r>
+      <w:proofErr w:type="spellStart"/>
+      <w:r>
+        <w:t>kfold</w:t>
+      </w:r>
+      <w:proofErr w:type="spellEnd"/>
+      <w:r>
+        <w:t xml:space="preserve"> validation the following error is provided:</w:t>
+      </w:r>
     </w:p>
     <w:p>
       <w:pPr>
+        <w:autoSpaceDE w:val="0"/>
+        <w:autoSpaceDN w:val="0"/>
+        <w:adjustRightInd w:val="0"/>
+        <w:spacing w:after="0" w:line="240" w:lineRule="auto"/>
+        <w:ind w:left="720"/>
+        <w:rPr>
+          <w:rFonts w:ascii="Lucida Console" w:hAnsi="Lucida Console" w:cs="Lucida Console"/>
+          <w:sz w:val="18"/>
+          <w:szCs w:val="18"/>
+        </w:rPr>
+      </w:pPr>
+      <w:proofErr w:type="spellStart"/>
+      <w:r>
+        <w:rPr>
+          <w:rFonts w:ascii="Lucida Console" w:hAnsi="Lucida Console" w:cs="Lucida Console"/>
+          <w:sz w:val="18"/>
+          <w:szCs w:val="18"/>
+        </w:rPr>
+        <w:t>ValueError</w:t>
+      </w:r>
+      <w:proofErr w:type="spellEnd"/>
+      <w:r>
+        <w:rPr>
+          <w:rFonts w:ascii="Lucida Console" w:hAnsi="Lucida Console" w:cs="Lucida Console"/>
+          <w:sz w:val="18"/>
+          <w:szCs w:val="18"/>
+        </w:rPr>
+        <w:t xml:space="preserve">: k-fold cross-validation requires at least one train/test split by setting </w:t>
+      </w:r>
+      <w:proofErr w:type="spellStart"/>
+      <w:r>
+        <w:rPr>
+          <w:rFonts w:ascii="Lucida Console" w:hAnsi="Lucida Console" w:cs="Lucida Console"/>
+          <w:sz w:val="18"/>
+          <w:szCs w:val="18"/>
+        </w:rPr>
+        <w:t>n_splits</w:t>
+      </w:r>
+      <w:proofErr w:type="spellEnd"/>
+      <w:r>
+        <w:rPr>
+          <w:rFonts w:ascii="Lucida Console" w:hAnsi="Lucida Console" w:cs="Lucida Console"/>
+          <w:sz w:val="18"/>
+          <w:szCs w:val="18"/>
+        </w:rPr>
+        <w:t xml:space="preserve">=2 or more, got </w:t>
+      </w:r>
+      <w:proofErr w:type="spellStart"/>
+      <w:r>
+        <w:rPr>
+          <w:rFonts w:ascii="Lucida Console" w:hAnsi="Lucida Console" w:cs="Lucida Console"/>
+          <w:sz w:val="18"/>
+          <w:szCs w:val="18"/>
+        </w:rPr>
+        <w:t>n_splits</w:t>
+      </w:r>
+      <w:proofErr w:type="spellEnd"/>
+      <w:r>
+        <w:rPr>
+          <w:rFonts w:ascii="Lucida Console" w:hAnsi="Lucida Console" w:cs="Lucida Console"/>
+          <w:sz w:val="18"/>
+          <w:szCs w:val="18"/>
+        </w:rPr>
+        <w:t>=1.</w:t>
+      </w:r>
+    </w:p>
+    <w:p/>
+    <w:p/>
+    <w:p/>
+    <w:tbl>
+      <w:tblPr>
+        <w:tblStyle w:val="TableGrid"/>
+        <w:tblW w:w="0" w:type="auto"/>
+        <w:tblLook w:val="04A0" w:firstRow="1" w:lastRow="0" w:firstColumn="1" w:lastColumn="0" w:noHBand="0" w:noVBand="1"/>
+      </w:tblPr>
+      <w:tblGrid>
+        <w:gridCol w:w="3126"/>
+        <w:gridCol w:w="3115"/>
+        <w:gridCol w:w="3109"/>
+      </w:tblGrid>
+      <w:tr>
+        <w:tc>
+          <w:tcPr>
+            <w:tcW w:w="3116" w:type="dxa"/>
+          </w:tcPr>
+          <w:p>
+            <w:r>
+              <w:rPr>
+                <w:noProof/>
+              </w:rPr>
+              <w:drawing>
+                <wp:inline distT="0" distB="0" distL="0" distR="0" wp14:anchorId="6C15DEB2" wp14:editId="514ABE95">
+                  <wp:extent cx="1840840" cy="1381429"/>
+                  <wp:effectExtent l="0" t="0" r="7620" b="0"/>
+                  <wp:docPr id="163" name="Picture 163"/>
+                  <wp:cNvGraphicFramePr>
+                    <a:graphicFrameLocks xmlns:a="http://schemas.openxmlformats.org/drawingml/2006/main" noChangeAspect="1"/>
+                  </wp:cNvGraphicFramePr>
+                  <a:graphic xmlns:a="http://schemas.openxmlformats.org/drawingml/2006/main">
+                    <a:graphicData uri="http://schemas.openxmlformats.org/drawingml/2006/picture">
+                      <pic:pic xmlns:pic="http://schemas.openxmlformats.org/drawingml/2006/picture">
+                        <pic:nvPicPr>
+                          <pic:cNvPr id="0" name="Picture 75"/>
+                          <pic:cNvPicPr>
+                            <a:picLocks noChangeAspect="1" noChangeArrowheads="1"/>
+                          </pic:cNvPicPr>
+                        </pic:nvPicPr>
+                        <pic:blipFill>
+                          <a:blip r:embed="rId42" cstate="print">
+                            <a:extLst>
+                              <a:ext uri="{28A0092B-C50C-407E-A947-70E740481C1C}">
+                                <a14:useLocalDpi xmlns:a14="http://schemas.microsoft.com/office/drawing/2010/main" val="0"/>
+                              </a:ext>
+                            </a:extLst>
+                          </a:blip>
+                          <a:srcRect/>
+                          <a:stretch>
+                            <a:fillRect/>
+                          </a:stretch>
+                        </pic:blipFill>
+                        <pic:spPr bwMode="auto">
+                          <a:xfrm>
+                            <a:off x="0" y="0"/>
+                            <a:ext cx="1855551" cy="1392469"/>
+                          </a:xfrm>
+                          <a:prstGeom prst="rect">
+                            <a:avLst/>
+                          </a:prstGeom>
+                          <a:noFill/>
+                          <a:ln>
+                            <a:noFill/>
+                          </a:ln>
+                        </pic:spPr>
+                      </pic:pic>
+                    </a:graphicData>
+                  </a:graphic>
+                </wp:inline>
+              </w:drawing>
+            </w:r>
+          </w:p>
+        </w:tc>
+        <w:tc>
+          <w:tcPr>
+            <w:tcW w:w="3117" w:type="dxa"/>
+          </w:tcPr>
+          <w:p>
+            <w:r>
+              <w:rPr>
+                <w:noProof/>
+              </w:rPr>
+              <w:drawing>
+                <wp:inline distT="0" distB="0" distL="0" distR="0" wp14:anchorId="18B1E171" wp14:editId="0695D261">
+                  <wp:extent cx="1828965" cy="1372517"/>
+                  <wp:effectExtent l="0" t="0" r="0" b="0"/>
+                  <wp:docPr id="164" name="Picture 164"/>
+                  <wp:cNvGraphicFramePr>
+                    <a:graphicFrameLocks xmlns:a="http://schemas.openxmlformats.org/drawingml/2006/main" noChangeAspect="1"/>
+                  </wp:cNvGraphicFramePr>
+                  <a:graphic xmlns:a="http://schemas.openxmlformats.org/drawingml/2006/main">
+                    <a:graphicData uri="http://schemas.openxmlformats.org/drawingml/2006/picture">
+                      <pic:pic xmlns:pic="http://schemas.openxmlformats.org/drawingml/2006/picture">
+                        <pic:nvPicPr>
+                          <pic:cNvPr id="0" name="Picture 77"/>
+                          <pic:cNvPicPr>
+                            <a:picLocks noChangeAspect="1" noChangeArrowheads="1"/>
+                          </pic:cNvPicPr>
+                        </pic:nvPicPr>
+                        <pic:blipFill>
+                          <a:blip r:embed="rId43" cstate="print">
+                            <a:extLst>
+                              <a:ext uri="{28A0092B-C50C-407E-A947-70E740481C1C}">
+                                <a14:useLocalDpi xmlns:a14="http://schemas.microsoft.com/office/drawing/2010/main" val="0"/>
+                              </a:ext>
+                            </a:extLst>
+                          </a:blip>
+                          <a:srcRect/>
+                          <a:stretch>
+                            <a:fillRect/>
+                          </a:stretch>
+                        </pic:blipFill>
+                        <pic:spPr bwMode="auto">
+                          <a:xfrm>
+                            <a:off x="0" y="0"/>
+                            <a:ext cx="1838833" cy="1379923"/>
+                          </a:xfrm>
+                          <a:prstGeom prst="rect">
+                            <a:avLst/>
+                          </a:prstGeom>
+                          <a:noFill/>
+                          <a:ln>
+                            <a:noFill/>
+                          </a:ln>
+                        </pic:spPr>
+                      </pic:pic>
+                    </a:graphicData>
+                  </a:graphic>
+                </wp:inline>
+              </w:drawing>
+            </w:r>
+          </w:p>
+        </w:tc>
+        <w:tc>
+          <w:tcPr>
+            <w:tcW w:w="3117" w:type="dxa"/>
+          </w:tcPr>
+          <w:p>
+            <w:r>
+              <w:rPr>
+                <w:noProof/>
+              </w:rPr>
+              <w:drawing>
+                <wp:inline distT="0" distB="0" distL="0" distR="0" wp14:anchorId="47D3CFD8" wp14:editId="2EB97FA5">
+                  <wp:extent cx="1787775" cy="1341607"/>
+                  <wp:effectExtent l="0" t="0" r="3175" b="0"/>
+                  <wp:docPr id="165" name="Picture 165"/>
+                  <wp:cNvGraphicFramePr>
+                    <a:graphicFrameLocks xmlns:a="http://schemas.openxmlformats.org/drawingml/2006/main" noChangeAspect="1"/>
+                  </wp:cNvGraphicFramePr>
+                  <a:graphic xmlns:a="http://schemas.openxmlformats.org/drawingml/2006/main">
+                    <a:graphicData uri="http://schemas.openxmlformats.org/drawingml/2006/picture">
+                      <pic:pic xmlns:pic="http://schemas.openxmlformats.org/drawingml/2006/picture">
+                        <pic:nvPicPr>
+                          <pic:cNvPr id="0" name="Picture 79"/>
+                          <pic:cNvPicPr>
+                            <a:picLocks noChangeAspect="1" noChangeArrowheads="1"/>
+                          </pic:cNvPicPr>
+                        </pic:nvPicPr>
+                        <pic:blipFill>
+                          <a:blip r:embed="rId44" cstate="print">
+                            <a:extLst>
+                              <a:ext uri="{28A0092B-C50C-407E-A947-70E740481C1C}">
+                                <a14:useLocalDpi xmlns:a14="http://schemas.microsoft.com/office/drawing/2010/main" val="0"/>
+                              </a:ext>
+                            </a:extLst>
+                          </a:blip>
+                          <a:srcRect/>
+                          <a:stretch>
+                            <a:fillRect/>
+                          </a:stretch>
+                        </pic:blipFill>
+                        <pic:spPr bwMode="auto">
+                          <a:xfrm>
+                            <a:off x="0" y="0"/>
+                            <a:ext cx="1804325" cy="1354027"/>
+                          </a:xfrm>
+                          <a:prstGeom prst="rect">
+                            <a:avLst/>
+                          </a:prstGeom>
+                          <a:noFill/>
+                          <a:ln>
+                            <a:noFill/>
+                          </a:ln>
+                        </pic:spPr>
+                      </pic:pic>
+                    </a:graphicData>
+                  </a:graphic>
+                </wp:inline>
+              </w:drawing>
+            </w:r>
+          </w:p>
+        </w:tc>
+      </w:tr>
+      <w:tr>
+        <w:tc>
+          <w:tcPr>
+            <w:tcW w:w="3116" w:type="dxa"/>
+          </w:tcPr>
+          <w:p>
+            <w:r>
+              <w:rPr>
+                <w:b/>
+              </w:rPr>
+              <w:t xml:space="preserve">Figure </w:t>
+            </w:r>
+            <w:r>
+              <w:rPr>
+                <w:b/>
+              </w:rPr>
+              <w:t>31</w:t>
+            </w:r>
+            <w:r>
+              <w:rPr>
+                <w:b/>
+              </w:rPr>
+              <w:t>:</w:t>
+            </w:r>
+            <w:r>
+              <w:t xml:space="preserve"> BNB confusion matrix on twitter sentiment.</w:t>
+            </w:r>
+          </w:p>
+        </w:tc>
+        <w:tc>
+          <w:tcPr>
+            <w:tcW w:w="3117" w:type="dxa"/>
+          </w:tcPr>
+          <w:p>
+            <w:pPr>
+              <w:rPr>
+                <w:b/>
+              </w:rPr>
+            </w:pPr>
+            <w:r>
+              <w:rPr>
+                <w:b/>
+              </w:rPr>
+              <w:t xml:space="preserve">Figure </w:t>
+            </w:r>
+            <w:r>
+              <w:rPr>
+                <w:b/>
+              </w:rPr>
+              <w:t>32</w:t>
+            </w:r>
+            <w:r>
+              <w:rPr>
+                <w:b/>
+              </w:rPr>
+              <w:t>:</w:t>
+            </w:r>
+            <w:r>
+              <w:t xml:space="preserve"> MNB confusion matrix on twitter sentiment.</w:t>
+            </w:r>
+          </w:p>
+        </w:tc>
+        <w:tc>
+          <w:tcPr>
+            <w:tcW w:w="3117" w:type="dxa"/>
+          </w:tcPr>
+          <w:p>
+            <w:r>
+              <w:rPr>
+                <w:b/>
+              </w:rPr>
+              <w:t xml:space="preserve">Figure </w:t>
+            </w:r>
+            <w:r>
+              <w:rPr>
+                <w:b/>
+              </w:rPr>
+              <w:t>33</w:t>
+            </w:r>
+            <w:r>
+              <w:rPr>
+                <w:b/>
+              </w:rPr>
+              <w:t>:</w:t>
+            </w:r>
+            <w:r>
+              <w:t xml:space="preserve"> SVM confusion matrix on twitter sentiment.</w:t>
+            </w:r>
+          </w:p>
+        </w:tc>
+      </w:tr>
+    </w:tbl>
+    <w:p/>
+    <w:tbl>
+      <w:tblPr>
+        <w:tblStyle w:val="TableGrid"/>
+        <w:tblW w:w="0" w:type="auto"/>
+        <w:tblLook w:val="04A0" w:firstRow="1" w:lastRow="0" w:firstColumn="1" w:lastColumn="0" w:noHBand="0" w:noVBand="1"/>
+      </w:tblPr>
+      <w:tblGrid>
+        <w:gridCol w:w="3090"/>
+        <w:gridCol w:w="3122"/>
+        <w:gridCol w:w="3138"/>
+      </w:tblGrid>
+      <w:tr>
+        <w:tc>
+          <w:tcPr>
+            <w:tcW w:w="3116" w:type="dxa"/>
+          </w:tcPr>
+          <w:p>
+            <w:r>
+              <w:rPr>
+                <w:noProof/>
+              </w:rPr>
+              <w:drawing>
+                <wp:inline distT="0" distB="0" distL="0" distR="0" wp14:anchorId="2FFEFAA8" wp14:editId="7D82EDD0">
+                  <wp:extent cx="1892403" cy="1420998"/>
+                  <wp:effectExtent l="0" t="0" r="0" b="8255"/>
+                  <wp:docPr id="166" name="Picture 166"/>
+                  <wp:cNvGraphicFramePr>
+                    <a:graphicFrameLocks xmlns:a="http://schemas.openxmlformats.org/drawingml/2006/main" noChangeAspect="1"/>
+                  </wp:cNvGraphicFramePr>
+                  <a:graphic xmlns:a="http://schemas.openxmlformats.org/drawingml/2006/main">
+                    <a:graphicData uri="http://schemas.openxmlformats.org/drawingml/2006/picture">
+                      <pic:pic xmlns:pic="http://schemas.openxmlformats.org/drawingml/2006/picture">
+                        <pic:nvPicPr>
+                          <pic:cNvPr id="0" name="Picture 81"/>
+                          <pic:cNvPicPr>
+                            <a:picLocks noChangeAspect="1" noChangeArrowheads="1"/>
+                          </pic:cNvPicPr>
+                        </pic:nvPicPr>
+                        <pic:blipFill>
+                          <a:blip r:embed="rId45" cstate="print">
+                            <a:extLst>
+                              <a:ext uri="{28A0092B-C50C-407E-A947-70E740481C1C}">
+                                <a14:useLocalDpi xmlns:a14="http://schemas.microsoft.com/office/drawing/2010/main" val="0"/>
+                              </a:ext>
+                            </a:extLst>
+                          </a:blip>
+                          <a:srcRect/>
+                          <a:stretch>
+                            <a:fillRect/>
+                          </a:stretch>
+                        </pic:blipFill>
+                        <pic:spPr bwMode="auto">
+                          <a:xfrm>
+                            <a:off x="0" y="0"/>
+                            <a:ext cx="1911720" cy="1435503"/>
+                          </a:xfrm>
+                          <a:prstGeom prst="rect">
+                            <a:avLst/>
+                          </a:prstGeom>
+                          <a:noFill/>
+                          <a:ln>
+                            <a:noFill/>
+                          </a:ln>
+                        </pic:spPr>
+                      </pic:pic>
+                    </a:graphicData>
+                  </a:graphic>
+                </wp:inline>
+              </w:drawing>
+            </w:r>
+          </w:p>
+        </w:tc>
+        <w:tc>
+          <w:tcPr>
+            <w:tcW w:w="3117" w:type="dxa"/>
+          </w:tcPr>
+          <w:p>
+            <w:r>
+              <w:rPr>
+                <w:noProof/>
+              </w:rPr>
+              <w:drawing>
+                <wp:inline distT="0" distB="0" distL="0" distR="0" wp14:anchorId="42352DC9" wp14:editId="38AF2AD5">
+                  <wp:extent cx="1913861" cy="1437110"/>
+                  <wp:effectExtent l="0" t="0" r="0" b="0"/>
+                  <wp:docPr id="167" name="Picture 167"/>
+                  <wp:cNvGraphicFramePr>
+                    <a:graphicFrameLocks xmlns:a="http://schemas.openxmlformats.org/drawingml/2006/main" noChangeAspect="1"/>
+                  </wp:cNvGraphicFramePr>
+                  <a:graphic xmlns:a="http://schemas.openxmlformats.org/drawingml/2006/main">
+                    <a:graphicData uri="http://schemas.openxmlformats.org/drawingml/2006/picture">
+                      <pic:pic xmlns:pic="http://schemas.openxmlformats.org/drawingml/2006/picture">
+                        <pic:nvPicPr>
+                          <pic:cNvPr id="0" name="Picture 83"/>
+                          <pic:cNvPicPr>
+                            <a:picLocks noChangeAspect="1" noChangeArrowheads="1"/>
+                          </pic:cNvPicPr>
+                        </pic:nvPicPr>
+                        <pic:blipFill>
+                          <a:blip r:embed="rId46" cstate="print">
+                            <a:extLst>
+                              <a:ext uri="{28A0092B-C50C-407E-A947-70E740481C1C}">
+                                <a14:useLocalDpi xmlns:a14="http://schemas.microsoft.com/office/drawing/2010/main" val="0"/>
+                              </a:ext>
+                            </a:extLst>
+                          </a:blip>
+                          <a:srcRect/>
+                          <a:stretch>
+                            <a:fillRect/>
+                          </a:stretch>
+                        </pic:blipFill>
+                        <pic:spPr bwMode="auto">
+                          <a:xfrm>
+                            <a:off x="0" y="0"/>
+                            <a:ext cx="1939710" cy="1456520"/>
+                          </a:xfrm>
+                          <a:prstGeom prst="rect">
+                            <a:avLst/>
+                          </a:prstGeom>
+                          <a:noFill/>
+                          <a:ln>
+                            <a:noFill/>
+                          </a:ln>
+                        </pic:spPr>
+                      </pic:pic>
+                    </a:graphicData>
+                  </a:graphic>
+                </wp:inline>
+              </w:drawing>
+            </w:r>
+          </w:p>
+        </w:tc>
+        <w:tc>
+          <w:tcPr>
+            <w:tcW w:w="3117" w:type="dxa"/>
+          </w:tcPr>
+          <w:p>
+            <w:r>
+              <w:rPr>
+                <w:noProof/>
+              </w:rPr>
+              <w:drawing>
+                <wp:inline distT="0" distB="0" distL="0" distR="0" wp14:anchorId="3D0FEEC7" wp14:editId="5C7D560D">
+                  <wp:extent cx="1924301" cy="1444950"/>
+                  <wp:effectExtent l="0" t="0" r="0" b="3175"/>
+                  <wp:docPr id="168" name="Picture 168"/>
+                  <wp:cNvGraphicFramePr>
+                    <a:graphicFrameLocks xmlns:a="http://schemas.openxmlformats.org/drawingml/2006/main" noChangeAspect="1"/>
+                  </wp:cNvGraphicFramePr>
+                  <a:graphic xmlns:a="http://schemas.openxmlformats.org/drawingml/2006/main">
+                    <a:graphicData uri="http://schemas.openxmlformats.org/drawingml/2006/picture">
+                      <pic:pic xmlns:pic="http://schemas.openxmlformats.org/drawingml/2006/picture">
+                        <pic:nvPicPr>
+                          <pic:cNvPr id="0" name="Picture 85"/>
+                          <pic:cNvPicPr>
+                            <a:picLocks noChangeAspect="1" noChangeArrowheads="1"/>
+                          </pic:cNvPicPr>
+                        </pic:nvPicPr>
+                        <pic:blipFill>
+                          <a:blip r:embed="rId47" cstate="print">
+                            <a:extLst>
+                              <a:ext uri="{28A0092B-C50C-407E-A947-70E740481C1C}">
+                                <a14:useLocalDpi xmlns:a14="http://schemas.microsoft.com/office/drawing/2010/main" val="0"/>
+                              </a:ext>
+                            </a:extLst>
+                          </a:blip>
+                          <a:srcRect/>
+                          <a:stretch>
+                            <a:fillRect/>
+                          </a:stretch>
+                        </pic:blipFill>
+                        <pic:spPr bwMode="auto">
+                          <a:xfrm>
+                            <a:off x="0" y="0"/>
+                            <a:ext cx="1942296" cy="1458462"/>
+                          </a:xfrm>
+                          <a:prstGeom prst="rect">
+                            <a:avLst/>
+                          </a:prstGeom>
+                          <a:noFill/>
+                          <a:ln>
+                            <a:noFill/>
+                          </a:ln>
+                        </pic:spPr>
+                      </pic:pic>
+                    </a:graphicData>
+                  </a:graphic>
+                </wp:inline>
+              </w:drawing>
+            </w:r>
+          </w:p>
+        </w:tc>
+      </w:tr>
+      <w:tr>
+        <w:tc>
+          <w:tcPr>
+            <w:tcW w:w="3116" w:type="dxa"/>
+          </w:tcPr>
+          <w:p>
+            <w:r>
+              <w:rPr>
+                <w:b/>
+              </w:rPr>
+              <w:t xml:space="preserve">Figure </w:t>
+            </w:r>
+            <w:r>
+              <w:rPr>
+                <w:b/>
+              </w:rPr>
+              <w:t>37</w:t>
+            </w:r>
+            <w:r>
+              <w:rPr>
+                <w:b/>
+              </w:rPr>
+              <w:t>:</w:t>
+            </w:r>
+            <w:r>
+              <w:t xml:space="preserve"> BNB precision, recall, f-ratio on twitter sentiment.</w:t>
+            </w:r>
+          </w:p>
+        </w:tc>
+        <w:tc>
+          <w:tcPr>
+            <w:tcW w:w="3117" w:type="dxa"/>
+          </w:tcPr>
+          <w:p>
+            <w:r>
+              <w:rPr>
+                <w:b/>
+              </w:rPr>
+              <w:t xml:space="preserve">Figure </w:t>
+            </w:r>
+            <w:r>
+              <w:rPr>
+                <w:b/>
+              </w:rPr>
+              <w:t>38</w:t>
+            </w:r>
+            <w:r>
+              <w:rPr>
+                <w:b/>
+              </w:rPr>
+              <w:t>:</w:t>
+            </w:r>
+            <w:r>
+              <w:t xml:space="preserve"> MNB precision, recall, f-ratio on twitter sentiment.</w:t>
+            </w:r>
+          </w:p>
+        </w:tc>
+        <w:tc>
+          <w:tcPr>
+            <w:tcW w:w="3117" w:type="dxa"/>
+          </w:tcPr>
+          <w:p>
+            <w:r>
+              <w:rPr>
+                <w:b/>
+              </w:rPr>
+              <w:t xml:space="preserve">Figure </w:t>
+            </w:r>
+            <w:r>
+              <w:rPr>
+                <w:b/>
+              </w:rPr>
+              <w:t>39</w:t>
+            </w:r>
+            <w:r>
+              <w:rPr>
+                <w:b/>
+              </w:rPr>
+              <w:t>:</w:t>
+            </w:r>
+            <w:r>
+              <w:t xml:space="preserve"> SVM precision, recall, f-ratio on twitter sentiment.</w:t>
+            </w:r>
+          </w:p>
+        </w:tc>
+      </w:tr>
+    </w:tbl>
+    <w:p/>
+    <w:tbl>
+      <w:tblPr>
+        <w:tblStyle w:val="TableGrid"/>
+        <w:tblW w:w="0" w:type="auto"/>
+        <w:tblLook w:val="04A0" w:firstRow="1" w:lastRow="0" w:firstColumn="1" w:lastColumn="0" w:noHBand="0" w:noVBand="1"/>
+      </w:tblPr>
+      <w:tblGrid>
+        <w:gridCol w:w="3126"/>
+        <w:gridCol w:w="3112"/>
+        <w:gridCol w:w="3112"/>
+      </w:tblGrid>
+      <w:tr>
+        <w:tc>
+          <w:tcPr>
+            <w:tcW w:w="3126" w:type="dxa"/>
+          </w:tcPr>
+          <w:p>
+            <w:r>
+              <w:rPr>
+                <w:noProof/>
+              </w:rPr>
+              <w:lastRenderedPageBreak/>
+              <w:drawing>
+                <wp:inline distT="0" distB="0" distL="0" distR="0" wp14:anchorId="5C7C7969" wp14:editId="08E39D72">
+                  <wp:extent cx="1817976" cy="1365111"/>
+                  <wp:effectExtent l="0" t="0" r="0" b="6985"/>
+                  <wp:docPr id="169" name="Picture 169"/>
+                  <wp:cNvGraphicFramePr>
+                    <a:graphicFrameLocks xmlns:a="http://schemas.openxmlformats.org/drawingml/2006/main" noChangeAspect="1"/>
+                  </wp:cNvGraphicFramePr>
+                  <a:graphic xmlns:a="http://schemas.openxmlformats.org/drawingml/2006/main">
+                    <a:graphicData uri="http://schemas.openxmlformats.org/drawingml/2006/picture">
+                      <pic:pic xmlns:pic="http://schemas.openxmlformats.org/drawingml/2006/picture">
+                        <pic:nvPicPr>
+                          <pic:cNvPr id="0" name="Picture 87"/>
+                          <pic:cNvPicPr>
+                            <a:picLocks noChangeAspect="1" noChangeArrowheads="1"/>
+                          </pic:cNvPicPr>
+                        </pic:nvPicPr>
+                        <pic:blipFill>
+                          <a:blip r:embed="rId48" cstate="print">
+                            <a:extLst>
+                              <a:ext uri="{28A0092B-C50C-407E-A947-70E740481C1C}">
+                                <a14:useLocalDpi xmlns:a14="http://schemas.microsoft.com/office/drawing/2010/main" val="0"/>
+                              </a:ext>
+                            </a:extLst>
+                          </a:blip>
+                          <a:srcRect/>
+                          <a:stretch>
+                            <a:fillRect/>
+                          </a:stretch>
+                        </pic:blipFill>
+                        <pic:spPr bwMode="auto">
+                          <a:xfrm>
+                            <a:off x="0" y="0"/>
+                            <a:ext cx="1839240" cy="1381078"/>
+                          </a:xfrm>
+                          <a:prstGeom prst="rect">
+                            <a:avLst/>
+                          </a:prstGeom>
+                          <a:noFill/>
+                          <a:ln>
+                            <a:noFill/>
+                          </a:ln>
+                        </pic:spPr>
+                      </pic:pic>
+                    </a:graphicData>
+                  </a:graphic>
+                </wp:inline>
+              </w:drawing>
+            </w:r>
+          </w:p>
+        </w:tc>
+        <w:tc>
+          <w:tcPr>
+            <w:tcW w:w="3112" w:type="dxa"/>
+          </w:tcPr>
+          <w:p>
+            <w:r>
+              <w:rPr>
+                <w:noProof/>
+              </w:rPr>
+              <w:drawing>
+                <wp:inline distT="0" distB="0" distL="0" distR="0" wp14:anchorId="023087E0" wp14:editId="6F4DA374">
+                  <wp:extent cx="1807535" cy="1357271"/>
+                  <wp:effectExtent l="0" t="0" r="2540" b="0"/>
+                  <wp:docPr id="172" name="Picture 172"/>
+                  <wp:cNvGraphicFramePr>
+                    <a:graphicFrameLocks xmlns:a="http://schemas.openxmlformats.org/drawingml/2006/main" noChangeAspect="1"/>
+                  </wp:cNvGraphicFramePr>
+                  <a:graphic xmlns:a="http://schemas.openxmlformats.org/drawingml/2006/main">
+                    <a:graphicData uri="http://schemas.openxmlformats.org/drawingml/2006/picture">
+                      <pic:pic xmlns:pic="http://schemas.openxmlformats.org/drawingml/2006/picture">
+                        <pic:nvPicPr>
+                          <pic:cNvPr id="0" name="Picture 93"/>
+                          <pic:cNvPicPr>
+                            <a:picLocks noChangeAspect="1" noChangeArrowheads="1"/>
+                          </pic:cNvPicPr>
+                        </pic:nvPicPr>
+                        <pic:blipFill>
+                          <a:blip r:embed="rId49" cstate="print">
+                            <a:extLst>
+                              <a:ext uri="{28A0092B-C50C-407E-A947-70E740481C1C}">
+                                <a14:useLocalDpi xmlns:a14="http://schemas.microsoft.com/office/drawing/2010/main" val="0"/>
+                              </a:ext>
+                            </a:extLst>
+                          </a:blip>
+                          <a:srcRect/>
+                          <a:stretch>
+                            <a:fillRect/>
+                          </a:stretch>
+                        </pic:blipFill>
+                        <pic:spPr bwMode="auto">
+                          <a:xfrm>
+                            <a:off x="0" y="0"/>
+                            <a:ext cx="1836259" cy="1378839"/>
+                          </a:xfrm>
+                          <a:prstGeom prst="rect">
+                            <a:avLst/>
+                          </a:prstGeom>
+                          <a:noFill/>
+                          <a:ln>
+                            <a:noFill/>
+                          </a:ln>
+                        </pic:spPr>
+                      </pic:pic>
+                    </a:graphicData>
+                  </a:graphic>
+                </wp:inline>
+              </w:drawing>
+            </w:r>
+          </w:p>
+        </w:tc>
+        <w:tc>
+          <w:tcPr>
+            <w:tcW w:w="3112" w:type="dxa"/>
+          </w:tcPr>
+          <w:p>
+            <w:r>
+              <w:rPr>
+                <w:noProof/>
+              </w:rPr>
+              <w:drawing>
+                <wp:inline distT="0" distB="0" distL="0" distR="0" wp14:anchorId="114FC7C0" wp14:editId="3CAEBF5B">
+                  <wp:extent cx="1828608" cy="1373094"/>
+                  <wp:effectExtent l="0" t="0" r="635" b="0"/>
+                  <wp:docPr id="171" name="Picture 171"/>
+                  <wp:cNvGraphicFramePr>
+                    <a:graphicFrameLocks xmlns:a="http://schemas.openxmlformats.org/drawingml/2006/main" noChangeAspect="1"/>
+                  </wp:cNvGraphicFramePr>
+                  <a:graphic xmlns:a="http://schemas.openxmlformats.org/drawingml/2006/main">
+                    <a:graphicData uri="http://schemas.openxmlformats.org/drawingml/2006/picture">
+                      <pic:pic xmlns:pic="http://schemas.openxmlformats.org/drawingml/2006/picture">
+                        <pic:nvPicPr>
+                          <pic:cNvPr id="0" name="Picture 91"/>
+                          <pic:cNvPicPr>
+                            <a:picLocks noChangeAspect="1" noChangeArrowheads="1"/>
+                          </pic:cNvPicPr>
+                        </pic:nvPicPr>
+                        <pic:blipFill>
+                          <a:blip r:embed="rId50" cstate="print">
+                            <a:extLst>
+                              <a:ext uri="{28A0092B-C50C-407E-A947-70E740481C1C}">
+                                <a14:useLocalDpi xmlns:a14="http://schemas.microsoft.com/office/drawing/2010/main" val="0"/>
+                              </a:ext>
+                            </a:extLst>
+                          </a:blip>
+                          <a:srcRect/>
+                          <a:stretch>
+                            <a:fillRect/>
+                          </a:stretch>
+                        </pic:blipFill>
+                        <pic:spPr bwMode="auto">
+                          <a:xfrm>
+                            <a:off x="0" y="0"/>
+                            <a:ext cx="1846447" cy="1386489"/>
+                          </a:xfrm>
+                          <a:prstGeom prst="rect">
+                            <a:avLst/>
+                          </a:prstGeom>
+                          <a:noFill/>
+                          <a:ln>
+                            <a:noFill/>
+                          </a:ln>
+                        </pic:spPr>
+                      </pic:pic>
+                    </a:graphicData>
+                  </a:graphic>
+                </wp:inline>
+              </w:drawing>
+            </w:r>
+          </w:p>
+        </w:tc>
+      </w:tr>
+      <w:tr>
+        <w:tc>
+          <w:tcPr>
+            <w:tcW w:w="3126" w:type="dxa"/>
+          </w:tcPr>
+          <w:p>
+            <w:r>
+              <w:rPr>
+                <w:b/>
+              </w:rPr>
+              <w:t xml:space="preserve">Figure </w:t>
+            </w:r>
+            <w:r>
+              <w:rPr>
+                <w:b/>
+              </w:rPr>
+              <w:t>40</w:t>
+            </w:r>
+            <w:r>
+              <w:rPr>
+                <w:b/>
+              </w:rPr>
+              <w:t>:</w:t>
+            </w:r>
+            <w:r>
+              <w:t xml:space="preserve"> top 25 </w:t>
+            </w:r>
+            <w:proofErr w:type="spellStart"/>
+            <w:r>
+              <w:t>tfdif</w:t>
+            </w:r>
+            <w:proofErr w:type="spellEnd"/>
+            <w:r>
+              <w:t xml:space="preserve"> words on twitter sentiment.</w:t>
+            </w:r>
+          </w:p>
+        </w:tc>
+        <w:tc>
+          <w:tcPr>
+            <w:tcW w:w="3112" w:type="dxa"/>
+          </w:tcPr>
+          <w:p>
+            <w:r>
+              <w:rPr>
+                <w:b/>
+              </w:rPr>
+              <w:t xml:space="preserve">Figure </w:t>
+            </w:r>
+            <w:r>
+              <w:rPr>
+                <w:b/>
+              </w:rPr>
+              <w:t>41</w:t>
+            </w:r>
+            <w:r>
+              <w:rPr>
+                <w:b/>
+              </w:rPr>
+              <w:t>:</w:t>
+            </w:r>
+            <w:r>
+              <w:t xml:space="preserve"> top 25 positive words on twitter sentiment.</w:t>
+            </w:r>
+          </w:p>
+        </w:tc>
+        <w:tc>
+          <w:tcPr>
+            <w:tcW w:w="3112" w:type="dxa"/>
+          </w:tcPr>
+          <w:p>
+            <w:r>
+              <w:rPr>
+                <w:b/>
+              </w:rPr>
+              <w:t xml:space="preserve">Figure </w:t>
+            </w:r>
+            <w:r>
+              <w:rPr>
+                <w:b/>
+              </w:rPr>
+              <w:t>42</w:t>
+            </w:r>
+            <w:r>
+              <w:rPr>
+                <w:b/>
+              </w:rPr>
+              <w:t>:</w:t>
+            </w:r>
+            <w:r>
+              <w:t xml:space="preserve"> top 25 negative words on twitter sentiment.</w:t>
+            </w:r>
+          </w:p>
+        </w:tc>
+      </w:tr>
+    </w:tbl>
+    <w:p/>
+    <w:tbl>
+      <w:tblPr>
+        <w:tblStyle w:val="TableGrid"/>
+        <w:tblW w:w="0" w:type="auto"/>
+        <w:tblLook w:val="04A0" w:firstRow="1" w:lastRow="0" w:firstColumn="1" w:lastColumn="0" w:noHBand="0" w:noVBand="1"/>
+      </w:tblPr>
+      <w:tblGrid>
+        <w:gridCol w:w="3112"/>
+        <w:gridCol w:w="3112"/>
+        <w:gridCol w:w="3126"/>
+      </w:tblGrid>
+      <w:tr>
+        <w:tc>
+          <w:tcPr>
+            <w:tcW w:w="3116" w:type="dxa"/>
+          </w:tcPr>
+          <w:p>
+            <w:r>
+              <w:rPr>
+                <w:noProof/>
+              </w:rPr>
+              <w:drawing>
+                <wp:inline distT="0" distB="0" distL="0" distR="0" wp14:anchorId="183126F7" wp14:editId="524D989F">
+                  <wp:extent cx="1817976" cy="1365111"/>
+                  <wp:effectExtent l="0" t="0" r="0" b="6985"/>
+                  <wp:docPr id="173" name="Picture 173"/>
+                  <wp:cNvGraphicFramePr>
+                    <a:graphicFrameLocks xmlns:a="http://schemas.openxmlformats.org/drawingml/2006/main" noChangeAspect="1"/>
+                  </wp:cNvGraphicFramePr>
+                  <a:graphic xmlns:a="http://schemas.openxmlformats.org/drawingml/2006/main">
+                    <a:graphicData uri="http://schemas.openxmlformats.org/drawingml/2006/picture">
+                      <pic:pic xmlns:pic="http://schemas.openxmlformats.org/drawingml/2006/picture">
+                        <pic:nvPicPr>
+                          <pic:cNvPr id="0" name="Picture 95"/>
+                          <pic:cNvPicPr>
+                            <a:picLocks noChangeAspect="1" noChangeArrowheads="1"/>
+                          </pic:cNvPicPr>
+                        </pic:nvPicPr>
+                        <pic:blipFill>
+                          <a:blip r:embed="rId51" cstate="print">
+                            <a:extLst>
+                              <a:ext uri="{28A0092B-C50C-407E-A947-70E740481C1C}">
+                                <a14:useLocalDpi xmlns:a14="http://schemas.microsoft.com/office/drawing/2010/main" val="0"/>
+                              </a:ext>
+                            </a:extLst>
+                          </a:blip>
+                          <a:srcRect/>
+                          <a:stretch>
+                            <a:fillRect/>
+                          </a:stretch>
+                        </pic:blipFill>
+                        <pic:spPr bwMode="auto">
+                          <a:xfrm>
+                            <a:off x="0" y="0"/>
+                            <a:ext cx="1830756" cy="1374707"/>
+                          </a:xfrm>
+                          <a:prstGeom prst="rect">
+                            <a:avLst/>
+                          </a:prstGeom>
+                          <a:noFill/>
+                          <a:ln>
+                            <a:noFill/>
+                          </a:ln>
+                        </pic:spPr>
+                      </pic:pic>
+                    </a:graphicData>
+                  </a:graphic>
+                </wp:inline>
+              </w:drawing>
+            </w:r>
+          </w:p>
+        </w:tc>
+        <w:tc>
+          <w:tcPr>
+            <w:tcW w:w="3117" w:type="dxa"/>
+          </w:tcPr>
+          <w:p>
+            <w:r>
+              <w:rPr>
+                <w:noProof/>
+              </w:rPr>
+              <w:drawing>
+                <wp:inline distT="0" distB="0" distL="0" distR="0" wp14:anchorId="0471DD0D" wp14:editId="39344484">
+                  <wp:extent cx="1807343" cy="1357126"/>
+                  <wp:effectExtent l="0" t="0" r="2540" b="0"/>
+                  <wp:docPr id="174" name="Picture 174"/>
+                  <wp:cNvGraphicFramePr>
+                    <a:graphicFrameLocks xmlns:a="http://schemas.openxmlformats.org/drawingml/2006/main" noChangeAspect="1"/>
+                  </wp:cNvGraphicFramePr>
+                  <a:graphic xmlns:a="http://schemas.openxmlformats.org/drawingml/2006/main">
+                    <a:graphicData uri="http://schemas.openxmlformats.org/drawingml/2006/picture">
+                      <pic:pic xmlns:pic="http://schemas.openxmlformats.org/drawingml/2006/picture">
+                        <pic:nvPicPr>
+                          <pic:cNvPr id="0" name="Picture 97"/>
+                          <pic:cNvPicPr>
+                            <a:picLocks noChangeAspect="1" noChangeArrowheads="1"/>
+                          </pic:cNvPicPr>
+                        </pic:nvPicPr>
+                        <pic:blipFill>
+                          <a:blip r:embed="rId52" cstate="print">
+                            <a:extLst>
+                              <a:ext uri="{28A0092B-C50C-407E-A947-70E740481C1C}">
+                                <a14:useLocalDpi xmlns:a14="http://schemas.microsoft.com/office/drawing/2010/main" val="0"/>
+                              </a:ext>
+                            </a:extLst>
+                          </a:blip>
+                          <a:srcRect/>
+                          <a:stretch>
+                            <a:fillRect/>
+                          </a:stretch>
+                        </pic:blipFill>
+                        <pic:spPr bwMode="auto">
+                          <a:xfrm>
+                            <a:off x="0" y="0"/>
+                            <a:ext cx="1833147" cy="1376502"/>
+                          </a:xfrm>
+                          <a:prstGeom prst="rect">
+                            <a:avLst/>
+                          </a:prstGeom>
+                          <a:noFill/>
+                          <a:ln>
+                            <a:noFill/>
+                          </a:ln>
+                        </pic:spPr>
+                      </pic:pic>
+                    </a:graphicData>
+                  </a:graphic>
+                </wp:inline>
+              </w:drawing>
+            </w:r>
+          </w:p>
+        </w:tc>
+        <w:tc>
+          <w:tcPr>
+            <w:tcW w:w="3117" w:type="dxa"/>
+          </w:tcPr>
+          <w:p>
+            <w:r>
+              <w:rPr>
+                <w:noProof/>
+              </w:rPr>
+              <w:drawing>
+                <wp:inline distT="0" distB="0" distL="0" distR="0" wp14:anchorId="7D39BAD9" wp14:editId="191E8CAE">
+                  <wp:extent cx="1839241" cy="1381078"/>
+                  <wp:effectExtent l="0" t="0" r="8890" b="0"/>
+                  <wp:docPr id="175" name="Picture 175"/>
+                  <wp:cNvGraphicFramePr>
+                    <a:graphicFrameLocks xmlns:a="http://schemas.openxmlformats.org/drawingml/2006/main" noChangeAspect="1"/>
+                  </wp:cNvGraphicFramePr>
+                  <a:graphic xmlns:a="http://schemas.openxmlformats.org/drawingml/2006/main">
+                    <a:graphicData uri="http://schemas.openxmlformats.org/drawingml/2006/picture">
+                      <pic:pic xmlns:pic="http://schemas.openxmlformats.org/drawingml/2006/picture">
+                        <pic:nvPicPr>
+                          <pic:cNvPr id="0" name="Picture 99"/>
+                          <pic:cNvPicPr>
+                            <a:picLocks noChangeAspect="1" noChangeArrowheads="1"/>
+                          </pic:cNvPicPr>
+                        </pic:nvPicPr>
+                        <pic:blipFill>
+                          <a:blip r:embed="rId53" cstate="print">
+                            <a:extLst>
+                              <a:ext uri="{28A0092B-C50C-407E-A947-70E740481C1C}">
+                                <a14:useLocalDpi xmlns:a14="http://schemas.microsoft.com/office/drawing/2010/main" val="0"/>
+                              </a:ext>
+                            </a:extLst>
+                          </a:blip>
+                          <a:srcRect/>
+                          <a:stretch>
+                            <a:fillRect/>
+                          </a:stretch>
+                        </pic:blipFill>
+                        <pic:spPr bwMode="auto">
+                          <a:xfrm>
+                            <a:off x="0" y="0"/>
+                            <a:ext cx="1860260" cy="1396861"/>
+                          </a:xfrm>
+                          <a:prstGeom prst="rect">
+                            <a:avLst/>
+                          </a:prstGeom>
+                          <a:noFill/>
+                          <a:ln>
+                            <a:noFill/>
+                          </a:ln>
+                        </pic:spPr>
+                      </pic:pic>
+                    </a:graphicData>
+                  </a:graphic>
+                </wp:inline>
+              </w:drawing>
+            </w:r>
+          </w:p>
+        </w:tc>
+      </w:tr>
+      <w:tr>
+        <w:tc>
+          <w:tcPr>
+            <w:tcW w:w="3116" w:type="dxa"/>
+          </w:tcPr>
+          <w:p>
+            <w:r>
+              <w:rPr>
+                <w:b/>
+              </w:rPr>
+              <w:t xml:space="preserve">Figure </w:t>
+            </w:r>
+            <w:r>
+              <w:rPr>
+                <w:b/>
+              </w:rPr>
+              <w:t>43</w:t>
+            </w:r>
+            <w:r>
+              <w:rPr>
+                <w:b/>
+              </w:rPr>
+              <w:t>:</w:t>
+            </w:r>
+            <w:r>
+              <w:t xml:space="preserve"> BNB train distribution on twitter sentiment.</w:t>
+            </w:r>
+          </w:p>
+        </w:tc>
+        <w:tc>
+          <w:tcPr>
+            <w:tcW w:w="3117" w:type="dxa"/>
+          </w:tcPr>
+          <w:p>
+            <w:r>
+              <w:rPr>
+                <w:b/>
+              </w:rPr>
+              <w:t xml:space="preserve">Figure </w:t>
+            </w:r>
+            <w:r>
+              <w:rPr>
+                <w:b/>
+              </w:rPr>
+              <w:t>44</w:t>
+            </w:r>
+            <w:r>
+              <w:rPr>
+                <w:b/>
+              </w:rPr>
+              <w:t>:</w:t>
+            </w:r>
+            <w:r>
+              <w:t xml:space="preserve"> MNB train distribution on twitter sentiment.</w:t>
+            </w:r>
+          </w:p>
+        </w:tc>
+        <w:tc>
+          <w:tcPr>
+            <w:tcW w:w="3117" w:type="dxa"/>
+          </w:tcPr>
+          <w:p>
+            <w:r>
+              <w:rPr>
+                <w:b/>
+              </w:rPr>
+              <w:t xml:space="preserve">Figure </w:t>
+            </w:r>
+            <w:r>
+              <w:rPr>
+                <w:b/>
+              </w:rPr>
+              <w:t>45</w:t>
+            </w:r>
+            <w:r>
+              <w:rPr>
+                <w:b/>
+              </w:rPr>
+              <w:t>:</w:t>
+            </w:r>
+            <w:r>
+              <w:t xml:space="preserve"> SVM train distribution on twitter sentiment.</w:t>
+            </w:r>
+          </w:p>
+        </w:tc>
+      </w:tr>
+    </w:tbl>
+    <w:p/>
+    <w:p/>
+    <w:p>
+      <w:pPr>
         <w:pStyle w:val="Heading1"/>
       </w:pPr>
-      <w:bookmarkStart w:id="8" w:name="_Toc9812299"/>
+      <w:bookmarkStart w:id="8" w:name="_Toc9817032"/>
       <w:r>
         <w:t>Conclusion</w:t>
       </w:r>
@@ -3438,7 +7648,7 @@
         <w:color w:val="7F7F7F" w:themeColor="background1" w:themeShade="7F"/>
         <w:spacing w:val="60"/>
       </w:rPr>
-      <w:id w:val="-579909092"/>
+      <w:id w:val="1730645753"/>
       <w:docPartObj>
         <w:docPartGallery w:val="Page Numbers (Top of Page)"/>
         <w:docPartUnique/>
@@ -5580,7 +9790,7 @@
 </file>
 
 <file path=customXml/itemProps2.xml><?xml version="1.0" encoding="utf-8"?>
-<ds:datastoreItem xmlns:ds="http://schemas.openxmlformats.org/officeDocument/2006/customXml" ds:itemID="{4F1E0AB5-17BE-4283-B501-AFE640B845C8}">
+<ds:datastoreItem xmlns:ds="http://schemas.openxmlformats.org/officeDocument/2006/customXml" ds:itemID="{401E47C8-1958-4418-BD46-854A94141428}">
   <ds:schemaRefs>
     <ds:schemaRef ds:uri="http://schemas.openxmlformats.org/officeDocument/2006/bibliography"/>
   </ds:schemaRefs>

</xml_diff>

<commit_message>
#143: write-up.docx, improve 'analysis' section and fix labels
</commit_message>
<xml_diff>
--- a/hw7/write-up.docx
+++ b/hw7/write-up.docx
@@ -725,7 +725,7 @@
           <w:r>
             <w:fldChar w:fldCharType="separate"/>
           </w:r>
-          <w:hyperlink w:anchor="_Toc9886260" w:history="1">
+          <w:hyperlink w:anchor="_Toc9895814" w:history="1">
             <w:r>
               <w:rPr>
                 <w:rStyle w:val="Hyperlink"/>
@@ -752,7 +752,7 @@
                 <w:noProof/>
                 <w:webHidden/>
               </w:rPr>
-              <w:instrText xml:space="preserve"> PAGEREF _Toc9886260 \h </w:instrText>
+              <w:instrText xml:space="preserve"> PAGEREF _Toc9895814 \h </w:instrText>
             </w:r>
             <w:r>
               <w:rPr>
@@ -794,7 +794,7 @@
               <w:noProof/>
             </w:rPr>
           </w:pPr>
-          <w:hyperlink w:anchor="_Toc9886261" w:history="1">
+          <w:hyperlink w:anchor="_Toc9895815" w:history="1">
             <w:r>
               <w:rPr>
                 <w:rStyle w:val="Hyperlink"/>
@@ -821,7 +821,7 @@
                 <w:noProof/>
                 <w:webHidden/>
               </w:rPr>
-              <w:instrText xml:space="preserve"> PAGEREF _Toc9886261 \h </w:instrText>
+              <w:instrText xml:space="preserve"> PAGEREF _Toc9895815 \h </w:instrText>
             </w:r>
             <w:r>
               <w:rPr>
@@ -841,7 +841,7 @@
                 <w:noProof/>
                 <w:webHidden/>
               </w:rPr>
-              <w:t>2</w:t>
+              <w:t>3</w:t>
             </w:r>
             <w:r>
               <w:rPr>
@@ -863,7 +863,7 @@
               <w:noProof/>
             </w:rPr>
           </w:pPr>
-          <w:hyperlink w:anchor="_Toc9886262" w:history="1">
+          <w:hyperlink w:anchor="_Toc9895816" w:history="1">
             <w:r>
               <w:rPr>
                 <w:rStyle w:val="Hyperlink"/>
@@ -890,7 +890,7 @@
                 <w:noProof/>
                 <w:webHidden/>
               </w:rPr>
-              <w:instrText xml:space="preserve"> PAGEREF _Toc9886262 \h </w:instrText>
+              <w:instrText xml:space="preserve"> PAGEREF _Toc9895816 \h </w:instrText>
             </w:r>
             <w:r>
               <w:rPr>
@@ -910,7 +910,7 @@
                 <w:noProof/>
                 <w:webHidden/>
               </w:rPr>
-              <w:t>3</w:t>
+              <w:t>5</w:t>
             </w:r>
             <w:r>
               <w:rPr>
@@ -932,7 +932,7 @@
               <w:noProof/>
             </w:rPr>
           </w:pPr>
-          <w:hyperlink w:anchor="_Toc9886263" w:history="1">
+          <w:hyperlink w:anchor="_Toc9895817" w:history="1">
             <w:r>
               <w:rPr>
                 <w:rStyle w:val="Hyperlink"/>
@@ -959,7 +959,7 @@
                 <w:noProof/>
                 <w:webHidden/>
               </w:rPr>
-              <w:instrText xml:space="preserve"> PAGEREF _Toc9886263 \h </w:instrText>
+              <w:instrText xml:space="preserve"> PAGEREF _Toc9895817 \h </w:instrText>
             </w:r>
             <w:r>
               <w:rPr>
@@ -979,7 +979,7 @@
                 <w:noProof/>
                 <w:webHidden/>
               </w:rPr>
-              <w:t>3</w:t>
+              <w:t>5</w:t>
             </w:r>
             <w:r>
               <w:rPr>
@@ -1001,7 +1001,7 @@
               <w:noProof/>
             </w:rPr>
           </w:pPr>
-          <w:hyperlink w:anchor="_Toc9886264" w:history="1">
+          <w:hyperlink w:anchor="_Toc9895818" w:history="1">
             <w:r>
               <w:rPr>
                 <w:rStyle w:val="Hyperlink"/>
@@ -1028,7 +1028,7 @@
                 <w:noProof/>
                 <w:webHidden/>
               </w:rPr>
-              <w:instrText xml:space="preserve"> PAGEREF _Toc9886264 \h </w:instrText>
+              <w:instrText xml:space="preserve"> PAGEREF _Toc9895818 \h </w:instrText>
             </w:r>
             <w:r>
               <w:rPr>
@@ -1048,7 +1048,7 @@
                 <w:noProof/>
                 <w:webHidden/>
               </w:rPr>
-              <w:t>4</w:t>
+              <w:t>6</w:t>
             </w:r>
             <w:r>
               <w:rPr>
@@ -1070,7 +1070,7 @@
               <w:noProof/>
             </w:rPr>
           </w:pPr>
-          <w:hyperlink w:anchor="_Toc9886265" w:history="1">
+          <w:hyperlink w:anchor="_Toc9895819" w:history="1">
             <w:r>
               <w:rPr>
                 <w:rStyle w:val="Hyperlink"/>
@@ -1097,7 +1097,7 @@
                 <w:noProof/>
                 <w:webHidden/>
               </w:rPr>
-              <w:instrText xml:space="preserve"> PAGEREF _Toc9886265 \h </w:instrText>
+              <w:instrText xml:space="preserve"> PAGEREF _Toc9895819 \h </w:instrText>
             </w:r>
             <w:r>
               <w:rPr>
@@ -1117,7 +1117,7 @@
                 <w:noProof/>
                 <w:webHidden/>
               </w:rPr>
-              <w:t>4</w:t>
+              <w:t>6</w:t>
             </w:r>
             <w:r>
               <w:rPr>
@@ -1139,7 +1139,7 @@
               <w:noProof/>
             </w:rPr>
           </w:pPr>
-          <w:hyperlink w:anchor="_Toc9886266" w:history="1">
+          <w:hyperlink w:anchor="_Toc9895820" w:history="1">
             <w:r>
               <w:rPr>
                 <w:rStyle w:val="Hyperlink"/>
@@ -1166,7 +1166,7 @@
                 <w:noProof/>
                 <w:webHidden/>
               </w:rPr>
-              <w:instrText xml:space="preserve"> PAGEREF _Toc9886266 \h </w:instrText>
+              <w:instrText xml:space="preserve"> PAGEREF _Toc9895820 \h </w:instrText>
             </w:r>
             <w:r>
               <w:rPr>
@@ -1186,7 +1186,7 @@
                 <w:noProof/>
                 <w:webHidden/>
               </w:rPr>
-              <w:t>4</w:t>
+              <w:t>6</w:t>
             </w:r>
             <w:r>
               <w:rPr>
@@ -1208,7 +1208,7 @@
               <w:noProof/>
             </w:rPr>
           </w:pPr>
-          <w:hyperlink w:anchor="_Toc9886267" w:history="1">
+          <w:hyperlink w:anchor="_Toc9895821" w:history="1">
             <w:r>
               <w:rPr>
                 <w:rStyle w:val="Hyperlink"/>
@@ -1235,7 +1235,7 @@
                 <w:noProof/>
                 <w:webHidden/>
               </w:rPr>
-              <w:instrText xml:space="preserve"> PAGEREF _Toc9886267 \h </w:instrText>
+              <w:instrText xml:space="preserve"> PAGEREF _Toc9895821 \h </w:instrText>
             </w:r>
             <w:r>
               <w:rPr>
@@ -1255,7 +1255,7 @@
                 <w:noProof/>
                 <w:webHidden/>
               </w:rPr>
-              <w:t>6</w:t>
+              <w:t>8</w:t>
             </w:r>
             <w:r>
               <w:rPr>
@@ -1277,7 +1277,7 @@
               <w:noProof/>
             </w:rPr>
           </w:pPr>
-          <w:hyperlink w:anchor="_Toc9886268" w:history="1">
+          <w:hyperlink w:anchor="_Toc9895822" w:history="1">
             <w:r>
               <w:rPr>
                 <w:rStyle w:val="Hyperlink"/>
@@ -1304,7 +1304,7 @@
                 <w:noProof/>
                 <w:webHidden/>
               </w:rPr>
-              <w:instrText xml:space="preserve"> PAGEREF _Toc9886268 \h </w:instrText>
+              <w:instrText xml:space="preserve"> PAGEREF _Toc9895822 \h </w:instrText>
             </w:r>
             <w:r>
               <w:rPr>
@@ -1324,7 +1324,7 @@
                 <w:noProof/>
                 <w:webHidden/>
               </w:rPr>
-              <w:t>8</w:t>
+              <w:t>10</w:t>
             </w:r>
             <w:r>
               <w:rPr>
@@ -1346,7 +1346,7 @@
               <w:noProof/>
             </w:rPr>
           </w:pPr>
-          <w:hyperlink w:anchor="_Toc9886269" w:history="1">
+          <w:hyperlink w:anchor="_Toc9895823" w:history="1">
             <w:r>
               <w:rPr>
                 <w:rStyle w:val="Hyperlink"/>
@@ -1373,7 +1373,7 @@
                 <w:noProof/>
                 <w:webHidden/>
               </w:rPr>
-              <w:instrText xml:space="preserve"> PAGEREF _Toc9886269 \h </w:instrText>
+              <w:instrText xml:space="preserve"> PAGEREF _Toc9895823 \h </w:instrText>
             </w:r>
             <w:r>
               <w:rPr>
@@ -1393,7 +1393,7 @@
                 <w:noProof/>
                 <w:webHidden/>
               </w:rPr>
-              <w:t>9</w:t>
+              <w:t>11</w:t>
             </w:r>
             <w:r>
               <w:rPr>
@@ -1437,7 +1437,7 @@
       <w:pPr>
         <w:pStyle w:val="Heading1"/>
       </w:pPr>
-      <w:bookmarkStart w:id="0" w:name="_Toc9886260"/>
+      <w:bookmarkStart w:id="0" w:name="_Toc9895814"/>
       <w:r>
         <w:lastRenderedPageBreak/>
         <w:t>Introduction</w:t>
@@ -1452,12 +1452,1496 @@
           <w:szCs w:val="24"/>
         </w:rPr>
       </w:pPr>
+      <w:r>
+        <w:rPr>
+          <w:sz w:val="24"/>
+          <w:szCs w:val="24"/>
+        </w:rPr>
+        <w:t>The Game of Thrones</w:t>
+      </w:r>
+      <w:r>
+        <w:rPr>
+          <w:sz w:val="24"/>
+          <w:szCs w:val="24"/>
+        </w:rPr>
+        <w:t xml:space="preserve"> (GOT)</w:t>
+      </w:r>
+      <w:r>
+        <w:rPr>
+          <w:sz w:val="24"/>
+          <w:szCs w:val="24"/>
+        </w:rPr>
+        <w:t xml:space="preserve"> </w:t>
+      </w:r>
+      <w:r>
+        <w:rPr>
+          <w:sz w:val="24"/>
+          <w:szCs w:val="24"/>
+        </w:rPr>
+        <w:t>is the most successful television series produced by HBO.</w:t>
+      </w:r>
+      <w:r>
+        <w:rPr>
+          <w:sz w:val="24"/>
+          <w:szCs w:val="24"/>
+        </w:rPr>
+        <w:t xml:space="preserve"> Accounting for various factors, </w:t>
+      </w:r>
+      <w:r>
+        <w:rPr>
+          <w:sz w:val="24"/>
+          <w:szCs w:val="24"/>
+        </w:rPr>
+        <w:t>GOT</w:t>
+      </w:r>
+      <w:r>
+        <w:rPr>
+          <w:sz w:val="24"/>
+          <w:szCs w:val="24"/>
+        </w:rPr>
+        <w:t xml:space="preserve"> has eclipsed previous celebrated show</w:t>
+      </w:r>
+      <w:r>
+        <w:rPr>
+          <w:sz w:val="24"/>
+          <w:szCs w:val="24"/>
+        </w:rPr>
+        <w:t>s</w:t>
+      </w:r>
+      <w:r>
+        <w:rPr>
+          <w:sz w:val="24"/>
+          <w:szCs w:val="24"/>
+        </w:rPr>
+        <w:t xml:space="preserve"> </w:t>
+      </w:r>
+      <w:r>
+        <w:rPr>
+          <w:sz w:val="24"/>
+          <w:szCs w:val="24"/>
+        </w:rPr>
+        <w:t>including</w:t>
+      </w:r>
+      <w:r>
+        <w:rPr>
+          <w:sz w:val="24"/>
+          <w:szCs w:val="24"/>
+        </w:rPr>
+        <w:t xml:space="preserve"> The Sopranos</w:t>
+      </w:r>
+      <w:r>
+        <w:rPr>
+          <w:sz w:val="24"/>
+          <w:szCs w:val="24"/>
+        </w:rPr>
+        <w:t xml:space="preserve">, </w:t>
+      </w:r>
+      <w:r>
+        <w:rPr>
+          <w:sz w:val="24"/>
+          <w:szCs w:val="24"/>
+        </w:rPr>
+        <w:t xml:space="preserve">and </w:t>
+      </w:r>
+      <w:r>
+        <w:rPr>
+          <w:sz w:val="24"/>
+          <w:szCs w:val="24"/>
+        </w:rPr>
+        <w:t>The Wire</w:t>
+      </w:r>
+      <w:r>
+        <w:rPr>
+          <w:rStyle w:val="FootnoteReference"/>
+          <w:sz w:val="24"/>
+          <w:szCs w:val="24"/>
+        </w:rPr>
+        <w:footnoteReference w:id="1"/>
+      </w:r>
+      <w:r>
+        <w:rPr>
+          <w:sz w:val="24"/>
+          <w:szCs w:val="24"/>
+        </w:rPr>
+        <w:t>.</w:t>
+      </w:r>
+      <w:r>
+        <w:rPr>
+          <w:sz w:val="24"/>
+          <w:szCs w:val="24"/>
+        </w:rPr>
+        <w:t xml:space="preserve"> </w:t>
+      </w:r>
+      <w:r>
+        <w:rPr>
+          <w:sz w:val="24"/>
+          <w:szCs w:val="24"/>
+        </w:rPr>
+        <w:t>I</w:t>
+      </w:r>
+      <w:r>
+        <w:rPr>
+          <w:sz w:val="24"/>
+          <w:szCs w:val="24"/>
+        </w:rPr>
+        <w:t xml:space="preserve">t has been approximated </w:t>
+      </w:r>
+      <w:r>
+        <w:rPr>
+          <w:sz w:val="24"/>
+          <w:szCs w:val="24"/>
+        </w:rPr>
+        <w:t xml:space="preserve">roughly </w:t>
+      </w:r>
+      <w:r>
+        <w:rPr>
+          <w:sz w:val="24"/>
+          <w:szCs w:val="24"/>
+        </w:rPr>
+        <w:t>44.2 million viewers</w:t>
+      </w:r>
+      <w:r>
+        <w:rPr>
+          <w:sz w:val="24"/>
+          <w:szCs w:val="24"/>
+        </w:rPr>
+        <w:t xml:space="preserve"> (including delayed viewers)</w:t>
+      </w:r>
+      <w:r>
+        <w:rPr>
+          <w:sz w:val="24"/>
+          <w:szCs w:val="24"/>
+        </w:rPr>
+        <w:t xml:space="preserve"> participated watching</w:t>
+      </w:r>
+      <w:r>
+        <w:rPr>
+          <w:sz w:val="24"/>
+          <w:szCs w:val="24"/>
+        </w:rPr>
+        <w:t xml:space="preserve"> the season finale</w:t>
+      </w:r>
+      <w:r>
+        <w:rPr>
+          <w:rStyle w:val="FootnoteReference"/>
+          <w:sz w:val="24"/>
+          <w:szCs w:val="24"/>
+        </w:rPr>
+        <w:footnoteReference w:id="2"/>
+      </w:r>
+      <w:r>
+        <w:rPr>
+          <w:sz w:val="24"/>
+          <w:szCs w:val="24"/>
+        </w:rPr>
+        <w:t>.</w:t>
+      </w:r>
+    </w:p>
+    <w:p>
+      <w:pPr>
+        <w:spacing w:line="240" w:lineRule="auto"/>
+        <w:rPr>
+          <w:sz w:val="24"/>
+          <w:szCs w:val="24"/>
+        </w:rPr>
+      </w:pPr>
+    </w:p>
+    <w:p>
+      <w:pPr>
+        <w:spacing w:line="240" w:lineRule="auto"/>
+        <w:rPr>
+          <w:sz w:val="24"/>
+          <w:szCs w:val="24"/>
+        </w:rPr>
+      </w:pPr>
+      <w:r>
+        <w:rPr>
+          <w:noProof/>
+        </w:rPr>
+        <w:drawing>
+          <wp:inline distT="0" distB="0" distL="0" distR="0" wp14:anchorId="76B3CC9F" wp14:editId="71149865">
+            <wp:extent cx="5705856" cy="1759306"/>
+            <wp:effectExtent l="0" t="0" r="0" b="0"/>
+            <wp:docPr id="219" name="Picture 219" descr="Image result for game of thrones viewership"/>
+            <wp:cNvGraphicFramePr>
+              <a:graphicFrameLocks xmlns:a="http://schemas.openxmlformats.org/drawingml/2006/main" noChangeAspect="1"/>
+            </wp:cNvGraphicFramePr>
+            <a:graphic xmlns:a="http://schemas.openxmlformats.org/drawingml/2006/main">
+              <a:graphicData uri="http://schemas.openxmlformats.org/drawingml/2006/picture">
+                <pic:pic xmlns:pic="http://schemas.openxmlformats.org/drawingml/2006/picture">
+                  <pic:nvPicPr>
+                    <pic:cNvPr id="0" name="Picture 187" descr="Image result for game of thrones viewership"/>
+                    <pic:cNvPicPr>
+                      <a:picLocks noChangeAspect="1" noChangeArrowheads="1"/>
+                    </pic:cNvPicPr>
+                  </pic:nvPicPr>
+                  <pic:blipFill>
+                    <a:blip r:embed="rId11">
+                      <a:extLst>
+                        <a:ext uri="{28A0092B-C50C-407E-A947-70E740481C1C}">
+                          <a14:useLocalDpi xmlns:a14="http://schemas.microsoft.com/office/drawing/2010/main" val="0"/>
+                        </a:ext>
+                      </a:extLst>
+                    </a:blip>
+                    <a:srcRect/>
+                    <a:stretch>
+                      <a:fillRect/>
+                    </a:stretch>
+                  </pic:blipFill>
+                  <pic:spPr bwMode="auto">
+                    <a:xfrm>
+                      <a:off x="0" y="0"/>
+                      <a:ext cx="5715124" cy="1762164"/>
+                    </a:xfrm>
+                    <a:prstGeom prst="rect">
+                      <a:avLst/>
+                    </a:prstGeom>
+                    <a:noFill/>
+                    <a:ln>
+                      <a:noFill/>
+                    </a:ln>
+                  </pic:spPr>
+                </pic:pic>
+              </a:graphicData>
+            </a:graphic>
+          </wp:inline>
+        </w:drawing>
+      </w:r>
+    </w:p>
+    <w:p>
+      <w:pPr>
+        <w:spacing w:line="240" w:lineRule="auto"/>
+        <w:rPr>
+          <w:sz w:val="24"/>
+          <w:szCs w:val="24"/>
+        </w:rPr>
+      </w:pPr>
+      <w:r>
+        <w:rPr>
+          <w:b/>
+          <w:sz w:val="24"/>
+          <w:szCs w:val="24"/>
+        </w:rPr>
+        <w:t>Figure 1:</w:t>
+      </w:r>
+      <w:r>
+        <w:rPr>
+          <w:sz w:val="24"/>
+          <w:szCs w:val="24"/>
+        </w:rPr>
+        <w:t xml:space="preserve"> US live </w:t>
+      </w:r>
+      <w:r>
+        <w:rPr>
+          <w:sz w:val="24"/>
+          <w:szCs w:val="24"/>
+        </w:rPr>
+        <w:t xml:space="preserve">GOT </w:t>
+      </w:r>
+      <w:r>
+        <w:rPr>
+          <w:sz w:val="24"/>
+          <w:szCs w:val="24"/>
+        </w:rPr>
+        <w:t xml:space="preserve">historical </w:t>
+      </w:r>
+      <w:r>
+        <w:rPr>
+          <w:sz w:val="24"/>
+          <w:szCs w:val="24"/>
+        </w:rPr>
+        <w:t>viewers</w:t>
+      </w:r>
+      <w:r>
+        <w:rPr>
+          <w:sz w:val="24"/>
+          <w:szCs w:val="24"/>
+        </w:rPr>
+        <w:t>hip</w:t>
+      </w:r>
+      <w:r>
+        <w:rPr>
+          <w:sz w:val="24"/>
+          <w:szCs w:val="24"/>
+        </w:rPr>
+        <w:t xml:space="preserve"> per ep</w:t>
+      </w:r>
+      <w:r>
+        <w:rPr>
+          <w:sz w:val="24"/>
+          <w:szCs w:val="24"/>
+        </w:rPr>
+        <w:t>isode</w:t>
+      </w:r>
+      <w:r>
+        <w:rPr>
+          <w:rStyle w:val="FootnoteReference"/>
+          <w:sz w:val="24"/>
+          <w:szCs w:val="24"/>
+        </w:rPr>
+        <w:footnoteReference w:id="3"/>
+      </w:r>
+      <w:r>
+        <w:rPr>
+          <w:sz w:val="24"/>
+          <w:szCs w:val="24"/>
+        </w:rPr>
+        <w:t>.</w:t>
+      </w:r>
+    </w:p>
+    <w:p>
+      <w:pPr>
+        <w:spacing w:line="240" w:lineRule="auto"/>
+        <w:rPr>
+          <w:sz w:val="24"/>
+          <w:szCs w:val="24"/>
+        </w:rPr>
+      </w:pPr>
+    </w:p>
+    <w:p>
+      <w:pPr>
+        <w:spacing w:line="240" w:lineRule="auto"/>
+        <w:rPr>
+          <w:sz w:val="24"/>
+          <w:szCs w:val="24"/>
+        </w:rPr>
+      </w:pPr>
+      <w:r>
+        <w:rPr>
+          <w:sz w:val="24"/>
+          <w:szCs w:val="24"/>
+        </w:rPr>
+        <w:t xml:space="preserve">While viewership, and fanbase has clearly grown over the years, </w:t>
+      </w:r>
+      <w:r>
+        <w:rPr>
+          <w:sz w:val="24"/>
+          <w:szCs w:val="24"/>
+        </w:rPr>
+        <w:t>the glue that captivates</w:t>
+      </w:r>
+      <w:r>
+        <w:rPr>
+          <w:sz w:val="24"/>
+          <w:szCs w:val="24"/>
+        </w:rPr>
+        <w:t xml:space="preserve"> </w:t>
+      </w:r>
+      <w:r>
+        <w:rPr>
+          <w:sz w:val="24"/>
+          <w:szCs w:val="24"/>
+        </w:rPr>
+        <w:t>audience</w:t>
+      </w:r>
+      <w:r>
+        <w:rPr>
+          <w:sz w:val="24"/>
+          <w:szCs w:val="24"/>
+        </w:rPr>
+        <w:t xml:space="preserve"> is somethin</w:t>
+      </w:r>
+      <w:r>
+        <w:rPr>
+          <w:sz w:val="24"/>
+          <w:szCs w:val="24"/>
+        </w:rPr>
+        <w:t xml:space="preserve">g </w:t>
+      </w:r>
+      <w:r>
+        <w:rPr>
+          <w:sz w:val="24"/>
+          <w:szCs w:val="24"/>
+        </w:rPr>
+        <w:t>well-orchestrated</w:t>
+      </w:r>
+      <w:r>
+        <w:rPr>
+          <w:sz w:val="24"/>
+          <w:szCs w:val="24"/>
+        </w:rPr>
+        <w:t xml:space="preserve"> by respective producers.</w:t>
+      </w:r>
+      <w:r>
+        <w:rPr>
+          <w:sz w:val="24"/>
+          <w:szCs w:val="24"/>
+        </w:rPr>
+        <w:t xml:space="preserve"> </w:t>
+      </w:r>
+      <w:r>
+        <w:rPr>
+          <w:sz w:val="24"/>
+          <w:szCs w:val="24"/>
+        </w:rPr>
+        <w:t>From the very first season, a</w:t>
+      </w:r>
+      <w:r>
+        <w:rPr>
+          <w:sz w:val="24"/>
+          <w:szCs w:val="24"/>
+        </w:rPr>
+        <w:t xml:space="preserve">udience members followed multiple storylines </w:t>
+      </w:r>
+      <w:r>
+        <w:rPr>
+          <w:sz w:val="24"/>
+          <w:szCs w:val="24"/>
+        </w:rPr>
+        <w:t xml:space="preserve">premised on the struggles of </w:t>
+      </w:r>
+      <w:r>
+        <w:rPr>
+          <w:sz w:val="24"/>
+          <w:szCs w:val="24"/>
+        </w:rPr>
+        <w:t xml:space="preserve">a fictional </w:t>
+      </w:r>
+      <w:r>
+        <w:rPr>
+          <w:sz w:val="24"/>
+          <w:szCs w:val="24"/>
+        </w:rPr>
+        <w:t xml:space="preserve">continent </w:t>
+      </w:r>
+      <w:r>
+        <w:rPr>
+          <w:sz w:val="24"/>
+          <w:szCs w:val="24"/>
+        </w:rPr>
+        <w:t xml:space="preserve">containing the seven </w:t>
+      </w:r>
+      <w:r>
+        <w:rPr>
+          <w:sz w:val="24"/>
+          <w:szCs w:val="24"/>
+        </w:rPr>
+        <w:t>K</w:t>
+      </w:r>
+      <w:r>
+        <w:rPr>
+          <w:sz w:val="24"/>
+          <w:szCs w:val="24"/>
+        </w:rPr>
+        <w:t>ingdoms of Westeros.</w:t>
+      </w:r>
+      <w:r>
+        <w:rPr>
+          <w:sz w:val="24"/>
+          <w:szCs w:val="24"/>
+        </w:rPr>
+        <w:t xml:space="preserve"> </w:t>
+      </w:r>
+      <w:r>
+        <w:rPr>
+          <w:sz w:val="24"/>
+          <w:szCs w:val="24"/>
+        </w:rPr>
+        <w:t>S</w:t>
+      </w:r>
+      <w:r>
+        <w:rPr>
+          <w:sz w:val="24"/>
+          <w:szCs w:val="24"/>
+        </w:rPr>
+        <w:t>ubplot</w:t>
+      </w:r>
+      <w:r>
+        <w:rPr>
+          <w:sz w:val="24"/>
+          <w:szCs w:val="24"/>
+        </w:rPr>
+        <w:t>s</w:t>
+      </w:r>
+      <w:r>
+        <w:rPr>
+          <w:sz w:val="24"/>
+          <w:szCs w:val="24"/>
+        </w:rPr>
+        <w:t xml:space="preserve"> </w:t>
+      </w:r>
+      <w:r>
+        <w:rPr>
+          <w:sz w:val="24"/>
+          <w:szCs w:val="24"/>
+        </w:rPr>
+        <w:t>with</w:t>
+      </w:r>
+      <w:r>
+        <w:rPr>
+          <w:sz w:val="24"/>
+          <w:szCs w:val="24"/>
+        </w:rPr>
+        <w:t xml:space="preserve"> mystical </w:t>
+      </w:r>
+      <w:r>
+        <w:rPr>
+          <w:sz w:val="24"/>
+          <w:szCs w:val="24"/>
+        </w:rPr>
+        <w:t>creatures including giants, dragons, and “walking dead”</w:t>
+      </w:r>
+      <w:r>
+        <w:rPr>
+          <w:sz w:val="24"/>
+          <w:szCs w:val="24"/>
+        </w:rPr>
+        <w:t xml:space="preserve"> along with noble families vying for the</w:t>
+      </w:r>
+      <w:r>
+        <w:rPr>
+          <w:sz w:val="24"/>
+          <w:szCs w:val="24"/>
+        </w:rPr>
+        <w:t xml:space="preserve"> “iron throne”, </w:t>
+      </w:r>
+      <w:r>
+        <w:rPr>
+          <w:sz w:val="24"/>
+          <w:szCs w:val="24"/>
+        </w:rPr>
+        <w:t>were many factors of the successful series.</w:t>
+      </w:r>
+      <w:r>
+        <w:rPr>
+          <w:sz w:val="24"/>
+          <w:szCs w:val="24"/>
+        </w:rPr>
+        <w:t xml:space="preserve"> </w:t>
+      </w:r>
+      <w:r>
+        <w:rPr>
+          <w:sz w:val="24"/>
+          <w:szCs w:val="24"/>
+        </w:rPr>
+        <w:t>E</w:t>
+      </w:r>
+      <w:r>
+        <w:rPr>
+          <w:sz w:val="24"/>
+          <w:szCs w:val="24"/>
+        </w:rPr>
+        <w:t xml:space="preserve">ach season </w:t>
+      </w:r>
+      <w:r>
+        <w:rPr>
+          <w:sz w:val="24"/>
+          <w:szCs w:val="24"/>
+        </w:rPr>
+        <w:t xml:space="preserve">cleverly </w:t>
+      </w:r>
+      <w:r>
+        <w:rPr>
+          <w:sz w:val="24"/>
+          <w:szCs w:val="24"/>
+        </w:rPr>
+        <w:t>interwoven</w:t>
+      </w:r>
+      <w:r>
+        <w:rPr>
+          <w:sz w:val="24"/>
+          <w:szCs w:val="24"/>
+        </w:rPr>
+        <w:t xml:space="preserve"> multiple</w:t>
+      </w:r>
+      <w:r>
+        <w:rPr>
+          <w:sz w:val="24"/>
+          <w:szCs w:val="24"/>
+        </w:rPr>
+        <w:t xml:space="preserve"> storylines</w:t>
+      </w:r>
+      <w:r>
+        <w:rPr>
+          <w:sz w:val="24"/>
+          <w:szCs w:val="24"/>
+        </w:rPr>
+        <w:t xml:space="preserve">, sometimes </w:t>
+      </w:r>
+      <w:r>
+        <w:rPr>
+          <w:sz w:val="24"/>
+          <w:szCs w:val="24"/>
+        </w:rPr>
+        <w:t>hinting to</w:t>
+      </w:r>
+      <w:r>
+        <w:rPr>
+          <w:sz w:val="24"/>
+          <w:szCs w:val="24"/>
+        </w:rPr>
+        <w:t xml:space="preserve"> a</w:t>
+      </w:r>
+      <w:r>
+        <w:rPr>
+          <w:sz w:val="24"/>
+          <w:szCs w:val="24"/>
+        </w:rPr>
+        <w:t xml:space="preserve">udience </w:t>
+      </w:r>
+      <w:r>
+        <w:rPr>
+          <w:sz w:val="24"/>
+          <w:szCs w:val="24"/>
+        </w:rPr>
+        <w:t xml:space="preserve">members </w:t>
+      </w:r>
+      <w:r>
+        <w:rPr>
+          <w:sz w:val="24"/>
+          <w:szCs w:val="24"/>
+        </w:rPr>
+        <w:t>a</w:t>
+      </w:r>
+      <w:r>
+        <w:rPr>
+          <w:sz w:val="24"/>
+          <w:szCs w:val="24"/>
+        </w:rPr>
+        <w:t xml:space="preserve"> </w:t>
+      </w:r>
+      <w:r>
+        <w:rPr>
+          <w:sz w:val="24"/>
+          <w:szCs w:val="24"/>
+        </w:rPr>
+        <w:t>degree</w:t>
+      </w:r>
+      <w:r>
+        <w:rPr>
+          <w:sz w:val="24"/>
+          <w:szCs w:val="24"/>
+        </w:rPr>
+        <w:t xml:space="preserve"> of foreshadowing</w:t>
+      </w:r>
+      <w:r>
+        <w:rPr>
+          <w:sz w:val="24"/>
+          <w:szCs w:val="24"/>
+        </w:rPr>
+        <w:t xml:space="preserve">, while other times requiring </w:t>
+      </w:r>
+      <w:r>
+        <w:rPr>
+          <w:sz w:val="24"/>
+          <w:szCs w:val="24"/>
+        </w:rPr>
+        <w:t>some level</w:t>
+      </w:r>
+      <w:r>
+        <w:rPr>
+          <w:sz w:val="24"/>
+          <w:szCs w:val="24"/>
+        </w:rPr>
+        <w:t xml:space="preserve"> of imagination</w:t>
+      </w:r>
+      <w:r>
+        <w:rPr>
+          <w:sz w:val="24"/>
+          <w:szCs w:val="24"/>
+        </w:rPr>
+        <w:t>.</w:t>
+      </w:r>
+      <w:r>
+        <w:rPr>
+          <w:sz w:val="24"/>
+          <w:szCs w:val="24"/>
+        </w:rPr>
+        <w:t xml:space="preserve"> </w:t>
+      </w:r>
+      <w:r>
+        <w:rPr>
+          <w:sz w:val="24"/>
+          <w:szCs w:val="24"/>
+        </w:rPr>
+        <w:t>This type</w:t>
+      </w:r>
+      <w:r>
+        <w:rPr>
+          <w:sz w:val="24"/>
+          <w:szCs w:val="24"/>
+        </w:rPr>
+        <w:t xml:space="preserve"> of </w:t>
+      </w:r>
+      <w:r>
+        <w:rPr>
+          <w:sz w:val="24"/>
+          <w:szCs w:val="24"/>
+        </w:rPr>
+        <w:t>engagement</w:t>
+      </w:r>
+      <w:r>
+        <w:rPr>
+          <w:sz w:val="24"/>
+          <w:szCs w:val="24"/>
+        </w:rPr>
+        <w:t xml:space="preserve"> between audience members</w:t>
+      </w:r>
+      <w:r>
+        <w:rPr>
+          <w:sz w:val="24"/>
+          <w:szCs w:val="24"/>
+        </w:rPr>
+        <w:t xml:space="preserve">, </w:t>
+      </w:r>
+      <w:r>
+        <w:rPr>
+          <w:sz w:val="24"/>
+          <w:szCs w:val="24"/>
+        </w:rPr>
+        <w:t xml:space="preserve">has allowed </w:t>
+      </w:r>
+      <w:r>
+        <w:rPr>
+          <w:sz w:val="24"/>
+          <w:szCs w:val="24"/>
+        </w:rPr>
+        <w:t xml:space="preserve">HBO producers </w:t>
+      </w:r>
+      <w:r>
+        <w:rPr>
+          <w:sz w:val="24"/>
+          <w:szCs w:val="24"/>
+        </w:rPr>
+        <w:t xml:space="preserve">David Benioff </w:t>
+      </w:r>
+      <w:r>
+        <w:rPr>
+          <w:sz w:val="24"/>
+          <w:szCs w:val="24"/>
+        </w:rPr>
+        <w:t xml:space="preserve">and </w:t>
+      </w:r>
+      <w:r>
+        <w:rPr>
+          <w:sz w:val="24"/>
+          <w:szCs w:val="24"/>
+        </w:rPr>
+        <w:t>D. B. Weiss</w:t>
+      </w:r>
+      <w:r>
+        <w:rPr>
+          <w:sz w:val="24"/>
+          <w:szCs w:val="24"/>
+        </w:rPr>
+        <w:t xml:space="preserve"> </w:t>
+      </w:r>
+      <w:r>
+        <w:rPr>
+          <w:sz w:val="24"/>
+          <w:szCs w:val="24"/>
+        </w:rPr>
+        <w:t>to be exceedingly successful in the GOT series</w:t>
+      </w:r>
+      <w:r>
+        <w:rPr>
+          <w:sz w:val="24"/>
+          <w:szCs w:val="24"/>
+        </w:rPr>
+        <w:t>.</w:t>
+      </w:r>
+    </w:p>
+    <w:p>
+      <w:pPr>
+        <w:spacing w:line="240" w:lineRule="auto"/>
+        <w:rPr>
+          <w:sz w:val="24"/>
+          <w:szCs w:val="24"/>
+        </w:rPr>
+      </w:pPr>
+      <w:r>
+        <w:rPr>
+          <w:sz w:val="24"/>
+          <w:szCs w:val="24"/>
+        </w:rPr>
+        <w:t>With the recent</w:t>
+      </w:r>
+      <w:r>
+        <w:rPr>
+          <w:sz w:val="24"/>
+          <w:szCs w:val="24"/>
+        </w:rPr>
+        <w:t xml:space="preserve"> season 8 finale, audience members </w:t>
+      </w:r>
+      <w:r>
+        <w:rPr>
+          <w:sz w:val="24"/>
+          <w:szCs w:val="24"/>
+        </w:rPr>
+        <w:t xml:space="preserve">developed </w:t>
+      </w:r>
+      <w:r>
+        <w:rPr>
+          <w:sz w:val="24"/>
+          <w:szCs w:val="24"/>
+        </w:rPr>
+        <w:t xml:space="preserve">a great sense of curiosity regarding the many </w:t>
+      </w:r>
+      <w:r>
+        <w:rPr>
+          <w:sz w:val="24"/>
+          <w:szCs w:val="24"/>
+        </w:rPr>
+        <w:t>inter</w:t>
+      </w:r>
+      <w:r>
+        <w:rPr>
+          <w:sz w:val="24"/>
+          <w:szCs w:val="24"/>
+        </w:rPr>
+        <w:t xml:space="preserve">woven </w:t>
+      </w:r>
+      <w:r>
+        <w:rPr>
+          <w:sz w:val="24"/>
+          <w:szCs w:val="24"/>
+        </w:rPr>
+        <w:t xml:space="preserve">story </w:t>
+      </w:r>
+      <w:r>
+        <w:rPr>
+          <w:sz w:val="24"/>
+          <w:szCs w:val="24"/>
+        </w:rPr>
+        <w:t>layers</w:t>
+      </w:r>
+      <w:r>
+        <w:rPr>
+          <w:sz w:val="24"/>
+          <w:szCs w:val="24"/>
+        </w:rPr>
+        <w:t>.</w:t>
+      </w:r>
+      <w:r>
+        <w:rPr>
+          <w:sz w:val="24"/>
+          <w:szCs w:val="24"/>
+        </w:rPr>
+        <w:t xml:space="preserve"> </w:t>
+      </w:r>
+      <w:r>
+        <w:rPr>
+          <w:sz w:val="24"/>
+          <w:szCs w:val="24"/>
+        </w:rPr>
+        <w:t>From the very first season, producers provided numerous major back stories</w:t>
+      </w:r>
+      <w:r>
+        <w:rPr>
+          <w:sz w:val="24"/>
+          <w:szCs w:val="24"/>
+        </w:rPr>
+        <w:t xml:space="preserve"> leading to a perceived and anticipated season finale climax.</w:t>
+      </w:r>
+    </w:p>
+    <w:p>
+      <w:pPr>
+        <w:spacing w:line="240" w:lineRule="auto"/>
+        <w:jc w:val="center"/>
+        <w:rPr>
+          <w:sz w:val="24"/>
+          <w:szCs w:val="24"/>
+        </w:rPr>
+      </w:pPr>
+      <w:r>
+        <w:rPr>
+          <w:noProof/>
+        </w:rPr>
+        <w:lastRenderedPageBreak/>
+        <w:drawing>
+          <wp:inline distT="0" distB="0" distL="0" distR="0" wp14:anchorId="7D3E1263" wp14:editId="775AB9FC">
+            <wp:extent cx="3437267" cy="1768298"/>
+            <wp:effectExtent l="0" t="0" r="0" b="3810"/>
+            <wp:docPr id="221" name="Picture 221" descr="Image result for inciting action rising action plot"/>
+            <wp:cNvGraphicFramePr>
+              <a:graphicFrameLocks xmlns:a="http://schemas.openxmlformats.org/drawingml/2006/main" noChangeAspect="1"/>
+            </wp:cNvGraphicFramePr>
+            <a:graphic xmlns:a="http://schemas.openxmlformats.org/drawingml/2006/main">
+              <a:graphicData uri="http://schemas.openxmlformats.org/drawingml/2006/picture">
+                <pic:pic xmlns:pic="http://schemas.openxmlformats.org/drawingml/2006/picture">
+                  <pic:nvPicPr>
+                    <pic:cNvPr id="0" name="Picture 191" descr="Image result for inciting action rising action plot"/>
+                    <pic:cNvPicPr>
+                      <a:picLocks noChangeAspect="1" noChangeArrowheads="1"/>
+                    </pic:cNvPicPr>
+                  </pic:nvPicPr>
+                  <pic:blipFill>
+                    <a:blip r:embed="rId12">
+                      <a:extLst>
+                        <a:ext uri="{28A0092B-C50C-407E-A947-70E740481C1C}">
+                          <a14:useLocalDpi xmlns:a14="http://schemas.microsoft.com/office/drawing/2010/main" val="0"/>
+                        </a:ext>
+                      </a:extLst>
+                    </a:blip>
+                    <a:srcRect/>
+                    <a:stretch>
+                      <a:fillRect/>
+                    </a:stretch>
+                  </pic:blipFill>
+                  <pic:spPr bwMode="auto">
+                    <a:xfrm>
+                      <a:off x="0" y="0"/>
+                      <a:ext cx="3457815" cy="1778869"/>
+                    </a:xfrm>
+                    <a:prstGeom prst="rect">
+                      <a:avLst/>
+                    </a:prstGeom>
+                    <a:noFill/>
+                    <a:ln>
+                      <a:noFill/>
+                    </a:ln>
+                  </pic:spPr>
+                </pic:pic>
+              </a:graphicData>
+            </a:graphic>
+          </wp:inline>
+        </w:drawing>
+      </w:r>
+    </w:p>
+    <w:p>
+      <w:pPr>
+        <w:spacing w:line="240" w:lineRule="auto"/>
+        <w:rPr>
+          <w:sz w:val="24"/>
+          <w:szCs w:val="24"/>
+        </w:rPr>
+      </w:pPr>
+      <w:r>
+        <w:rPr>
+          <w:b/>
+          <w:sz w:val="24"/>
+          <w:szCs w:val="24"/>
+        </w:rPr>
+        <w:t xml:space="preserve">Figure </w:t>
+      </w:r>
+      <w:r>
+        <w:rPr>
+          <w:b/>
+          <w:sz w:val="24"/>
+          <w:szCs w:val="24"/>
+        </w:rPr>
+        <w:t>2:</w:t>
+      </w:r>
+      <w:r>
+        <w:rPr>
+          <w:sz w:val="24"/>
+          <w:szCs w:val="24"/>
+        </w:rPr>
+        <w:t xml:space="preserve"> common three act structure used by screenwriters and novelists</w:t>
+      </w:r>
+      <w:r>
+        <w:rPr>
+          <w:rStyle w:val="FootnoteReference"/>
+          <w:sz w:val="24"/>
+          <w:szCs w:val="24"/>
+        </w:rPr>
+        <w:footnoteReference w:id="4"/>
+      </w:r>
+    </w:p>
+    <w:p>
+      <w:pPr>
+        <w:spacing w:line="240" w:lineRule="auto"/>
+        <w:rPr>
+          <w:sz w:val="24"/>
+          <w:szCs w:val="24"/>
+        </w:rPr>
+      </w:pPr>
+    </w:p>
+    <w:p>
+      <w:pPr>
+        <w:spacing w:line="240" w:lineRule="auto"/>
+        <w:rPr>
+          <w:sz w:val="24"/>
+          <w:szCs w:val="24"/>
+        </w:rPr>
+      </w:pPr>
+      <w:r>
+        <w:rPr>
+          <w:sz w:val="24"/>
+          <w:szCs w:val="24"/>
+        </w:rPr>
+        <w:t xml:space="preserve">However, </w:t>
+      </w:r>
+      <w:r>
+        <w:rPr>
+          <w:sz w:val="24"/>
+          <w:szCs w:val="24"/>
+        </w:rPr>
+        <w:t xml:space="preserve">a stinted climax occurred during </w:t>
+      </w:r>
+      <w:r>
+        <w:rPr>
+          <w:sz w:val="24"/>
+          <w:szCs w:val="24"/>
+        </w:rPr>
+        <w:t xml:space="preserve">the </w:t>
+      </w:r>
+      <w:r>
+        <w:rPr>
+          <w:sz w:val="24"/>
+          <w:szCs w:val="24"/>
+        </w:rPr>
+        <w:t xml:space="preserve">shortened </w:t>
+      </w:r>
+      <w:r>
+        <w:rPr>
+          <w:sz w:val="24"/>
+          <w:szCs w:val="24"/>
+        </w:rPr>
+        <w:t>mid</w:t>
+      </w:r>
+      <w:r>
+        <w:rPr>
+          <w:sz w:val="24"/>
+          <w:szCs w:val="24"/>
+        </w:rPr>
+        <w:t>-</w:t>
+      </w:r>
+      <w:r>
+        <w:rPr>
+          <w:sz w:val="24"/>
+          <w:szCs w:val="24"/>
+        </w:rPr>
+        <w:t xml:space="preserve">season, followed by a progressive killing-off major characters through the remaining </w:t>
+      </w:r>
+      <w:r>
+        <w:rPr>
+          <w:sz w:val="24"/>
+          <w:szCs w:val="24"/>
+        </w:rPr>
+        <w:t>three episodes</w:t>
+      </w:r>
+      <w:r>
+        <w:rPr>
+          <w:sz w:val="24"/>
+          <w:szCs w:val="24"/>
+        </w:rPr>
+        <w:t>.</w:t>
+      </w:r>
+      <w:r>
+        <w:rPr>
+          <w:sz w:val="24"/>
+          <w:szCs w:val="24"/>
+        </w:rPr>
+        <w:t xml:space="preserve"> No major back-story was expanded upon, and potentially eliminated by the </w:t>
+      </w:r>
+      <w:r>
+        <w:rPr>
+          <w:sz w:val="24"/>
+          <w:szCs w:val="24"/>
+        </w:rPr>
+        <w:t>death of the major characters.</w:t>
+      </w:r>
+      <w:r>
+        <w:rPr>
+          <w:sz w:val="24"/>
+          <w:szCs w:val="24"/>
+        </w:rPr>
+        <w:t xml:space="preserve"> While the conclusion of such a large drama series is not expected to please the whole, </w:t>
+      </w:r>
+      <w:r>
+        <w:rPr>
+          <w:sz w:val="24"/>
+          <w:szCs w:val="24"/>
+        </w:rPr>
+        <w:t>m</w:t>
+      </w:r>
+      <w:r>
+        <w:rPr>
+          <w:sz w:val="24"/>
+          <w:szCs w:val="24"/>
+        </w:rPr>
+        <w:t>any</w:t>
+      </w:r>
+      <w:r>
+        <w:rPr>
+          <w:sz w:val="24"/>
+          <w:szCs w:val="24"/>
+        </w:rPr>
+        <w:t xml:space="preserve"> fans expected some degree of climax</w:t>
+      </w:r>
+      <w:r>
+        <w:rPr>
+          <w:sz w:val="24"/>
+          <w:szCs w:val="24"/>
+        </w:rPr>
+        <w:t xml:space="preserve"> </w:t>
+      </w:r>
+      <w:r>
+        <w:rPr>
+          <w:sz w:val="24"/>
+          <w:szCs w:val="24"/>
+        </w:rPr>
+        <w:t xml:space="preserve">associated with </w:t>
+      </w:r>
+      <w:r>
+        <w:rPr>
+          <w:sz w:val="24"/>
+          <w:szCs w:val="24"/>
+        </w:rPr>
+        <w:t>the many</w:t>
+      </w:r>
+      <w:r>
+        <w:rPr>
+          <w:sz w:val="24"/>
+          <w:szCs w:val="24"/>
+        </w:rPr>
+        <w:t xml:space="preserve"> </w:t>
+      </w:r>
+      <w:r>
+        <w:rPr>
+          <w:sz w:val="24"/>
+          <w:szCs w:val="24"/>
+        </w:rPr>
+        <w:t>sub</w:t>
+      </w:r>
+      <w:r>
+        <w:rPr>
+          <w:sz w:val="24"/>
+          <w:szCs w:val="24"/>
+        </w:rPr>
+        <w:t>plot</w:t>
+      </w:r>
+      <w:r>
+        <w:rPr>
+          <w:sz w:val="24"/>
+          <w:szCs w:val="24"/>
+        </w:rPr>
+        <w:t>s</w:t>
+      </w:r>
+      <w:r>
+        <w:rPr>
+          <w:sz w:val="24"/>
+          <w:szCs w:val="24"/>
+        </w:rPr>
+        <w:t>.</w:t>
+      </w:r>
+      <w:r>
+        <w:rPr>
+          <w:sz w:val="24"/>
+          <w:szCs w:val="24"/>
+        </w:rPr>
+        <w:t xml:space="preserve"> </w:t>
+      </w:r>
+      <w:r>
+        <w:rPr>
+          <w:sz w:val="24"/>
+          <w:szCs w:val="24"/>
+        </w:rPr>
+        <w:t>Consequently</w:t>
+      </w:r>
+      <w:r>
+        <w:rPr>
+          <w:sz w:val="24"/>
+          <w:szCs w:val="24"/>
+        </w:rPr>
+        <w:t>, fans turned to</w:t>
+      </w:r>
+      <w:r>
+        <w:rPr>
+          <w:sz w:val="24"/>
+          <w:szCs w:val="24"/>
+        </w:rPr>
+        <w:t xml:space="preserve"> petition </w:t>
+      </w:r>
+      <w:r>
+        <w:rPr>
+          <w:sz w:val="24"/>
+          <w:szCs w:val="24"/>
+        </w:rPr>
+        <w:t>a rewrite of season 8</w:t>
+      </w:r>
+      <w:r>
+        <w:rPr>
+          <w:rStyle w:val="FootnoteReference"/>
+          <w:sz w:val="24"/>
+          <w:szCs w:val="24"/>
+        </w:rPr>
+        <w:footnoteReference w:id="5"/>
+      </w:r>
+      <w:r>
+        <w:rPr>
+          <w:sz w:val="24"/>
+          <w:szCs w:val="24"/>
+        </w:rPr>
+        <w:t xml:space="preserve">. On the Sunday of the season finale, the </w:t>
+      </w:r>
+      <w:r>
+        <w:rPr>
+          <w:sz w:val="24"/>
+          <w:szCs w:val="24"/>
+        </w:rPr>
+        <w:t>petition</w:t>
+      </w:r>
+      <w:r>
+        <w:rPr>
+          <w:sz w:val="24"/>
+          <w:szCs w:val="24"/>
+        </w:rPr>
+        <w:t xml:space="preserve"> </w:t>
+      </w:r>
+      <w:r>
+        <w:rPr>
+          <w:sz w:val="24"/>
+          <w:szCs w:val="24"/>
+        </w:rPr>
+        <w:t>received</w:t>
+      </w:r>
+      <w:r>
+        <w:rPr>
+          <w:sz w:val="24"/>
+          <w:szCs w:val="24"/>
+        </w:rPr>
+        <w:t xml:space="preserve"> over 1.1M votes</w:t>
+      </w:r>
+      <w:r>
+        <w:rPr>
+          <w:rStyle w:val="FootnoteReference"/>
+          <w:sz w:val="24"/>
+          <w:szCs w:val="24"/>
+        </w:rPr>
+        <w:footnoteReference w:id="6"/>
+      </w:r>
+      <w:r>
+        <w:rPr>
+          <w:sz w:val="24"/>
+          <w:szCs w:val="24"/>
+        </w:rPr>
+        <w:t>.</w:t>
+      </w:r>
+      <w:r>
+        <w:rPr>
+          <w:sz w:val="24"/>
+          <w:szCs w:val="24"/>
+        </w:rPr>
+        <w:t xml:space="preserve"> </w:t>
+      </w:r>
+      <w:r>
+        <w:rPr>
+          <w:sz w:val="24"/>
+          <w:szCs w:val="24"/>
+        </w:rPr>
+        <w:t>Additionally,</w:t>
+      </w:r>
+      <w:r>
+        <w:rPr>
+          <w:sz w:val="24"/>
+          <w:szCs w:val="24"/>
+        </w:rPr>
+        <w:t xml:space="preserve"> fans have </w:t>
+      </w:r>
+      <w:r>
+        <w:rPr>
+          <w:sz w:val="24"/>
+          <w:szCs w:val="24"/>
+        </w:rPr>
+        <w:t>expressed themselves in interesting ways</w:t>
+      </w:r>
+      <w:r>
+        <w:rPr>
+          <w:sz w:val="24"/>
+          <w:szCs w:val="24"/>
+        </w:rPr>
+        <w:t xml:space="preserve"> including</w:t>
+      </w:r>
+      <w:r>
+        <w:rPr>
+          <w:sz w:val="24"/>
+          <w:szCs w:val="24"/>
+        </w:rPr>
+        <w:t xml:space="preserve"> flying a banner over Seat</w:t>
+      </w:r>
+      <w:r>
+        <w:rPr>
+          <w:sz w:val="24"/>
+          <w:szCs w:val="24"/>
+        </w:rPr>
+        <w:t>t</w:t>
+      </w:r>
+      <w:r>
+        <w:rPr>
+          <w:sz w:val="24"/>
+          <w:szCs w:val="24"/>
+        </w:rPr>
+        <w:t>le, WA to rewrite season 8</w:t>
+      </w:r>
+      <w:r>
+        <w:rPr>
+          <w:rStyle w:val="FootnoteReference"/>
+          <w:sz w:val="24"/>
+          <w:szCs w:val="24"/>
+        </w:rPr>
+        <w:footnoteReference w:id="7"/>
+      </w:r>
+      <w:r>
+        <w:rPr>
+          <w:sz w:val="24"/>
+          <w:szCs w:val="24"/>
+        </w:rPr>
+        <w:t>. Other</w:t>
+      </w:r>
+      <w:r>
+        <w:rPr>
+          <w:sz w:val="24"/>
+          <w:szCs w:val="24"/>
+        </w:rPr>
+        <w:t>s</w:t>
+      </w:r>
+      <w:r>
+        <w:rPr>
+          <w:sz w:val="24"/>
+          <w:szCs w:val="24"/>
+        </w:rPr>
+        <w:t xml:space="preserve"> have proposed</w:t>
+      </w:r>
+      <w:r>
+        <w:rPr>
+          <w:sz w:val="24"/>
+          <w:szCs w:val="24"/>
+        </w:rPr>
+        <w:t xml:space="preserve"> </w:t>
+      </w:r>
+      <w:r>
+        <w:rPr>
+          <w:sz w:val="24"/>
+          <w:szCs w:val="24"/>
+        </w:rPr>
+        <w:t>an a</w:t>
+      </w:r>
+      <w:r>
+        <w:rPr>
+          <w:sz w:val="24"/>
+          <w:szCs w:val="24"/>
+        </w:rPr>
+        <w:t>lternate finale</w:t>
+      </w:r>
+      <w:r>
+        <w:rPr>
+          <w:sz w:val="24"/>
+          <w:szCs w:val="24"/>
+        </w:rPr>
+        <w:t xml:space="preserve"> by writing their own suggestive plot</w:t>
+      </w:r>
+      <w:r>
+        <w:rPr>
+          <w:rStyle w:val="FootnoteReference"/>
+          <w:sz w:val="24"/>
+          <w:szCs w:val="24"/>
+        </w:rPr>
+        <w:footnoteReference w:id="8"/>
+      </w:r>
+      <w:r>
+        <w:rPr>
+          <w:sz w:val="24"/>
+          <w:szCs w:val="24"/>
+        </w:rPr>
+        <w:t xml:space="preserve">. Furthermore, </w:t>
+      </w:r>
+      <w:r>
+        <w:rPr>
+          <w:sz w:val="24"/>
+          <w:szCs w:val="24"/>
+        </w:rPr>
+        <w:t>some have conducted</w:t>
+      </w:r>
+      <w:r>
+        <w:rPr>
+          <w:sz w:val="24"/>
+          <w:szCs w:val="24"/>
+        </w:rPr>
+        <w:t xml:space="preserve"> exploratory </w:t>
+      </w:r>
+      <w:r>
+        <w:rPr>
+          <w:sz w:val="24"/>
+          <w:szCs w:val="24"/>
+        </w:rPr>
+        <w:t xml:space="preserve">sentiment </w:t>
+      </w:r>
+      <w:r>
+        <w:rPr>
+          <w:sz w:val="24"/>
+          <w:szCs w:val="24"/>
+        </w:rPr>
+        <w:t xml:space="preserve">analysis </w:t>
+      </w:r>
+      <w:r>
+        <w:rPr>
+          <w:sz w:val="24"/>
+          <w:szCs w:val="24"/>
+        </w:rPr>
+        <w:t>for associated GOT tweets</w:t>
+      </w:r>
+      <w:r>
+        <w:rPr>
+          <w:sz w:val="24"/>
+          <w:szCs w:val="24"/>
+        </w:rPr>
+        <w:t>,</w:t>
+      </w:r>
+      <w:r>
+        <w:rPr>
+          <w:sz w:val="24"/>
+          <w:szCs w:val="24"/>
+        </w:rPr>
+        <w:t xml:space="preserve"> within 24 hours of the finale</w:t>
+      </w:r>
+      <w:r>
+        <w:rPr>
+          <w:rStyle w:val="FootnoteReference"/>
+          <w:sz w:val="24"/>
+          <w:szCs w:val="24"/>
+        </w:rPr>
+        <w:footnoteReference w:id="9"/>
+      </w:r>
+      <w:r>
+        <w:rPr>
+          <w:sz w:val="24"/>
+          <w:szCs w:val="24"/>
+        </w:rPr>
+        <w:t xml:space="preserve">. </w:t>
+      </w:r>
+      <w:r>
+        <w:rPr>
+          <w:sz w:val="24"/>
+          <w:szCs w:val="24"/>
+        </w:rPr>
+        <w:t xml:space="preserve"> Surprisingly, general sentiment was slightly more positive</w:t>
+      </w:r>
+      <w:r>
+        <w:rPr>
+          <w:sz w:val="24"/>
+          <w:szCs w:val="24"/>
+        </w:rPr>
+        <w:t xml:space="preserve"> (0.1612)</w:t>
+      </w:r>
+      <w:r>
+        <w:rPr>
+          <w:sz w:val="24"/>
+          <w:szCs w:val="24"/>
+        </w:rPr>
+        <w:t xml:space="preserve"> than negative</w:t>
+      </w:r>
+      <w:r>
+        <w:rPr>
+          <w:sz w:val="24"/>
+          <w:szCs w:val="24"/>
+        </w:rPr>
+        <w:t xml:space="preserve"> (0.1307)</w:t>
+      </w:r>
+      <w:r>
+        <w:rPr>
+          <w:sz w:val="24"/>
+          <w:szCs w:val="24"/>
+        </w:rPr>
+        <w:t>.</w:t>
+      </w:r>
     </w:p>
     <w:p>
       <w:pPr>
         <w:pStyle w:val="Heading1"/>
       </w:pPr>
-      <w:bookmarkStart w:id="1" w:name="_Toc9886261"/>
+      <w:bookmarkStart w:id="1" w:name="_Toc9895815"/>
       <w:r>
         <w:t>Analysis</w:t>
       </w:r>
@@ -1471,7 +2955,7 @@
           <w:szCs w:val="24"/>
         </w:rPr>
         <w:sectPr>
-          <w:headerReference w:type="first" r:id="rId11"/>
+          <w:headerReference w:type="first" r:id="rId13"/>
           <w:type w:val="continuous"/>
           <w:pgSz w:w="12240" w:h="15840"/>
           <w:pgMar w:top="1440" w:right="1440" w:bottom="1440" w:left="1440" w:header="720" w:footer="720" w:gutter="0"/>
@@ -1494,6 +2978,111 @@
           <w:sz w:val="24"/>
           <w:szCs w:val="24"/>
         </w:rPr>
+        <w:t xml:space="preserve">While others have conducted exploratory analysis </w:t>
+      </w:r>
+      <w:r>
+        <w:rPr>
+          <w:sz w:val="24"/>
+          <w:szCs w:val="24"/>
+        </w:rPr>
+        <w:t xml:space="preserve">on </w:t>
+      </w:r>
+      <w:r>
+        <w:rPr>
+          <w:sz w:val="24"/>
+          <w:szCs w:val="24"/>
+        </w:rPr>
+        <w:t xml:space="preserve">GOT </w:t>
+      </w:r>
+      <w:r>
+        <w:rPr>
+          <w:sz w:val="24"/>
+          <w:szCs w:val="24"/>
+        </w:rPr>
+        <w:t>sentiment</w:t>
+      </w:r>
+      <w:r>
+        <w:rPr>
+          <w:sz w:val="24"/>
+          <w:szCs w:val="24"/>
+        </w:rPr>
+        <w:t xml:space="preserve"> using </w:t>
+      </w:r>
+      <w:proofErr w:type="spellStart"/>
+      <w:r>
+        <w:rPr>
+          <w:sz w:val="24"/>
+          <w:szCs w:val="24"/>
+        </w:rPr>
+        <w:t>vader</w:t>
+      </w:r>
+      <w:proofErr w:type="spellEnd"/>
+      <w:r>
+        <w:rPr>
+          <w:rStyle w:val="FootnoteReference"/>
+          <w:sz w:val="24"/>
+          <w:szCs w:val="24"/>
+        </w:rPr>
+        <w:footnoteReference w:id="10"/>
+      </w:r>
+      <w:r>
+        <w:rPr>
+          <w:sz w:val="24"/>
+          <w:szCs w:val="24"/>
+        </w:rPr>
+        <w:t xml:space="preserve">, </w:t>
+      </w:r>
+      <w:r>
+        <w:rPr>
+          <w:sz w:val="24"/>
+          <w:szCs w:val="24"/>
+        </w:rPr>
+        <w:t xml:space="preserve">this study focuses mainly on the ability to classify negative and positive sentiment associated with GOT. </w:t>
+      </w:r>
+      <w:r>
+        <w:rPr>
+          <w:sz w:val="24"/>
+          <w:szCs w:val="24"/>
+        </w:rPr>
+        <w:t xml:space="preserve">However, the train distribution used for each classifier does provide an indication regarding the distribution of </w:t>
+      </w:r>
+      <w:r>
+        <w:rPr>
+          <w:sz w:val="24"/>
+          <w:szCs w:val="24"/>
+        </w:rPr>
+        <w:t xml:space="preserve">twitter </w:t>
+      </w:r>
+      <w:r>
+        <w:rPr>
+          <w:sz w:val="24"/>
+          <w:szCs w:val="24"/>
+        </w:rPr>
+        <w:t>sentiment</w:t>
+      </w:r>
+      <w:r>
+        <w:rPr>
+          <w:sz w:val="24"/>
+          <w:szCs w:val="24"/>
+        </w:rPr>
+        <w:t>, which is similar in nature to the exploratory exercise.</w:t>
+      </w:r>
+      <w:bookmarkStart w:id="2" w:name="_GoBack"/>
+      <w:bookmarkEnd w:id="2"/>
+    </w:p>
+    <w:p>
+      <w:pPr>
+        <w:spacing w:line="240" w:lineRule="auto"/>
+        <w:rPr>
+          <w:sz w:val="24"/>
+          <w:szCs w:val="24"/>
+        </w:rPr>
+      </w:pPr>
+      <w:r>
+        <w:rPr>
+          <w:sz w:val="24"/>
+          <w:szCs w:val="24"/>
+        </w:rPr>
         <w:t>The Multinomial Naïve Bayes (MNB), and Support Vector Machines (SVM) were used to classify tweets into a series of sentiment categories.</w:t>
       </w:r>
       <w:r>
@@ -1615,7 +3204,15 @@
           <w:sz w:val="24"/>
           <w:szCs w:val="24"/>
         </w:rPr>
-        <w:t xml:space="preserve">precision, recall, and the </w:t>
+        <w:t xml:space="preserve">precision, </w:t>
+      </w:r>
+      <w:r>
+        <w:rPr>
+          <w:sz w:val="24"/>
+          <w:szCs w:val="24"/>
+        </w:rPr>
+        <w:lastRenderedPageBreak/>
+        <w:t xml:space="preserve">recall, and the </w:t>
       </w:r>
       <w:proofErr w:type="spellStart"/>
       <w:r>
@@ -1653,7 +3250,7 @@
           <w:sz w:val="24"/>
           <w:szCs w:val="24"/>
         </w:rPr>
-        <w:footnoteReference w:id="1"/>
+        <w:footnoteReference w:id="11"/>
       </w:r>
       <w:r>
         <w:rPr>
@@ -1791,7 +3388,7 @@
           <w:sz w:val="24"/>
           <w:szCs w:val="24"/>
         </w:rPr>
-        <w:footnoteReference w:id="2"/>
+        <w:footnoteReference w:id="12"/>
       </w:r>
       <w:r>
         <w:rPr>
@@ -1984,7 +3581,7 @@
           <w:sz w:val="24"/>
           <w:szCs w:val="24"/>
         </w:rPr>
-        <w:footnoteReference w:id="3"/>
+        <w:footnoteReference w:id="13"/>
       </w:r>
       <w:r>
         <w:rPr>
@@ -2078,7 +3675,7 @@
           <w:sz w:val="24"/>
           <w:szCs w:val="24"/>
         </w:rPr>
-        <w:footnoteReference w:id="4"/>
+        <w:footnoteReference w:id="14"/>
       </w:r>
       <w:r>
         <w:rPr>
@@ -2128,14 +3725,14 @@
           <w:sz w:val="24"/>
           <w:szCs w:val="24"/>
         </w:rPr>
-        <w:footnoteReference w:id="5"/>
-      </w:r>
-      <w:r>
-        <w:rPr>
-          <w:sz w:val="24"/>
-          <w:szCs w:val="24"/>
-        </w:rPr>
-        <w:t xml:space="preserve">, to </w:t>
+        <w:footnoteReference w:id="15"/>
+      </w:r>
+      <w:r>
+        <w:rPr>
+          <w:sz w:val="24"/>
+          <w:szCs w:val="24"/>
+        </w:rPr>
+        <w:t xml:space="preserve"> to </w:t>
       </w:r>
       <w:r>
         <w:rPr>
@@ -2170,14 +3767,14 @@
           <w:sz w:val="24"/>
           <w:szCs w:val="24"/>
         </w:rPr>
-        <w:t>T</w:t>
-      </w:r>
-      <w:r>
-        <w:rPr>
-          <w:sz w:val="24"/>
-          <w:szCs w:val="24"/>
-        </w:rPr>
-        <w:t xml:space="preserve">he associated </w:t>
+        <w:t>Using a custom adaptation, the</w:t>
+      </w:r>
+      <w:r>
+        <w:rPr>
+          <w:sz w:val="24"/>
+          <w:szCs w:val="24"/>
+        </w:rPr>
+        <w:t xml:space="preserve"> </w:t>
       </w:r>
       <w:r>
         <w:rPr>
@@ -2262,7 +3859,7 @@
                     <pic:cNvPicPr/>
                   </pic:nvPicPr>
                   <pic:blipFill>
-                    <a:blip r:embed="rId12"/>
+                    <a:blip r:embed="rId14"/>
                     <a:stretch>
                       <a:fillRect/>
                     </a:stretch>
@@ -2291,6 +3888,72 @@
           <w:szCs w:val="24"/>
         </w:rPr>
       </w:pPr>
+      <w:r>
+        <w:rPr>
+          <w:b/>
+          <w:sz w:val="24"/>
+          <w:szCs w:val="24"/>
+        </w:rPr>
+        <w:t xml:space="preserve">Figure </w:t>
+      </w:r>
+      <w:r>
+        <w:rPr>
+          <w:b/>
+          <w:sz w:val="24"/>
+          <w:szCs w:val="24"/>
+        </w:rPr>
+        <w:t>0</w:t>
+      </w:r>
+      <w:r>
+        <w:rPr>
+          <w:b/>
+          <w:sz w:val="24"/>
+          <w:szCs w:val="24"/>
+        </w:rPr>
+        <w:t>:</w:t>
+      </w:r>
+      <w:r>
+        <w:rPr>
+          <w:sz w:val="24"/>
+          <w:szCs w:val="24"/>
+        </w:rPr>
+        <w:t xml:space="preserve"> preprocessing to </w:t>
+      </w:r>
+      <w:r>
+        <w:rPr>
+          <w:sz w:val="24"/>
+          <w:szCs w:val="24"/>
+        </w:rPr>
+        <w:t>list</w:t>
+      </w:r>
+      <w:r>
+        <w:rPr>
+          <w:sz w:val="24"/>
+          <w:szCs w:val="24"/>
+        </w:rPr>
+        <w:t xml:space="preserve"> most </w:t>
+      </w:r>
+      <w:r>
+        <w:rPr>
+          <w:sz w:val="24"/>
+          <w:szCs w:val="24"/>
+        </w:rPr>
+        <w:t xml:space="preserve">positive and negative </w:t>
+      </w:r>
+      <w:r>
+        <w:rPr>
+          <w:sz w:val="24"/>
+          <w:szCs w:val="24"/>
+        </w:rPr>
+        <w:t xml:space="preserve">influential </w:t>
+      </w:r>
+      <w:r>
+        <w:rPr>
+          <w:sz w:val="24"/>
+          <w:szCs w:val="24"/>
+        </w:rPr>
+        <w:t>MNB words.</w:t>
+      </w:r>
     </w:p>
     <w:p>
       <w:pPr>
@@ -2305,7 +3968,6 @@
           <w:sz w:val="24"/>
           <w:szCs w:val="24"/>
         </w:rPr>
-        <w:lastRenderedPageBreak/>
         <w:t>Two additional cases were conducted in a similar fashion.</w:t>
       </w:r>
       <w:r>
@@ -2349,7 +4011,7 @@
           <w:sz w:val="24"/>
           <w:szCs w:val="24"/>
         </w:rPr>
-        <w:footnoteReference w:id="6"/>
+        <w:footnoteReference w:id="16"/>
       </w:r>
       <w:r>
         <w:rPr>
@@ -2461,7 +4123,15 @@
           <w:sz w:val="24"/>
           <w:szCs w:val="24"/>
         </w:rPr>
-        <w:t xml:space="preserve"> the first two cases satisfied initial data exploration.</w:t>
+        <w:t xml:space="preserve"> the first two cases satisfied initial data </w:t>
+      </w:r>
+      <w:r>
+        <w:rPr>
+          <w:sz w:val="24"/>
+          <w:szCs w:val="24"/>
+        </w:rPr>
+        <w:lastRenderedPageBreak/>
+        <w:t>exploration.</w:t>
       </w:r>
       <w:r>
         <w:rPr>
@@ -2511,7 +4181,7 @@
           <w:sz w:val="24"/>
           <w:szCs w:val="24"/>
         </w:rPr>
-        <w:footnoteReference w:id="7"/>
+        <w:footnoteReference w:id="17"/>
       </w:r>
       <w:r>
         <w:rPr>
@@ -2550,11 +4220,11 @@
       <w:pPr>
         <w:pStyle w:val="Heading1"/>
       </w:pPr>
-      <w:bookmarkStart w:id="2" w:name="_Toc9886262"/>
+      <w:bookmarkStart w:id="3" w:name="_Toc9895816"/>
       <w:r>
         <w:t>Data Preparation</w:t>
       </w:r>
-      <w:bookmarkEnd w:id="2"/>
+      <w:bookmarkEnd w:id="3"/>
     </w:p>
     <w:p>
       <w:pPr>
@@ -2614,7 +4284,7 @@
           <w:sz w:val="24"/>
           <w:szCs w:val="24"/>
         </w:rPr>
-        <w:footnoteReference w:id="8"/>
+        <w:footnoteReference w:id="18"/>
       </w:r>
       <w:r>
         <w:rPr>
@@ -2645,7 +4315,7 @@
           <w:sz w:val="24"/>
           <w:szCs w:val="24"/>
         </w:rPr>
-        <w:footnoteReference w:id="9"/>
+        <w:footnoteReference w:id="19"/>
       </w:r>
       <w:r>
         <w:rPr>
@@ -2896,7 +4566,7 @@
           <w:sz w:val="24"/>
           <w:szCs w:val="24"/>
         </w:rPr>
-        <w:footnoteReference w:id="10"/>
+        <w:footnoteReference w:id="20"/>
       </w:r>
       <w:r>
         <w:rPr>
@@ -2918,7 +4588,7 @@
           <w:sz w:val="24"/>
           <w:szCs w:val="24"/>
         </w:rPr>
-        <w:footnoteReference w:id="11"/>
+        <w:footnoteReference w:id="21"/>
       </w:r>
       <w:r>
         <w:rPr>
@@ -3025,11 +4695,11 @@
       <w:pPr>
         <w:pStyle w:val="Heading2"/>
       </w:pPr>
-      <w:bookmarkStart w:id="3" w:name="_Toc9886263"/>
+      <w:bookmarkStart w:id="4" w:name="_Toc9895817"/>
       <w:r>
         <w:t>Amazon Mechanical Turk</w:t>
       </w:r>
-      <w:bookmarkEnd w:id="3"/>
+      <w:bookmarkEnd w:id="4"/>
     </w:p>
     <w:p>
       <w:pPr>
@@ -3075,7 +4745,7 @@
           <w:sz w:val="24"/>
           <w:szCs w:val="24"/>
         </w:rPr>
-        <w:footnoteReference w:id="12"/>
+        <w:footnoteReference w:id="22"/>
       </w:r>
       <w:r>
         <w:rPr>
@@ -3564,11 +5234,11 @@
       <w:pPr>
         <w:pStyle w:val="Heading2"/>
       </w:pPr>
-      <w:bookmarkStart w:id="4" w:name="_Toc9886264"/>
+      <w:bookmarkStart w:id="5" w:name="_Toc9895818"/>
       <w:r>
         <w:t>Stop Words</w:t>
       </w:r>
-      <w:bookmarkEnd w:id="4"/>
+      <w:bookmarkEnd w:id="5"/>
     </w:p>
     <w:p>
       <w:pPr>
@@ -3637,16 +5307,8 @@
           <w:numId w:val="8"/>
         </w:numPr>
         <w:spacing w:line="240" w:lineRule="auto"/>
-        <w:rPr>
-          <w:sz w:val="24"/>
-          <w:szCs w:val="24"/>
-        </w:rPr>
-      </w:pPr>
-      <w:r>
-        <w:rPr>
-          <w:sz w:val="24"/>
-          <w:szCs w:val="24"/>
-        </w:rPr>
+      </w:pPr>
+      <w:r>
         <w:t>http</w:t>
       </w:r>
     </w:p>
@@ -3658,16 +5320,8 @@
           <w:numId w:val="8"/>
         </w:numPr>
         <w:spacing w:line="240" w:lineRule="auto"/>
-        <w:rPr>
-          <w:sz w:val="24"/>
-          <w:szCs w:val="24"/>
-        </w:rPr>
-      </w:pPr>
-      <w:r>
-        <w:rPr>
-          <w:sz w:val="24"/>
-          <w:szCs w:val="24"/>
-        </w:rPr>
+      </w:pPr>
+      <w:r>
         <w:t>https</w:t>
       </w:r>
     </w:p>
@@ -3679,17 +5333,9 @@
           <w:numId w:val="8"/>
         </w:numPr>
         <w:spacing w:line="240" w:lineRule="auto"/>
-        <w:rPr>
-          <w:sz w:val="24"/>
-          <w:szCs w:val="24"/>
-        </w:rPr>
       </w:pPr>
       <w:proofErr w:type="spellStart"/>
       <w:r>
-        <w:rPr>
-          <w:sz w:val="24"/>
-          <w:szCs w:val="24"/>
-        </w:rPr>
         <w:t>nhttps</w:t>
       </w:r>
       <w:proofErr w:type="spellEnd"/>
@@ -3702,16 +5348,8 @@
           <w:numId w:val="8"/>
         </w:numPr>
         <w:spacing w:line="240" w:lineRule="auto"/>
-        <w:rPr>
-          <w:sz w:val="24"/>
-          <w:szCs w:val="24"/>
-        </w:rPr>
-      </w:pPr>
-      <w:r>
-        <w:rPr>
-          <w:sz w:val="24"/>
-          <w:szCs w:val="24"/>
-        </w:rPr>
+      </w:pPr>
+      <w:r>
         <w:t>rt</w:t>
       </w:r>
     </w:p>
@@ -3723,16 +5361,8 @@
           <w:numId w:val="8"/>
         </w:numPr>
         <w:spacing w:line="240" w:lineRule="auto"/>
-        <w:rPr>
-          <w:sz w:val="24"/>
-          <w:szCs w:val="24"/>
-        </w:rPr>
-      </w:pPr>
-      <w:r>
-        <w:rPr>
-          <w:sz w:val="24"/>
-          <w:szCs w:val="24"/>
-        </w:rPr>
+      </w:pPr>
+      <w:r>
         <w:t>RT</w:t>
       </w:r>
     </w:p>
@@ -3744,16 +5374,8 @@
           <w:numId w:val="8"/>
         </w:numPr>
         <w:spacing w:line="240" w:lineRule="auto"/>
-        <w:rPr>
-          <w:sz w:val="24"/>
-          <w:szCs w:val="24"/>
-        </w:rPr>
-      </w:pPr>
-      <w:r>
-        <w:rPr>
-          <w:sz w:val="24"/>
-          <w:szCs w:val="24"/>
-        </w:rPr>
+      </w:pPr>
+      <w:r>
         <w:t>amp</w:t>
       </w:r>
     </w:p>
@@ -3765,16 +5387,8 @@
           <w:numId w:val="8"/>
         </w:numPr>
         <w:spacing w:line="240" w:lineRule="auto"/>
-        <w:rPr>
-          <w:sz w:val="24"/>
-          <w:szCs w:val="24"/>
-        </w:rPr>
-      </w:pPr>
-      <w:r>
-        <w:rPr>
-          <w:sz w:val="24"/>
-          <w:szCs w:val="24"/>
-        </w:rPr>
+      </w:pPr>
+      <w:r>
         <w:t>co</w:t>
       </w:r>
     </w:p>
@@ -3786,17 +5400,9 @@
           <w:numId w:val="8"/>
         </w:numPr>
         <w:spacing w:line="240" w:lineRule="auto"/>
-        <w:rPr>
-          <w:sz w:val="24"/>
-          <w:szCs w:val="24"/>
-        </w:rPr>
       </w:pPr>
       <w:proofErr w:type="spellStart"/>
       <w:r>
-        <w:rPr>
-          <w:sz w:val="24"/>
-          <w:szCs w:val="24"/>
-        </w:rPr>
         <w:t>gameofthrones</w:t>
       </w:r>
       <w:proofErr w:type="spellEnd"/>
@@ -3809,17 +5415,9 @@
           <w:numId w:val="8"/>
         </w:numPr>
         <w:spacing w:line="240" w:lineRule="auto"/>
-        <w:rPr>
-          <w:sz w:val="24"/>
-          <w:szCs w:val="24"/>
-        </w:rPr>
       </w:pPr>
       <w:proofErr w:type="spellStart"/>
       <w:r>
-        <w:rPr>
-          <w:sz w:val="24"/>
-          <w:szCs w:val="24"/>
-        </w:rPr>
         <w:t>gameofthronesfinale</w:t>
       </w:r>
       <w:proofErr w:type="spellEnd"/>
@@ -3832,17 +5430,9 @@
           <w:numId w:val="8"/>
         </w:numPr>
         <w:spacing w:line="240" w:lineRule="auto"/>
-        <w:rPr>
-          <w:sz w:val="24"/>
-          <w:szCs w:val="24"/>
-        </w:rPr>
       </w:pPr>
       <w:proofErr w:type="spellStart"/>
       <w:r>
-        <w:rPr>
-          <w:sz w:val="24"/>
-          <w:szCs w:val="24"/>
-        </w:rPr>
         <w:t>gotfinale</w:t>
       </w:r>
       <w:proofErr w:type="spellEnd"/>
@@ -3855,16 +5445,8 @@
           <w:numId w:val="8"/>
         </w:numPr>
         <w:spacing w:line="240" w:lineRule="auto"/>
-        <w:rPr>
-          <w:sz w:val="24"/>
-          <w:szCs w:val="24"/>
-        </w:rPr>
-      </w:pPr>
-      <w:r>
-        <w:rPr>
-          <w:sz w:val="24"/>
-          <w:szCs w:val="24"/>
-        </w:rPr>
+      </w:pPr>
+      <w:r>
         <w:t>season</w:t>
       </w:r>
     </w:p>
@@ -3876,16 +5458,8 @@
           <w:numId w:val="8"/>
         </w:numPr>
         <w:spacing w:line="240" w:lineRule="auto"/>
-        <w:rPr>
-          <w:sz w:val="24"/>
-          <w:szCs w:val="24"/>
-        </w:rPr>
-      </w:pPr>
-      <w:r>
-        <w:rPr>
-          <w:sz w:val="24"/>
-          <w:szCs w:val="24"/>
-        </w:rPr>
+      </w:pPr>
+      <w:r>
         <w:t>seasons</w:t>
       </w:r>
     </w:p>
@@ -3897,16 +5471,8 @@
           <w:numId w:val="8"/>
         </w:numPr>
         <w:spacing w:line="240" w:lineRule="auto"/>
-        <w:rPr>
-          <w:sz w:val="24"/>
-          <w:szCs w:val="24"/>
-        </w:rPr>
-      </w:pPr>
-      <w:r>
-        <w:rPr>
-          <w:sz w:val="24"/>
-          <w:szCs w:val="24"/>
-        </w:rPr>
+      </w:pPr>
+      <w:r>
         <w:t>got8</w:t>
       </w:r>
     </w:p>
@@ -3918,16 +5484,8 @@
           <w:numId w:val="8"/>
         </w:numPr>
         <w:spacing w:line="240" w:lineRule="auto"/>
-        <w:rPr>
-          <w:sz w:val="24"/>
-          <w:szCs w:val="24"/>
-        </w:rPr>
-      </w:pPr>
-      <w:r>
-        <w:rPr>
-          <w:sz w:val="24"/>
-          <w:szCs w:val="24"/>
-        </w:rPr>
+      </w:pPr>
+      <w:r>
         <w:t>got</w:t>
       </w:r>
     </w:p>
@@ -3939,17 +5497,9 @@
           <w:numId w:val="8"/>
         </w:numPr>
         <w:spacing w:line="240" w:lineRule="auto"/>
-        <w:rPr>
-          <w:sz w:val="24"/>
-          <w:szCs w:val="24"/>
-        </w:rPr>
       </w:pPr>
       <w:proofErr w:type="spellStart"/>
       <w:r>
-        <w:rPr>
-          <w:sz w:val="24"/>
-          <w:szCs w:val="24"/>
-        </w:rPr>
         <w:t>gt</w:t>
       </w:r>
       <w:proofErr w:type="spellEnd"/>
@@ -3962,16 +5512,8 @@
           <w:numId w:val="8"/>
         </w:numPr>
         <w:spacing w:line="240" w:lineRule="auto"/>
-        <w:rPr>
-          <w:sz w:val="24"/>
-          <w:szCs w:val="24"/>
-        </w:rPr>
-      </w:pPr>
-      <w:r>
-        <w:rPr>
-          <w:sz w:val="24"/>
-          <w:szCs w:val="24"/>
-        </w:rPr>
+      </w:pPr>
+      <w:r>
         <w:t>think</w:t>
       </w:r>
     </w:p>
@@ -3983,16 +5525,8 @@
           <w:numId w:val="8"/>
         </w:numPr>
         <w:spacing w:line="240" w:lineRule="auto"/>
-        <w:rPr>
-          <w:sz w:val="24"/>
-          <w:szCs w:val="24"/>
-        </w:rPr>
-      </w:pPr>
-      <w:r>
-        <w:rPr>
-          <w:sz w:val="24"/>
-          <w:szCs w:val="24"/>
-        </w:rPr>
+      </w:pPr>
+      <w:r>
         <w:t>twitter</w:t>
       </w:r>
     </w:p>
@@ -4004,17 +5538,9 @@
           <w:numId w:val="8"/>
         </w:numPr>
         <w:spacing w:line="240" w:lineRule="auto"/>
-        <w:rPr>
-          <w:sz w:val="24"/>
-          <w:szCs w:val="24"/>
-        </w:rPr>
       </w:pPr>
       <w:proofErr w:type="spellStart"/>
       <w:r>
-        <w:rPr>
-          <w:sz w:val="24"/>
-          <w:szCs w:val="24"/>
-        </w:rPr>
         <w:t>thefinalepisode</w:t>
       </w:r>
       <w:proofErr w:type="spellEnd"/>
@@ -4027,16 +5553,8 @@
           <w:numId w:val="8"/>
         </w:numPr>
         <w:spacing w:line="240" w:lineRule="auto"/>
-        <w:rPr>
-          <w:sz w:val="24"/>
-          <w:szCs w:val="24"/>
-        </w:rPr>
-      </w:pPr>
-      <w:r>
-        <w:rPr>
-          <w:sz w:val="24"/>
-          <w:szCs w:val="24"/>
-        </w:rPr>
+      </w:pPr>
+      <w:r>
         <w:t>ye</w:t>
       </w:r>
     </w:p>
@@ -4048,16 +5566,8 @@
           <w:numId w:val="8"/>
         </w:numPr>
         <w:spacing w:line="240" w:lineRule="auto"/>
-        <w:rPr>
-          <w:sz w:val="24"/>
-          <w:szCs w:val="24"/>
-        </w:rPr>
-      </w:pPr>
-      <w:r>
-        <w:rPr>
-          <w:sz w:val="24"/>
-          <w:szCs w:val="24"/>
-        </w:rPr>
+      </w:pPr>
+      <w:r>
         <w:t>el</w:t>
       </w:r>
     </w:p>
@@ -4069,16 +5579,8 @@
           <w:numId w:val="8"/>
         </w:numPr>
         <w:spacing w:line="240" w:lineRule="auto"/>
-        <w:rPr>
-          <w:sz w:val="24"/>
-          <w:szCs w:val="24"/>
-        </w:rPr>
-      </w:pPr>
-      <w:r>
-        <w:rPr>
-          <w:sz w:val="24"/>
-          <w:szCs w:val="24"/>
-        </w:rPr>
+      </w:pPr>
+      <w:r>
         <w:t>la</w:t>
       </w:r>
     </w:p>
@@ -4090,16 +5592,8 @@
           <w:numId w:val="8"/>
         </w:numPr>
         <w:spacing w:line="240" w:lineRule="auto"/>
-        <w:rPr>
-          <w:sz w:val="24"/>
-          <w:szCs w:val="24"/>
-        </w:rPr>
-      </w:pPr>
-      <w:r>
-        <w:rPr>
-          <w:sz w:val="24"/>
-          <w:szCs w:val="24"/>
-        </w:rPr>
+      </w:pPr>
+      <w:r>
         <w:t>lo</w:t>
       </w:r>
     </w:p>
@@ -4111,17 +5605,9 @@
           <w:numId w:val="8"/>
         </w:numPr>
         <w:spacing w:line="240" w:lineRule="auto"/>
-        <w:rPr>
-          <w:sz w:val="24"/>
-          <w:szCs w:val="24"/>
-        </w:rPr>
       </w:pPr>
       <w:proofErr w:type="spellStart"/>
       <w:r>
-        <w:rPr>
-          <w:sz w:val="24"/>
-          <w:szCs w:val="24"/>
-        </w:rPr>
         <w:t>en</w:t>
       </w:r>
       <w:proofErr w:type="spellEnd"/>
@@ -4134,16 +5620,8 @@
           <w:numId w:val="8"/>
         </w:numPr>
         <w:spacing w:line="240" w:lineRule="auto"/>
-        <w:rPr>
-          <w:sz w:val="24"/>
-          <w:szCs w:val="24"/>
-        </w:rPr>
-      </w:pPr>
-      <w:r>
-        <w:rPr>
-          <w:sz w:val="24"/>
-          <w:szCs w:val="24"/>
-        </w:rPr>
+      </w:pPr>
+      <w:r>
         <w:t>es</w:t>
       </w:r>
     </w:p>
@@ -4155,17 +5633,9 @@
           <w:numId w:val="8"/>
         </w:numPr>
         <w:spacing w:line="240" w:lineRule="auto"/>
-        <w:rPr>
-          <w:sz w:val="24"/>
-          <w:szCs w:val="24"/>
-        </w:rPr>
       </w:pPr>
       <w:proofErr w:type="spellStart"/>
       <w:r>
-        <w:rPr>
-          <w:sz w:val="24"/>
-          <w:szCs w:val="24"/>
-        </w:rPr>
         <w:t>est</w:t>
       </w:r>
       <w:proofErr w:type="spellEnd"/>
@@ -4178,16 +5648,8 @@
           <w:numId w:val="8"/>
         </w:numPr>
         <w:spacing w:line="240" w:lineRule="auto"/>
-        <w:rPr>
-          <w:sz w:val="24"/>
-          <w:szCs w:val="24"/>
-        </w:rPr>
-      </w:pPr>
-      <w:r>
-        <w:rPr>
-          <w:sz w:val="24"/>
-          <w:szCs w:val="24"/>
-        </w:rPr>
+      </w:pPr>
+      <w:r>
         <w:t>deo</w:t>
       </w:r>
     </w:p>
@@ -4199,16 +5661,8 @@
           <w:numId w:val="8"/>
         </w:numPr>
         <w:spacing w:line="240" w:lineRule="auto"/>
-        <w:rPr>
-          <w:sz w:val="24"/>
-          <w:szCs w:val="24"/>
-        </w:rPr>
-      </w:pPr>
-      <w:r>
-        <w:rPr>
-          <w:sz w:val="24"/>
-          <w:szCs w:val="24"/>
-        </w:rPr>
+      </w:pPr>
+      <w:r>
         <w:t>se</w:t>
       </w:r>
     </w:p>
@@ -4220,16 +5674,8 @@
           <w:numId w:val="8"/>
         </w:numPr>
         <w:spacing w:line="240" w:lineRule="auto"/>
-        <w:rPr>
-          <w:sz w:val="24"/>
-          <w:szCs w:val="24"/>
-        </w:rPr>
-      </w:pPr>
-      <w:r>
-        <w:rPr>
-          <w:sz w:val="24"/>
-          <w:szCs w:val="24"/>
-        </w:rPr>
+      </w:pPr>
+      <w:r>
         <w:t>s8</w:t>
       </w:r>
     </w:p>
@@ -4241,16 +5687,8 @@
           <w:numId w:val="8"/>
         </w:numPr>
         <w:spacing w:line="240" w:lineRule="auto"/>
-        <w:rPr>
-          <w:sz w:val="24"/>
-          <w:szCs w:val="24"/>
-        </w:rPr>
-      </w:pPr>
-      <w:r>
-        <w:rPr>
-          <w:sz w:val="24"/>
-          <w:szCs w:val="24"/>
-        </w:rPr>
+      </w:pPr>
+      <w:r>
         <w:t>que</w:t>
       </w:r>
     </w:p>
@@ -4262,16 +5700,8 @@
           <w:numId w:val="8"/>
         </w:numPr>
         <w:spacing w:line="240" w:lineRule="auto"/>
-        <w:rPr>
-          <w:sz w:val="24"/>
-          <w:szCs w:val="24"/>
-        </w:rPr>
-      </w:pPr>
-      <w:r>
-        <w:rPr>
-          <w:sz w:val="24"/>
-          <w:szCs w:val="24"/>
-        </w:rPr>
+      </w:pPr>
+      <w:r>
         <w:t>para</w:t>
       </w:r>
     </w:p>
@@ -4283,17 +5713,9 @@
           <w:numId w:val="8"/>
         </w:numPr>
         <w:spacing w:line="240" w:lineRule="auto"/>
-        <w:rPr>
-          <w:sz w:val="24"/>
-          <w:szCs w:val="24"/>
-        </w:rPr>
       </w:pPr>
       <w:proofErr w:type="spellStart"/>
       <w:r>
-        <w:rPr>
-          <w:sz w:val="24"/>
-          <w:szCs w:val="24"/>
-        </w:rPr>
         <w:t>guion</w:t>
       </w:r>
       <w:proofErr w:type="spellEnd"/>
@@ -4306,17 +5728,9 @@
           <w:numId w:val="8"/>
         </w:numPr>
         <w:spacing w:line="240" w:lineRule="auto"/>
-        <w:rPr>
-          <w:sz w:val="24"/>
-          <w:szCs w:val="24"/>
-        </w:rPr>
       </w:pPr>
       <w:proofErr w:type="spellStart"/>
       <w:r>
-        <w:rPr>
-          <w:sz w:val="24"/>
-          <w:szCs w:val="24"/>
-        </w:rPr>
         <w:t>hecho</w:t>
       </w:r>
       <w:proofErr w:type="spellEnd"/>
@@ -4329,17 +5743,9 @@
           <w:numId w:val="8"/>
         </w:numPr>
         <w:spacing w:line="240" w:lineRule="auto"/>
-        <w:rPr>
-          <w:sz w:val="24"/>
-          <w:szCs w:val="24"/>
-        </w:rPr>
       </w:pPr>
       <w:proofErr w:type="spellStart"/>
       <w:r>
-        <w:rPr>
-          <w:sz w:val="24"/>
-          <w:szCs w:val="24"/>
-        </w:rPr>
         <w:t>trono</w:t>
       </w:r>
       <w:proofErr w:type="spellEnd"/>
@@ -4366,10 +5772,6 @@
         </w:sectPr>
       </w:pPr>
       <w:r>
-        <w:rPr>
-          <w:sz w:val="24"/>
-          <w:szCs w:val="24"/>
-        </w:rPr>
         <w:t>se</w:t>
       </w:r>
     </w:p>
@@ -4386,11 +5788,11 @@
       <w:pPr>
         <w:pStyle w:val="Heading1"/>
       </w:pPr>
-      <w:bookmarkStart w:id="5" w:name="_Toc9886265"/>
+      <w:bookmarkStart w:id="6" w:name="_Toc9895819"/>
       <w:r>
         <w:t>Results</w:t>
       </w:r>
-      <w:bookmarkEnd w:id="5"/>
+      <w:bookmarkEnd w:id="6"/>
     </w:p>
     <w:p>
       <w:pPr>
@@ -4430,14 +5832,15 @@
       <w:pPr>
         <w:pStyle w:val="Heading2"/>
       </w:pPr>
-      <w:bookmarkStart w:id="6" w:name="_Toc9886266"/>
-      <w:r>
+      <w:bookmarkStart w:id="7" w:name="_Toc9895820"/>
+      <w:r>
+        <w:lastRenderedPageBreak/>
         <w:t xml:space="preserve">Unigram </w:t>
       </w:r>
       <w:r>
         <w:t>Models</w:t>
       </w:r>
-      <w:bookmarkEnd w:id="6"/>
+      <w:bookmarkEnd w:id="7"/>
     </w:p>
     <w:p>
       <w:r>
@@ -4516,7 +5919,7 @@
                           </pic:cNvPicPr>
                         </pic:nvPicPr>
                         <pic:blipFill>
-                          <a:blip r:embed="rId13" cstate="print">
+                          <a:blip r:embed="rId15" cstate="print">
                             <a:extLst>
                               <a:ext uri="{28A0092B-C50C-407E-A947-70E740481C1C}">
                                 <a14:useLocalDpi xmlns:a14="http://schemas.microsoft.com/office/drawing/2010/main" val="0"/>
@@ -4576,7 +5979,7 @@
                           </pic:cNvPicPr>
                         </pic:nvPicPr>
                         <pic:blipFill>
-                          <a:blip r:embed="rId14" cstate="print">
+                          <a:blip r:embed="rId16" cstate="print">
                             <a:extLst>
                               <a:ext uri="{28A0092B-C50C-407E-A947-70E740481C1C}">
                                 <a14:useLocalDpi xmlns:a14="http://schemas.microsoft.com/office/drawing/2010/main" val="0"/>
@@ -4636,7 +6039,7 @@
                           </pic:cNvPicPr>
                         </pic:nvPicPr>
                         <pic:blipFill>
-                          <a:blip r:embed="rId15" cstate="print">
+                          <a:blip r:embed="rId17" cstate="print">
                             <a:extLst>
                               <a:ext uri="{28A0092B-C50C-407E-A947-70E740481C1C}">
                                 <a14:useLocalDpi xmlns:a14="http://schemas.microsoft.com/office/drawing/2010/main" val="0"/>
@@ -4680,7 +6083,19 @@
               <w:rPr>
                 <w:b/>
               </w:rPr>
-              <w:t>Figure 1:</w:t>
+              <w:t xml:space="preserve">Figure </w:t>
+            </w:r>
+            <w:r>
+              <w:rPr>
+                <w:b/>
+              </w:rPr>
+              <w:t>3</w:t>
+            </w:r>
+            <w:r>
+              <w:rPr>
+                <w:b/>
+              </w:rPr>
+              <w:t>:</w:t>
             </w:r>
             <w:r>
               <w:t xml:space="preserve"> BNB confusion matrix on twitter sentiment</w:t>
@@ -4710,7 +6125,7 @@
               <w:rPr>
                 <w:b/>
               </w:rPr>
-              <w:t>2</w:t>
+              <w:t>4</w:t>
             </w:r>
             <w:r>
               <w:rPr>
@@ -4744,7 +6159,7 @@
               <w:rPr>
                 <w:b/>
               </w:rPr>
-              <w:t>3</w:t>
+              <w:t>5</w:t>
             </w:r>
             <w:r>
               <w:rPr>
@@ -4892,7 +6307,7 @@
                           </pic:cNvPicPr>
                         </pic:nvPicPr>
                         <pic:blipFill>
-                          <a:blip r:embed="rId16" cstate="print">
+                          <a:blip r:embed="rId18" cstate="print">
                             <a:extLst>
                               <a:ext uri="{28A0092B-C50C-407E-A947-70E740481C1C}">
                                 <a14:useLocalDpi xmlns:a14="http://schemas.microsoft.com/office/drawing/2010/main" val="0"/>
@@ -4952,7 +6367,7 @@
                           </pic:cNvPicPr>
                         </pic:nvPicPr>
                         <pic:blipFill>
-                          <a:blip r:embed="rId17" cstate="print">
+                          <a:blip r:embed="rId19" cstate="print">
                             <a:extLst>
                               <a:ext uri="{28A0092B-C50C-407E-A947-70E740481C1C}">
                                 <a14:useLocalDpi xmlns:a14="http://schemas.microsoft.com/office/drawing/2010/main" val="0"/>
@@ -5012,7 +6427,7 @@
                           </pic:cNvPicPr>
                         </pic:nvPicPr>
                         <pic:blipFill>
-                          <a:blip r:embed="rId18" cstate="print">
+                          <a:blip r:embed="rId20" cstate="print">
                             <a:extLst>
                               <a:ext uri="{28A0092B-C50C-407E-A947-70E740481C1C}">
                                 <a14:useLocalDpi xmlns:a14="http://schemas.microsoft.com/office/drawing/2010/main" val="0"/>
@@ -5062,7 +6477,7 @@
               <w:rPr>
                 <w:b/>
               </w:rPr>
-              <w:t>4</w:t>
+              <w:t>6</w:t>
             </w:r>
             <w:r>
               <w:rPr>
@@ -5101,7 +6516,7 @@
               <w:rPr>
                 <w:b/>
               </w:rPr>
-              <w:t>5</w:t>
+              <w:t>7</w:t>
             </w:r>
             <w:r>
               <w:rPr>
@@ -5143,7 +6558,7 @@
               <w:rPr>
                 <w:b/>
               </w:rPr>
-              <w:t>6</w:t>
+              <w:t>8</w:t>
             </w:r>
             <w:r>
               <w:rPr>
@@ -5212,7 +6627,7 @@
                           </pic:cNvPicPr>
                         </pic:nvPicPr>
                         <pic:blipFill>
-                          <a:blip r:embed="rId19" cstate="print">
+                          <a:blip r:embed="rId21" cstate="print">
                             <a:extLst>
                               <a:ext uri="{28A0092B-C50C-407E-A947-70E740481C1C}">
                                 <a14:useLocalDpi xmlns:a14="http://schemas.microsoft.com/office/drawing/2010/main" val="0"/>
@@ -5272,7 +6687,7 @@
                           </pic:cNvPicPr>
                         </pic:nvPicPr>
                         <pic:blipFill>
-                          <a:blip r:embed="rId20" cstate="print">
+                          <a:blip r:embed="rId22" cstate="print">
                             <a:extLst>
                               <a:ext uri="{28A0092B-C50C-407E-A947-70E740481C1C}">
                                 <a14:useLocalDpi xmlns:a14="http://schemas.microsoft.com/office/drawing/2010/main" val="0"/>
@@ -5332,7 +6747,7 @@
                           </pic:cNvPicPr>
                         </pic:nvPicPr>
                         <pic:blipFill>
-                          <a:blip r:embed="rId21" cstate="print">
+                          <a:blip r:embed="rId23" cstate="print">
                             <a:extLst>
                               <a:ext uri="{28A0092B-C50C-407E-A947-70E740481C1C}">
                                 <a14:useLocalDpi xmlns:a14="http://schemas.microsoft.com/office/drawing/2010/main" val="0"/>
@@ -5382,7 +6797,7 @@
               <w:rPr>
                 <w:b/>
               </w:rPr>
-              <w:t>7</w:t>
+              <w:t>9</w:t>
             </w:r>
             <w:r>
               <w:rPr>
@@ -5425,7 +6840,7 @@
               <w:rPr>
                 <w:b/>
               </w:rPr>
-              <w:t>8</w:t>
+              <w:t>10</w:t>
             </w:r>
             <w:r>
               <w:rPr>
@@ -5465,7 +6880,7 @@
               <w:rPr>
                 <w:b/>
               </w:rPr>
-              <w:t>9</w:t>
+              <w:t>11</w:t>
             </w:r>
             <w:r>
               <w:rPr>
@@ -5530,15 +6945,13 @@
         <w:t xml:space="preserve"> words.</w:t>
       </w:r>
       <w:r>
-        <w:t xml:space="preserve"> On the </w:t>
-      </w:r>
-      <w:proofErr w:type="spellStart"/>
-      <w:r>
-        <w:t>otherhand</w:t>
-      </w:r>
-      <w:proofErr w:type="spellEnd"/>
-      <w:r>
-        <w:t xml:space="preserve">, positive words include </w:t>
+        <w:t xml:space="preserve"> On the other</w:t>
+      </w:r>
+      <w:r>
+        <w:t xml:space="preserve"> </w:t>
+      </w:r>
+      <w:r>
+        <w:t xml:space="preserve">hand, positive words include </w:t>
       </w:r>
       <w:r>
         <w:t xml:space="preserve">best, bold, love, </w:t>
@@ -5591,7 +7004,7 @@
                           </pic:cNvPicPr>
                         </pic:nvPicPr>
                         <pic:blipFill>
-                          <a:blip r:embed="rId22" cstate="print">
+                          <a:blip r:embed="rId24" cstate="print">
                             <a:extLst>
                               <a:ext uri="{28A0092B-C50C-407E-A947-70E740481C1C}">
                                 <a14:useLocalDpi xmlns:a14="http://schemas.microsoft.com/office/drawing/2010/main" val="0"/>
@@ -5651,7 +7064,7 @@
                           </pic:cNvPicPr>
                         </pic:nvPicPr>
                         <pic:blipFill>
-                          <a:blip r:embed="rId23" cstate="print">
+                          <a:blip r:embed="rId25" cstate="print">
                             <a:extLst>
                               <a:ext uri="{28A0092B-C50C-407E-A947-70E740481C1C}">
                                 <a14:useLocalDpi xmlns:a14="http://schemas.microsoft.com/office/drawing/2010/main" val="0"/>
@@ -5711,7 +7124,7 @@
                           </pic:cNvPicPr>
                         </pic:nvPicPr>
                         <pic:blipFill>
-                          <a:blip r:embed="rId24" cstate="print">
+                          <a:blip r:embed="rId26" cstate="print">
                             <a:extLst>
                               <a:ext uri="{28A0092B-C50C-407E-A947-70E740481C1C}">
                                 <a14:useLocalDpi xmlns:a14="http://schemas.microsoft.com/office/drawing/2010/main" val="0"/>
@@ -5755,7 +7168,19 @@
               <w:rPr>
                 <w:b/>
               </w:rPr>
-              <w:t>Figure 10:</w:t>
+              <w:t>Figure 1</w:t>
+            </w:r>
+            <w:r>
+              <w:rPr>
+                <w:b/>
+              </w:rPr>
+              <w:t>2</w:t>
+            </w:r>
+            <w:r>
+              <w:rPr>
+                <w:b/>
+              </w:rPr>
+              <w:t>:</w:t>
             </w:r>
             <w:r>
               <w:t xml:space="preserve"> top 25 </w:t>
@@ -5785,7 +7210,7 @@
               <w:rPr>
                 <w:b/>
               </w:rPr>
-              <w:t>1</w:t>
+              <w:t>3</w:t>
             </w:r>
             <w:r>
               <w:rPr>
@@ -5822,7 +7247,7 @@
               <w:rPr>
                 <w:b/>
               </w:rPr>
-              <w:t>2</w:t>
+              <w:t>4</w:t>
             </w:r>
             <w:r>
               <w:rPr>
@@ -5861,7 +7286,13 @@
         <w:t xml:space="preserve"> positive sentiment.</w:t>
       </w:r>
       <w:r>
-        <w:t xml:space="preserve"> Performing a long run sampling technique could indicate the overall distribution of positive versus negative sentiment.</w:t>
+        <w:t xml:space="preserve"> Performing a long run sampling technique could indicate the overall distribution </w:t>
+      </w:r>
+      <w:r>
+        <w:t>for</w:t>
+      </w:r>
+      <w:r>
+        <w:t xml:space="preserve"> positive versus negative sentiment.</w:t>
       </w:r>
     </w:p>
     <w:tbl>
@@ -5903,7 +7334,7 @@
                           </pic:cNvPicPr>
                         </pic:nvPicPr>
                         <pic:blipFill>
-                          <a:blip r:embed="rId25" cstate="print">
+                          <a:blip r:embed="rId27" cstate="print">
                             <a:extLst>
                               <a:ext uri="{28A0092B-C50C-407E-A947-70E740481C1C}">
                                 <a14:useLocalDpi xmlns:a14="http://schemas.microsoft.com/office/drawing/2010/main" val="0"/>
@@ -5963,7 +7394,7 @@
                           </pic:cNvPicPr>
                         </pic:nvPicPr>
                         <pic:blipFill>
-                          <a:blip r:embed="rId26" cstate="print">
+                          <a:blip r:embed="rId28" cstate="print">
                             <a:extLst>
                               <a:ext uri="{28A0092B-C50C-407E-A947-70E740481C1C}">
                                 <a14:useLocalDpi xmlns:a14="http://schemas.microsoft.com/office/drawing/2010/main" val="0"/>
@@ -6023,7 +7454,7 @@
                           </pic:cNvPicPr>
                         </pic:nvPicPr>
                         <pic:blipFill>
-                          <a:blip r:embed="rId27" cstate="print">
+                          <a:blip r:embed="rId29" cstate="print">
                             <a:extLst>
                               <a:ext uri="{28A0092B-C50C-407E-A947-70E740481C1C}">
                                 <a14:useLocalDpi xmlns:a14="http://schemas.microsoft.com/office/drawing/2010/main" val="0"/>
@@ -6070,7 +7501,19 @@
               <w:rPr>
                 <w:b/>
               </w:rPr>
-              <w:t>Figure 13:</w:t>
+              <w:t>Figure 1</w:t>
+            </w:r>
+            <w:r>
+              <w:rPr>
+                <w:b/>
+              </w:rPr>
+              <w:t>5</w:t>
+            </w:r>
+            <w:r>
+              <w:rPr>
+                <w:b/>
+              </w:rPr>
+              <w:t>:</w:t>
             </w:r>
             <w:r>
               <w:t xml:space="preserve"> BNB train distribution on twitter sentiment.</w:t>
@@ -6092,7 +7535,7 @@
               <w:rPr>
                 <w:b/>
               </w:rPr>
-              <w:t>4</w:t>
+              <w:t>6</w:t>
             </w:r>
             <w:r>
               <w:rPr>
@@ -6126,7 +7569,7 @@
               <w:rPr>
                 <w:b/>
               </w:rPr>
-              <w:t>5</w:t>
+              <w:t>7</w:t>
             </w:r>
             <w:r>
               <w:rPr>
@@ -6152,11 +7595,11 @@
       <w:pPr>
         <w:pStyle w:val="Heading2"/>
       </w:pPr>
-      <w:bookmarkStart w:id="7" w:name="_Toc9886267"/>
+      <w:bookmarkStart w:id="8" w:name="_Toc9895821"/>
       <w:r>
         <w:t>Unigram and Bigram Models</w:t>
       </w:r>
-      <w:bookmarkEnd w:id="7"/>
+      <w:bookmarkEnd w:id="8"/>
     </w:p>
     <w:p>
       <w:r>
@@ -6229,7 +7672,7 @@
                           </pic:cNvPicPr>
                         </pic:nvPicPr>
                         <pic:blipFill>
-                          <a:blip r:embed="rId28" cstate="print">
+                          <a:blip r:embed="rId30" cstate="print">
                             <a:extLst>
                               <a:ext uri="{28A0092B-C50C-407E-A947-70E740481C1C}">
                                 <a14:useLocalDpi xmlns:a14="http://schemas.microsoft.com/office/drawing/2010/main" val="0"/>
@@ -6289,7 +7732,7 @@
                           </pic:cNvPicPr>
                         </pic:nvPicPr>
                         <pic:blipFill>
-                          <a:blip r:embed="rId29" cstate="print">
+                          <a:blip r:embed="rId31" cstate="print">
                             <a:extLst>
                               <a:ext uri="{28A0092B-C50C-407E-A947-70E740481C1C}">
                                 <a14:useLocalDpi xmlns:a14="http://schemas.microsoft.com/office/drawing/2010/main" val="0"/>
@@ -6349,7 +7792,7 @@
                           </pic:cNvPicPr>
                         </pic:nvPicPr>
                         <pic:blipFill>
-                          <a:blip r:embed="rId30" cstate="print">
+                          <a:blip r:embed="rId32" cstate="print">
                             <a:extLst>
                               <a:ext uri="{28A0092B-C50C-407E-A947-70E740481C1C}">
                                 <a14:useLocalDpi xmlns:a14="http://schemas.microsoft.com/office/drawing/2010/main" val="0"/>
@@ -6399,7 +7842,13 @@
               <w:rPr>
                 <w:b/>
               </w:rPr>
-              <w:t>16</w:t>
+              <w:t>1</w:t>
+            </w:r>
+            <w:r>
+              <w:rPr>
+                <w:b/>
+              </w:rPr>
+              <w:t>8</w:t>
             </w:r>
             <w:r>
               <w:rPr>
@@ -6432,7 +7881,13 @@
               <w:rPr>
                 <w:b/>
               </w:rPr>
-              <w:t>17</w:t>
+              <w:t>1</w:t>
+            </w:r>
+            <w:r>
+              <w:rPr>
+                <w:b/>
+              </w:rPr>
+              <w:t>9</w:t>
             </w:r>
             <w:r>
               <w:rPr>
@@ -6460,7 +7915,7 @@
               <w:rPr>
                 <w:b/>
               </w:rPr>
-              <w:t>18</w:t>
+              <w:t>20</w:t>
             </w:r>
             <w:r>
               <w:rPr>
@@ -6547,7 +8002,7 @@
                           </pic:cNvPicPr>
                         </pic:nvPicPr>
                         <pic:blipFill>
-                          <a:blip r:embed="rId31" cstate="print">
+                          <a:blip r:embed="rId33" cstate="print">
                             <a:extLst>
                               <a:ext uri="{28A0092B-C50C-407E-A947-70E740481C1C}">
                                 <a14:useLocalDpi xmlns:a14="http://schemas.microsoft.com/office/drawing/2010/main" val="0"/>
@@ -6612,7 +8067,7 @@
                           </pic:cNvPicPr>
                         </pic:nvPicPr>
                         <pic:blipFill>
-                          <a:blip r:embed="rId32" cstate="print">
+                          <a:blip r:embed="rId34" cstate="print">
                             <a:extLst>
                               <a:ext uri="{28A0092B-C50C-407E-A947-70E740481C1C}">
                                 <a14:useLocalDpi xmlns:a14="http://schemas.microsoft.com/office/drawing/2010/main" val="0"/>
@@ -6672,7 +8127,7 @@
                           </pic:cNvPicPr>
                         </pic:nvPicPr>
                         <pic:blipFill>
-                          <a:blip r:embed="rId33" cstate="print">
+                          <a:blip r:embed="rId35" cstate="print">
                             <a:extLst>
                               <a:ext uri="{28A0092B-C50C-407E-A947-70E740481C1C}">
                                 <a14:useLocalDpi xmlns:a14="http://schemas.microsoft.com/office/drawing/2010/main" val="0"/>
@@ -6727,7 +8182,7 @@
               <w:rPr>
                 <w:b/>
               </w:rPr>
-              <w:t>19</w:t>
+              <w:t>21</w:t>
             </w:r>
             <w:r>
               <w:rPr>
@@ -6763,7 +8218,13 @@
               <w:rPr>
                 <w:b/>
               </w:rPr>
-              <w:t>20</w:t>
+              <w:t>2</w:t>
+            </w:r>
+            <w:r>
+              <w:rPr>
+                <w:b/>
+              </w:rPr>
+              <w:t>2</w:t>
             </w:r>
             <w:r>
               <w:rPr>
@@ -6799,7 +8260,13 @@
               <w:rPr>
                 <w:b/>
               </w:rPr>
-              <w:t>21</w:t>
+              <w:t>2</w:t>
+            </w:r>
+            <w:r>
+              <w:rPr>
+                <w:b/>
+              </w:rPr>
+              <w:t>3</w:t>
             </w:r>
             <w:r>
               <w:rPr>
@@ -6862,7 +8329,7 @@
                           </pic:cNvPicPr>
                         </pic:nvPicPr>
                         <pic:blipFill>
-                          <a:blip r:embed="rId34" cstate="print">
+                          <a:blip r:embed="rId36" cstate="print">
                             <a:extLst>
                               <a:ext uri="{28A0092B-C50C-407E-A947-70E740481C1C}">
                                 <a14:useLocalDpi xmlns:a14="http://schemas.microsoft.com/office/drawing/2010/main" val="0"/>
@@ -6922,7 +8389,7 @@
                           </pic:cNvPicPr>
                         </pic:nvPicPr>
                         <pic:blipFill>
-                          <a:blip r:embed="rId35" cstate="print">
+                          <a:blip r:embed="rId37" cstate="print">
                             <a:extLst>
                               <a:ext uri="{28A0092B-C50C-407E-A947-70E740481C1C}">
                                 <a14:useLocalDpi xmlns:a14="http://schemas.microsoft.com/office/drawing/2010/main" val="0"/>
@@ -6985,7 +8452,7 @@
                           </pic:cNvPicPr>
                         </pic:nvPicPr>
                         <pic:blipFill>
-                          <a:blip r:embed="rId36" cstate="print">
+                          <a:blip r:embed="rId38" cstate="print">
                             <a:extLst>
                               <a:ext uri="{28A0092B-C50C-407E-A947-70E740481C1C}">
                                 <a14:useLocalDpi xmlns:a14="http://schemas.microsoft.com/office/drawing/2010/main" val="0"/>
@@ -7035,7 +8502,13 @@
               <w:rPr>
                 <w:b/>
               </w:rPr>
-              <w:t>22</w:t>
+              <w:t>2</w:t>
+            </w:r>
+            <w:r>
+              <w:rPr>
+                <w:b/>
+              </w:rPr>
+              <w:t>4</w:t>
             </w:r>
             <w:r>
               <w:rPr>
@@ -7069,7 +8542,13 @@
               <w:rPr>
                 <w:b/>
               </w:rPr>
-              <w:t>23</w:t>
+              <w:t>2</w:t>
+            </w:r>
+            <w:r>
+              <w:rPr>
+                <w:b/>
+              </w:rPr>
+              <w:t>5</w:t>
             </w:r>
             <w:r>
               <w:rPr>
@@ -7103,7 +8582,13 @@
               <w:rPr>
                 <w:b/>
               </w:rPr>
-              <w:t>24</w:t>
+              <w:t>2</w:t>
+            </w:r>
+            <w:r>
+              <w:rPr>
+                <w:b/>
+              </w:rPr>
+              <w:t>6</w:t>
             </w:r>
             <w:r>
               <w:rPr>
@@ -7201,7 +8686,7 @@
                           </pic:cNvPicPr>
                         </pic:nvPicPr>
                         <pic:blipFill>
-                          <a:blip r:embed="rId37" cstate="print">
+                          <a:blip r:embed="rId39" cstate="print">
                             <a:extLst>
                               <a:ext uri="{28A0092B-C50C-407E-A947-70E740481C1C}">
                                 <a14:useLocalDpi xmlns:a14="http://schemas.microsoft.com/office/drawing/2010/main" val="0"/>
@@ -7261,7 +8746,7 @@
                           </pic:cNvPicPr>
                         </pic:nvPicPr>
                         <pic:blipFill>
-                          <a:blip r:embed="rId38" cstate="print">
+                          <a:blip r:embed="rId40" cstate="print">
                             <a:extLst>
                               <a:ext uri="{28A0092B-C50C-407E-A947-70E740481C1C}">
                                 <a14:useLocalDpi xmlns:a14="http://schemas.microsoft.com/office/drawing/2010/main" val="0"/>
@@ -7321,7 +8806,7 @@
                           </pic:cNvPicPr>
                         </pic:nvPicPr>
                         <pic:blipFill>
-                          <a:blip r:embed="rId39" cstate="print">
+                          <a:blip r:embed="rId41" cstate="print">
                             <a:extLst>
                               <a:ext uri="{28A0092B-C50C-407E-A947-70E740481C1C}">
                                 <a14:useLocalDpi xmlns:a14="http://schemas.microsoft.com/office/drawing/2010/main" val="0"/>
@@ -7371,7 +8856,13 @@
               <w:rPr>
                 <w:b/>
               </w:rPr>
-              <w:t>25</w:t>
+              <w:t>2</w:t>
+            </w:r>
+            <w:r>
+              <w:rPr>
+                <w:b/>
+              </w:rPr>
+              <w:t>7</w:t>
             </w:r>
             <w:r>
               <w:rPr>
@@ -7407,7 +8898,13 @@
               <w:rPr>
                 <w:b/>
               </w:rPr>
-              <w:t>26</w:t>
+              <w:t>2</w:t>
+            </w:r>
+            <w:r>
+              <w:rPr>
+                <w:b/>
+              </w:rPr>
+              <w:t>8</w:t>
             </w:r>
             <w:r>
               <w:rPr>
@@ -7441,7 +8938,13 @@
               <w:rPr>
                 <w:b/>
               </w:rPr>
-              <w:t>27</w:t>
+              <w:t>2</w:t>
+            </w:r>
+            <w:r>
+              <w:rPr>
+                <w:b/>
+              </w:rPr>
+              <w:t>9</w:t>
             </w:r>
             <w:r>
               <w:rPr>
@@ -7502,7 +9005,7 @@
                           </pic:cNvPicPr>
                         </pic:nvPicPr>
                         <pic:blipFill>
-                          <a:blip r:embed="rId40" cstate="print">
+                          <a:blip r:embed="rId42" cstate="print">
                             <a:extLst>
                               <a:ext uri="{28A0092B-C50C-407E-A947-70E740481C1C}">
                                 <a14:useLocalDpi xmlns:a14="http://schemas.microsoft.com/office/drawing/2010/main" val="0"/>
@@ -7562,7 +9065,7 @@
                           </pic:cNvPicPr>
                         </pic:nvPicPr>
                         <pic:blipFill>
-                          <a:blip r:embed="rId41" cstate="print">
+                          <a:blip r:embed="rId43" cstate="print">
                             <a:extLst>
                               <a:ext uri="{28A0092B-C50C-407E-A947-70E740481C1C}">
                                 <a14:useLocalDpi xmlns:a14="http://schemas.microsoft.com/office/drawing/2010/main" val="0"/>
@@ -7622,7 +9125,7 @@
                           </pic:cNvPicPr>
                         </pic:nvPicPr>
                         <pic:blipFill>
-                          <a:blip r:embed="rId42" cstate="print">
+                          <a:blip r:embed="rId44" cstate="print">
                             <a:extLst>
                               <a:ext uri="{28A0092B-C50C-407E-A947-70E740481C1C}">
                                 <a14:useLocalDpi xmlns:a14="http://schemas.microsoft.com/office/drawing/2010/main" val="0"/>
@@ -7672,7 +9175,7 @@
               <w:rPr>
                 <w:b/>
               </w:rPr>
-              <w:t>28</w:t>
+              <w:t>30</w:t>
             </w:r>
             <w:r>
               <w:rPr>
@@ -7700,7 +9203,7 @@
               <w:rPr>
                 <w:b/>
               </w:rPr>
-              <w:t>29</w:t>
+              <w:t>31</w:t>
             </w:r>
             <w:r>
               <w:rPr>
@@ -7728,7 +9231,13 @@
               <w:rPr>
                 <w:b/>
               </w:rPr>
-              <w:t>30</w:t>
+              <w:t>3</w:t>
+            </w:r>
+            <w:r>
+              <w:rPr>
+                <w:b/>
+              </w:rPr>
+              <w:t>2</w:t>
             </w:r>
             <w:r>
               <w:rPr>
@@ -7748,11 +9257,11 @@
       <w:pPr>
         <w:pStyle w:val="Heading2"/>
       </w:pPr>
-      <w:bookmarkStart w:id="8" w:name="_Toc9886268"/>
+      <w:bookmarkStart w:id="9" w:name="_Toc9895822"/>
       <w:r>
         <w:t>Unigram (100% train)</w:t>
       </w:r>
-      <w:bookmarkEnd w:id="8"/>
+      <w:bookmarkEnd w:id="9"/>
     </w:p>
     <w:p/>
     <w:p>
@@ -7895,7 +9404,7 @@
                           </pic:cNvPicPr>
                         </pic:nvPicPr>
                         <pic:blipFill>
-                          <a:blip r:embed="rId43" cstate="print">
+                          <a:blip r:embed="rId45" cstate="print">
                             <a:extLst>
                               <a:ext uri="{28A0092B-C50C-407E-A947-70E740481C1C}">
                                 <a14:useLocalDpi xmlns:a14="http://schemas.microsoft.com/office/drawing/2010/main" val="0"/>
@@ -7955,7 +9464,7 @@
                           </pic:cNvPicPr>
                         </pic:nvPicPr>
                         <pic:blipFill>
-                          <a:blip r:embed="rId44" cstate="print">
+                          <a:blip r:embed="rId46" cstate="print">
                             <a:extLst>
                               <a:ext uri="{28A0092B-C50C-407E-A947-70E740481C1C}">
                                 <a14:useLocalDpi xmlns:a14="http://schemas.microsoft.com/office/drawing/2010/main" val="0"/>
@@ -8015,7 +9524,7 @@
                           </pic:cNvPicPr>
                         </pic:nvPicPr>
                         <pic:blipFill>
-                          <a:blip r:embed="rId45" cstate="print">
+                          <a:blip r:embed="rId47" cstate="print">
                             <a:extLst>
                               <a:ext uri="{28A0092B-C50C-407E-A947-70E740481C1C}">
                                 <a14:useLocalDpi xmlns:a14="http://schemas.microsoft.com/office/drawing/2010/main" val="0"/>
@@ -8065,7 +9574,13 @@
               <w:rPr>
                 <w:b/>
               </w:rPr>
-              <w:t>31</w:t>
+              <w:t>3</w:t>
+            </w:r>
+            <w:r>
+              <w:rPr>
+                <w:b/>
+              </w:rPr>
+              <w:t>3</w:t>
             </w:r>
             <w:r>
               <w:rPr>
@@ -8098,7 +9613,13 @@
               <w:rPr>
                 <w:b/>
               </w:rPr>
-              <w:t>32</w:t>
+              <w:t>3</w:t>
+            </w:r>
+            <w:r>
+              <w:rPr>
+                <w:b/>
+              </w:rPr>
+              <w:t>4</w:t>
             </w:r>
             <w:r>
               <w:rPr>
@@ -8126,7 +9647,13 @@
               <w:rPr>
                 <w:b/>
               </w:rPr>
-              <w:t>33</w:t>
+              <w:t>3</w:t>
+            </w:r>
+            <w:r>
+              <w:rPr>
+                <w:b/>
+              </w:rPr>
+              <w:t>5</w:t>
             </w:r>
             <w:r>
               <w:rPr>
@@ -8181,7 +9708,7 @@
                           </pic:cNvPicPr>
                         </pic:nvPicPr>
                         <pic:blipFill>
-                          <a:blip r:embed="rId46" cstate="print">
+                          <a:blip r:embed="rId48" cstate="print">
                             <a:extLst>
                               <a:ext uri="{28A0092B-C50C-407E-A947-70E740481C1C}">
                                 <a14:useLocalDpi xmlns:a14="http://schemas.microsoft.com/office/drawing/2010/main" val="0"/>
@@ -8241,7 +9768,7 @@
                           </pic:cNvPicPr>
                         </pic:nvPicPr>
                         <pic:blipFill>
-                          <a:blip r:embed="rId47" cstate="print">
+                          <a:blip r:embed="rId49" cstate="print">
                             <a:extLst>
                               <a:ext uri="{28A0092B-C50C-407E-A947-70E740481C1C}">
                                 <a14:useLocalDpi xmlns:a14="http://schemas.microsoft.com/office/drawing/2010/main" val="0"/>
@@ -8301,7 +9828,7 @@
                           </pic:cNvPicPr>
                         </pic:nvPicPr>
                         <pic:blipFill>
-                          <a:blip r:embed="rId48" cstate="print">
+                          <a:blip r:embed="rId50" cstate="print">
                             <a:extLst>
                               <a:ext uri="{28A0092B-C50C-407E-A947-70E740481C1C}">
                                 <a14:useLocalDpi xmlns:a14="http://schemas.microsoft.com/office/drawing/2010/main" val="0"/>
@@ -8351,7 +9878,13 @@
               <w:rPr>
                 <w:b/>
               </w:rPr>
-              <w:t>37</w:t>
+              <w:t>3</w:t>
+            </w:r>
+            <w:r>
+              <w:rPr>
+                <w:b/>
+              </w:rPr>
+              <w:t>9</w:t>
             </w:r>
             <w:r>
               <w:rPr>
@@ -8385,7 +9918,7 @@
               <w:rPr>
                 <w:b/>
               </w:rPr>
-              <w:t>38</w:t>
+              <w:t>40</w:t>
             </w:r>
             <w:r>
               <w:rPr>
@@ -8419,7 +9952,7 @@
               <w:rPr>
                 <w:b/>
               </w:rPr>
-              <w:t>39</w:t>
+              <w:t>41</w:t>
             </w:r>
             <w:r>
               <w:rPr>
@@ -8480,7 +10013,7 @@
                           </pic:cNvPicPr>
                         </pic:nvPicPr>
                         <pic:blipFill>
-                          <a:blip r:embed="rId49" cstate="print">
+                          <a:blip r:embed="rId51" cstate="print">
                             <a:extLst>
                               <a:ext uri="{28A0092B-C50C-407E-A947-70E740481C1C}">
                                 <a14:useLocalDpi xmlns:a14="http://schemas.microsoft.com/office/drawing/2010/main" val="0"/>
@@ -8540,7 +10073,7 @@
                           </pic:cNvPicPr>
                         </pic:nvPicPr>
                         <pic:blipFill>
-                          <a:blip r:embed="rId50" cstate="print">
+                          <a:blip r:embed="rId52" cstate="print">
                             <a:extLst>
                               <a:ext uri="{28A0092B-C50C-407E-A947-70E740481C1C}">
                                 <a14:useLocalDpi xmlns:a14="http://schemas.microsoft.com/office/drawing/2010/main" val="0"/>
@@ -8600,7 +10133,7 @@
                           </pic:cNvPicPr>
                         </pic:nvPicPr>
                         <pic:blipFill>
-                          <a:blip r:embed="rId51" cstate="print">
+                          <a:blip r:embed="rId53" cstate="print">
                             <a:extLst>
                               <a:ext uri="{28A0092B-C50C-407E-A947-70E740481C1C}">
                                 <a14:useLocalDpi xmlns:a14="http://schemas.microsoft.com/office/drawing/2010/main" val="0"/>
@@ -8650,7 +10183,13 @@
               <w:rPr>
                 <w:b/>
               </w:rPr>
-              <w:t>40</w:t>
+              <w:t>4</w:t>
+            </w:r>
+            <w:r>
+              <w:rPr>
+                <w:b/>
+              </w:rPr>
+              <w:t>2</w:t>
             </w:r>
             <w:r>
               <w:rPr>
@@ -8686,7 +10225,13 @@
               <w:rPr>
                 <w:b/>
               </w:rPr>
-              <w:t>41</w:t>
+              <w:t>4</w:t>
+            </w:r>
+            <w:r>
+              <w:rPr>
+                <w:b/>
+              </w:rPr>
+              <w:t>3</w:t>
             </w:r>
             <w:r>
               <w:rPr>
@@ -8720,7 +10265,13 @@
               <w:rPr>
                 <w:b/>
               </w:rPr>
-              <w:t>42</w:t>
+              <w:t>4</w:t>
+            </w:r>
+            <w:r>
+              <w:rPr>
+                <w:b/>
+              </w:rPr>
+              <w:t>4</w:t>
             </w:r>
             <w:r>
               <w:rPr>
@@ -8781,7 +10332,7 @@
                           </pic:cNvPicPr>
                         </pic:nvPicPr>
                         <pic:blipFill>
-                          <a:blip r:embed="rId52" cstate="print">
+                          <a:blip r:embed="rId54" cstate="print">
                             <a:extLst>
                               <a:ext uri="{28A0092B-C50C-407E-A947-70E740481C1C}">
                                 <a14:useLocalDpi xmlns:a14="http://schemas.microsoft.com/office/drawing/2010/main" val="0"/>
@@ -8841,7 +10392,7 @@
                           </pic:cNvPicPr>
                         </pic:nvPicPr>
                         <pic:blipFill>
-                          <a:blip r:embed="rId53" cstate="print">
+                          <a:blip r:embed="rId55" cstate="print">
                             <a:extLst>
                               <a:ext uri="{28A0092B-C50C-407E-A947-70E740481C1C}">
                                 <a14:useLocalDpi xmlns:a14="http://schemas.microsoft.com/office/drawing/2010/main" val="0"/>
@@ -8901,7 +10452,7 @@
                           </pic:cNvPicPr>
                         </pic:nvPicPr>
                         <pic:blipFill>
-                          <a:blip r:embed="rId54" cstate="print">
+                          <a:blip r:embed="rId56" cstate="print">
                             <a:extLst>
                               <a:ext uri="{28A0092B-C50C-407E-A947-70E740481C1C}">
                                 <a14:useLocalDpi xmlns:a14="http://schemas.microsoft.com/office/drawing/2010/main" val="0"/>
@@ -8951,7 +10502,13 @@
               <w:rPr>
                 <w:b/>
               </w:rPr>
-              <w:t>43</w:t>
+              <w:t>4</w:t>
+            </w:r>
+            <w:r>
+              <w:rPr>
+                <w:b/>
+              </w:rPr>
+              <w:t>5</w:t>
             </w:r>
             <w:r>
               <w:rPr>
@@ -8979,7 +10536,13 @@
               <w:rPr>
                 <w:b/>
               </w:rPr>
-              <w:t>44</w:t>
+              <w:t>4</w:t>
+            </w:r>
+            <w:r>
+              <w:rPr>
+                <w:b/>
+              </w:rPr>
+              <w:t>6</w:t>
             </w:r>
             <w:r>
               <w:rPr>
@@ -9007,7 +10570,13 @@
               <w:rPr>
                 <w:b/>
               </w:rPr>
-              <w:t>45</w:t>
+              <w:t>4</w:t>
+            </w:r>
+            <w:r>
+              <w:rPr>
+                <w:b/>
+              </w:rPr>
+              <w:t>7</w:t>
             </w:r>
             <w:r>
               <w:rPr>
@@ -9022,15 +10591,12 @@
         </w:tc>
       </w:tr>
     </w:tbl>
-    <w:p>
-      <w:bookmarkStart w:id="9" w:name="_GoBack"/>
-      <w:bookmarkEnd w:id="9"/>
-    </w:p>
+    <w:p/>
     <w:p>
       <w:pPr>
         <w:pStyle w:val="Heading1"/>
       </w:pPr>
-      <w:bookmarkStart w:id="10" w:name="_Toc9886269"/>
+      <w:bookmarkStart w:id="10" w:name="_Toc9895823"/>
       <w:r>
         <w:t>Conclusion</w:t>
       </w:r>
@@ -9129,12 +10695,282 @@
           <w:rPr>
             <w:rStyle w:val="Hyperlink"/>
           </w:rPr>
+          <w:t>https://www.cheatsheet.com/entertainment/is-game-of-thrones-the-most-watched-show-in-hbos-history.html/</w:t>
+        </w:r>
+      </w:hyperlink>
+    </w:p>
+  </w:footnote>
+  <w:footnote w:id="2">
+    <w:p>
+      <w:pPr>
+        <w:pStyle w:val="FootnoteText"/>
+        <w:rPr>
+          <w:lang w:val="en-CA"/>
+        </w:rPr>
+      </w:pPr>
+      <w:r>
+        <w:rPr>
+          <w:rStyle w:val="FootnoteReference"/>
+        </w:rPr>
+        <w:footnoteRef/>
+      </w:r>
+      <w:r>
+        <w:t xml:space="preserve"> </w:t>
+      </w:r>
+      <w:hyperlink r:id="rId2" w:history="1">
+        <w:r>
+          <w:rPr>
+            <w:rStyle w:val="Hyperlink"/>
+          </w:rPr>
+          <w:t>https://www.cnn.com/2019/05/20/media/game-of-thrones-finale-ratings/index.html</w:t>
+        </w:r>
+      </w:hyperlink>
+    </w:p>
+  </w:footnote>
+  <w:footnote w:id="3">
+    <w:p>
+      <w:pPr>
+        <w:pStyle w:val="FootnoteText"/>
+        <w:rPr>
+          <w:lang w:val="en-CA"/>
+        </w:rPr>
+      </w:pPr>
+      <w:r>
+        <w:rPr>
+          <w:rStyle w:val="FootnoteReference"/>
+        </w:rPr>
+        <w:footnoteRef/>
+      </w:r>
+      <w:r>
+        <w:t xml:space="preserve"> </w:t>
+      </w:r>
+      <w:hyperlink r:id="rId3" w:history="1">
+        <w:r>
+          <w:rPr>
+            <w:rStyle w:val="Hyperlink"/>
+          </w:rPr>
+          <w:t>https://en.wikipedia.org/wiki/List_of_Game_of_Thrones_episodes</w:t>
+        </w:r>
+      </w:hyperlink>
+    </w:p>
+  </w:footnote>
+  <w:footnote w:id="4">
+    <w:p>
+      <w:pPr>
+        <w:pStyle w:val="FootnoteText"/>
+        <w:rPr>
+          <w:lang w:val="en-CA"/>
+        </w:rPr>
+      </w:pPr>
+      <w:r>
+        <w:rPr>
+          <w:rStyle w:val="FootnoteReference"/>
+        </w:rPr>
+        <w:footnoteRef/>
+      </w:r>
+      <w:r>
+        <w:t xml:space="preserve"> </w:t>
+      </w:r>
+      <w:hyperlink r:id="rId4" w:history="1">
+        <w:r>
+          <w:rPr>
+            <w:rStyle w:val="Hyperlink"/>
+          </w:rPr>
+          <w:t>https://blog.reedsy.com/three-act-structure/</w:t>
+        </w:r>
+      </w:hyperlink>
+    </w:p>
+  </w:footnote>
+  <w:footnote w:id="5">
+    <w:p>
+      <w:pPr>
+        <w:pStyle w:val="FootnoteText"/>
+        <w:rPr>
+          <w:lang w:val="en-CA"/>
+        </w:rPr>
+      </w:pPr>
+      <w:r>
+        <w:rPr>
+          <w:rStyle w:val="FootnoteReference"/>
+        </w:rPr>
+        <w:footnoteRef/>
+      </w:r>
+      <w:r>
+        <w:t xml:space="preserve"> </w:t>
+      </w:r>
+      <w:hyperlink r:id="rId5" w:history="1">
+        <w:r>
+          <w:rPr>
+            <w:rStyle w:val="Hyperlink"/>
+          </w:rPr>
+          <w:t>https://www.change.org/p/hbo-remake-game-of-thrones-season-8-with-competent-writers</w:t>
+        </w:r>
+      </w:hyperlink>
+    </w:p>
+  </w:footnote>
+  <w:footnote w:id="6">
+    <w:p>
+      <w:pPr>
+        <w:pStyle w:val="FootnoteText"/>
+        <w:rPr>
+          <w:lang w:val="en-CA"/>
+        </w:rPr>
+      </w:pPr>
+      <w:r>
+        <w:rPr>
+          <w:rStyle w:val="FootnoteReference"/>
+        </w:rPr>
+        <w:footnoteRef/>
+      </w:r>
+      <w:r>
+        <w:t xml:space="preserve"> </w:t>
+      </w:r>
+      <w:hyperlink r:id="rId6" w:history="1">
+        <w:r>
+          <w:rPr>
+            <w:rStyle w:val="Hyperlink"/>
+          </w:rPr>
+          <w:t>https://gizmodo.com/game-of-thrones-petition-to-remake-season-8-reaches-a-m-1834875436</w:t>
+        </w:r>
+      </w:hyperlink>
+    </w:p>
+  </w:footnote>
+  <w:footnote w:id="7">
+    <w:p>
+      <w:pPr>
+        <w:pStyle w:val="FootnoteText"/>
+        <w:rPr>
+          <w:lang w:val="en-CA"/>
+        </w:rPr>
+      </w:pPr>
+      <w:r>
+        <w:rPr>
+          <w:rStyle w:val="FootnoteReference"/>
+        </w:rPr>
+        <w:footnoteRef/>
+      </w:r>
+      <w:r>
+        <w:t xml:space="preserve"> </w:t>
+      </w:r>
+      <w:hyperlink r:id="rId7" w:history="1">
+        <w:r>
+          <w:rPr>
+            <w:rStyle w:val="Hyperlink"/>
+          </w:rPr>
+          <w:t>https://www.youtube.com/watch?v=0IeTz5W0u5c</w:t>
+        </w:r>
+      </w:hyperlink>
+    </w:p>
+  </w:footnote>
+  <w:footnote w:id="8">
+    <w:p>
+      <w:pPr>
+        <w:pStyle w:val="FootnoteText"/>
+        <w:rPr>
+          <w:lang w:val="en-CA"/>
+        </w:rPr>
+      </w:pPr>
+      <w:r>
+        <w:rPr>
+          <w:rStyle w:val="FootnoteReference"/>
+        </w:rPr>
+        <w:footnoteRef/>
+      </w:r>
+      <w:r>
+        <w:t xml:space="preserve"> </w:t>
+      </w:r>
+      <w:hyperlink r:id="rId8" w:history="1">
+        <w:r>
+          <w:rPr>
+            <w:rStyle w:val="Hyperlink"/>
+          </w:rPr>
+          <w:t>https://www.youtube.com/watch?v=G0mncEl4nVU&amp;feature=youtu.be</w:t>
+        </w:r>
+      </w:hyperlink>
+    </w:p>
+  </w:footnote>
+  <w:footnote w:id="9">
+    <w:p>
+      <w:pPr>
+        <w:pStyle w:val="FootnoteText"/>
+        <w:rPr>
+          <w:lang w:val="en-CA"/>
+        </w:rPr>
+      </w:pPr>
+      <w:r>
+        <w:rPr>
+          <w:rStyle w:val="FootnoteReference"/>
+        </w:rPr>
+        <w:footnoteRef/>
+      </w:r>
+      <w:r>
+        <w:t xml:space="preserve"> </w:t>
+      </w:r>
+      <w:hyperlink r:id="rId9" w:history="1">
+        <w:r>
+          <w:rPr>
+            <w:rStyle w:val="Hyperlink"/>
+          </w:rPr>
+          <w:t>https://towardsdatascience.com/using-natural-language-processing-to-rate-the-sentiment-of-the-game-of-thrones-finale-cf3afaf636a2</w:t>
+        </w:r>
+      </w:hyperlink>
+    </w:p>
+  </w:footnote>
+  <w:footnote w:id="10">
+    <w:p>
+      <w:pPr>
+        <w:pStyle w:val="FootnoteText"/>
+        <w:rPr>
+          <w:lang w:val="en-CA"/>
+        </w:rPr>
+      </w:pPr>
+      <w:r>
+        <w:rPr>
+          <w:rStyle w:val="FootnoteReference"/>
+        </w:rPr>
+        <w:footnoteRef/>
+      </w:r>
+      <w:r>
+        <w:t xml:space="preserve"> </w:t>
+      </w:r>
+      <w:hyperlink r:id="rId10" w:history="1">
+        <w:r>
+          <w:rPr>
+            <w:rStyle w:val="Hyperlink"/>
+          </w:rPr>
+          <w:t>https://github.com/cjhutto/vaderSentiment</w:t>
+        </w:r>
+      </w:hyperlink>
+    </w:p>
+  </w:footnote>
+  <w:footnote w:id="11">
+    <w:p>
+      <w:pPr>
+        <w:pStyle w:val="FootnoteText"/>
+        <w:rPr>
+          <w:lang w:val="en-CA"/>
+        </w:rPr>
+      </w:pPr>
+      <w:r>
+        <w:rPr>
+          <w:rStyle w:val="FootnoteReference"/>
+        </w:rPr>
+        <w:footnoteRef/>
+      </w:r>
+      <w:r>
+        <w:t xml:space="preserve"> </w:t>
+      </w:r>
+      <w:hyperlink r:id="rId11" w:history="1">
+        <w:r>
+          <w:rPr>
+            <w:rStyle w:val="Hyperlink"/>
+          </w:rPr>
           <w:t>https://scikit-learn.org/stable/modules/generated/sklearn.metrics.precision_recall_fscore_support.html</w:t>
         </w:r>
       </w:hyperlink>
     </w:p>
   </w:footnote>
-  <w:footnote w:id="2">
+  <w:footnote w:id="12">
     <w:p>
       <w:pPr>
         <w:pStyle w:val="FootnoteText"/>
@@ -9151,7 +10987,7 @@
       <w:r>
         <w:t xml:space="preserve"> </w:t>
       </w:r>
-      <w:hyperlink r:id="rId2" w:history="1">
+      <w:hyperlink r:id="rId12" w:history="1">
         <w:r>
           <w:rPr>
             <w:rStyle w:val="Hyperlink"/>
@@ -9161,7 +10997,7 @@
       </w:hyperlink>
     </w:p>
   </w:footnote>
-  <w:footnote w:id="3">
+  <w:footnote w:id="13">
     <w:p>
       <w:pPr>
         <w:pStyle w:val="FootnoteText"/>
@@ -9178,7 +11014,7 @@
       <w:r>
         <w:t xml:space="preserve"> </w:t>
       </w:r>
-      <w:hyperlink r:id="rId3" w:history="1">
+      <w:hyperlink r:id="rId13" w:history="1">
         <w:r>
           <w:rPr>
             <w:rStyle w:val="Hyperlink"/>
@@ -9188,7 +11024,7 @@
       </w:hyperlink>
     </w:p>
   </w:footnote>
-  <w:footnote w:id="4">
+  <w:footnote w:id="14">
     <w:p>
       <w:pPr>
         <w:pStyle w:val="FootnoteText"/>
@@ -9205,7 +11041,7 @@
       <w:r>
         <w:t xml:space="preserve"> </w:t>
       </w:r>
-      <w:hyperlink r:id="rId4" w:history="1">
+      <w:hyperlink r:id="rId14" w:history="1">
         <w:r>
           <w:rPr>
             <w:rStyle w:val="Hyperlink"/>
@@ -9215,7 +11051,7 @@
       </w:hyperlink>
     </w:p>
   </w:footnote>
-  <w:footnote w:id="5">
+  <w:footnote w:id="15">
     <w:p>
       <w:pPr>
         <w:pStyle w:val="FootnoteText"/>
@@ -9232,7 +11068,7 @@
       <w:r>
         <w:t xml:space="preserve"> </w:t>
       </w:r>
-      <w:hyperlink r:id="rId5" w:history="1">
+      <w:hyperlink r:id="rId15" w:history="1">
         <w:r>
           <w:rPr>
             <w:rStyle w:val="Hyperlink"/>
@@ -9242,7 +11078,7 @@
       </w:hyperlink>
     </w:p>
   </w:footnote>
-  <w:footnote w:id="6">
+  <w:footnote w:id="16">
     <w:p>
       <w:pPr>
         <w:pStyle w:val="FootnoteText"/>
@@ -9259,7 +11095,7 @@
       <w:r>
         <w:t xml:space="preserve"> </w:t>
       </w:r>
-      <w:hyperlink r:id="rId6" w:history="1">
+      <w:hyperlink r:id="rId16" w:history="1">
         <w:r>
           <w:rPr>
             <w:rStyle w:val="Hyperlink"/>
@@ -9269,7 +11105,7 @@
       </w:hyperlink>
     </w:p>
   </w:footnote>
-  <w:footnote w:id="7">
+  <w:footnote w:id="17">
     <w:p>
       <w:pPr>
         <w:pStyle w:val="FootnoteText"/>
@@ -9286,7 +11122,7 @@
       <w:r>
         <w:t xml:space="preserve"> </w:t>
       </w:r>
-      <w:hyperlink r:id="rId7" w:history="1">
+      <w:hyperlink r:id="rId17" w:history="1">
         <w:r>
           <w:rPr>
             <w:rStyle w:val="Hyperlink"/>
@@ -9296,7 +11132,7 @@
       </w:hyperlink>
     </w:p>
   </w:footnote>
-  <w:footnote w:id="8">
+  <w:footnote w:id="18">
     <w:p>
       <w:pPr>
         <w:pStyle w:val="FootnoteText"/>
@@ -9313,7 +11149,7 @@
       <w:r>
         <w:t xml:space="preserve"> </w:t>
       </w:r>
-      <w:hyperlink r:id="rId8" w:history="1">
+      <w:hyperlink r:id="rId18" w:history="1">
         <w:r>
           <w:rPr>
             <w:rStyle w:val="Hyperlink"/>
@@ -9326,7 +11162,7 @@
       </w:r>
     </w:p>
   </w:footnote>
-  <w:footnote w:id="9">
+  <w:footnote w:id="19">
     <w:p>
       <w:pPr>
         <w:pStyle w:val="FootnoteText"/>
@@ -9343,7 +11179,7 @@
       <w:r>
         <w:t xml:space="preserve"> </w:t>
       </w:r>
-      <w:hyperlink r:id="rId9" w:history="1">
+      <w:hyperlink r:id="rId19" w:history="1">
         <w:r>
           <w:rPr>
             <w:rStyle w:val="Hyperlink"/>
@@ -9353,7 +11189,7 @@
       </w:hyperlink>
     </w:p>
   </w:footnote>
-  <w:footnote w:id="10">
+  <w:footnote w:id="20">
     <w:p>
       <w:pPr>
         <w:pStyle w:val="FootnoteText"/>
@@ -9370,7 +11206,7 @@
       <w:r>
         <w:t xml:space="preserve"> </w:t>
       </w:r>
-      <w:hyperlink r:id="rId10" w:history="1">
+      <w:hyperlink r:id="rId20" w:history="1">
         <w:r>
           <w:rPr>
             <w:rStyle w:val="Hyperlink"/>
@@ -9380,7 +11216,7 @@
       </w:hyperlink>
     </w:p>
   </w:footnote>
-  <w:footnote w:id="11">
+  <w:footnote w:id="21">
     <w:p>
       <w:pPr>
         <w:pStyle w:val="FootnoteText"/>
@@ -9397,7 +11233,7 @@
       <w:r>
         <w:t xml:space="preserve"> </w:t>
       </w:r>
-      <w:hyperlink r:id="rId11" w:history="1">
+      <w:hyperlink r:id="rId21" w:history="1">
         <w:r>
           <w:rPr>
             <w:rStyle w:val="Hyperlink"/>
@@ -9407,7 +11243,7 @@
       </w:hyperlink>
     </w:p>
   </w:footnote>
-  <w:footnote w:id="12">
+  <w:footnote w:id="22">
     <w:p>
       <w:pPr>
         <w:pStyle w:val="FootnoteText"/>
@@ -9424,7 +11260,7 @@
       <w:r>
         <w:t xml:space="preserve"> </w:t>
       </w:r>
-      <w:hyperlink r:id="rId12" w:history="1">
+      <w:hyperlink r:id="rId22" w:history="1">
         <w:r>
           <w:rPr>
             <w:rStyle w:val="Hyperlink"/>
@@ -11785,7 +13621,7 @@
 </file>
 
 <file path=customXml/itemProps2.xml><?xml version="1.0" encoding="utf-8"?>
-<ds:datastoreItem xmlns:ds="http://schemas.openxmlformats.org/officeDocument/2006/customXml" ds:itemID="{88EDF008-8142-4E57-AE3A-7D636E6F9675}">
+<ds:datastoreItem xmlns:ds="http://schemas.openxmlformats.org/officeDocument/2006/customXml" ds:itemID="{2F1BE2F8-8A92-4138-9339-1C8B238E1389}">
   <ds:schemaRefs>
     <ds:schemaRef ds:uri="http://schemas.openxmlformats.org/officeDocument/2006/bibliography"/>
   </ds:schemaRefs>

</xml_diff>

<commit_message>
#143: write-up.docx, add conclusion
</commit_message>
<xml_diff>
--- a/hw7/write-up.docx
+++ b/hw7/write-up.docx
@@ -725,7 +725,7 @@
           <w:r>
             <w:fldChar w:fldCharType="separate"/>
           </w:r>
-          <w:hyperlink w:anchor="_Toc9895814" w:history="1">
+          <w:hyperlink w:anchor="_Toc9899122" w:history="1">
             <w:r>
               <w:rPr>
                 <w:rStyle w:val="Hyperlink"/>
@@ -752,7 +752,7 @@
                 <w:noProof/>
                 <w:webHidden/>
               </w:rPr>
-              <w:instrText xml:space="preserve"> PAGEREF _Toc9895814 \h </w:instrText>
+              <w:instrText xml:space="preserve"> PAGEREF _Toc9899122 \h </w:instrText>
             </w:r>
             <w:r>
               <w:rPr>
@@ -794,7 +794,7 @@
               <w:noProof/>
             </w:rPr>
           </w:pPr>
-          <w:hyperlink w:anchor="_Toc9895815" w:history="1">
+          <w:hyperlink w:anchor="_Toc9899123" w:history="1">
             <w:r>
               <w:rPr>
                 <w:rStyle w:val="Hyperlink"/>
@@ -821,7 +821,7 @@
                 <w:noProof/>
                 <w:webHidden/>
               </w:rPr>
-              <w:instrText xml:space="preserve"> PAGEREF _Toc9895815 \h </w:instrText>
+              <w:instrText xml:space="preserve"> PAGEREF _Toc9899123 \h </w:instrText>
             </w:r>
             <w:r>
               <w:rPr>
@@ -863,7 +863,7 @@
               <w:noProof/>
             </w:rPr>
           </w:pPr>
-          <w:hyperlink w:anchor="_Toc9895816" w:history="1">
+          <w:hyperlink w:anchor="_Toc9899124" w:history="1">
             <w:r>
               <w:rPr>
                 <w:rStyle w:val="Hyperlink"/>
@@ -890,7 +890,7 @@
                 <w:noProof/>
                 <w:webHidden/>
               </w:rPr>
-              <w:instrText xml:space="preserve"> PAGEREF _Toc9895816 \h </w:instrText>
+              <w:instrText xml:space="preserve"> PAGEREF _Toc9899124 \h </w:instrText>
             </w:r>
             <w:r>
               <w:rPr>
@@ -932,7 +932,7 @@
               <w:noProof/>
             </w:rPr>
           </w:pPr>
-          <w:hyperlink w:anchor="_Toc9895817" w:history="1">
+          <w:hyperlink w:anchor="_Toc9899125" w:history="1">
             <w:r>
               <w:rPr>
                 <w:rStyle w:val="Hyperlink"/>
@@ -959,7 +959,7 @@
                 <w:noProof/>
                 <w:webHidden/>
               </w:rPr>
-              <w:instrText xml:space="preserve"> PAGEREF _Toc9895817 \h </w:instrText>
+              <w:instrText xml:space="preserve"> PAGEREF _Toc9899125 \h </w:instrText>
             </w:r>
             <w:r>
               <w:rPr>
@@ -1001,7 +1001,7 @@
               <w:noProof/>
             </w:rPr>
           </w:pPr>
-          <w:hyperlink w:anchor="_Toc9895818" w:history="1">
+          <w:hyperlink w:anchor="_Toc9899126" w:history="1">
             <w:r>
               <w:rPr>
                 <w:rStyle w:val="Hyperlink"/>
@@ -1028,7 +1028,7 @@
                 <w:noProof/>
                 <w:webHidden/>
               </w:rPr>
-              <w:instrText xml:space="preserve"> PAGEREF _Toc9895818 \h </w:instrText>
+              <w:instrText xml:space="preserve"> PAGEREF _Toc9899126 \h </w:instrText>
             </w:r>
             <w:r>
               <w:rPr>
@@ -1070,7 +1070,7 @@
               <w:noProof/>
             </w:rPr>
           </w:pPr>
-          <w:hyperlink w:anchor="_Toc9895819" w:history="1">
+          <w:hyperlink w:anchor="_Toc9899127" w:history="1">
             <w:r>
               <w:rPr>
                 <w:rStyle w:val="Hyperlink"/>
@@ -1097,7 +1097,7 @@
                 <w:noProof/>
                 <w:webHidden/>
               </w:rPr>
-              <w:instrText xml:space="preserve"> PAGEREF _Toc9895819 \h </w:instrText>
+              <w:instrText xml:space="preserve"> PAGEREF _Toc9899127 \h </w:instrText>
             </w:r>
             <w:r>
               <w:rPr>
@@ -1139,7 +1139,7 @@
               <w:noProof/>
             </w:rPr>
           </w:pPr>
-          <w:hyperlink w:anchor="_Toc9895820" w:history="1">
+          <w:hyperlink w:anchor="_Toc9899128" w:history="1">
             <w:r>
               <w:rPr>
                 <w:rStyle w:val="Hyperlink"/>
@@ -1166,7 +1166,7 @@
                 <w:noProof/>
                 <w:webHidden/>
               </w:rPr>
-              <w:instrText xml:space="preserve"> PAGEREF _Toc9895820 \h </w:instrText>
+              <w:instrText xml:space="preserve"> PAGEREF _Toc9899128 \h </w:instrText>
             </w:r>
             <w:r>
               <w:rPr>
@@ -1208,7 +1208,7 @@
               <w:noProof/>
             </w:rPr>
           </w:pPr>
-          <w:hyperlink w:anchor="_Toc9895821" w:history="1">
+          <w:hyperlink w:anchor="_Toc9899129" w:history="1">
             <w:r>
               <w:rPr>
                 <w:rStyle w:val="Hyperlink"/>
@@ -1235,7 +1235,7 @@
                 <w:noProof/>
                 <w:webHidden/>
               </w:rPr>
-              <w:instrText xml:space="preserve"> PAGEREF _Toc9895821 \h </w:instrText>
+              <w:instrText xml:space="preserve"> PAGEREF _Toc9899129 \h </w:instrText>
             </w:r>
             <w:r>
               <w:rPr>
@@ -1277,7 +1277,7 @@
               <w:noProof/>
             </w:rPr>
           </w:pPr>
-          <w:hyperlink w:anchor="_Toc9895822" w:history="1">
+          <w:hyperlink w:anchor="_Toc9899130" w:history="1">
             <w:r>
               <w:rPr>
                 <w:rStyle w:val="Hyperlink"/>
@@ -1304,7 +1304,7 @@
                 <w:noProof/>
                 <w:webHidden/>
               </w:rPr>
-              <w:instrText xml:space="preserve"> PAGEREF _Toc9895822 \h </w:instrText>
+              <w:instrText xml:space="preserve"> PAGEREF _Toc9899130 \h </w:instrText>
             </w:r>
             <w:r>
               <w:rPr>
@@ -1346,7 +1346,7 @@
               <w:noProof/>
             </w:rPr>
           </w:pPr>
-          <w:hyperlink w:anchor="_Toc9895823" w:history="1">
+          <w:hyperlink w:anchor="_Toc9899131" w:history="1">
             <w:r>
               <w:rPr>
                 <w:rStyle w:val="Hyperlink"/>
@@ -1373,7 +1373,7 @@
                 <w:noProof/>
                 <w:webHidden/>
               </w:rPr>
-              <w:instrText xml:space="preserve"> PAGEREF _Toc9895823 \h </w:instrText>
+              <w:instrText xml:space="preserve"> PAGEREF _Toc9899131 \h </w:instrText>
             </w:r>
             <w:r>
               <w:rPr>
@@ -1418,31 +1418,56 @@
     </w:sdt>
     <w:p>
       <w:pPr>
+        <w:tabs>
+          <w:tab w:val="right" w:pos="9360"/>
+        </w:tabs>
+        <w:jc w:val="right"/>
         <w:rPr>
           <w:b/>
           <w:sz w:val="24"/>
           <w:szCs w:val="24"/>
         </w:rPr>
       </w:pPr>
-      <w:r>
-        <w:rPr>
-          <w:b/>
-          <w:sz w:val="24"/>
-          <w:szCs w:val="24"/>
-        </w:rPr>
-        <w:br w:type="page"/>
-      </w:r>
+      <w:bookmarkStart w:id="0" w:name="_GoBack"/>
+      <w:bookmarkEnd w:id="0"/>
     </w:p>
     <w:p>
       <w:pPr>
+        <w:tabs>
+          <w:tab w:val="right" w:pos="9360"/>
+        </w:tabs>
+        <w:rPr>
+          <w:b/>
+          <w:sz w:val="24"/>
+          <w:szCs w:val="24"/>
+        </w:rPr>
+      </w:pPr>
+      <w:r>
+        <w:rPr>
+          <w:sz w:val="24"/>
+          <w:szCs w:val="24"/>
+        </w:rPr>
+        <w:br w:type="page"/>
+      </w:r>
+      <w:r>
+        <w:rPr>
+          <w:b/>
+          <w:sz w:val="24"/>
+          <w:szCs w:val="24"/>
+        </w:rPr>
+        <w:lastRenderedPageBreak/>
+        <w:tab/>
+      </w:r>
+    </w:p>
+    <w:p>
+      <w:pPr>
         <w:pStyle w:val="Heading1"/>
       </w:pPr>
-      <w:bookmarkStart w:id="0" w:name="_Toc9895814"/>
-      <w:r>
-        <w:lastRenderedPageBreak/>
+      <w:bookmarkStart w:id="1" w:name="_Toc9899122"/>
+      <w:r>
         <w:t>Introduction</w:t>
       </w:r>
-      <w:bookmarkEnd w:id="0"/>
+      <w:bookmarkEnd w:id="1"/>
     </w:p>
     <w:p>
       <w:pPr>
@@ -1722,7 +1747,23 @@
           <w:sz w:val="24"/>
           <w:szCs w:val="24"/>
         </w:rPr>
-        <w:t>Figure 1:</w:t>
+        <w:t xml:space="preserve">Figure </w:t>
+      </w:r>
+      <w:r>
+        <w:rPr>
+          <w:b/>
+          <w:sz w:val="24"/>
+          <w:szCs w:val="24"/>
+        </w:rPr>
+        <w:t>0</w:t>
+      </w:r>
+      <w:r>
+        <w:rPr>
+          <w:b/>
+          <w:sz w:val="24"/>
+          <w:szCs w:val="24"/>
+        </w:rPr>
+        <w:t>:</w:t>
       </w:r>
       <w:r>
         <w:rPr>
@@ -2420,7 +2461,15 @@
           <w:sz w:val="24"/>
           <w:szCs w:val="24"/>
         </w:rPr>
-        <w:t>2:</w:t>
+        <w:t>1</w:t>
+      </w:r>
+      <w:r>
+        <w:rPr>
+          <w:b/>
+          <w:sz w:val="24"/>
+          <w:szCs w:val="24"/>
+        </w:rPr>
+        <w:t>:</w:t>
       </w:r>
       <w:r>
         <w:rPr>
@@ -2436,6 +2485,13 @@
           <w:szCs w:val="24"/>
         </w:rPr>
         <w:footnoteReference w:id="4"/>
+      </w:r>
+      <w:r>
+        <w:rPr>
+          <w:sz w:val="24"/>
+          <w:szCs w:val="24"/>
+        </w:rPr>
+        <w:t>.</w:t>
       </w:r>
     </w:p>
     <w:p>
@@ -2939,13 +2995,22 @@
     </w:p>
     <w:p>
       <w:pPr>
+        <w:spacing w:line="240" w:lineRule="auto"/>
+        <w:rPr>
+          <w:sz w:val="24"/>
+          <w:szCs w:val="24"/>
+        </w:rPr>
+      </w:pPr>
+    </w:p>
+    <w:p>
+      <w:pPr>
         <w:pStyle w:val="Heading1"/>
       </w:pPr>
-      <w:bookmarkStart w:id="1" w:name="_Toc9895815"/>
+      <w:bookmarkStart w:id="2" w:name="_Toc9899123"/>
       <w:r>
         <w:t>Analysis</w:t>
       </w:r>
-      <w:bookmarkEnd w:id="1"/>
+      <w:bookmarkEnd w:id="2"/>
     </w:p>
     <w:p>
       <w:pPr>
@@ -3067,8 +3132,6 @@
         </w:rPr>
         <w:t>, which is similar in nature to the exploratory exercise.</w:t>
       </w:r>
-      <w:bookmarkStart w:id="2" w:name="_GoBack"/>
-      <w:bookmarkEnd w:id="2"/>
     </w:p>
     <w:p>
       <w:pPr>
@@ -3820,15 +3883,6 @@
         </w:rPr>
         <w:t xml:space="preserve"> a somewhat arbitrary measure:</w:t>
       </w:r>
-    </w:p>
-    <w:p>
-      <w:pPr>
-        <w:spacing w:line="240" w:lineRule="auto"/>
-        <w:rPr>
-          <w:sz w:val="24"/>
-          <w:szCs w:val="24"/>
-        </w:rPr>
-      </w:pPr>
     </w:p>
     <w:p>
       <w:pPr>
@@ -3902,7 +3956,7 @@
           <w:sz w:val="24"/>
           <w:szCs w:val="24"/>
         </w:rPr>
-        <w:t>0</w:t>
+        <w:t>2</w:t>
       </w:r>
       <w:r>
         <w:rPr>
@@ -3963,6 +4017,15 @@
           <w:szCs w:val="24"/>
         </w:rPr>
       </w:pPr>
+    </w:p>
+    <w:p>
+      <w:pPr>
+        <w:spacing w:line="240" w:lineRule="auto"/>
+        <w:rPr>
+          <w:sz w:val="24"/>
+          <w:szCs w:val="24"/>
+        </w:rPr>
+      </w:pPr>
       <w:r>
         <w:rPr>
           <w:sz w:val="24"/>
@@ -4190,6 +4253,15 @@
         </w:rPr>
         <w:t>, the unigram implementation was most suitable.</w:t>
       </w:r>
+    </w:p>
+    <w:p>
+      <w:pPr>
+        <w:spacing w:line="240" w:lineRule="auto"/>
+        <w:rPr>
+          <w:sz w:val="20"/>
+          <w:szCs w:val="20"/>
+        </w:rPr>
+      </w:pPr>
     </w:p>
     <w:p>
       <w:pPr>
@@ -4210,17 +4282,9 @@
     </w:p>
     <w:p>
       <w:pPr>
-        <w:rPr>
-          <w:sz w:val="24"/>
-          <w:szCs w:val="24"/>
-        </w:rPr>
-      </w:pPr>
-    </w:p>
-    <w:p>
-      <w:pPr>
         <w:pStyle w:val="Heading1"/>
       </w:pPr>
-      <w:bookmarkStart w:id="3" w:name="_Toc9895816"/>
+      <w:bookmarkStart w:id="3" w:name="_Toc9899124"/>
       <w:r>
         <w:t>Data Preparation</w:t>
       </w:r>
@@ -4695,7 +4759,7 @@
       <w:pPr>
         <w:pStyle w:val="Heading2"/>
       </w:pPr>
-      <w:bookmarkStart w:id="4" w:name="_Toc9895817"/>
+      <w:bookmarkStart w:id="4" w:name="_Toc9899125"/>
       <w:r>
         <w:t>Amazon Mechanical Turk</w:t>
       </w:r>
@@ -4981,6 +5045,7 @@
           <w:sz w:val="24"/>
           <w:szCs w:val="24"/>
         </w:rPr>
+        <w:lastRenderedPageBreak/>
         <w:t>Obtaining and approving results was relatively fast, under 2.5 hours after batch submission.</w:t>
       </w:r>
       <w:r>
@@ -5234,7 +5299,7 @@
       <w:pPr>
         <w:pStyle w:val="Heading2"/>
       </w:pPr>
-      <w:bookmarkStart w:id="5" w:name="_Toc9895818"/>
+      <w:bookmarkStart w:id="5" w:name="_Toc9899126"/>
       <w:r>
         <w:t>Stop Words</w:t>
       </w:r>
@@ -5788,7 +5853,7 @@
       <w:pPr>
         <w:pStyle w:val="Heading1"/>
       </w:pPr>
-      <w:bookmarkStart w:id="6" w:name="_Toc9895819"/>
+      <w:bookmarkStart w:id="6" w:name="_Toc9899127"/>
       <w:r>
         <w:t>Results</w:t>
       </w:r>
@@ -5824,7 +5889,56 @@
           <w:sz w:val="24"/>
           <w:szCs w:val="24"/>
         </w:rPr>
-        <w:t xml:space="preserve"> (X) containing tweet text, was trained against the sentiment column (y) containing the positive vs. negative sentiment.</w:t>
+        <w:t xml:space="preserve"> (X) containing tweet</w:t>
+      </w:r>
+      <w:r>
+        <w:rPr>
+          <w:sz w:val="24"/>
+          <w:szCs w:val="24"/>
+        </w:rPr>
+        <w:t>s</w:t>
+      </w:r>
+      <w:r>
+        <w:rPr>
+          <w:sz w:val="24"/>
+          <w:szCs w:val="24"/>
+        </w:rPr>
+        <w:t>, was trained against the sentiment (y).</w:t>
+      </w:r>
+      <w:r>
+        <w:rPr>
+          <w:sz w:val="24"/>
+          <w:szCs w:val="24"/>
+        </w:rPr>
+        <w:t xml:space="preserve"> </w:t>
+      </w:r>
+      <w:r>
+        <w:rPr>
+          <w:sz w:val="24"/>
+          <w:szCs w:val="24"/>
+        </w:rPr>
+        <w:t>B</w:t>
+      </w:r>
+      <w:r>
+        <w:rPr>
+          <w:sz w:val="24"/>
+          <w:szCs w:val="24"/>
+        </w:rPr>
+        <w:t>eing able to determine whether a GOT related tweet is positive or negative</w:t>
+      </w:r>
+      <w:r>
+        <w:rPr>
+          <w:sz w:val="24"/>
+          <w:szCs w:val="24"/>
+        </w:rPr>
+        <w:t>,</w:t>
+      </w:r>
+      <w:r>
+        <w:rPr>
+          <w:sz w:val="24"/>
+          <w:szCs w:val="24"/>
+        </w:rPr>
+        <w:t xml:space="preserve"> provides the ability to discern the temperament of fans.</w:t>
       </w:r>
     </w:p>
     <w:p/>
@@ -5832,9 +5946,8 @@
       <w:pPr>
         <w:pStyle w:val="Heading2"/>
       </w:pPr>
-      <w:bookmarkStart w:id="7" w:name="_Toc9895820"/>
-      <w:r>
-        <w:lastRenderedPageBreak/>
+      <w:bookmarkStart w:id="7" w:name="_Toc9899128"/>
+      <w:r>
         <w:t xml:space="preserve">Unigram </w:t>
       </w:r>
       <w:r>
@@ -5901,6 +6014,7 @@
               <w:rPr>
                 <w:noProof/>
               </w:rPr>
+              <w:lastRenderedPageBreak/>
               <w:drawing>
                 <wp:inline distT="0" distB="0" distL="0" distR="0" wp14:anchorId="4645C04F" wp14:editId="4DFC44D2">
                   <wp:extent cx="1758950" cy="1318259"/>
@@ -6910,7 +7024,6 @@
     <w:p/>
     <w:p>
       <w:r>
-        <w:lastRenderedPageBreak/>
         <w:t xml:space="preserve">The top 25 positive and negative words follow </w:t>
       </w:r>
       <w:r>
@@ -6986,6 +7099,7 @@
               <w:rPr>
                 <w:noProof/>
               </w:rPr>
+              <w:lastRenderedPageBreak/>
               <w:drawing>
                 <wp:inline distT="0" distB="0" distL="0" distR="0" wp14:anchorId="32FB8C2E" wp14:editId="616AC911">
                   <wp:extent cx="1797050" cy="1346812"/>
@@ -7595,7 +7709,7 @@
       <w:pPr>
         <w:pStyle w:val="Heading2"/>
       </w:pPr>
-      <w:bookmarkStart w:id="8" w:name="_Toc9895821"/>
+      <w:bookmarkStart w:id="8" w:name="_Toc9899129"/>
       <w:r>
         <w:t>Unigram and Bigram Models</w:t>
       </w:r>
@@ -7630,7 +7744,6 @@
         <w:t xml:space="preserve"> the pure unigram approach, the combined unigram and bigram models still had difficulty predicting negative sentiment.</w:t>
       </w:r>
     </w:p>
-    <w:p/>
     <w:p/>
     <w:tbl>
       <w:tblPr>
@@ -7653,7 +7766,6 @@
               <w:rPr>
                 <w:noProof/>
               </w:rPr>
-              <w:lastRenderedPageBreak/>
               <w:drawing>
                 <wp:inline distT="0" distB="0" distL="0" distR="0" wp14:anchorId="6E9A13B8" wp14:editId="02C04537">
                   <wp:extent cx="1879600" cy="1408681"/>
@@ -7938,6 +8050,7 @@
         </w:tabs>
       </w:pPr>
       <w:r>
+        <w:lastRenderedPageBreak/>
         <w:t xml:space="preserve">The </w:t>
       </w:r>
       <w:proofErr w:type="spellStart"/>
@@ -8667,7 +8780,6 @@
               <w:rPr>
                 <w:noProof/>
               </w:rPr>
-              <w:lastRenderedPageBreak/>
               <w:drawing>
                 <wp:inline distT="0" distB="0" distL="0" distR="0" wp14:anchorId="0632CD7E" wp14:editId="46C58625">
                   <wp:extent cx="1694559" cy="1270000"/>
@@ -8987,6 +9099,7 @@
               <w:rPr>
                 <w:noProof/>
               </w:rPr>
+              <w:lastRenderedPageBreak/>
               <w:drawing>
                 <wp:inline distT="0" distB="0" distL="0" distR="0" wp14:anchorId="2814F27A" wp14:editId="66A5F7E4">
                   <wp:extent cx="1841500" cy="1380126"/>
@@ -9257,13 +9370,12 @@
       <w:pPr>
         <w:pStyle w:val="Heading2"/>
       </w:pPr>
-      <w:bookmarkStart w:id="9" w:name="_Toc9895822"/>
+      <w:bookmarkStart w:id="9" w:name="_Toc9899130"/>
       <w:r>
         <w:t>Unigram (100% train)</w:t>
       </w:r>
       <w:bookmarkEnd w:id="9"/>
     </w:p>
-    <w:p/>
     <w:p>
       <w:r>
         <w:t xml:space="preserve">The </w:t>
@@ -9995,6 +10107,7 @@
               <w:rPr>
                 <w:noProof/>
               </w:rPr>
+              <w:lastRenderedPageBreak/>
               <w:drawing>
                 <wp:inline distT="0" distB="0" distL="0" distR="0" wp14:anchorId="6329BD99" wp14:editId="3B68544A">
                   <wp:extent cx="1803400" cy="1351572"/>
@@ -10596,7 +10709,7 @@
       <w:pPr>
         <w:pStyle w:val="Heading1"/>
       </w:pPr>
-      <w:bookmarkStart w:id="10" w:name="_Toc9895823"/>
+      <w:bookmarkStart w:id="10" w:name="_Toc9899131"/>
       <w:r>
         <w:t>Conclusion</w:t>
       </w:r>
@@ -10613,6 +10726,415 @@
           <w:szCs w:val="24"/>
         </w:rPr>
       </w:pPr>
+      <w:r>
+        <w:rPr>
+          <w:sz w:val="24"/>
+          <w:szCs w:val="24"/>
+        </w:rPr>
+        <w:t>Producers of the GOT have done an exceedingly well job producing the entire TV series.</w:t>
+      </w:r>
+      <w:r>
+        <w:rPr>
+          <w:sz w:val="24"/>
+          <w:szCs w:val="24"/>
+        </w:rPr>
+        <w:t xml:space="preserve"> </w:t>
+      </w:r>
+      <w:r>
+        <w:rPr>
+          <w:sz w:val="24"/>
+          <w:szCs w:val="24"/>
+        </w:rPr>
+        <w:t>This is evident through the number of viewership, as well as the attention received</w:t>
+      </w:r>
+      <w:r>
+        <w:rPr>
+          <w:sz w:val="24"/>
+          <w:szCs w:val="24"/>
+        </w:rPr>
+        <w:t xml:space="preserve"> both positive and negative</w:t>
+      </w:r>
+      <w:r>
+        <w:rPr>
+          <w:sz w:val="24"/>
+          <w:szCs w:val="24"/>
+        </w:rPr>
+        <w:t xml:space="preserve">. </w:t>
+      </w:r>
+      <w:r>
+        <w:rPr>
+          <w:sz w:val="24"/>
+          <w:szCs w:val="24"/>
+        </w:rPr>
+        <w:t>While the final season 8 may seem to be anticlimactic, one can only hope “What is dead may never die”.</w:t>
+      </w:r>
+      <w:r>
+        <w:rPr>
+          <w:sz w:val="24"/>
+          <w:szCs w:val="24"/>
+        </w:rPr>
+        <w:t xml:space="preserve"> </w:t>
+      </w:r>
+      <w:r>
+        <w:rPr>
+          <w:sz w:val="24"/>
+          <w:szCs w:val="24"/>
+        </w:rPr>
+        <w:t>W</w:t>
+      </w:r>
+      <w:r>
+        <w:rPr>
+          <w:sz w:val="24"/>
+          <w:szCs w:val="24"/>
+        </w:rPr>
+        <w:t xml:space="preserve">ith so many untold back stories, fans </w:t>
+      </w:r>
+      <w:r>
+        <w:rPr>
+          <w:sz w:val="24"/>
+          <w:szCs w:val="24"/>
+        </w:rPr>
+        <w:t xml:space="preserve">would likely appreciate a follow-up </w:t>
+      </w:r>
+      <w:r>
+        <w:rPr>
+          <w:sz w:val="24"/>
+          <w:szCs w:val="24"/>
+        </w:rPr>
+        <w:t>series</w:t>
+      </w:r>
+      <w:r>
+        <w:rPr>
+          <w:sz w:val="24"/>
+          <w:szCs w:val="24"/>
+        </w:rPr>
+        <w:t>, written to</w:t>
+      </w:r>
+      <w:r>
+        <w:rPr>
+          <w:sz w:val="24"/>
+          <w:szCs w:val="24"/>
+        </w:rPr>
+        <w:t xml:space="preserve"> the</w:t>
+      </w:r>
+      <w:r>
+        <w:rPr>
+          <w:sz w:val="24"/>
+          <w:szCs w:val="24"/>
+        </w:rPr>
+        <w:t xml:space="preserve"> same </w:t>
+      </w:r>
+      <w:r>
+        <w:rPr>
+          <w:sz w:val="24"/>
+          <w:szCs w:val="24"/>
+        </w:rPr>
+        <w:t>standard</w:t>
+      </w:r>
+      <w:r>
+        <w:rPr>
+          <w:sz w:val="24"/>
+          <w:szCs w:val="24"/>
+        </w:rPr>
+        <w:t xml:space="preserve"> </w:t>
+      </w:r>
+      <w:r>
+        <w:rPr>
+          <w:sz w:val="24"/>
+          <w:szCs w:val="24"/>
+        </w:rPr>
+        <w:t>as the earlier seasons</w:t>
+      </w:r>
+      <w:r>
+        <w:rPr>
+          <w:sz w:val="24"/>
+          <w:szCs w:val="24"/>
+        </w:rPr>
+        <w:t>.</w:t>
+      </w:r>
+      <w:r>
+        <w:rPr>
+          <w:sz w:val="24"/>
+          <w:szCs w:val="24"/>
+        </w:rPr>
+        <w:t xml:space="preserve"> Perhaps this was </w:t>
+      </w:r>
+      <w:r>
+        <w:rPr>
+          <w:sz w:val="24"/>
+          <w:szCs w:val="24"/>
+        </w:rPr>
+        <w:t xml:space="preserve">always </w:t>
+      </w:r>
+      <w:r>
+        <w:rPr>
+          <w:sz w:val="24"/>
+          <w:szCs w:val="24"/>
+        </w:rPr>
+        <w:t xml:space="preserve">the intention of </w:t>
+      </w:r>
+      <w:r>
+        <w:rPr>
+          <w:sz w:val="24"/>
+          <w:szCs w:val="24"/>
+        </w:rPr>
+        <w:t>the HBO network</w:t>
+      </w:r>
+      <w:r>
+        <w:rPr>
+          <w:sz w:val="24"/>
+          <w:szCs w:val="24"/>
+        </w:rPr>
+        <w:t>.</w:t>
+      </w:r>
+      <w:r>
+        <w:rPr>
+          <w:sz w:val="24"/>
+          <w:szCs w:val="24"/>
+        </w:rPr>
+        <w:t xml:space="preserve"> </w:t>
+      </w:r>
+      <w:r>
+        <w:rPr>
+          <w:sz w:val="24"/>
+          <w:szCs w:val="24"/>
+        </w:rPr>
+        <w:t>Furthermore, while</w:t>
+      </w:r>
+      <w:r>
+        <w:rPr>
+          <w:sz w:val="24"/>
+          <w:szCs w:val="24"/>
+        </w:rPr>
+        <w:t xml:space="preserve"> the</w:t>
+      </w:r>
+      <w:r>
+        <w:rPr>
+          <w:sz w:val="24"/>
+          <w:szCs w:val="24"/>
+        </w:rPr>
+        <w:t xml:space="preserve"> </w:t>
+      </w:r>
+      <w:r>
+        <w:rPr>
+          <w:sz w:val="24"/>
+          <w:szCs w:val="24"/>
+        </w:rPr>
+        <w:t xml:space="preserve">series has ended roughly one week ago, </w:t>
+      </w:r>
+      <w:r>
+        <w:rPr>
+          <w:sz w:val="24"/>
+          <w:szCs w:val="24"/>
+        </w:rPr>
+        <w:t xml:space="preserve">HBO has </w:t>
+      </w:r>
+      <w:r>
+        <w:rPr>
+          <w:sz w:val="24"/>
+          <w:szCs w:val="24"/>
+        </w:rPr>
+        <w:t xml:space="preserve">already </w:t>
+      </w:r>
+      <w:r>
+        <w:rPr>
+          <w:sz w:val="24"/>
+          <w:szCs w:val="24"/>
+        </w:rPr>
+        <w:t>begun writing three different successor</w:t>
+      </w:r>
+      <w:r>
+        <w:rPr>
+          <w:sz w:val="24"/>
+          <w:szCs w:val="24"/>
+        </w:rPr>
+        <w:t xml:space="preserve"> plots</w:t>
+      </w:r>
+      <w:r>
+        <w:rPr>
+          <w:rStyle w:val="FootnoteReference"/>
+          <w:sz w:val="24"/>
+          <w:szCs w:val="24"/>
+        </w:rPr>
+        <w:footnoteReference w:id="23"/>
+      </w:r>
+      <w:r>
+        <w:rPr>
+          <w:sz w:val="24"/>
+          <w:szCs w:val="24"/>
+        </w:rPr>
+        <w:t>.</w:t>
+      </w:r>
+    </w:p>
+    <w:p>
+      <w:pPr>
+        <w:spacing w:line="240" w:lineRule="auto"/>
+        <w:rPr>
+          <w:sz w:val="24"/>
+          <w:szCs w:val="24"/>
+        </w:rPr>
+      </w:pPr>
+      <w:r>
+        <w:rPr>
+          <w:sz w:val="24"/>
+          <w:szCs w:val="24"/>
+        </w:rPr>
+        <w:t xml:space="preserve">It is interesting to </w:t>
+      </w:r>
+      <w:r>
+        <w:rPr>
+          <w:sz w:val="24"/>
+          <w:szCs w:val="24"/>
+        </w:rPr>
+        <w:t>discover</w:t>
+      </w:r>
+      <w:r>
+        <w:rPr>
+          <w:sz w:val="24"/>
+          <w:szCs w:val="24"/>
+        </w:rPr>
+        <w:t xml:space="preserve"> that exploratory analysis indicate</w:t>
+      </w:r>
+      <w:r>
+        <w:rPr>
+          <w:sz w:val="24"/>
+          <w:szCs w:val="24"/>
+        </w:rPr>
+        <w:t>s</w:t>
+      </w:r>
+      <w:r>
+        <w:rPr>
+          <w:sz w:val="24"/>
+          <w:szCs w:val="24"/>
+        </w:rPr>
+        <w:t xml:space="preserve"> a slight favor of positive </w:t>
+      </w:r>
+      <w:r>
+        <w:rPr>
+          <w:sz w:val="24"/>
+          <w:szCs w:val="24"/>
+        </w:rPr>
+        <w:t>over negative sentiment.</w:t>
+      </w:r>
+      <w:r>
+        <w:rPr>
+          <w:sz w:val="24"/>
+          <w:szCs w:val="24"/>
+        </w:rPr>
+        <w:t xml:space="preserve"> While </w:t>
+      </w:r>
+      <w:r>
+        <w:rPr>
+          <w:sz w:val="24"/>
+          <w:szCs w:val="24"/>
+        </w:rPr>
+        <w:t>fans</w:t>
+      </w:r>
+      <w:r>
+        <w:rPr>
+          <w:sz w:val="24"/>
+          <w:szCs w:val="24"/>
+        </w:rPr>
+        <w:t xml:space="preserve"> </w:t>
+      </w:r>
+      <w:r>
+        <w:rPr>
+          <w:sz w:val="24"/>
+          <w:szCs w:val="24"/>
+        </w:rPr>
+        <w:t xml:space="preserve">have </w:t>
+      </w:r>
+      <w:r>
+        <w:rPr>
+          <w:sz w:val="24"/>
+          <w:szCs w:val="24"/>
+        </w:rPr>
+        <w:t>express</w:t>
+      </w:r>
+      <w:r>
+        <w:rPr>
+          <w:sz w:val="24"/>
+          <w:szCs w:val="24"/>
+        </w:rPr>
+        <w:t xml:space="preserve">ed </w:t>
+      </w:r>
+      <w:r>
+        <w:rPr>
+          <w:sz w:val="24"/>
+          <w:szCs w:val="24"/>
+        </w:rPr>
+        <w:t>displeasure</w:t>
+      </w:r>
+      <w:r>
+        <w:rPr>
+          <w:sz w:val="24"/>
+          <w:szCs w:val="24"/>
+        </w:rPr>
+        <w:t xml:space="preserve"> in creative ways</w:t>
+      </w:r>
+      <w:r>
+        <w:rPr>
+          <w:sz w:val="24"/>
+          <w:szCs w:val="24"/>
+        </w:rPr>
+        <w:t xml:space="preserve">, the emotional connection to </w:t>
+      </w:r>
+      <w:r>
+        <w:rPr>
+          <w:sz w:val="24"/>
+          <w:szCs w:val="24"/>
+        </w:rPr>
+        <w:t>the overall series is much deeper</w:t>
+      </w:r>
+      <w:r>
+        <w:rPr>
+          <w:sz w:val="24"/>
+          <w:szCs w:val="24"/>
+        </w:rPr>
+        <w:t xml:space="preserve">. A degree of curiosity and expectation still looms </w:t>
+      </w:r>
+      <w:r>
+        <w:rPr>
+          <w:sz w:val="24"/>
+          <w:szCs w:val="24"/>
+        </w:rPr>
+        <w:t xml:space="preserve">whether </w:t>
+      </w:r>
+      <w:r>
+        <w:rPr>
+          <w:sz w:val="24"/>
+          <w:szCs w:val="24"/>
+        </w:rPr>
+        <w:t>this</w:t>
+      </w:r>
+      <w:r>
+        <w:rPr>
+          <w:sz w:val="24"/>
+          <w:szCs w:val="24"/>
+        </w:rPr>
+        <w:t xml:space="preserve"> is</w:t>
+      </w:r>
+      <w:r>
+        <w:rPr>
+          <w:sz w:val="24"/>
+          <w:szCs w:val="24"/>
+        </w:rPr>
+        <w:t xml:space="preserve"> acknowledge</w:t>
+      </w:r>
+      <w:r>
+        <w:rPr>
+          <w:sz w:val="24"/>
+          <w:szCs w:val="24"/>
+        </w:rPr>
+        <w:t>d</w:t>
+      </w:r>
+      <w:r>
+        <w:rPr>
+          <w:sz w:val="24"/>
+          <w:szCs w:val="24"/>
+        </w:rPr>
+        <w:t xml:space="preserve"> or not.</w:t>
+      </w:r>
     </w:p>
     <w:sectPr>
       <w:type w:val="continuous"/>
@@ -11266,6 +11788,33 @@
             <w:rStyle w:val="Hyperlink"/>
           </w:rPr>
           <w:t>https://www.mturk.com/</w:t>
+        </w:r>
+      </w:hyperlink>
+    </w:p>
+  </w:footnote>
+  <w:footnote w:id="23">
+    <w:p>
+      <w:pPr>
+        <w:pStyle w:val="FootnoteText"/>
+        <w:rPr>
+          <w:lang w:val="en-CA"/>
+        </w:rPr>
+      </w:pPr>
+      <w:r>
+        <w:rPr>
+          <w:rStyle w:val="FootnoteReference"/>
+        </w:rPr>
+        <w:footnoteRef/>
+      </w:r>
+      <w:r>
+        <w:t xml:space="preserve"> </w:t>
+      </w:r>
+      <w:hyperlink r:id="rId23" w:history="1">
+        <w:r>
+          <w:rPr>
+            <w:rStyle w:val="Hyperlink"/>
+          </w:rPr>
+          <w:t>https://www.cnn.com/2019/05/05/entertainment/game-of-thrones-spinoff-shows-martin-trnd/index.html</w:t>
         </w:r>
       </w:hyperlink>
     </w:p>
@@ -13621,7 +14170,7 @@
 </file>
 
 <file path=customXml/itemProps2.xml><?xml version="1.0" encoding="utf-8"?>
-<ds:datastoreItem xmlns:ds="http://schemas.openxmlformats.org/officeDocument/2006/customXml" ds:itemID="{2F1BE2F8-8A92-4138-9339-1C8B238E1389}">
+<ds:datastoreItem xmlns:ds="http://schemas.openxmlformats.org/officeDocument/2006/customXml" ds:itemID="{CC7EF0FA-60D5-419D-974F-29520E0F6920}">
   <ds:schemaRefs>
     <ds:schemaRef ds:uri="http://schemas.openxmlformats.org/officeDocument/2006/bibliography"/>
   </ds:schemaRefs>

</xml_diff>

<commit_message>
#145: write-up.docx, fix typos
</commit_message>
<xml_diff>
--- a/hw7/write-up.docx
+++ b/hw7/write-up.docx
@@ -1428,8 +1428,6 @@
           <w:szCs w:val="24"/>
         </w:rPr>
       </w:pPr>
-      <w:bookmarkStart w:id="0" w:name="_GoBack"/>
-      <w:bookmarkEnd w:id="0"/>
     </w:p>
     <w:p>
       <w:pPr>
@@ -1463,11 +1461,11 @@
       <w:pPr>
         <w:pStyle w:val="Heading1"/>
       </w:pPr>
-      <w:bookmarkStart w:id="1" w:name="_Toc9899122"/>
+      <w:bookmarkStart w:id="0" w:name="_Toc9899122"/>
       <w:r>
         <w:t>Introduction</w:t>
       </w:r>
-      <w:bookmarkEnd w:id="1"/>
+      <w:bookmarkEnd w:id="0"/>
     </w:p>
     <w:p>
       <w:pPr>
@@ -3006,11 +3004,11 @@
       <w:pPr>
         <w:pStyle w:val="Heading1"/>
       </w:pPr>
-      <w:bookmarkStart w:id="2" w:name="_Toc9899123"/>
+      <w:bookmarkStart w:id="1" w:name="_Toc9899123"/>
       <w:r>
         <w:t>Analysis</w:t>
       </w:r>
-      <w:bookmarkEnd w:id="2"/>
+      <w:bookmarkEnd w:id="1"/>
     </w:p>
     <w:p>
       <w:pPr>
@@ -3695,7 +3693,21 @@
           <w:sz w:val="24"/>
           <w:szCs w:val="24"/>
         </w:rPr>
-        <w:t xml:space="preserve">he top 25 most indicative words for positive and negative categories were determined by frequency, as well as by values corresponding to </w:t>
+        <w:t xml:space="preserve">he top 25 most indicative words for positive and negative categories were determined by frequency, </w:t>
+      </w:r>
+      <w:r>
+        <w:rPr>
+          <w:sz w:val="24"/>
+          <w:szCs w:val="24"/>
+        </w:rPr>
+        <w:t>using the</w:t>
+      </w:r>
+      <w:r>
+        <w:rPr>
+          <w:sz w:val="24"/>
+          <w:szCs w:val="24"/>
+        </w:rPr>
+        <w:t xml:space="preserve"> </w:t>
       </w:r>
       <w:r>
         <w:rPr>
@@ -3881,7 +3893,30 @@
           <w:sz w:val="24"/>
           <w:szCs w:val="24"/>
         </w:rPr>
-        <w:t xml:space="preserve"> a somewhat arbitrary measure:</w:t>
+        <w:t xml:space="preserve"> </w:t>
+      </w:r>
+      <w:r>
+        <w:rPr>
+          <w:sz w:val="24"/>
+          <w:szCs w:val="24"/>
+        </w:rPr>
+        <w:t>the log probability</w:t>
+      </w:r>
+      <w:r>
+        <w:rPr>
+          <w:sz w:val="24"/>
+          <w:szCs w:val="24"/>
+        </w:rPr>
+        <w:t xml:space="preserve"> for a given word index</w:t>
+      </w:r>
+      <w:bookmarkStart w:id="2" w:name="_GoBack"/>
+      <w:bookmarkEnd w:id="2"/>
+      <w:r>
+        <w:rPr>
+          <w:sz w:val="24"/>
+          <w:szCs w:val="24"/>
+        </w:rPr>
+        <w:t>:</w:t>
       </w:r>
     </w:p>
     <w:p>
@@ -3898,9 +3933,9 @@
           <w:noProof/>
         </w:rPr>
         <w:drawing>
-          <wp:inline distT="0" distB="0" distL="0" distR="0" wp14:anchorId="3DA8D2D1" wp14:editId="10AC7EFC">
-            <wp:extent cx="3524250" cy="2543175"/>
-            <wp:effectExtent l="0" t="0" r="0" b="9525"/>
+          <wp:inline distT="0" distB="0" distL="0" distR="0" wp14:anchorId="7AD0A0F8" wp14:editId="30BC37CA">
+            <wp:extent cx="3705225" cy="2819400"/>
+            <wp:effectExtent l="0" t="0" r="9525" b="0"/>
             <wp:docPr id="1" name="Picture 1"/>
             <wp:cNvGraphicFramePr>
               <a:graphicFrameLocks xmlns:a="http://schemas.openxmlformats.org/drawingml/2006/main" noChangeAspect="1"/>
@@ -3921,7 +3956,7 @@
                   <pic:spPr>
                     <a:xfrm>
                       <a:off x="0" y="0"/>
-                      <a:ext cx="3524250" cy="2543175"/>
+                      <a:ext cx="3705225" cy="2819400"/>
                     </a:xfrm>
                     <a:prstGeom prst="rect">
                       <a:avLst/>
@@ -7085,9 +7120,9 @@
         <w:tblLook w:val="04A0" w:firstRow="1" w:lastRow="0" w:firstColumn="1" w:lastColumn="0" w:noHBand="0" w:noVBand="1"/>
       </w:tblPr>
       <w:tblGrid>
-        <w:gridCol w:w="3085"/>
-        <w:gridCol w:w="3019"/>
-        <w:gridCol w:w="3246"/>
+        <w:gridCol w:w="2986"/>
+        <w:gridCol w:w="3006"/>
+        <w:gridCol w:w="3358"/>
       </w:tblGrid>
       <w:tr>
         <w:tc>
@@ -7161,10 +7196,10 @@
                 <w:noProof/>
               </w:rPr>
               <w:drawing>
-                <wp:inline distT="0" distB="0" distL="0" distR="0" wp14:anchorId="48D420AA" wp14:editId="6397C546">
-                  <wp:extent cx="1699653" cy="1273817"/>
-                  <wp:effectExtent l="0" t="0" r="0" b="2540"/>
-                  <wp:docPr id="188" name="Picture 188"/>
+                <wp:inline distT="0" distB="0" distL="0" distR="0" wp14:anchorId="654AA30E" wp14:editId="770FC19F">
+                  <wp:extent cx="1809750" cy="1358786"/>
+                  <wp:effectExtent l="0" t="0" r="0" b="0"/>
+                  <wp:docPr id="222" name="Picture 222"/>
                   <wp:cNvGraphicFramePr>
                     <a:graphicFrameLocks xmlns:a="http://schemas.openxmlformats.org/drawingml/2006/main" noChangeAspect="1"/>
                   </wp:cNvGraphicFramePr>
@@ -7172,7 +7207,7 @@
                     <a:graphicData uri="http://schemas.openxmlformats.org/drawingml/2006/picture">
                       <pic:pic xmlns:pic="http://schemas.openxmlformats.org/drawingml/2006/picture">
                         <pic:nvPicPr>
-                          <pic:cNvPr id="0" name="Picture 125"/>
+                          <pic:cNvPr id="0" name="Picture 193"/>
                           <pic:cNvPicPr>
                             <a:picLocks noChangeAspect="1" noChangeArrowheads="1"/>
                           </pic:cNvPicPr>
@@ -7193,7 +7228,7 @@
                         <pic:spPr bwMode="auto">
                           <a:xfrm>
                             <a:off x="0" y="0"/>
-                            <a:ext cx="1769627" cy="1326260"/>
+                            <a:ext cx="1820257" cy="1366675"/>
                           </a:xfrm>
                           <a:prstGeom prst="rect">
                             <a:avLst/>
@@ -7221,10 +7256,10 @@
                 <w:noProof/>
               </w:rPr>
               <w:drawing>
-                <wp:inline distT="0" distB="0" distL="0" distR="0" wp14:anchorId="102AF1B1" wp14:editId="260AA041">
-                  <wp:extent cx="1923324" cy="1441450"/>
-                  <wp:effectExtent l="0" t="0" r="1270" b="6350"/>
-                  <wp:docPr id="187" name="Picture 187"/>
+                <wp:inline distT="0" distB="0" distL="0" distR="0" wp14:anchorId="0022F7EC" wp14:editId="3EE456AC">
+                  <wp:extent cx="2038350" cy="1530422"/>
+                  <wp:effectExtent l="0" t="0" r="0" b="0"/>
+                  <wp:docPr id="223" name="Picture 223"/>
                   <wp:cNvGraphicFramePr>
                     <a:graphicFrameLocks xmlns:a="http://schemas.openxmlformats.org/drawingml/2006/main" noChangeAspect="1"/>
                   </wp:cNvGraphicFramePr>
@@ -7232,7 +7267,7 @@
                     <a:graphicData uri="http://schemas.openxmlformats.org/drawingml/2006/picture">
                       <pic:pic xmlns:pic="http://schemas.openxmlformats.org/drawingml/2006/picture">
                         <pic:nvPicPr>
-                          <pic:cNvPr id="0" name="Picture 123"/>
+                          <pic:cNvPr id="0" name="Picture 195"/>
                           <pic:cNvPicPr>
                             <a:picLocks noChangeAspect="1" noChangeArrowheads="1"/>
                           </pic:cNvPicPr>
@@ -7253,7 +7288,7 @@
                         <pic:spPr bwMode="auto">
                           <a:xfrm>
                             <a:off x="0" y="0"/>
-                            <a:ext cx="1964848" cy="1472570"/>
+                            <a:ext cx="2044414" cy="1534975"/>
                           </a:xfrm>
                           <a:prstGeom prst="rect">
                             <a:avLst/>
@@ -8766,9 +8801,9 @@
         <w:tblLook w:val="04A0" w:firstRow="1" w:lastRow="0" w:firstColumn="1" w:lastColumn="0" w:noHBand="0" w:noVBand="1"/>
       </w:tblPr>
       <w:tblGrid>
-        <w:gridCol w:w="2797"/>
-        <w:gridCol w:w="3436"/>
-        <w:gridCol w:w="3117"/>
+        <w:gridCol w:w="3092"/>
+        <w:gridCol w:w="3132"/>
+        <w:gridCol w:w="3126"/>
       </w:tblGrid>
       <w:tr>
         <w:tc>
@@ -8841,10 +8876,10 @@
                 <w:noProof/>
               </w:rPr>
               <w:drawing>
-                <wp:inline distT="0" distB="0" distL="0" distR="0" wp14:anchorId="464E9CD7" wp14:editId="5BFAEC9E">
-                  <wp:extent cx="2109725" cy="1581150"/>
-                  <wp:effectExtent l="0" t="0" r="5080" b="0"/>
-                  <wp:docPr id="203" name="Picture 203"/>
+                <wp:inline distT="0" distB="0" distL="0" distR="0" wp14:anchorId="5C130654" wp14:editId="69EB339B">
+                  <wp:extent cx="1852188" cy="1390650"/>
+                  <wp:effectExtent l="0" t="0" r="0" b="0"/>
+                  <wp:docPr id="225" name="Picture 225"/>
                   <wp:cNvGraphicFramePr>
                     <a:graphicFrameLocks xmlns:a="http://schemas.openxmlformats.org/drawingml/2006/main" noChangeAspect="1"/>
                   </wp:cNvGraphicFramePr>
@@ -8852,7 +8887,7 @@
                     <a:graphicData uri="http://schemas.openxmlformats.org/drawingml/2006/picture">
                       <pic:pic xmlns:pic="http://schemas.openxmlformats.org/drawingml/2006/picture">
                         <pic:nvPicPr>
-                          <pic:cNvPr id="0" name="Picture 155"/>
+                          <pic:cNvPr id="0" name="Picture 199"/>
                           <pic:cNvPicPr>
                             <a:picLocks noChangeAspect="1" noChangeArrowheads="1"/>
                           </pic:cNvPicPr>
@@ -8873,7 +8908,7 @@
                         <pic:spPr bwMode="auto">
                           <a:xfrm>
                             <a:off x="0" y="0"/>
-                            <a:ext cx="2138067" cy="1602391"/>
+                            <a:ext cx="1889630" cy="1418762"/>
                           </a:xfrm>
                           <a:prstGeom prst="rect">
                             <a:avLst/>
@@ -8901,10 +8936,10 @@
                 <w:noProof/>
               </w:rPr>
               <w:drawing>
-                <wp:inline distT="0" distB="0" distL="0" distR="0" wp14:anchorId="3166EF4E" wp14:editId="6A215AE6">
-                  <wp:extent cx="1897905" cy="1422400"/>
-                  <wp:effectExtent l="0" t="0" r="7620" b="6350"/>
-                  <wp:docPr id="202" name="Picture 202"/>
+                <wp:inline distT="0" distB="0" distL="0" distR="0" wp14:anchorId="71A9A4F7" wp14:editId="4E004730">
+                  <wp:extent cx="1839502" cy="1381125"/>
+                  <wp:effectExtent l="0" t="0" r="8890" b="0"/>
+                  <wp:docPr id="224" name="Picture 224"/>
                   <wp:cNvGraphicFramePr>
                     <a:graphicFrameLocks xmlns:a="http://schemas.openxmlformats.org/drawingml/2006/main" noChangeAspect="1"/>
                   </wp:cNvGraphicFramePr>
@@ -8912,7 +8947,7 @@
                     <a:graphicData uri="http://schemas.openxmlformats.org/drawingml/2006/picture">
                       <pic:pic xmlns:pic="http://schemas.openxmlformats.org/drawingml/2006/picture">
                         <pic:nvPicPr>
-                          <pic:cNvPr id="0" name="Picture 153"/>
+                          <pic:cNvPr id="0" name="Picture 197"/>
                           <pic:cNvPicPr>
                             <a:picLocks noChangeAspect="1" noChangeArrowheads="1"/>
                           </pic:cNvPicPr>
@@ -8933,7 +8968,7 @@
                         <pic:spPr bwMode="auto">
                           <a:xfrm>
                             <a:off x="0" y="0"/>
-                            <a:ext cx="1927330" cy="1444453"/>
+                            <a:ext cx="1887277" cy="1416995"/>
                           </a:xfrm>
                           <a:prstGeom prst="rect">
                             <a:avLst/>
@@ -10093,9 +10128,9 @@
         <w:tblLook w:val="04A0" w:firstRow="1" w:lastRow="0" w:firstColumn="1" w:lastColumn="0" w:noHBand="0" w:noVBand="1"/>
       </w:tblPr>
       <w:tblGrid>
-        <w:gridCol w:w="3057"/>
-        <w:gridCol w:w="2907"/>
-        <w:gridCol w:w="3386"/>
+        <w:gridCol w:w="3009"/>
+        <w:gridCol w:w="2935"/>
+        <w:gridCol w:w="3406"/>
       </w:tblGrid>
       <w:tr>
         <w:tc>
@@ -10169,10 +10204,10 @@
                 <w:noProof/>
               </w:rPr>
               <w:drawing>
-                <wp:inline distT="0" distB="0" distL="0" distR="0" wp14:anchorId="6A9BC2FD" wp14:editId="04F0A3C5">
-                  <wp:extent cx="1714500" cy="1284945"/>
+                <wp:inline distT="0" distB="0" distL="0" distR="0" wp14:anchorId="671F0004" wp14:editId="56EA28FA">
+                  <wp:extent cx="1762125" cy="1323029"/>
                   <wp:effectExtent l="0" t="0" r="0" b="0"/>
-                  <wp:docPr id="215" name="Picture 215"/>
+                  <wp:docPr id="227" name="Picture 227"/>
                   <wp:cNvGraphicFramePr>
                     <a:graphicFrameLocks xmlns:a="http://schemas.openxmlformats.org/drawingml/2006/main" noChangeAspect="1"/>
                   </wp:cNvGraphicFramePr>
@@ -10180,7 +10215,7 @@
                     <a:graphicData uri="http://schemas.openxmlformats.org/drawingml/2006/picture">
                       <pic:pic xmlns:pic="http://schemas.openxmlformats.org/drawingml/2006/picture">
                         <pic:nvPicPr>
-                          <pic:cNvPr id="0" name="Picture 179"/>
+                          <pic:cNvPr id="0" name="Picture 203"/>
                           <pic:cNvPicPr>
                             <a:picLocks noChangeAspect="1" noChangeArrowheads="1"/>
                           </pic:cNvPicPr>
@@ -10201,7 +10236,7 @@
                         <pic:spPr bwMode="auto">
                           <a:xfrm>
                             <a:off x="0" y="0"/>
-                            <a:ext cx="1745411" cy="1308111"/>
+                            <a:ext cx="1787502" cy="1342083"/>
                           </a:xfrm>
                           <a:prstGeom prst="rect">
                             <a:avLst/>
@@ -10229,10 +10264,10 @@
                 <w:noProof/>
               </w:rPr>
               <w:drawing>
-                <wp:inline distT="0" distB="0" distL="0" distR="0" wp14:anchorId="3539C573" wp14:editId="0458A7AB">
-                  <wp:extent cx="2019300" cy="1513380"/>
+                <wp:inline distT="0" distB="0" distL="0" distR="0" wp14:anchorId="5F31AAF2" wp14:editId="50A65ED9">
+                  <wp:extent cx="2066925" cy="1551877"/>
                   <wp:effectExtent l="0" t="0" r="0" b="0"/>
-                  <wp:docPr id="214" name="Picture 214"/>
+                  <wp:docPr id="226" name="Picture 226"/>
                   <wp:cNvGraphicFramePr>
                     <a:graphicFrameLocks xmlns:a="http://schemas.openxmlformats.org/drawingml/2006/main" noChangeAspect="1"/>
                   </wp:cNvGraphicFramePr>
@@ -10240,7 +10275,7 @@
                     <a:graphicData uri="http://schemas.openxmlformats.org/drawingml/2006/picture">
                       <pic:pic xmlns:pic="http://schemas.openxmlformats.org/drawingml/2006/picture">
                         <pic:nvPicPr>
-                          <pic:cNvPr id="0" name="Picture 177"/>
+                          <pic:cNvPr id="0" name="Picture 201"/>
                           <pic:cNvPicPr>
                             <a:picLocks noChangeAspect="1" noChangeArrowheads="1"/>
                           </pic:cNvPicPr>
@@ -10261,7 +10296,7 @@
                         <pic:spPr bwMode="auto">
                           <a:xfrm>
                             <a:off x="0" y="0"/>
-                            <a:ext cx="2036115" cy="1525982"/>
+                            <a:ext cx="2080607" cy="1562150"/>
                           </a:xfrm>
                           <a:prstGeom prst="rect">
                             <a:avLst/>
@@ -14170,7 +14205,7 @@
 </file>
 
 <file path=customXml/itemProps2.xml><?xml version="1.0" encoding="utf-8"?>
-<ds:datastoreItem xmlns:ds="http://schemas.openxmlformats.org/officeDocument/2006/customXml" ds:itemID="{CC7EF0FA-60D5-419D-974F-29520E0F6920}">
+<ds:datastoreItem xmlns:ds="http://schemas.openxmlformats.org/officeDocument/2006/customXml" ds:itemID="{A6FCAA78-BEB0-473C-9F11-B7F69BD2917B}">
   <ds:schemaRefs>
     <ds:schemaRef ds:uri="http://schemas.openxmlformats.org/officeDocument/2006/bibliography"/>
   </ds:schemaRefs>

</xml_diff>

<commit_message>
#147: write-up.docx, slight reformatting
</commit_message>
<xml_diff>
--- a/hw7/write-up.docx
+++ b/hw7/write-up.docx
@@ -667,7 +667,12 @@
           <w:szCs w:val="24"/>
         </w:rPr>
         <w:sectPr>
-          <w:headerReference w:type="default" r:id="rId10"/>
+          <w:headerReference w:type="even" r:id="rId10"/>
+          <w:headerReference w:type="default" r:id="rId11"/>
+          <w:footerReference w:type="even" r:id="rId12"/>
+          <w:footerReference w:type="default" r:id="rId13"/>
+          <w:headerReference w:type="first" r:id="rId14"/>
+          <w:footerReference w:type="first" r:id="rId15"/>
           <w:pgSz w:w="12240" w:h="15840"/>
           <w:pgMar w:top="1440" w:right="1440" w:bottom="1440" w:left="1440" w:header="720" w:footer="720" w:gutter="0"/>
           <w:pgNumType w:start="0"/>
@@ -725,7 +730,7 @@
           <w:r>
             <w:fldChar w:fldCharType="separate"/>
           </w:r>
-          <w:hyperlink w:anchor="_Toc9899122" w:history="1">
+          <w:hyperlink w:anchor="_Toc9955148" w:history="1">
             <w:r>
               <w:rPr>
                 <w:rStyle w:val="Hyperlink"/>
@@ -733,6 +738,8 @@
               </w:rPr>
               <w:t>Introduction</w:t>
             </w:r>
+            <w:bookmarkStart w:id="0" w:name="_GoBack"/>
+            <w:bookmarkEnd w:id="0"/>
             <w:r>
               <w:rPr>
                 <w:noProof/>
@@ -752,7 +759,7 @@
                 <w:noProof/>
                 <w:webHidden/>
               </w:rPr>
-              <w:instrText xml:space="preserve"> PAGEREF _Toc9899122 \h </w:instrText>
+              <w:instrText xml:space="preserve"> PAGEREF _Toc9955148 \h </w:instrText>
             </w:r>
             <w:r>
               <w:rPr>
@@ -794,7 +801,7 @@
               <w:noProof/>
             </w:rPr>
           </w:pPr>
-          <w:hyperlink w:anchor="_Toc9899123" w:history="1">
+          <w:hyperlink w:anchor="_Toc9955149" w:history="1">
             <w:r>
               <w:rPr>
                 <w:rStyle w:val="Hyperlink"/>
@@ -821,7 +828,7 @@
                 <w:noProof/>
                 <w:webHidden/>
               </w:rPr>
-              <w:instrText xml:space="preserve"> PAGEREF _Toc9899123 \h </w:instrText>
+              <w:instrText xml:space="preserve"> PAGEREF _Toc9955149 \h </w:instrText>
             </w:r>
             <w:r>
               <w:rPr>
@@ -863,7 +870,7 @@
               <w:noProof/>
             </w:rPr>
           </w:pPr>
-          <w:hyperlink w:anchor="_Toc9899124" w:history="1">
+          <w:hyperlink w:anchor="_Toc9955150" w:history="1">
             <w:r>
               <w:rPr>
                 <w:rStyle w:val="Hyperlink"/>
@@ -890,7 +897,7 @@
                 <w:noProof/>
                 <w:webHidden/>
               </w:rPr>
-              <w:instrText xml:space="preserve"> PAGEREF _Toc9899124 \h </w:instrText>
+              <w:instrText xml:space="preserve"> PAGEREF _Toc9955150 \h </w:instrText>
             </w:r>
             <w:r>
               <w:rPr>
@@ -932,7 +939,7 @@
               <w:noProof/>
             </w:rPr>
           </w:pPr>
-          <w:hyperlink w:anchor="_Toc9899125" w:history="1">
+          <w:hyperlink w:anchor="_Toc9955151" w:history="1">
             <w:r>
               <w:rPr>
                 <w:rStyle w:val="Hyperlink"/>
@@ -959,7 +966,7 @@
                 <w:noProof/>
                 <w:webHidden/>
               </w:rPr>
-              <w:instrText xml:space="preserve"> PAGEREF _Toc9899125 \h </w:instrText>
+              <w:instrText xml:space="preserve"> PAGEREF _Toc9955151 \h </w:instrText>
             </w:r>
             <w:r>
               <w:rPr>
@@ -979,7 +986,7 @@
                 <w:noProof/>
                 <w:webHidden/>
               </w:rPr>
-              <w:t>5</w:t>
+              <w:t>6</w:t>
             </w:r>
             <w:r>
               <w:rPr>
@@ -1001,7 +1008,7 @@
               <w:noProof/>
             </w:rPr>
           </w:pPr>
-          <w:hyperlink w:anchor="_Toc9899126" w:history="1">
+          <w:hyperlink w:anchor="_Toc9955152" w:history="1">
             <w:r>
               <w:rPr>
                 <w:rStyle w:val="Hyperlink"/>
@@ -1028,7 +1035,7 @@
                 <w:noProof/>
                 <w:webHidden/>
               </w:rPr>
-              <w:instrText xml:space="preserve"> PAGEREF _Toc9899126 \h </w:instrText>
+              <w:instrText xml:space="preserve"> PAGEREF _Toc9955152 \h </w:instrText>
             </w:r>
             <w:r>
               <w:rPr>
@@ -1048,7 +1055,7 @@
                 <w:noProof/>
                 <w:webHidden/>
               </w:rPr>
-              <w:t>6</w:t>
+              <w:t>7</w:t>
             </w:r>
             <w:r>
               <w:rPr>
@@ -1070,7 +1077,7 @@
               <w:noProof/>
             </w:rPr>
           </w:pPr>
-          <w:hyperlink w:anchor="_Toc9899127" w:history="1">
+          <w:hyperlink w:anchor="_Toc9955153" w:history="1">
             <w:r>
               <w:rPr>
                 <w:rStyle w:val="Hyperlink"/>
@@ -1097,7 +1104,7 @@
                 <w:noProof/>
                 <w:webHidden/>
               </w:rPr>
-              <w:instrText xml:space="preserve"> PAGEREF _Toc9899127 \h </w:instrText>
+              <w:instrText xml:space="preserve"> PAGEREF _Toc9955153 \h </w:instrText>
             </w:r>
             <w:r>
               <w:rPr>
@@ -1117,7 +1124,7 @@
                 <w:noProof/>
                 <w:webHidden/>
               </w:rPr>
-              <w:t>6</w:t>
+              <w:t>7</w:t>
             </w:r>
             <w:r>
               <w:rPr>
@@ -1139,7 +1146,7 @@
               <w:noProof/>
             </w:rPr>
           </w:pPr>
-          <w:hyperlink w:anchor="_Toc9899128" w:history="1">
+          <w:hyperlink w:anchor="_Toc9955154" w:history="1">
             <w:r>
               <w:rPr>
                 <w:rStyle w:val="Hyperlink"/>
@@ -1166,7 +1173,7 @@
                 <w:noProof/>
                 <w:webHidden/>
               </w:rPr>
-              <w:instrText xml:space="preserve"> PAGEREF _Toc9899128 \h </w:instrText>
+              <w:instrText xml:space="preserve"> PAGEREF _Toc9955154 \h </w:instrText>
             </w:r>
             <w:r>
               <w:rPr>
@@ -1186,7 +1193,7 @@
                 <w:noProof/>
                 <w:webHidden/>
               </w:rPr>
-              <w:t>6</w:t>
+              <w:t>7</w:t>
             </w:r>
             <w:r>
               <w:rPr>
@@ -1208,7 +1215,7 @@
               <w:noProof/>
             </w:rPr>
           </w:pPr>
-          <w:hyperlink w:anchor="_Toc9899129" w:history="1">
+          <w:hyperlink w:anchor="_Toc9955155" w:history="1">
             <w:r>
               <w:rPr>
                 <w:rStyle w:val="Hyperlink"/>
@@ -1235,7 +1242,7 @@
                 <w:noProof/>
                 <w:webHidden/>
               </w:rPr>
-              <w:instrText xml:space="preserve"> PAGEREF _Toc9899129 \h </w:instrText>
+              <w:instrText xml:space="preserve"> PAGEREF _Toc9955155 \h </w:instrText>
             </w:r>
             <w:r>
               <w:rPr>
@@ -1255,7 +1262,7 @@
                 <w:noProof/>
                 <w:webHidden/>
               </w:rPr>
-              <w:t>8</w:t>
+              <w:t>9</w:t>
             </w:r>
             <w:r>
               <w:rPr>
@@ -1277,7 +1284,7 @@
               <w:noProof/>
             </w:rPr>
           </w:pPr>
-          <w:hyperlink w:anchor="_Toc9899130" w:history="1">
+          <w:hyperlink w:anchor="_Toc9955156" w:history="1">
             <w:r>
               <w:rPr>
                 <w:rStyle w:val="Hyperlink"/>
@@ -1304,7 +1311,7 @@
                 <w:noProof/>
                 <w:webHidden/>
               </w:rPr>
-              <w:instrText xml:space="preserve"> PAGEREF _Toc9899130 \h </w:instrText>
+              <w:instrText xml:space="preserve"> PAGEREF _Toc9955156 \h </w:instrText>
             </w:r>
             <w:r>
               <w:rPr>
@@ -1324,7 +1331,7 @@
                 <w:noProof/>
                 <w:webHidden/>
               </w:rPr>
-              <w:t>10</w:t>
+              <w:t>11</w:t>
             </w:r>
             <w:r>
               <w:rPr>
@@ -1346,7 +1353,7 @@
               <w:noProof/>
             </w:rPr>
           </w:pPr>
-          <w:hyperlink w:anchor="_Toc9899131" w:history="1">
+          <w:hyperlink w:anchor="_Toc9955157" w:history="1">
             <w:r>
               <w:rPr>
                 <w:rStyle w:val="Hyperlink"/>
@@ -1373,7 +1380,7 @@
                 <w:noProof/>
                 <w:webHidden/>
               </w:rPr>
-              <w:instrText xml:space="preserve"> PAGEREF _Toc9899131 \h </w:instrText>
+              <w:instrText xml:space="preserve"> PAGEREF _Toc9955157 \h </w:instrText>
             </w:r>
             <w:r>
               <w:rPr>
@@ -1393,7 +1400,7 @@
                 <w:noProof/>
                 <w:webHidden/>
               </w:rPr>
-              <w:t>11</w:t>
+              <w:t>12</w:t>
             </w:r>
             <w:r>
               <w:rPr>
@@ -1461,11 +1468,11 @@
       <w:pPr>
         <w:pStyle w:val="Heading1"/>
       </w:pPr>
-      <w:bookmarkStart w:id="0" w:name="_Toc9899122"/>
+      <w:bookmarkStart w:id="1" w:name="_Toc9955148"/>
       <w:r>
         <w:t>Introduction</w:t>
       </w:r>
-      <w:bookmarkEnd w:id="0"/>
+      <w:bookmarkEnd w:id="1"/>
     </w:p>
     <w:p>
       <w:pPr>
@@ -1522,7 +1529,21 @@
           <w:sz w:val="24"/>
           <w:szCs w:val="24"/>
         </w:rPr>
-        <w:t xml:space="preserve"> has eclipsed previous celebrated show</w:t>
+        <w:t xml:space="preserve"> has eclipsed previous celebrated </w:t>
+      </w:r>
+      <w:r>
+        <w:rPr>
+          <w:sz w:val="24"/>
+          <w:szCs w:val="24"/>
+        </w:rPr>
+        <w:t xml:space="preserve">television </w:t>
+      </w:r>
+      <w:r>
+        <w:rPr>
+          <w:sz w:val="24"/>
+          <w:szCs w:val="24"/>
+        </w:rPr>
+        <w:t>show</w:t>
       </w:r>
       <w:r>
         <w:rPr>
@@ -1621,7 +1642,7 @@
           <w:sz w:val="24"/>
           <w:szCs w:val="24"/>
         </w:rPr>
-        <w:t>44.2 million viewers</w:t>
+        <w:t>44.2 million</w:t>
       </w:r>
       <w:r>
         <w:rPr>
@@ -1699,7 +1720,7 @@
                     </pic:cNvPicPr>
                   </pic:nvPicPr>
                   <pic:blipFill>
-                    <a:blip r:embed="rId11">
+                    <a:blip r:embed="rId16">
                       <a:extLst>
                         <a:ext uri="{28A0092B-C50C-407E-A947-70E740481C1C}">
                           <a14:useLocalDpi xmlns:a14="http://schemas.microsoft.com/office/drawing/2010/main" val="0"/>
@@ -2032,7 +2053,35 @@
           <w:sz w:val="24"/>
           <w:szCs w:val="24"/>
         </w:rPr>
-        <w:t xml:space="preserve"> “iron throne”, </w:t>
+        <w:t xml:space="preserve"> “</w:t>
+      </w:r>
+      <w:r>
+        <w:rPr>
+          <w:sz w:val="24"/>
+          <w:szCs w:val="24"/>
+        </w:rPr>
+        <w:t>I</w:t>
+      </w:r>
+      <w:r>
+        <w:rPr>
+          <w:sz w:val="24"/>
+          <w:szCs w:val="24"/>
+        </w:rPr>
+        <w:t xml:space="preserve">ron </w:t>
+      </w:r>
+      <w:r>
+        <w:rPr>
+          <w:sz w:val="24"/>
+          <w:szCs w:val="24"/>
+        </w:rPr>
+        <w:t>T</w:t>
+      </w:r>
+      <w:r>
+        <w:rPr>
+          <w:sz w:val="24"/>
+          <w:szCs w:val="24"/>
+        </w:rPr>
+        <w:t xml:space="preserve">hrone”, </w:t>
       </w:r>
       <w:r>
         <w:rPr>
@@ -2165,7 +2214,14 @@
           <w:sz w:val="24"/>
           <w:szCs w:val="24"/>
         </w:rPr>
-        <w:t>some level</w:t>
+        <w:t>some</w:t>
+      </w:r>
+      <w:r>
+        <w:rPr>
+          <w:sz w:val="24"/>
+          <w:szCs w:val="24"/>
+        </w:rPr>
+        <w:t xml:space="preserve"> level</w:t>
       </w:r>
       <w:r>
         <w:rPr>
@@ -2405,7 +2461,7 @@
                     </pic:cNvPicPr>
                   </pic:nvPicPr>
                   <pic:blipFill>
-                    <a:blip r:embed="rId12">
+                    <a:blip r:embed="rId17">
                       <a:extLst>
                         <a:ext uri="{28A0092B-C50C-407E-A947-70E740481C1C}">
                           <a14:useLocalDpi xmlns:a14="http://schemas.microsoft.com/office/drawing/2010/main" val="0"/>
@@ -2535,28 +2591,14 @@
           <w:sz w:val="24"/>
           <w:szCs w:val="24"/>
         </w:rPr>
-        <w:t xml:space="preserve">shortened </w:t>
-      </w:r>
-      <w:r>
-        <w:rPr>
-          <w:sz w:val="24"/>
-          <w:szCs w:val="24"/>
-        </w:rPr>
-        <w:t>mid</w:t>
-      </w:r>
-      <w:r>
-        <w:rPr>
-          <w:sz w:val="24"/>
-          <w:szCs w:val="24"/>
-        </w:rPr>
-        <w:t>-</w:t>
-      </w:r>
-      <w:r>
-        <w:rPr>
-          <w:sz w:val="24"/>
-          <w:szCs w:val="24"/>
-        </w:rPr>
-        <w:t xml:space="preserve">season, followed by a progressive killing-off major characters through the remaining </w:t>
+        <w:t>middle of the shortened season</w:t>
+      </w:r>
+      <w:r>
+        <w:rPr>
+          <w:sz w:val="24"/>
+          <w:szCs w:val="24"/>
+        </w:rPr>
+        <w:t xml:space="preserve">, followed by a progressive killing-off major characters through the remaining </w:t>
       </w:r>
       <w:r>
         <w:rPr>
@@ -2612,7 +2654,14 @@
           <w:sz w:val="24"/>
           <w:szCs w:val="24"/>
         </w:rPr>
-        <w:t xml:space="preserve"> fans expected some degree of climax</w:t>
+        <w:t xml:space="preserve"> fans expected some degree of c</w:t>
+      </w:r>
+      <w:r>
+        <w:rPr>
+          <w:sz w:val="24"/>
+          <w:szCs w:val="24"/>
+        </w:rPr>
+        <w:t>losure</w:t>
       </w:r>
       <w:r>
         <w:rPr>
@@ -2782,7 +2831,7 @@
           <w:sz w:val="24"/>
           <w:szCs w:val="24"/>
         </w:rPr>
-        <w:t xml:space="preserve"> fans have </w:t>
+        <w:t xml:space="preserve"> fans </w:t>
       </w:r>
       <w:r>
         <w:rPr>
@@ -2867,7 +2916,14 @@
           <w:sz w:val="24"/>
           <w:szCs w:val="24"/>
         </w:rPr>
-        <w:t>lternate finale</w:t>
+        <w:t xml:space="preserve">lternate </w:t>
+      </w:r>
+      <w:r>
+        <w:rPr>
+          <w:sz w:val="24"/>
+          <w:szCs w:val="24"/>
+        </w:rPr>
+        <w:t>ending</w:t>
       </w:r>
       <w:r>
         <w:rPr>
@@ -2896,7 +2952,21 @@
           <w:sz w:val="24"/>
           <w:szCs w:val="24"/>
         </w:rPr>
-        <w:t>some have conducted</w:t>
+        <w:t xml:space="preserve">some </w:t>
+      </w:r>
+      <w:r>
+        <w:rPr>
+          <w:sz w:val="24"/>
+          <w:szCs w:val="24"/>
+        </w:rPr>
+        <w:t>fans</w:t>
+      </w:r>
+      <w:r>
+        <w:rPr>
+          <w:sz w:val="24"/>
+          <w:szCs w:val="24"/>
+        </w:rPr>
+        <w:t xml:space="preserve"> conducted</w:t>
       </w:r>
       <w:r>
         <w:rPr>
@@ -3004,11 +3074,11 @@
       <w:pPr>
         <w:pStyle w:val="Heading1"/>
       </w:pPr>
-      <w:bookmarkStart w:id="1" w:name="_Toc9899123"/>
+      <w:bookmarkStart w:id="2" w:name="_Toc9955149"/>
       <w:r>
         <w:t>Analysis</w:t>
       </w:r>
-      <w:bookmarkEnd w:id="1"/>
+      <w:bookmarkEnd w:id="2"/>
     </w:p>
     <w:p>
       <w:pPr>
@@ -3018,7 +3088,7 @@
           <w:szCs w:val="24"/>
         </w:rPr>
         <w:sectPr>
-          <w:headerReference w:type="first" r:id="rId13"/>
+          <w:headerReference w:type="first" r:id="rId18"/>
           <w:type w:val="continuous"/>
           <w:pgSz w:w="12240" w:h="15840"/>
           <w:pgMar w:top="1440" w:right="1440" w:bottom="1440" w:left="1440" w:header="720" w:footer="720" w:gutter="0"/>
@@ -3107,28 +3177,98 @@
           <w:sz w:val="24"/>
           <w:szCs w:val="24"/>
         </w:rPr>
-        <w:t xml:space="preserve">However, the train distribution used for each classifier does provide an indication regarding the distribution of </w:t>
-      </w:r>
-      <w:r>
-        <w:rPr>
-          <w:sz w:val="24"/>
-          <w:szCs w:val="24"/>
-        </w:rPr>
-        <w:t xml:space="preserve">twitter </w:t>
-      </w:r>
-      <w:r>
-        <w:rPr>
-          <w:sz w:val="24"/>
-          <w:szCs w:val="24"/>
-        </w:rPr>
-        <w:t>sentiment</w:t>
-      </w:r>
-      <w:r>
-        <w:rPr>
-          <w:sz w:val="24"/>
-          <w:szCs w:val="24"/>
-        </w:rPr>
-        <w:t>, which is similar in nature to the exploratory exercise.</w:t>
+        <w:t>However, the train distribution</w:t>
+      </w:r>
+      <w:r>
+        <w:rPr>
+          <w:sz w:val="24"/>
+          <w:szCs w:val="24"/>
+        </w:rPr>
+        <w:t xml:space="preserve"> (</w:t>
+      </w:r>
+      <w:r>
+        <w:rPr>
+          <w:sz w:val="24"/>
+          <w:szCs w:val="24"/>
+        </w:rPr>
+        <w:t>see</w:t>
+      </w:r>
+      <w:r>
+        <w:rPr>
+          <w:sz w:val="24"/>
+          <w:szCs w:val="24"/>
+        </w:rPr>
+        <w:t xml:space="preserve"> results section</w:t>
+      </w:r>
+      <w:r>
+        <w:rPr>
+          <w:sz w:val="24"/>
+          <w:szCs w:val="24"/>
+        </w:rPr>
+        <w:t xml:space="preserve"> below</w:t>
+      </w:r>
+      <w:r>
+        <w:rPr>
+          <w:sz w:val="24"/>
+          <w:szCs w:val="24"/>
+        </w:rPr>
+        <w:t>)</w:t>
+      </w:r>
+      <w:r>
+        <w:rPr>
+          <w:sz w:val="24"/>
+          <w:szCs w:val="24"/>
+        </w:rPr>
+        <w:t xml:space="preserve"> used for each classifier does provide an indication </w:t>
+      </w:r>
+      <w:r>
+        <w:rPr>
+          <w:sz w:val="24"/>
+          <w:szCs w:val="24"/>
+        </w:rPr>
+        <w:t>for</w:t>
+      </w:r>
+      <w:r>
+        <w:rPr>
+          <w:sz w:val="24"/>
+          <w:szCs w:val="24"/>
+        </w:rPr>
+        <w:t xml:space="preserve"> the distribution of sentiment</w:t>
+      </w:r>
+      <w:r>
+        <w:rPr>
+          <w:sz w:val="24"/>
+          <w:szCs w:val="24"/>
+        </w:rPr>
+        <w:t xml:space="preserve">, which is similar in nature to </w:t>
+      </w:r>
+      <w:r>
+        <w:rPr>
+          <w:sz w:val="24"/>
+          <w:szCs w:val="24"/>
+        </w:rPr>
+        <w:t>previous</w:t>
+      </w:r>
+      <w:r>
+        <w:rPr>
+          <w:sz w:val="24"/>
+          <w:szCs w:val="24"/>
+        </w:rPr>
+        <w:t xml:space="preserve"> exploratory </w:t>
+      </w:r>
+      <w:r>
+        <w:rPr>
+          <w:sz w:val="24"/>
+          <w:szCs w:val="24"/>
+        </w:rPr>
+        <w:t>analysis</w:t>
+      </w:r>
+      <w:r>
+        <w:rPr>
+          <w:sz w:val="24"/>
+          <w:szCs w:val="24"/>
+        </w:rPr>
+        <w:t>.</w:t>
       </w:r>
     </w:p>
     <w:p>
@@ -3237,6 +3377,7 @@
           <w:sz w:val="24"/>
           <w:szCs w:val="24"/>
         </w:rPr>
+        <w:lastRenderedPageBreak/>
         <w:t xml:space="preserve">and </w:t>
       </w:r>
       <w:r>
@@ -3265,15 +3406,7 @@
           <w:sz w:val="24"/>
           <w:szCs w:val="24"/>
         </w:rPr>
-        <w:t xml:space="preserve">precision, </w:t>
-      </w:r>
-      <w:r>
-        <w:rPr>
-          <w:sz w:val="24"/>
-          <w:szCs w:val="24"/>
-        </w:rPr>
-        <w:lastRenderedPageBreak/>
-        <w:t xml:space="preserve">recall, and the </w:t>
+        <w:t xml:space="preserve">precision, recall, and the </w:t>
       </w:r>
       <w:proofErr w:type="spellStart"/>
       <w:r>
@@ -3362,6 +3495,64 @@
         </w:rPr>
         <w:t xml:space="preserve"> the entire positive labels</w:t>
       </w:r>
+    </w:p>
+    <w:p>
+      <w:pPr>
+        <w:spacing w:line="240" w:lineRule="auto"/>
+        <w:rPr>
+          <w:sz w:val="24"/>
+          <w:szCs w:val="24"/>
+        </w:rPr>
+      </w:pPr>
+    </w:p>
+    <w:p>
+      <w:pPr>
+        <w:spacing w:line="240" w:lineRule="auto"/>
+        <w:rPr>
+          <w:sz w:val="24"/>
+          <w:szCs w:val="24"/>
+        </w:rPr>
+      </w:pPr>
+      <w:r>
+        <w:rPr>
+          <w:noProof/>
+        </w:rPr>
+        <w:drawing>
+          <wp:inline distT="0" distB="0" distL="0" distR="0" wp14:anchorId="3CF44C0E" wp14:editId="031699CB">
+            <wp:extent cx="1400175" cy="400050"/>
+            <wp:effectExtent l="0" t="0" r="9525" b="0"/>
+            <wp:docPr id="232" name="Picture 232"/>
+            <wp:cNvGraphicFramePr>
+              <a:graphicFrameLocks xmlns:a="http://schemas.openxmlformats.org/drawingml/2006/main" noChangeAspect="1"/>
+            </wp:cNvGraphicFramePr>
+            <a:graphic xmlns:a="http://schemas.openxmlformats.org/drawingml/2006/main">
+              <a:graphicData uri="http://schemas.openxmlformats.org/drawingml/2006/picture">
+                <pic:pic xmlns:pic="http://schemas.openxmlformats.org/drawingml/2006/picture">
+                  <pic:nvPicPr>
+                    <pic:cNvPr id="1" name=""/>
+                    <pic:cNvPicPr/>
+                  </pic:nvPicPr>
+                  <pic:blipFill>
+                    <a:blip r:embed="rId19"/>
+                    <a:stretch>
+                      <a:fillRect/>
+                    </a:stretch>
+                  </pic:blipFill>
+                  <pic:spPr>
+                    <a:xfrm>
+                      <a:off x="0" y="0"/>
+                      <a:ext cx="1400175" cy="400050"/>
+                    </a:xfrm>
+                    <a:prstGeom prst="rect">
+                      <a:avLst/>
+                    </a:prstGeom>
+                  </pic:spPr>
+                </pic:pic>
+              </a:graphicData>
+            </a:graphic>
+          </wp:inline>
+        </w:drawing>
+      </w:r>
       <w:r>
         <w:rPr>
           <w:sz w:val="24"/>
@@ -3374,21 +3565,312 @@
           <w:sz w:val="24"/>
           <w:szCs w:val="24"/>
         </w:rPr>
+        <w:tab/>
+      </w:r>
+      <w:r>
+        <w:rPr>
+          <w:sz w:val="24"/>
+          <w:szCs w:val="24"/>
+        </w:rPr>
+        <w:tab/>
+      </w:r>
+      <w:r>
+        <w:rPr>
+          <w:sz w:val="24"/>
+          <w:szCs w:val="24"/>
+        </w:rPr>
+        <w:tab/>
+      </w:r>
+      <w:r>
+        <w:rPr>
+          <w:sz w:val="24"/>
+          <w:szCs w:val="24"/>
+        </w:rPr>
+        <w:tab/>
+      </w:r>
+      <w:r>
+        <w:rPr>
+          <w:sz w:val="24"/>
+          <w:szCs w:val="24"/>
+        </w:rPr>
+        <w:tab/>
+      </w:r>
+      <w:r>
+        <w:rPr>
+          <w:sz w:val="24"/>
+          <w:szCs w:val="24"/>
+        </w:rPr>
+        <w:tab/>
+      </w:r>
+      <w:r>
+        <w:rPr>
+          <w:sz w:val="24"/>
+          <w:szCs w:val="24"/>
+        </w:rPr>
+        <w:tab/>
+      </w:r>
+      <w:r>
+        <w:rPr>
+          <w:b/>
+          <w:sz w:val="24"/>
+          <w:szCs w:val="24"/>
+        </w:rPr>
         <w:t>(</w:t>
       </w:r>
       <w:r>
         <w:rPr>
-          <w:sz w:val="24"/>
-          <w:szCs w:val="24"/>
-        </w:rPr>
-        <w:t>precision</w:t>
-      </w:r>
-      <w:r>
-        <w:rPr>
-          <w:sz w:val="24"/>
-          <w:szCs w:val="24"/>
-        </w:rPr>
-        <w:t xml:space="preserve"> = </w:t>
+          <w:b/>
+          <w:sz w:val="24"/>
+          <w:szCs w:val="24"/>
+        </w:rPr>
+        <w:t>equation 1</w:t>
+      </w:r>
+      <w:r>
+        <w:rPr>
+          <w:b/>
+          <w:sz w:val="24"/>
+          <w:szCs w:val="24"/>
+        </w:rPr>
+        <w:t>)</w:t>
+      </w:r>
+    </w:p>
+    <w:p>
+      <w:pPr>
+        <w:spacing w:line="240" w:lineRule="auto"/>
+        <w:rPr>
+          <w:sz w:val="24"/>
+          <w:szCs w:val="24"/>
+        </w:rPr>
+      </w:pPr>
+    </w:p>
+    <w:p>
+      <w:pPr>
+        <w:spacing w:line="240" w:lineRule="auto"/>
+        <w:rPr>
+          <w:sz w:val="24"/>
+          <w:szCs w:val="24"/>
+        </w:rPr>
+      </w:pPr>
+      <w:r>
+        <w:rPr>
+          <w:sz w:val="24"/>
+          <w:szCs w:val="24"/>
+        </w:rPr>
+        <w:t>Generally, high precision is related to low false positives</w:t>
+      </w:r>
+      <w:r>
+        <w:rPr>
+          <w:rStyle w:val="FootnoteReference"/>
+          <w:sz w:val="24"/>
+          <w:szCs w:val="24"/>
+        </w:rPr>
+        <w:footnoteReference w:id="12"/>
+      </w:r>
+      <w:r>
+        <w:rPr>
+          <w:sz w:val="24"/>
+          <w:szCs w:val="24"/>
+        </w:rPr>
+        <w:t>.</w:t>
+      </w:r>
+      <w:r>
+        <w:rPr>
+          <w:sz w:val="24"/>
+          <w:szCs w:val="24"/>
+        </w:rPr>
+        <w:t xml:space="preserve"> </w:t>
+      </w:r>
+      <w:r>
+        <w:rPr>
+          <w:sz w:val="24"/>
+          <w:szCs w:val="24"/>
+        </w:rPr>
+        <w:t xml:space="preserve">Similarly, </w:t>
+      </w:r>
+      <w:r>
+        <w:rPr>
+          <w:sz w:val="24"/>
+          <w:szCs w:val="24"/>
+        </w:rPr>
+        <w:t>recall was calculated to measure the ratio of correctly positive labels against the entire labels for the given class.</w:t>
+      </w:r>
+    </w:p>
+    <w:p>
+      <w:pPr>
+        <w:spacing w:line="240" w:lineRule="auto"/>
+        <w:rPr>
+          <w:sz w:val="24"/>
+          <w:szCs w:val="24"/>
+        </w:rPr>
+      </w:pPr>
+    </w:p>
+    <w:p>
+      <w:pPr>
+        <w:spacing w:line="240" w:lineRule="auto"/>
+        <w:rPr>
+          <w:sz w:val="24"/>
+          <w:szCs w:val="24"/>
+        </w:rPr>
+      </w:pPr>
+      <w:r>
+        <w:rPr>
+          <w:noProof/>
+        </w:rPr>
+        <w:drawing>
+          <wp:inline distT="0" distB="0" distL="0" distR="0" wp14:anchorId="6E0356B2" wp14:editId="1121CB40">
+            <wp:extent cx="1371600" cy="495300"/>
+            <wp:effectExtent l="0" t="0" r="0" b="0"/>
+            <wp:docPr id="233" name="Picture 233"/>
+            <wp:cNvGraphicFramePr>
+              <a:graphicFrameLocks xmlns:a="http://schemas.openxmlformats.org/drawingml/2006/main" noChangeAspect="1"/>
+            </wp:cNvGraphicFramePr>
+            <a:graphic xmlns:a="http://schemas.openxmlformats.org/drawingml/2006/main">
+              <a:graphicData uri="http://schemas.openxmlformats.org/drawingml/2006/picture">
+                <pic:pic xmlns:pic="http://schemas.openxmlformats.org/drawingml/2006/picture">
+                  <pic:nvPicPr>
+                    <pic:cNvPr id="1" name=""/>
+                    <pic:cNvPicPr/>
+                  </pic:nvPicPr>
+                  <pic:blipFill>
+                    <a:blip r:embed="rId20"/>
+                    <a:stretch>
+                      <a:fillRect/>
+                    </a:stretch>
+                  </pic:blipFill>
+                  <pic:spPr>
+                    <a:xfrm>
+                      <a:off x="0" y="0"/>
+                      <a:ext cx="1371600" cy="495300"/>
+                    </a:xfrm>
+                    <a:prstGeom prst="rect">
+                      <a:avLst/>
+                    </a:prstGeom>
+                  </pic:spPr>
+                </pic:pic>
+              </a:graphicData>
+            </a:graphic>
+          </wp:inline>
+        </w:drawing>
+      </w:r>
+      <w:r>
+        <w:rPr>
+          <w:sz w:val="24"/>
+          <w:szCs w:val="24"/>
+        </w:rPr>
+        <w:t xml:space="preserve"> </w:t>
+      </w:r>
+      <w:r>
+        <w:rPr>
+          <w:sz w:val="24"/>
+          <w:szCs w:val="24"/>
+        </w:rPr>
+        <w:tab/>
+      </w:r>
+      <w:r>
+        <w:rPr>
+          <w:sz w:val="24"/>
+          <w:szCs w:val="24"/>
+        </w:rPr>
+        <w:tab/>
+      </w:r>
+      <w:r>
+        <w:rPr>
+          <w:sz w:val="24"/>
+          <w:szCs w:val="24"/>
+        </w:rPr>
+        <w:tab/>
+      </w:r>
+      <w:r>
+        <w:rPr>
+          <w:sz w:val="24"/>
+          <w:szCs w:val="24"/>
+        </w:rPr>
+        <w:tab/>
+      </w:r>
+      <w:r>
+        <w:rPr>
+          <w:sz w:val="24"/>
+          <w:szCs w:val="24"/>
+        </w:rPr>
+        <w:tab/>
+      </w:r>
+      <w:r>
+        <w:rPr>
+          <w:sz w:val="24"/>
+          <w:szCs w:val="24"/>
+        </w:rPr>
+        <w:tab/>
+      </w:r>
+      <w:r>
+        <w:rPr>
+          <w:sz w:val="24"/>
+          <w:szCs w:val="24"/>
+        </w:rPr>
+        <w:tab/>
+      </w:r>
+      <w:r>
+        <w:rPr>
+          <w:b/>
+          <w:sz w:val="24"/>
+          <w:szCs w:val="24"/>
+        </w:rPr>
+        <w:t>(</w:t>
+      </w:r>
+      <w:r>
+        <w:rPr>
+          <w:b/>
+          <w:sz w:val="24"/>
+          <w:szCs w:val="24"/>
+        </w:rPr>
+        <w:t>equation</w:t>
+      </w:r>
+      <w:r>
+        <w:rPr>
+          <w:b/>
+          <w:sz w:val="24"/>
+          <w:szCs w:val="24"/>
+        </w:rPr>
+        <w:t xml:space="preserve"> 2</w:t>
+      </w:r>
+      <w:r>
+        <w:rPr>
+          <w:b/>
+          <w:sz w:val="24"/>
+          <w:szCs w:val="24"/>
+        </w:rPr>
+        <w:t>)</w:t>
+      </w:r>
+    </w:p>
+    <w:p>
+      <w:pPr>
+        <w:spacing w:line="240" w:lineRule="auto"/>
+        <w:rPr>
+          <w:sz w:val="24"/>
+          <w:szCs w:val="24"/>
+        </w:rPr>
+      </w:pPr>
+    </w:p>
+    <w:p>
+      <w:pPr>
+        <w:spacing w:line="240" w:lineRule="auto"/>
+        <w:rPr>
+          <w:sz w:val="24"/>
+          <w:szCs w:val="24"/>
+        </w:rPr>
+      </w:pPr>
+      <w:r>
+        <w:rPr>
+          <w:sz w:val="24"/>
+          <w:szCs w:val="24"/>
+        </w:rPr>
+        <w:t>Finally,</w:t>
+      </w:r>
+      <w:r>
+        <w:rPr>
+          <w:sz w:val="24"/>
+          <w:szCs w:val="24"/>
+        </w:rPr>
+        <w:t xml:space="preserve"> the </w:t>
       </w:r>
       <w:proofErr w:type="spellStart"/>
       <w:r>
@@ -3396,7 +3878,7 @@
           <w:sz w:val="24"/>
           <w:szCs w:val="24"/>
         </w:rPr>
-        <w:t>tp</w:t>
+        <w:t>fbeta</w:t>
       </w:r>
       <w:proofErr w:type="spellEnd"/>
       <w:r>
@@ -3404,30 +3886,22 @@
           <w:sz w:val="24"/>
           <w:szCs w:val="24"/>
         </w:rPr>
-        <w:t>/(</w:t>
-      </w:r>
-      <w:proofErr w:type="spellStart"/>
-      <w:r>
-        <w:rPr>
-          <w:sz w:val="24"/>
-          <w:szCs w:val="24"/>
-        </w:rPr>
-        <w:t>tp+f</w:t>
-      </w:r>
-      <w:r>
-        <w:rPr>
-          <w:sz w:val="24"/>
-          <w:szCs w:val="24"/>
-        </w:rPr>
-        <w:t>p</w:t>
-      </w:r>
-      <w:proofErr w:type="spellEnd"/>
-      <w:r>
-        <w:rPr>
-          <w:sz w:val="24"/>
-          <w:szCs w:val="24"/>
-        </w:rPr>
-        <w:t>))</w:t>
+        <w:t xml:space="preserve"> score combined the former scores</w:t>
+      </w:r>
+      <w:r>
+        <w:rPr>
+          <w:sz w:val="24"/>
+          <w:szCs w:val="24"/>
+        </w:rPr>
+        <w:t xml:space="preserve"> to produce a harmonic mean</w:t>
+      </w:r>
+      <w:r>
+        <w:rPr>
+          <w:rStyle w:val="FootnoteReference"/>
+          <w:sz w:val="24"/>
+          <w:szCs w:val="24"/>
+        </w:rPr>
+        <w:footnoteReference w:id="13"/>
       </w:r>
       <w:r>
         <w:rPr>
@@ -3436,12 +3910,247 @@
         </w:rPr>
         <w:t>.</w:t>
       </w:r>
-      <w:r>
-        <w:rPr>
-          <w:sz w:val="24"/>
-          <w:szCs w:val="24"/>
-        </w:rPr>
-        <w:t xml:space="preserve">  Generally, high precision is related to low false positives</w:t>
+    </w:p>
+    <w:p>
+      <w:pPr>
+        <w:spacing w:line="240" w:lineRule="auto"/>
+        <w:rPr>
+          <w:sz w:val="24"/>
+          <w:szCs w:val="24"/>
+        </w:rPr>
+      </w:pPr>
+    </w:p>
+    <w:p>
+      <w:pPr>
+        <w:spacing w:line="240" w:lineRule="auto"/>
+        <w:rPr>
+          <w:sz w:val="24"/>
+          <w:szCs w:val="24"/>
+        </w:rPr>
+      </w:pPr>
+      <w:r>
+        <w:rPr>
+          <w:noProof/>
+        </w:rPr>
+        <w:drawing>
+          <wp:inline distT="0" distB="0" distL="0" distR="0" wp14:anchorId="4DD0BA11" wp14:editId="5B7F086C">
+            <wp:extent cx="1971675" cy="495300"/>
+            <wp:effectExtent l="0" t="0" r="9525" b="0"/>
+            <wp:docPr id="234" name="Picture 234"/>
+            <wp:cNvGraphicFramePr>
+              <a:graphicFrameLocks xmlns:a="http://schemas.openxmlformats.org/drawingml/2006/main" noChangeAspect="1"/>
+            </wp:cNvGraphicFramePr>
+            <a:graphic xmlns:a="http://schemas.openxmlformats.org/drawingml/2006/main">
+              <a:graphicData uri="http://schemas.openxmlformats.org/drawingml/2006/picture">
+                <pic:pic xmlns:pic="http://schemas.openxmlformats.org/drawingml/2006/picture">
+                  <pic:nvPicPr>
+                    <pic:cNvPr id="1" name=""/>
+                    <pic:cNvPicPr/>
+                  </pic:nvPicPr>
+                  <pic:blipFill>
+                    <a:blip r:embed="rId21"/>
+                    <a:stretch>
+                      <a:fillRect/>
+                    </a:stretch>
+                  </pic:blipFill>
+                  <pic:spPr>
+                    <a:xfrm>
+                      <a:off x="0" y="0"/>
+                      <a:ext cx="1971675" cy="495300"/>
+                    </a:xfrm>
+                    <a:prstGeom prst="rect">
+                      <a:avLst/>
+                    </a:prstGeom>
+                  </pic:spPr>
+                </pic:pic>
+              </a:graphicData>
+            </a:graphic>
+          </wp:inline>
+        </w:drawing>
+      </w:r>
+      <w:r>
+        <w:rPr>
+          <w:sz w:val="24"/>
+          <w:szCs w:val="24"/>
+        </w:rPr>
+        <w:tab/>
+      </w:r>
+      <w:r>
+        <w:rPr>
+          <w:sz w:val="24"/>
+          <w:szCs w:val="24"/>
+        </w:rPr>
+        <w:tab/>
+      </w:r>
+      <w:r>
+        <w:rPr>
+          <w:sz w:val="24"/>
+          <w:szCs w:val="24"/>
+        </w:rPr>
+        <w:tab/>
+      </w:r>
+      <w:r>
+        <w:rPr>
+          <w:sz w:val="24"/>
+          <w:szCs w:val="24"/>
+        </w:rPr>
+        <w:tab/>
+      </w:r>
+      <w:r>
+        <w:rPr>
+          <w:sz w:val="24"/>
+          <w:szCs w:val="24"/>
+        </w:rPr>
+        <w:tab/>
+      </w:r>
+      <w:r>
+        <w:rPr>
+          <w:sz w:val="24"/>
+          <w:szCs w:val="24"/>
+        </w:rPr>
+        <w:tab/>
+      </w:r>
+      <w:r>
+        <w:rPr>
+          <w:b/>
+          <w:sz w:val="24"/>
+          <w:szCs w:val="24"/>
+        </w:rPr>
+        <w:t>(</w:t>
+      </w:r>
+      <w:r>
+        <w:rPr>
+          <w:b/>
+          <w:sz w:val="24"/>
+          <w:szCs w:val="24"/>
+        </w:rPr>
+        <w:t>equation</w:t>
+      </w:r>
+      <w:r>
+        <w:rPr>
+          <w:b/>
+          <w:sz w:val="24"/>
+          <w:szCs w:val="24"/>
+        </w:rPr>
+        <w:t xml:space="preserve"> </w:t>
+      </w:r>
+      <w:r>
+        <w:rPr>
+          <w:b/>
+          <w:sz w:val="24"/>
+          <w:szCs w:val="24"/>
+        </w:rPr>
+        <w:t>3</w:t>
+      </w:r>
+      <w:r>
+        <w:rPr>
+          <w:b/>
+          <w:sz w:val="24"/>
+          <w:szCs w:val="24"/>
+        </w:rPr>
+        <w:t>)</w:t>
+      </w:r>
+    </w:p>
+    <w:p>
+      <w:pPr>
+        <w:spacing w:line="240" w:lineRule="auto"/>
+        <w:rPr>
+          <w:sz w:val="24"/>
+          <w:szCs w:val="24"/>
+        </w:rPr>
+      </w:pPr>
+    </w:p>
+    <w:p>
+      <w:pPr>
+        <w:spacing w:line="240" w:lineRule="auto"/>
+        <w:rPr>
+          <w:sz w:val="24"/>
+          <w:szCs w:val="24"/>
+        </w:rPr>
+      </w:pPr>
+      <w:r>
+        <w:rPr>
+          <w:sz w:val="24"/>
+          <w:szCs w:val="24"/>
+        </w:rPr>
+        <w:t>In general, these</w:t>
+      </w:r>
+      <w:r>
+        <w:rPr>
+          <w:sz w:val="24"/>
+          <w:szCs w:val="24"/>
+        </w:rPr>
+        <w:t xml:space="preserve"> measures provide a more granular measure of the confusion matrix.</w:t>
+      </w:r>
+      <w:r>
+        <w:rPr>
+          <w:sz w:val="24"/>
+          <w:szCs w:val="24"/>
+        </w:rPr>
+        <w:t xml:space="preserve">  </w:t>
+      </w:r>
+      <w:r>
+        <w:rPr>
+          <w:sz w:val="24"/>
+          <w:szCs w:val="24"/>
+        </w:rPr>
+        <w:t>Additionally, t</w:t>
+      </w:r>
+      <w:r>
+        <w:rPr>
+          <w:sz w:val="24"/>
+          <w:szCs w:val="24"/>
+        </w:rPr>
+        <w:t xml:space="preserve">he top 25 most indicative words for positive and negative categories were determined by frequency, </w:t>
+      </w:r>
+      <w:r>
+        <w:rPr>
+          <w:sz w:val="24"/>
+          <w:szCs w:val="24"/>
+        </w:rPr>
+        <w:t>using the</w:t>
+      </w:r>
+      <w:r>
+        <w:rPr>
+          <w:sz w:val="24"/>
+          <w:szCs w:val="24"/>
+        </w:rPr>
+        <w:t xml:space="preserve"> </w:t>
+      </w:r>
+      <w:r>
+        <w:rPr>
+          <w:sz w:val="24"/>
+          <w:szCs w:val="24"/>
+        </w:rPr>
+        <w:t>term frequency</w:t>
+      </w:r>
+      <w:r>
+        <w:rPr>
+          <w:sz w:val="24"/>
+          <w:szCs w:val="24"/>
+        </w:rPr>
+        <w:t>-</w:t>
+      </w:r>
+      <w:r>
+        <w:rPr>
+          <w:sz w:val="24"/>
+          <w:szCs w:val="24"/>
+        </w:rPr>
+        <w:t>inverse document frequency (</w:t>
+      </w:r>
+      <w:r>
+        <w:rPr>
+          <w:sz w:val="24"/>
+          <w:szCs w:val="24"/>
+        </w:rPr>
+        <w:t>TFIDF</w:t>
+      </w:r>
+      <w:r>
+        <w:rPr>
+          <w:sz w:val="24"/>
+          <w:szCs w:val="24"/>
+        </w:rPr>
+        <w:t>)</w:t>
       </w:r>
       <w:r>
         <w:rPr>
@@ -3449,7 +4158,7 @@
           <w:sz w:val="24"/>
           <w:szCs w:val="24"/>
         </w:rPr>
-        <w:footnoteReference w:id="12"/>
+        <w:footnoteReference w:id="14"/>
       </w:r>
       <w:r>
         <w:rPr>
@@ -3470,114 +4179,65 @@
           <w:sz w:val="24"/>
           <w:szCs w:val="24"/>
         </w:rPr>
-        <w:t xml:space="preserve">Similarly, </w:t>
-      </w:r>
-      <w:r>
-        <w:rPr>
-          <w:sz w:val="24"/>
-          <w:szCs w:val="24"/>
-        </w:rPr>
-        <w:t>recall was calculated to measure the ratio of correctly positive labels against the entire labels for the given class</w:t>
-      </w:r>
-      <w:r>
-        <w:rPr>
-          <w:sz w:val="24"/>
-          <w:szCs w:val="24"/>
-        </w:rPr>
-        <w:t xml:space="preserve"> (recall = </w:t>
-      </w:r>
-      <w:proofErr w:type="spellStart"/>
-      <w:r>
-        <w:rPr>
-          <w:sz w:val="24"/>
-          <w:szCs w:val="24"/>
-        </w:rPr>
-        <w:t>tp</w:t>
-      </w:r>
-      <w:proofErr w:type="spellEnd"/>
-      <w:r>
-        <w:rPr>
-          <w:sz w:val="24"/>
-          <w:szCs w:val="24"/>
-        </w:rPr>
-        <w:t>/(</w:t>
-      </w:r>
-      <w:proofErr w:type="spellStart"/>
-      <w:r>
-        <w:rPr>
-          <w:sz w:val="24"/>
-          <w:szCs w:val="24"/>
-        </w:rPr>
-        <w:t>tp+fn</w:t>
-      </w:r>
-      <w:proofErr w:type="spellEnd"/>
-      <w:r>
-        <w:rPr>
-          <w:sz w:val="24"/>
-          <w:szCs w:val="24"/>
-        </w:rPr>
-        <w:t>))</w:t>
-      </w:r>
-      <w:r>
-        <w:rPr>
-          <w:sz w:val="24"/>
-          <w:szCs w:val="24"/>
-        </w:rPr>
-        <w:t xml:space="preserve">.  </w:t>
-      </w:r>
-      <w:r>
-        <w:rPr>
-          <w:sz w:val="24"/>
-          <w:szCs w:val="24"/>
-        </w:rPr>
-        <w:t>Finally,</w:t>
-      </w:r>
-      <w:r>
-        <w:rPr>
-          <w:sz w:val="24"/>
-          <w:szCs w:val="24"/>
-        </w:rPr>
-        <w:t xml:space="preserve"> the </w:t>
-      </w:r>
-      <w:proofErr w:type="spellStart"/>
-      <w:r>
-        <w:rPr>
-          <w:sz w:val="24"/>
-          <w:szCs w:val="24"/>
-        </w:rPr>
-        <w:t>fbeta</w:t>
-      </w:r>
-      <w:proofErr w:type="spellEnd"/>
-      <w:r>
-        <w:rPr>
-          <w:sz w:val="24"/>
-          <w:szCs w:val="24"/>
-        </w:rPr>
-        <w:t xml:space="preserve"> score combined the former scores</w:t>
-      </w:r>
-      <w:r>
-        <w:rPr>
-          <w:sz w:val="24"/>
-          <w:szCs w:val="24"/>
-        </w:rPr>
-        <w:t xml:space="preserve"> to produce a harmonic mean</w:t>
-      </w:r>
-      <w:r>
-        <w:rPr>
-          <w:sz w:val="24"/>
-          <w:szCs w:val="24"/>
-        </w:rPr>
-        <w:t xml:space="preserve"> (</w:t>
-      </w:r>
-      <w:proofErr w:type="spellStart"/>
-      <w:r>
-        <w:rPr>
-          <w:sz w:val="24"/>
-          <w:szCs w:val="24"/>
-        </w:rPr>
-        <w:t>fbeta</w:t>
-      </w:r>
-      <w:proofErr w:type="spellEnd"/>
+        <w:t>Furthermore, t</w:t>
+      </w:r>
+      <w:r>
+        <w:rPr>
+          <w:sz w:val="24"/>
+          <w:szCs w:val="24"/>
+        </w:rPr>
+        <w:t>he MNB provide</w:t>
+      </w:r>
+      <w:r>
+        <w:rPr>
+          <w:sz w:val="24"/>
+          <w:szCs w:val="24"/>
+        </w:rPr>
+        <w:t>s</w:t>
+      </w:r>
+      <w:r>
+        <w:rPr>
+          <w:sz w:val="24"/>
+          <w:szCs w:val="24"/>
+        </w:rPr>
+        <w:t xml:space="preserve"> log probabilities</w:t>
+      </w:r>
+      <w:r>
+        <w:rPr>
+          <w:rStyle w:val="FootnoteReference"/>
+          <w:sz w:val="24"/>
+          <w:szCs w:val="24"/>
+        </w:rPr>
+        <w:footnoteReference w:id="15"/>
+      </w:r>
+      <w:r>
+        <w:rPr>
+          <w:sz w:val="24"/>
+          <w:szCs w:val="24"/>
+        </w:rPr>
+        <w:t xml:space="preserve"> to </w:t>
+      </w:r>
+      <w:r>
+        <w:rPr>
+          <w:sz w:val="24"/>
+          <w:szCs w:val="24"/>
+        </w:rPr>
+        <w:t>determine positive and negative words</w:t>
+      </w:r>
+      <w:r>
+        <w:rPr>
+          <w:sz w:val="24"/>
+          <w:szCs w:val="24"/>
+        </w:rPr>
+        <w:t xml:space="preserve"> associated with corresponding sentiment</w:t>
+      </w:r>
+      <w:r>
+        <w:rPr>
+          <w:sz w:val="24"/>
+          <w:szCs w:val="24"/>
+        </w:rPr>
+        <w:t>.</w:t>
+      </w:r>
       <w:r>
         <w:rPr>
           <w:sz w:val="24"/>
@@ -3590,66 +4250,7 @@
           <w:sz w:val="24"/>
           <w:szCs w:val="24"/>
         </w:rPr>
-        <w:t>= 2(</w:t>
-      </w:r>
-      <w:r>
-        <w:rPr>
-          <w:sz w:val="24"/>
-          <w:szCs w:val="24"/>
-        </w:rPr>
-        <w:t>precision*recall</w:t>
-      </w:r>
-      <w:r>
-        <w:rPr>
-          <w:sz w:val="24"/>
-          <w:szCs w:val="24"/>
-        </w:rPr>
-        <w:t>)</w:t>
-      </w:r>
-      <w:r>
-        <w:rPr>
-          <w:sz w:val="24"/>
-          <w:szCs w:val="24"/>
-        </w:rPr>
-        <w:t>/(</w:t>
-      </w:r>
-      <w:proofErr w:type="spellStart"/>
-      <w:r>
-        <w:rPr>
-          <w:sz w:val="24"/>
-          <w:szCs w:val="24"/>
-        </w:rPr>
-        <w:t>precision+recall</w:t>
-      </w:r>
-      <w:proofErr w:type="spellEnd"/>
-      <w:r>
-        <w:rPr>
-          <w:sz w:val="24"/>
-          <w:szCs w:val="24"/>
-        </w:rPr>
-        <w:t>)</w:t>
-      </w:r>
-      <w:r>
-        <w:rPr>
-          <w:sz w:val="24"/>
-          <w:szCs w:val="24"/>
-        </w:rPr>
-        <w:t>)</w:t>
-      </w:r>
-      <w:r>
-        <w:rPr>
-          <w:rStyle w:val="FootnoteReference"/>
-          <w:sz w:val="24"/>
-          <w:szCs w:val="24"/>
-        </w:rPr>
-        <w:footnoteReference w:id="13"/>
-      </w:r>
-      <w:r>
-        <w:rPr>
-          <w:sz w:val="24"/>
-          <w:szCs w:val="24"/>
-        </w:rPr>
-        <w:t>.</w:t>
+        <w:t>Using a custom adaptation, the</w:t>
       </w:r>
       <w:r>
         <w:rPr>
@@ -3663,14 +4264,65 @@
           <w:sz w:val="24"/>
           <w:szCs w:val="24"/>
         </w:rPr>
-        <w:t>In general, these</w:t>
-      </w:r>
-      <w:r>
-        <w:rPr>
-          <w:sz w:val="24"/>
-          <w:szCs w:val="24"/>
-        </w:rPr>
-        <w:t xml:space="preserve"> measures provide a more granular measure of the confusion matrix.</w:t>
+        <w:t>‘</w:t>
+      </w:r>
+      <w:r>
+        <w:rPr>
+          <w:i/>
+          <w:sz w:val="24"/>
+          <w:szCs w:val="24"/>
+        </w:rPr>
+        <w:t>value</w:t>
+      </w:r>
+      <w:r>
+        <w:rPr>
+          <w:i/>
+          <w:sz w:val="24"/>
+          <w:szCs w:val="24"/>
+        </w:rPr>
+        <w:t>’</w:t>
+      </w:r>
+      <w:r>
+        <w:rPr>
+          <w:sz w:val="24"/>
+          <w:szCs w:val="24"/>
+        </w:rPr>
+        <w:t xml:space="preserve"> calculation </w:t>
+      </w:r>
+      <w:r>
+        <w:rPr>
+          <w:sz w:val="24"/>
+          <w:szCs w:val="24"/>
+        </w:rPr>
+        <w:t>provides</w:t>
+      </w:r>
+      <w:r>
+        <w:rPr>
+          <w:sz w:val="24"/>
+          <w:szCs w:val="24"/>
+        </w:rPr>
+        <w:t xml:space="preserve"> </w:t>
+      </w:r>
+      <w:r>
+        <w:rPr>
+          <w:sz w:val="24"/>
+          <w:szCs w:val="24"/>
+        </w:rPr>
+        <w:t>the log probability</w:t>
+      </w:r>
+      <w:r>
+        <w:rPr>
+          <w:sz w:val="24"/>
+          <w:szCs w:val="24"/>
+        </w:rPr>
+        <w:t xml:space="preserve"> for a given word index</w:t>
+      </w:r>
+      <w:r>
+        <w:rPr>
+          <w:sz w:val="24"/>
+          <w:szCs w:val="24"/>
+        </w:rPr>
+        <w:t>:</w:t>
       </w:r>
     </w:p>
     <w:p>
@@ -3681,243 +4333,6 @@
           <w:szCs w:val="24"/>
         </w:rPr>
       </w:pPr>
-      <w:r>
-        <w:rPr>
-          <w:sz w:val="24"/>
-          <w:szCs w:val="24"/>
-        </w:rPr>
-        <w:t>Additionally, t</w:t>
-      </w:r>
-      <w:r>
-        <w:rPr>
-          <w:sz w:val="24"/>
-          <w:szCs w:val="24"/>
-        </w:rPr>
-        <w:t xml:space="preserve">he top 25 most indicative words for positive and negative categories were determined by frequency, </w:t>
-      </w:r>
-      <w:r>
-        <w:rPr>
-          <w:sz w:val="24"/>
-          <w:szCs w:val="24"/>
-        </w:rPr>
-        <w:t>using the</w:t>
-      </w:r>
-      <w:r>
-        <w:rPr>
-          <w:sz w:val="24"/>
-          <w:szCs w:val="24"/>
-        </w:rPr>
-        <w:t xml:space="preserve"> </w:t>
-      </w:r>
-      <w:r>
-        <w:rPr>
-          <w:sz w:val="24"/>
-          <w:szCs w:val="24"/>
-        </w:rPr>
-        <w:t>term frequency</w:t>
-      </w:r>
-      <w:r>
-        <w:rPr>
-          <w:sz w:val="24"/>
-          <w:szCs w:val="24"/>
-        </w:rPr>
-        <w:t>-</w:t>
-      </w:r>
-      <w:r>
-        <w:rPr>
-          <w:sz w:val="24"/>
-          <w:szCs w:val="24"/>
-        </w:rPr>
-        <w:t>inverse document frequency (</w:t>
-      </w:r>
-      <w:r>
-        <w:rPr>
-          <w:sz w:val="24"/>
-          <w:szCs w:val="24"/>
-        </w:rPr>
-        <w:t>TFIDF</w:t>
-      </w:r>
-      <w:r>
-        <w:rPr>
-          <w:sz w:val="24"/>
-          <w:szCs w:val="24"/>
-        </w:rPr>
-        <w:t>)</w:t>
-      </w:r>
-      <w:r>
-        <w:rPr>
-          <w:rStyle w:val="FootnoteReference"/>
-          <w:sz w:val="24"/>
-          <w:szCs w:val="24"/>
-        </w:rPr>
-        <w:footnoteReference w:id="14"/>
-      </w:r>
-      <w:r>
-        <w:rPr>
-          <w:sz w:val="24"/>
-          <w:szCs w:val="24"/>
-        </w:rPr>
-        <w:t>.</w:t>
-      </w:r>
-      <w:r>
-        <w:rPr>
-          <w:sz w:val="24"/>
-          <w:szCs w:val="24"/>
-        </w:rPr>
-        <w:t xml:space="preserve"> </w:t>
-      </w:r>
-      <w:r>
-        <w:rPr>
-          <w:sz w:val="24"/>
-          <w:szCs w:val="24"/>
-        </w:rPr>
-        <w:t>Furthermore, t</w:t>
-      </w:r>
-      <w:r>
-        <w:rPr>
-          <w:sz w:val="24"/>
-          <w:szCs w:val="24"/>
-        </w:rPr>
-        <w:t>he MNB provide</w:t>
-      </w:r>
-      <w:r>
-        <w:rPr>
-          <w:sz w:val="24"/>
-          <w:szCs w:val="24"/>
-        </w:rPr>
-        <w:t>s</w:t>
-      </w:r>
-      <w:r>
-        <w:rPr>
-          <w:sz w:val="24"/>
-          <w:szCs w:val="24"/>
-        </w:rPr>
-        <w:t xml:space="preserve"> log probabilities</w:t>
-      </w:r>
-      <w:r>
-        <w:rPr>
-          <w:rStyle w:val="FootnoteReference"/>
-          <w:sz w:val="24"/>
-          <w:szCs w:val="24"/>
-        </w:rPr>
-        <w:footnoteReference w:id="15"/>
-      </w:r>
-      <w:r>
-        <w:rPr>
-          <w:sz w:val="24"/>
-          <w:szCs w:val="24"/>
-        </w:rPr>
-        <w:t xml:space="preserve"> to </w:t>
-      </w:r>
-      <w:r>
-        <w:rPr>
-          <w:sz w:val="24"/>
-          <w:szCs w:val="24"/>
-        </w:rPr>
-        <w:t>determine positive and negative words</w:t>
-      </w:r>
-      <w:r>
-        <w:rPr>
-          <w:sz w:val="24"/>
-          <w:szCs w:val="24"/>
-        </w:rPr>
-        <w:t xml:space="preserve"> associated with corresponding sentiment</w:t>
-      </w:r>
-      <w:r>
-        <w:rPr>
-          <w:sz w:val="24"/>
-          <w:szCs w:val="24"/>
-        </w:rPr>
-        <w:t>.</w:t>
-      </w:r>
-      <w:r>
-        <w:rPr>
-          <w:sz w:val="24"/>
-          <w:szCs w:val="24"/>
-        </w:rPr>
-        <w:t xml:space="preserve"> </w:t>
-      </w:r>
-      <w:r>
-        <w:rPr>
-          <w:sz w:val="24"/>
-          <w:szCs w:val="24"/>
-        </w:rPr>
-        <w:t>Using a custom adaptation, the</w:t>
-      </w:r>
-      <w:r>
-        <w:rPr>
-          <w:sz w:val="24"/>
-          <w:szCs w:val="24"/>
-        </w:rPr>
-        <w:t xml:space="preserve"> </w:t>
-      </w:r>
-      <w:r>
-        <w:rPr>
-          <w:sz w:val="24"/>
-          <w:szCs w:val="24"/>
-        </w:rPr>
-        <w:t>‘</w:t>
-      </w:r>
-      <w:r>
-        <w:rPr>
-          <w:i/>
-          <w:sz w:val="24"/>
-          <w:szCs w:val="24"/>
-        </w:rPr>
-        <w:t>value</w:t>
-      </w:r>
-      <w:r>
-        <w:rPr>
-          <w:i/>
-          <w:sz w:val="24"/>
-          <w:szCs w:val="24"/>
-        </w:rPr>
-        <w:t>’</w:t>
-      </w:r>
-      <w:r>
-        <w:rPr>
-          <w:sz w:val="24"/>
-          <w:szCs w:val="24"/>
-        </w:rPr>
-        <w:t xml:space="preserve"> calculation </w:t>
-      </w:r>
-      <w:r>
-        <w:rPr>
-          <w:sz w:val="24"/>
-          <w:szCs w:val="24"/>
-        </w:rPr>
-        <w:t>provides</w:t>
-      </w:r>
-      <w:r>
-        <w:rPr>
-          <w:sz w:val="24"/>
-          <w:szCs w:val="24"/>
-        </w:rPr>
-        <w:t xml:space="preserve"> </w:t>
-      </w:r>
-      <w:r>
-        <w:rPr>
-          <w:sz w:val="24"/>
-          <w:szCs w:val="24"/>
-        </w:rPr>
-        <w:t>the log probability</w:t>
-      </w:r>
-      <w:r>
-        <w:rPr>
-          <w:sz w:val="24"/>
-          <w:szCs w:val="24"/>
-        </w:rPr>
-        <w:t xml:space="preserve"> for a given word index</w:t>
-      </w:r>
-      <w:bookmarkStart w:id="2" w:name="_GoBack"/>
-      <w:bookmarkEnd w:id="2"/>
-      <w:r>
-        <w:rPr>
-          <w:sz w:val="24"/>
-          <w:szCs w:val="24"/>
-        </w:rPr>
-        <w:t>:</w:t>
-      </w:r>
     </w:p>
     <w:p>
       <w:pPr>
@@ -3932,6 +4347,7 @@
         <w:rPr>
           <w:noProof/>
         </w:rPr>
+        <w:lastRenderedPageBreak/>
         <w:drawing>
           <wp:inline distT="0" distB="0" distL="0" distR="0" wp14:anchorId="7AD0A0F8" wp14:editId="30BC37CA">
             <wp:extent cx="3705225" cy="2819400"/>
@@ -3948,7 +4364,7 @@
                     <pic:cNvPicPr/>
                   </pic:nvPicPr>
                   <pic:blipFill>
-                    <a:blip r:embed="rId14"/>
+                    <a:blip r:embed="rId22"/>
                     <a:stretch>
                       <a:fillRect/>
                     </a:stretch>
@@ -4221,15 +4637,7 @@
           <w:sz w:val="24"/>
           <w:szCs w:val="24"/>
         </w:rPr>
-        <w:t xml:space="preserve"> the first two cases satisfied initial data </w:t>
-      </w:r>
-      <w:r>
-        <w:rPr>
-          <w:sz w:val="24"/>
-          <w:szCs w:val="24"/>
-        </w:rPr>
-        <w:lastRenderedPageBreak/>
-        <w:t>exploration.</w:t>
+        <w:t xml:space="preserve"> the first two cases satisfied initial data exploration.</w:t>
       </w:r>
       <w:r>
         <w:rPr>
@@ -4319,7 +4727,7 @@
       <w:pPr>
         <w:pStyle w:val="Heading1"/>
       </w:pPr>
-      <w:bookmarkStart w:id="3" w:name="_Toc9899124"/>
+      <w:bookmarkStart w:id="3" w:name="_Toc9955150"/>
       <w:r>
         <w:t>Data Preparation</w:t>
       </w:r>
@@ -4561,6 +4969,7 @@
           <w:sz w:val="24"/>
           <w:szCs w:val="24"/>
         </w:rPr>
+        <w:lastRenderedPageBreak/>
         <w:t xml:space="preserve">The dates of the collected </w:t>
       </w:r>
       <w:r>
@@ -4716,6 +5125,13 @@
           <w:szCs w:val="24"/>
         </w:rPr>
         <w:t xml:space="preserve"> for a total of 1500 rows</w:t>
+      </w:r>
+      <w:r>
+        <w:rPr>
+          <w:sz w:val="24"/>
+          <w:szCs w:val="24"/>
+        </w:rPr>
+        <w:t>, which reduces the original 3670 rows</w:t>
       </w:r>
       <w:r>
         <w:rPr>
@@ -4794,7 +5210,7 @@
       <w:pPr>
         <w:pStyle w:val="Heading2"/>
       </w:pPr>
-      <w:bookmarkStart w:id="4" w:name="_Toc9899125"/>
+      <w:bookmarkStart w:id="4" w:name="_Toc9955151"/>
       <w:r>
         <w:t>Amazon Mechanical Turk</w:t>
       </w:r>
@@ -4813,14 +5229,21 @@
           <w:sz w:val="24"/>
           <w:szCs w:val="24"/>
         </w:rPr>
-        <w:t>This reduced the space from a combined 3670 rows</w:t>
-      </w:r>
-      <w:r>
-        <w:rPr>
-          <w:sz w:val="24"/>
-          <w:szCs w:val="24"/>
-        </w:rPr>
-        <w:t>, then was passed to Amazon Mechanical Turk (</w:t>
+        <w:t xml:space="preserve">Using the generated sample.csv, </w:t>
+      </w:r>
+      <w:r>
+        <w:rPr>
+          <w:sz w:val="24"/>
+          <w:szCs w:val="24"/>
+        </w:rPr>
+        <w:t>the sample data was provided</w:t>
+      </w:r>
+      <w:r>
+        <w:rPr>
+          <w:sz w:val="24"/>
+          <w:szCs w:val="24"/>
+        </w:rPr>
+        <w:t xml:space="preserve"> to Amazon Mechanical Turk (</w:t>
       </w:r>
       <w:proofErr w:type="spellStart"/>
       <w:r>
@@ -4858,21 +5281,14 @@
           <w:sz w:val="24"/>
           <w:szCs w:val="24"/>
         </w:rPr>
-        <w:t xml:space="preserve"> More generally, </w:t>
-      </w:r>
-      <w:r>
-        <w:rPr>
-          <w:sz w:val="24"/>
-          <w:szCs w:val="24"/>
-        </w:rPr>
-        <w:t xml:space="preserve">using the reduced csv, </w:t>
-      </w:r>
-      <w:r>
-        <w:rPr>
-          <w:sz w:val="24"/>
-          <w:szCs w:val="24"/>
-        </w:rPr>
-        <w:t>five</w:t>
+        <w:t xml:space="preserve">  F</w:t>
+      </w:r>
+      <w:r>
+        <w:rPr>
+          <w:sz w:val="24"/>
+          <w:szCs w:val="24"/>
+        </w:rPr>
+        <w:t>ive</w:t>
       </w:r>
       <w:r>
         <w:rPr>
@@ -4893,8 +5309,31 @@
           <w:sz w:val="24"/>
           <w:szCs w:val="24"/>
         </w:rPr>
-        <w:t xml:space="preserve"> to categorize tweets into the following categories:</w:t>
-      </w:r>
+        <w:t xml:space="preserve"> to categorize tweets into the following </w:t>
+      </w:r>
+      <w:r>
+        <w:rPr>
+          <w:sz w:val="24"/>
+          <w:szCs w:val="24"/>
+        </w:rPr>
+        <w:t>sentiment labels</w:t>
+      </w:r>
+      <w:r>
+        <w:rPr>
+          <w:sz w:val="24"/>
+          <w:szCs w:val="24"/>
+        </w:rPr>
+        <w:t>:</w:t>
+      </w:r>
+    </w:p>
+    <w:p>
+      <w:pPr>
+        <w:spacing w:line="240" w:lineRule="auto"/>
+        <w:rPr>
+          <w:sz w:val="24"/>
+          <w:szCs w:val="24"/>
+        </w:rPr>
+      </w:pPr>
     </w:p>
     <w:p>
       <w:pPr>
@@ -4930,30 +5369,14 @@
           <w:numId w:val="7"/>
         </w:numPr>
         <w:spacing w:line="240" w:lineRule="auto"/>
-        <w:rPr>
-          <w:sz w:val="24"/>
-          <w:szCs w:val="24"/>
-        </w:rPr>
-      </w:pPr>
-      <w:r>
-        <w:rPr>
-          <w:sz w:val="24"/>
-          <w:szCs w:val="24"/>
-        </w:rPr>
+      </w:pPr>
+      <w:r>
         <w:t xml:space="preserve">Very </w:t>
       </w:r>
       <w:r>
-        <w:rPr>
-          <w:sz w:val="24"/>
-          <w:szCs w:val="24"/>
-        </w:rPr>
         <w:t>N</w:t>
       </w:r>
       <w:r>
-        <w:rPr>
-          <w:sz w:val="24"/>
-          <w:szCs w:val="24"/>
-        </w:rPr>
         <w:t>egative</w:t>
       </w:r>
     </w:p>
@@ -4965,16 +5388,8 @@
           <w:numId w:val="7"/>
         </w:numPr>
         <w:spacing w:line="240" w:lineRule="auto"/>
-        <w:rPr>
-          <w:sz w:val="24"/>
-          <w:szCs w:val="24"/>
-        </w:rPr>
-      </w:pPr>
-      <w:r>
-        <w:rPr>
-          <w:sz w:val="24"/>
-          <w:szCs w:val="24"/>
-        </w:rPr>
+      </w:pPr>
+      <w:r>
         <w:t>Negative</w:t>
       </w:r>
     </w:p>
@@ -4986,16 +5401,8 @@
           <w:numId w:val="7"/>
         </w:numPr>
         <w:spacing w:line="240" w:lineRule="auto"/>
-        <w:rPr>
-          <w:sz w:val="24"/>
-          <w:szCs w:val="24"/>
-        </w:rPr>
-      </w:pPr>
-      <w:r>
-        <w:rPr>
-          <w:sz w:val="24"/>
-          <w:szCs w:val="24"/>
-        </w:rPr>
+      </w:pPr>
+      <w:r>
         <w:t>Neutral</w:t>
       </w:r>
     </w:p>
@@ -5007,16 +5414,8 @@
           <w:numId w:val="7"/>
         </w:numPr>
         <w:spacing w:line="240" w:lineRule="auto"/>
-        <w:rPr>
-          <w:sz w:val="24"/>
-          <w:szCs w:val="24"/>
-        </w:rPr>
-      </w:pPr>
-      <w:r>
-        <w:rPr>
-          <w:sz w:val="24"/>
-          <w:szCs w:val="24"/>
-        </w:rPr>
+      </w:pPr>
+      <w:r>
         <w:t>Positive</w:t>
       </w:r>
     </w:p>
@@ -5028,16 +5427,8 @@
           <w:numId w:val="7"/>
         </w:numPr>
         <w:spacing w:line="240" w:lineRule="auto"/>
-        <w:rPr>
-          <w:sz w:val="24"/>
-          <w:szCs w:val="24"/>
-        </w:rPr>
-      </w:pPr>
-      <w:r>
-        <w:rPr>
-          <w:sz w:val="24"/>
-          <w:szCs w:val="24"/>
-        </w:rPr>
+      </w:pPr>
+      <w:r>
         <w:t>Very Positive</w:t>
       </w:r>
     </w:p>
@@ -5080,7 +5471,6 @@
           <w:sz w:val="24"/>
           <w:szCs w:val="24"/>
         </w:rPr>
-        <w:lastRenderedPageBreak/>
         <w:t>Obtaining and approving results was relatively fast, under 2.5 hours after batch submission.</w:t>
       </w:r>
       <w:r>
@@ -5123,7 +5513,21 @@
           <w:sz w:val="24"/>
           <w:szCs w:val="24"/>
         </w:rPr>
-        <w:t>s a tie, the first h</w:t>
+        <w:t>s a tie</w:t>
+      </w:r>
+      <w:r>
+        <w:rPr>
+          <w:sz w:val="24"/>
+          <w:szCs w:val="24"/>
+        </w:rPr>
+        <w:t xml:space="preserve"> (two sentiments each containing two votes)</w:t>
+      </w:r>
+      <w:r>
+        <w:rPr>
+          <w:sz w:val="24"/>
+          <w:szCs w:val="24"/>
+        </w:rPr>
+        <w:t>, the first h</w:t>
       </w:r>
       <w:r>
         <w:rPr>
@@ -5139,12 +5543,72 @@
         </w:rPr>
         <w:t>value was selected.</w:t>
       </w:r>
-      <w:r>
-        <w:rPr>
-          <w:sz w:val="24"/>
-          <w:szCs w:val="24"/>
-        </w:rPr>
-        <w:t xml:space="preserve"> Furthermore, the sample dataset was unbalanced. Specifically, Neutral contained significantly higher than all categories. Therefore, this dimension was removed. Furthermore, both Very Negative, and Very Positive were each less than 10% of the counterparts. Therefore, these dimensions were combined</w:t>
+    </w:p>
+    <w:p>
+      <w:pPr>
+        <w:spacing w:line="240" w:lineRule="auto"/>
+        <w:rPr>
+          <w:sz w:val="24"/>
+          <w:szCs w:val="24"/>
+        </w:rPr>
+      </w:pPr>
+      <w:r>
+        <w:rPr>
+          <w:sz w:val="24"/>
+          <w:szCs w:val="24"/>
+        </w:rPr>
+        <w:t xml:space="preserve">Result generated by </w:t>
+      </w:r>
+      <w:proofErr w:type="spellStart"/>
+      <w:r>
+        <w:rPr>
+          <w:sz w:val="24"/>
+          <w:szCs w:val="24"/>
+        </w:rPr>
+        <w:t>MTurk</w:t>
+      </w:r>
+      <w:proofErr w:type="spellEnd"/>
+      <w:r>
+        <w:rPr>
+          <w:sz w:val="24"/>
+          <w:szCs w:val="24"/>
+        </w:rPr>
+        <w:t xml:space="preserve"> was heavily </w:t>
+      </w:r>
+      <w:r>
+        <w:rPr>
+          <w:sz w:val="24"/>
+          <w:szCs w:val="24"/>
+        </w:rPr>
+        <w:t>unbalanced. Specifically, Neutral contained significantly higher</w:t>
+      </w:r>
+      <w:r>
+        <w:rPr>
+          <w:sz w:val="24"/>
+          <w:szCs w:val="24"/>
+        </w:rPr>
+        <w:t xml:space="preserve"> counts</w:t>
+      </w:r>
+      <w:r>
+        <w:rPr>
+          <w:sz w:val="24"/>
+          <w:szCs w:val="24"/>
+        </w:rPr>
+        <w:t xml:space="preserve"> than all categories. Therefore, this dimension was removed. Furthermore, both Very Negative, and Very Positive were each less than 10% of the</w:t>
+      </w:r>
+      <w:r>
+        <w:rPr>
+          <w:sz w:val="24"/>
+          <w:szCs w:val="24"/>
+        </w:rPr>
+        <w:t>ir</w:t>
+      </w:r>
+      <w:r>
+        <w:rPr>
+          <w:sz w:val="24"/>
+          <w:szCs w:val="24"/>
+        </w:rPr>
+        <w:t xml:space="preserve"> counterparts. Therefore, these dimensions were combined</w:t>
       </w:r>
       <w:r>
         <w:rPr>
@@ -5160,6 +5624,24 @@
         </w:rPr>
         <w:t>:</w:t>
       </w:r>
+    </w:p>
+    <w:p>
+      <w:pPr>
+        <w:spacing w:line="240" w:lineRule="auto"/>
+        <w:rPr>
+          <w:sz w:val="24"/>
+          <w:szCs w:val="24"/>
+        </w:rPr>
+      </w:pPr>
+    </w:p>
+    <w:p>
+      <w:pPr>
+        <w:spacing w:line="240" w:lineRule="auto"/>
+        <w:rPr>
+          <w:sz w:val="24"/>
+          <w:szCs w:val="24"/>
+        </w:rPr>
+      </w:pPr>
     </w:p>
     <w:p>
       <w:pPr>
@@ -5176,8 +5658,6 @@
         <w:ind w:left="720"/>
         <w:rPr>
           <w:rFonts w:ascii="Courier New" w:hAnsi="Courier New" w:cs="Courier New"/>
-          <w:sz w:val="24"/>
-          <w:szCs w:val="24"/>
         </w:rPr>
       </w:pPr>
       <w:proofErr w:type="spellStart"/>
@@ -5185,17 +5665,14 @@
       <w:r>
         <w:rPr>
           <w:rFonts w:ascii="Courier New" w:hAnsi="Courier New" w:cs="Courier New"/>
-          <w:sz w:val="24"/>
-          <w:szCs w:val="24"/>
-        </w:rPr>
+        </w:rPr>
+        <w:lastRenderedPageBreak/>
         <w:t>df.sentiment</w:t>
       </w:r>
       <w:proofErr w:type="gramEnd"/>
       <w:r>
         <w:rPr>
           <w:rFonts w:ascii="Courier New" w:hAnsi="Courier New" w:cs="Courier New"/>
-          <w:sz w:val="24"/>
-          <w:szCs w:val="24"/>
         </w:rPr>
         <w:t>.replace</w:t>
       </w:r>
@@ -5203,8 +5680,6 @@
       <w:r>
         <w:rPr>
           <w:rFonts w:ascii="Courier New" w:hAnsi="Courier New" w:cs="Courier New"/>
-          <w:sz w:val="24"/>
-          <w:szCs w:val="24"/>
         </w:rPr>
         <w:t>(</w:t>
       </w:r>
@@ -5215,15 +5690,11 @@
         <w:ind w:left="720"/>
         <w:rPr>
           <w:rFonts w:ascii="Courier New" w:hAnsi="Courier New" w:cs="Courier New"/>
-          <w:sz w:val="24"/>
-          <w:szCs w:val="24"/>
         </w:rPr>
       </w:pPr>
       <w:r>
         <w:rPr>
           <w:rFonts w:ascii="Courier New" w:hAnsi="Courier New" w:cs="Courier New"/>
-          <w:sz w:val="24"/>
-          <w:szCs w:val="24"/>
         </w:rPr>
         <w:t xml:space="preserve">    </w:t>
       </w:r>
@@ -5231,8 +5702,6 @@
       <w:r>
         <w:rPr>
           <w:rFonts w:ascii="Courier New" w:hAnsi="Courier New" w:cs="Courier New"/>
-          <w:sz w:val="24"/>
-          <w:szCs w:val="24"/>
         </w:rPr>
         <w:t>to_replace</w:t>
       </w:r>
@@ -5240,8 +5709,6 @@
       <w:r>
         <w:rPr>
           <w:rFonts w:ascii="Courier New" w:hAnsi="Courier New" w:cs="Courier New"/>
-          <w:sz w:val="24"/>
-          <w:szCs w:val="24"/>
         </w:rPr>
         <w:t>='very negative',</w:t>
       </w:r>
@@ -5252,15 +5719,11 @@
         <w:ind w:left="720"/>
         <w:rPr>
           <w:rFonts w:ascii="Courier New" w:hAnsi="Courier New" w:cs="Courier New"/>
-          <w:sz w:val="24"/>
-          <w:szCs w:val="24"/>
         </w:rPr>
       </w:pPr>
       <w:r>
         <w:rPr>
           <w:rFonts w:ascii="Courier New" w:hAnsi="Courier New" w:cs="Courier New"/>
-          <w:sz w:val="24"/>
-          <w:szCs w:val="24"/>
         </w:rPr>
         <w:t xml:space="preserve">    value='negative',</w:t>
       </w:r>
@@ -5271,15 +5734,11 @@
         <w:ind w:left="720"/>
         <w:rPr>
           <w:rFonts w:ascii="Courier New" w:hAnsi="Courier New" w:cs="Courier New"/>
-          <w:sz w:val="24"/>
-          <w:szCs w:val="24"/>
         </w:rPr>
       </w:pPr>
       <w:r>
         <w:rPr>
           <w:rFonts w:ascii="Courier New" w:hAnsi="Courier New" w:cs="Courier New"/>
-          <w:sz w:val="24"/>
-          <w:szCs w:val="24"/>
         </w:rPr>
         <w:t xml:space="preserve">    </w:t>
       </w:r>
@@ -5287,8 +5746,6 @@
       <w:r>
         <w:rPr>
           <w:rFonts w:ascii="Courier New" w:hAnsi="Courier New" w:cs="Courier New"/>
-          <w:sz w:val="24"/>
-          <w:szCs w:val="24"/>
         </w:rPr>
         <w:t>inplace</w:t>
       </w:r>
@@ -5296,8 +5753,6 @@
       <w:r>
         <w:rPr>
           <w:rFonts w:ascii="Courier New" w:hAnsi="Courier New" w:cs="Courier New"/>
-          <w:sz w:val="24"/>
-          <w:szCs w:val="24"/>
         </w:rPr>
         <w:t>=True</w:t>
       </w:r>
@@ -5308,15 +5763,11 @@
         <w:ind w:left="720"/>
         <w:rPr>
           <w:rFonts w:ascii="Courier New" w:hAnsi="Courier New" w:cs="Courier New"/>
-          <w:sz w:val="24"/>
-          <w:szCs w:val="24"/>
         </w:rPr>
       </w:pPr>
       <w:r>
         <w:rPr>
           <w:rFonts w:ascii="Courier New" w:hAnsi="Courier New" w:cs="Courier New"/>
-          <w:sz w:val="24"/>
-          <w:szCs w:val="24"/>
         </w:rPr>
         <w:t>)</w:t>
       </w:r>
@@ -5334,7 +5785,7 @@
       <w:pPr>
         <w:pStyle w:val="Heading2"/>
       </w:pPr>
-      <w:bookmarkStart w:id="5" w:name="_Toc9899126"/>
+      <w:bookmarkStart w:id="5" w:name="_Toc9955152"/>
       <w:r>
         <w:t>Stop Words</w:t>
       </w:r>
@@ -5360,7 +5811,36 @@
           <w:sz w:val="24"/>
           <w:szCs w:val="24"/>
         </w:rPr>
-        <w:t xml:space="preserve"> rich set of stop words was created, and used to remove words </w:t>
+        <w:t xml:space="preserve"> rich set of stop words was created</w:t>
+      </w:r>
+      <w:r>
+        <w:rPr>
+          <w:rStyle w:val="FootnoteReference"/>
+          <w:sz w:val="24"/>
+          <w:szCs w:val="24"/>
+        </w:rPr>
+        <w:footnoteReference w:id="23"/>
+      </w:r>
+      <w:r>
+        <w:rPr>
+          <w:sz w:val="24"/>
+          <w:szCs w:val="24"/>
+        </w:rPr>
+        <w:t xml:space="preserve">, </w:t>
+      </w:r>
+      <w:r>
+        <w:rPr>
+          <w:sz w:val="24"/>
+          <w:szCs w:val="24"/>
+        </w:rPr>
+        <w:t>utilized</w:t>
+      </w:r>
+      <w:r>
+        <w:rPr>
+          <w:sz w:val="24"/>
+          <w:szCs w:val="24"/>
+        </w:rPr>
+        <w:t xml:space="preserve"> </w:t>
       </w:r>
       <w:r>
         <w:rPr>
@@ -5374,16 +5854,27 @@
           <w:sz w:val="24"/>
           <w:szCs w:val="24"/>
         </w:rPr>
-        <w:t xml:space="preserve"> vectorization:</w:t>
-      </w:r>
-    </w:p>
-    <w:p>
-      <w:pPr>
-        <w:pStyle w:val="ListParagraph"/>
-        <w:numPr>
-          <w:ilvl w:val="0"/>
-          <w:numId w:val="8"/>
-        </w:numPr>
+        <w:t xml:space="preserve"> vectorization</w:t>
+      </w:r>
+      <w:r>
+        <w:rPr>
+          <w:sz w:val="24"/>
+          <w:szCs w:val="24"/>
+        </w:rPr>
+        <w:t>:</w:t>
+      </w:r>
+    </w:p>
+    <w:p>
+      <w:pPr>
+        <w:spacing w:line="240" w:lineRule="auto"/>
+        <w:rPr>
+          <w:sz w:val="24"/>
+          <w:szCs w:val="24"/>
+        </w:rPr>
+      </w:pPr>
+    </w:p>
+    <w:p>
+      <w:pPr>
         <w:spacing w:line="240" w:lineRule="auto"/>
         <w:rPr>
           <w:sz w:val="24"/>
@@ -5463,19 +5954,6 @@
         <w:spacing w:line="240" w:lineRule="auto"/>
       </w:pPr>
       <w:r>
-        <w:t>RT</w:t>
-      </w:r>
-    </w:p>
-    <w:p>
-      <w:pPr>
-        <w:pStyle w:val="ListParagraph"/>
-        <w:numPr>
-          <w:ilvl w:val="0"/>
-          <w:numId w:val="8"/>
-        </w:numPr>
-        <w:spacing w:line="240" w:lineRule="auto"/>
-      </w:pPr>
-      <w:r>
         <w:t>amp</w:t>
       </w:r>
     </w:p>
@@ -5888,7 +6366,7 @@
       <w:pPr>
         <w:pStyle w:val="Heading1"/>
       </w:pPr>
-      <w:bookmarkStart w:id="6" w:name="_Toc9899127"/>
+      <w:bookmarkStart w:id="6" w:name="_Toc9955153"/>
       <w:r>
         <w:t>Results</w:t>
       </w:r>
@@ -5975,13 +6453,35 @@
         </w:rPr>
         <w:t xml:space="preserve"> provides the ability to discern the temperament of fans.</w:t>
       </w:r>
+      <w:r>
+        <w:rPr>
+          <w:sz w:val="24"/>
+          <w:szCs w:val="24"/>
+        </w:rPr>
+        <w:t xml:space="preserve"> Furthermore, each visualization below is available for download full-sized</w:t>
+      </w:r>
+      <w:r>
+        <w:rPr>
+          <w:rStyle w:val="FootnoteReference"/>
+          <w:sz w:val="24"/>
+          <w:szCs w:val="24"/>
+        </w:rPr>
+        <w:footnoteReference w:id="24"/>
+      </w:r>
+      <w:r>
+        <w:rPr>
+          <w:sz w:val="24"/>
+          <w:szCs w:val="24"/>
+        </w:rPr>
+        <w:t>.</w:t>
+      </w:r>
     </w:p>
     <w:p/>
     <w:p>
       <w:pPr>
         <w:pStyle w:val="Heading2"/>
       </w:pPr>
-      <w:bookmarkStart w:id="7" w:name="_Toc9899128"/>
+      <w:bookmarkStart w:id="7" w:name="_Toc9955154"/>
       <w:r>
         <w:t xml:space="preserve">Unigram </w:t>
       </w:r>
@@ -6068,7 +6568,7 @@
                           </pic:cNvPicPr>
                         </pic:nvPicPr>
                         <pic:blipFill>
-                          <a:blip r:embed="rId15" cstate="print">
+                          <a:blip r:embed="rId23" cstate="print">
                             <a:extLst>
                               <a:ext uri="{28A0092B-C50C-407E-A947-70E740481C1C}">
                                 <a14:useLocalDpi xmlns:a14="http://schemas.microsoft.com/office/drawing/2010/main" val="0"/>
@@ -6128,7 +6628,7 @@
                           </pic:cNvPicPr>
                         </pic:nvPicPr>
                         <pic:blipFill>
-                          <a:blip r:embed="rId16" cstate="print">
+                          <a:blip r:embed="rId24" cstate="print">
                             <a:extLst>
                               <a:ext uri="{28A0092B-C50C-407E-A947-70E740481C1C}">
                                 <a14:useLocalDpi xmlns:a14="http://schemas.microsoft.com/office/drawing/2010/main" val="0"/>
@@ -6188,7 +6688,7 @@
                           </pic:cNvPicPr>
                         </pic:nvPicPr>
                         <pic:blipFill>
-                          <a:blip r:embed="rId17" cstate="print">
+                          <a:blip r:embed="rId25" cstate="print">
                             <a:extLst>
                               <a:ext uri="{28A0092B-C50C-407E-A947-70E740481C1C}">
                                 <a14:useLocalDpi xmlns:a14="http://schemas.microsoft.com/office/drawing/2010/main" val="0"/>
@@ -6456,7 +6956,7 @@
                           </pic:cNvPicPr>
                         </pic:nvPicPr>
                         <pic:blipFill>
-                          <a:blip r:embed="rId18" cstate="print">
+                          <a:blip r:embed="rId26" cstate="print">
                             <a:extLst>
                               <a:ext uri="{28A0092B-C50C-407E-A947-70E740481C1C}">
                                 <a14:useLocalDpi xmlns:a14="http://schemas.microsoft.com/office/drawing/2010/main" val="0"/>
@@ -6516,7 +7016,7 @@
                           </pic:cNvPicPr>
                         </pic:nvPicPr>
                         <pic:blipFill>
-                          <a:blip r:embed="rId19" cstate="print">
+                          <a:blip r:embed="rId27" cstate="print">
                             <a:extLst>
                               <a:ext uri="{28A0092B-C50C-407E-A947-70E740481C1C}">
                                 <a14:useLocalDpi xmlns:a14="http://schemas.microsoft.com/office/drawing/2010/main" val="0"/>
@@ -6576,7 +7076,7 @@
                           </pic:cNvPicPr>
                         </pic:nvPicPr>
                         <pic:blipFill>
-                          <a:blip r:embed="rId20" cstate="print">
+                          <a:blip r:embed="rId28" cstate="print">
                             <a:extLst>
                               <a:ext uri="{28A0092B-C50C-407E-A947-70E740481C1C}">
                                 <a14:useLocalDpi xmlns:a14="http://schemas.microsoft.com/office/drawing/2010/main" val="0"/>
@@ -6737,6 +7237,7 @@
       </w:tr>
     </w:tbl>
     <w:p/>
+    <w:p/>
     <w:tbl>
       <w:tblPr>
         <w:tblStyle w:val="TableGrid"/>
@@ -6776,7 +7277,7 @@
                           </pic:cNvPicPr>
                         </pic:nvPicPr>
                         <pic:blipFill>
-                          <a:blip r:embed="rId21" cstate="print">
+                          <a:blip r:embed="rId29" cstate="print">
                             <a:extLst>
                               <a:ext uri="{28A0092B-C50C-407E-A947-70E740481C1C}">
                                 <a14:useLocalDpi xmlns:a14="http://schemas.microsoft.com/office/drawing/2010/main" val="0"/>
@@ -6836,7 +7337,7 @@
                           </pic:cNvPicPr>
                         </pic:nvPicPr>
                         <pic:blipFill>
-                          <a:blip r:embed="rId22" cstate="print">
+                          <a:blip r:embed="rId30" cstate="print">
                             <a:extLst>
                               <a:ext uri="{28A0092B-C50C-407E-A947-70E740481C1C}">
                                 <a14:useLocalDpi xmlns:a14="http://schemas.microsoft.com/office/drawing/2010/main" val="0"/>
@@ -6896,7 +7397,7 @@
                           </pic:cNvPicPr>
                         </pic:nvPicPr>
                         <pic:blipFill>
-                          <a:blip r:embed="rId23" cstate="print">
+                          <a:blip r:embed="rId31" cstate="print">
                             <a:extLst>
                               <a:ext uri="{28A0092B-C50C-407E-A947-70E740481C1C}">
                                 <a14:useLocalDpi xmlns:a14="http://schemas.microsoft.com/office/drawing/2010/main" val="0"/>
@@ -7153,7 +7654,7 @@
                           </pic:cNvPicPr>
                         </pic:nvPicPr>
                         <pic:blipFill>
-                          <a:blip r:embed="rId24" cstate="print">
+                          <a:blip r:embed="rId32" cstate="print">
                             <a:extLst>
                               <a:ext uri="{28A0092B-C50C-407E-A947-70E740481C1C}">
                                 <a14:useLocalDpi xmlns:a14="http://schemas.microsoft.com/office/drawing/2010/main" val="0"/>
@@ -7213,7 +7714,7 @@
                           </pic:cNvPicPr>
                         </pic:nvPicPr>
                         <pic:blipFill>
-                          <a:blip r:embed="rId25" cstate="print">
+                          <a:blip r:embed="rId33" cstate="print">
                             <a:extLst>
                               <a:ext uri="{28A0092B-C50C-407E-A947-70E740481C1C}">
                                 <a14:useLocalDpi xmlns:a14="http://schemas.microsoft.com/office/drawing/2010/main" val="0"/>
@@ -7273,7 +7774,7 @@
                           </pic:cNvPicPr>
                         </pic:nvPicPr>
                         <pic:blipFill>
-                          <a:blip r:embed="rId26" cstate="print">
+                          <a:blip r:embed="rId34" cstate="print">
                             <a:extLst>
                               <a:ext uri="{28A0092B-C50C-407E-A947-70E740481C1C}">
                                 <a14:useLocalDpi xmlns:a14="http://schemas.microsoft.com/office/drawing/2010/main" val="0"/>
@@ -7483,7 +7984,7 @@
                           </pic:cNvPicPr>
                         </pic:nvPicPr>
                         <pic:blipFill>
-                          <a:blip r:embed="rId27" cstate="print">
+                          <a:blip r:embed="rId35" cstate="print">
                             <a:extLst>
                               <a:ext uri="{28A0092B-C50C-407E-A947-70E740481C1C}">
                                 <a14:useLocalDpi xmlns:a14="http://schemas.microsoft.com/office/drawing/2010/main" val="0"/>
@@ -7543,7 +8044,7 @@
                           </pic:cNvPicPr>
                         </pic:nvPicPr>
                         <pic:blipFill>
-                          <a:blip r:embed="rId28" cstate="print">
+                          <a:blip r:embed="rId36" cstate="print">
                             <a:extLst>
                               <a:ext uri="{28A0092B-C50C-407E-A947-70E740481C1C}">
                                 <a14:useLocalDpi xmlns:a14="http://schemas.microsoft.com/office/drawing/2010/main" val="0"/>
@@ -7603,7 +8104,7 @@
                           </pic:cNvPicPr>
                         </pic:nvPicPr>
                         <pic:blipFill>
-                          <a:blip r:embed="rId29" cstate="print">
+                          <a:blip r:embed="rId37" cstate="print">
                             <a:extLst>
                               <a:ext uri="{28A0092B-C50C-407E-A947-70E740481C1C}">
                                 <a14:useLocalDpi xmlns:a14="http://schemas.microsoft.com/office/drawing/2010/main" val="0"/>
@@ -7744,7 +8245,7 @@
       <w:pPr>
         <w:pStyle w:val="Heading2"/>
       </w:pPr>
-      <w:bookmarkStart w:id="8" w:name="_Toc9899129"/>
+      <w:bookmarkStart w:id="8" w:name="_Toc9955155"/>
       <w:r>
         <w:t>Unigram and Bigram Models</w:t>
       </w:r>
@@ -7819,7 +8320,7 @@
                           </pic:cNvPicPr>
                         </pic:nvPicPr>
                         <pic:blipFill>
-                          <a:blip r:embed="rId30" cstate="print">
+                          <a:blip r:embed="rId38" cstate="print">
                             <a:extLst>
                               <a:ext uri="{28A0092B-C50C-407E-A947-70E740481C1C}">
                                 <a14:useLocalDpi xmlns:a14="http://schemas.microsoft.com/office/drawing/2010/main" val="0"/>
@@ -7879,7 +8380,7 @@
                           </pic:cNvPicPr>
                         </pic:nvPicPr>
                         <pic:blipFill>
-                          <a:blip r:embed="rId31" cstate="print">
+                          <a:blip r:embed="rId39" cstate="print">
                             <a:extLst>
                               <a:ext uri="{28A0092B-C50C-407E-A947-70E740481C1C}">
                                 <a14:useLocalDpi xmlns:a14="http://schemas.microsoft.com/office/drawing/2010/main" val="0"/>
@@ -7939,7 +8440,7 @@
                           </pic:cNvPicPr>
                         </pic:nvPicPr>
                         <pic:blipFill>
-                          <a:blip r:embed="rId32" cstate="print">
+                          <a:blip r:embed="rId40" cstate="print">
                             <a:extLst>
                               <a:ext uri="{28A0092B-C50C-407E-A947-70E740481C1C}">
                                 <a14:useLocalDpi xmlns:a14="http://schemas.microsoft.com/office/drawing/2010/main" val="0"/>
@@ -8150,7 +8651,7 @@
                           </pic:cNvPicPr>
                         </pic:nvPicPr>
                         <pic:blipFill>
-                          <a:blip r:embed="rId33" cstate="print">
+                          <a:blip r:embed="rId41" cstate="print">
                             <a:extLst>
                               <a:ext uri="{28A0092B-C50C-407E-A947-70E740481C1C}">
                                 <a14:useLocalDpi xmlns:a14="http://schemas.microsoft.com/office/drawing/2010/main" val="0"/>
@@ -8215,7 +8716,7 @@
                           </pic:cNvPicPr>
                         </pic:nvPicPr>
                         <pic:blipFill>
-                          <a:blip r:embed="rId34" cstate="print">
+                          <a:blip r:embed="rId42" cstate="print">
                             <a:extLst>
                               <a:ext uri="{28A0092B-C50C-407E-A947-70E740481C1C}">
                                 <a14:useLocalDpi xmlns:a14="http://schemas.microsoft.com/office/drawing/2010/main" val="0"/>
@@ -8275,7 +8776,7 @@
                           </pic:cNvPicPr>
                         </pic:nvPicPr>
                         <pic:blipFill>
-                          <a:blip r:embed="rId35" cstate="print">
+                          <a:blip r:embed="rId43" cstate="print">
                             <a:extLst>
                               <a:ext uri="{28A0092B-C50C-407E-A947-70E740481C1C}">
                                 <a14:useLocalDpi xmlns:a14="http://schemas.microsoft.com/office/drawing/2010/main" val="0"/>
@@ -8477,7 +8978,7 @@
                           </pic:cNvPicPr>
                         </pic:nvPicPr>
                         <pic:blipFill>
-                          <a:blip r:embed="rId36" cstate="print">
+                          <a:blip r:embed="rId44" cstate="print">
                             <a:extLst>
                               <a:ext uri="{28A0092B-C50C-407E-A947-70E740481C1C}">
                                 <a14:useLocalDpi xmlns:a14="http://schemas.microsoft.com/office/drawing/2010/main" val="0"/>
@@ -8537,7 +9038,7 @@
                           </pic:cNvPicPr>
                         </pic:nvPicPr>
                         <pic:blipFill>
-                          <a:blip r:embed="rId37" cstate="print">
+                          <a:blip r:embed="rId45" cstate="print">
                             <a:extLst>
                               <a:ext uri="{28A0092B-C50C-407E-A947-70E740481C1C}">
                                 <a14:useLocalDpi xmlns:a14="http://schemas.microsoft.com/office/drawing/2010/main" val="0"/>
@@ -8600,7 +9101,7 @@
                           </pic:cNvPicPr>
                         </pic:nvPicPr>
                         <pic:blipFill>
-                          <a:blip r:embed="rId38" cstate="print">
+                          <a:blip r:embed="rId46" cstate="print">
                             <a:extLst>
                               <a:ext uri="{28A0092B-C50C-407E-A947-70E740481C1C}">
                                 <a14:useLocalDpi xmlns:a14="http://schemas.microsoft.com/office/drawing/2010/main" val="0"/>
@@ -8833,7 +9334,7 @@
                           </pic:cNvPicPr>
                         </pic:nvPicPr>
                         <pic:blipFill>
-                          <a:blip r:embed="rId39" cstate="print">
+                          <a:blip r:embed="rId47" cstate="print">
                             <a:extLst>
                               <a:ext uri="{28A0092B-C50C-407E-A947-70E740481C1C}">
                                 <a14:useLocalDpi xmlns:a14="http://schemas.microsoft.com/office/drawing/2010/main" val="0"/>
@@ -8893,7 +9394,7 @@
                           </pic:cNvPicPr>
                         </pic:nvPicPr>
                         <pic:blipFill>
-                          <a:blip r:embed="rId40" cstate="print">
+                          <a:blip r:embed="rId48" cstate="print">
                             <a:extLst>
                               <a:ext uri="{28A0092B-C50C-407E-A947-70E740481C1C}">
                                 <a14:useLocalDpi xmlns:a14="http://schemas.microsoft.com/office/drawing/2010/main" val="0"/>
@@ -8953,7 +9454,7 @@
                           </pic:cNvPicPr>
                         </pic:nvPicPr>
                         <pic:blipFill>
-                          <a:blip r:embed="rId41" cstate="print">
+                          <a:blip r:embed="rId49" cstate="print">
                             <a:extLst>
                               <a:ext uri="{28A0092B-C50C-407E-A947-70E740481C1C}">
                                 <a14:useLocalDpi xmlns:a14="http://schemas.microsoft.com/office/drawing/2010/main" val="0"/>
@@ -9153,7 +9654,7 @@
                           </pic:cNvPicPr>
                         </pic:nvPicPr>
                         <pic:blipFill>
-                          <a:blip r:embed="rId42" cstate="print">
+                          <a:blip r:embed="rId50" cstate="print">
                             <a:extLst>
                               <a:ext uri="{28A0092B-C50C-407E-A947-70E740481C1C}">
                                 <a14:useLocalDpi xmlns:a14="http://schemas.microsoft.com/office/drawing/2010/main" val="0"/>
@@ -9213,7 +9714,7 @@
                           </pic:cNvPicPr>
                         </pic:nvPicPr>
                         <pic:blipFill>
-                          <a:blip r:embed="rId43" cstate="print">
+                          <a:blip r:embed="rId51" cstate="print">
                             <a:extLst>
                               <a:ext uri="{28A0092B-C50C-407E-A947-70E740481C1C}">
                                 <a14:useLocalDpi xmlns:a14="http://schemas.microsoft.com/office/drawing/2010/main" val="0"/>
@@ -9273,7 +9774,7 @@
                           </pic:cNvPicPr>
                         </pic:nvPicPr>
                         <pic:blipFill>
-                          <a:blip r:embed="rId44" cstate="print">
+                          <a:blip r:embed="rId52" cstate="print">
                             <a:extLst>
                               <a:ext uri="{28A0092B-C50C-407E-A947-70E740481C1C}">
                                 <a14:useLocalDpi xmlns:a14="http://schemas.microsoft.com/office/drawing/2010/main" val="0"/>
@@ -9405,7 +9906,7 @@
       <w:pPr>
         <w:pStyle w:val="Heading2"/>
       </w:pPr>
-      <w:bookmarkStart w:id="9" w:name="_Toc9899130"/>
+      <w:bookmarkStart w:id="9" w:name="_Toc9955156"/>
       <w:r>
         <w:t>Unigram (100% train)</w:t>
       </w:r>
@@ -9551,7 +10052,7 @@
                           </pic:cNvPicPr>
                         </pic:nvPicPr>
                         <pic:blipFill>
-                          <a:blip r:embed="rId45" cstate="print">
+                          <a:blip r:embed="rId53" cstate="print">
                             <a:extLst>
                               <a:ext uri="{28A0092B-C50C-407E-A947-70E740481C1C}">
                                 <a14:useLocalDpi xmlns:a14="http://schemas.microsoft.com/office/drawing/2010/main" val="0"/>
@@ -9611,7 +10112,7 @@
                           </pic:cNvPicPr>
                         </pic:nvPicPr>
                         <pic:blipFill>
-                          <a:blip r:embed="rId46" cstate="print">
+                          <a:blip r:embed="rId54" cstate="print">
                             <a:extLst>
                               <a:ext uri="{28A0092B-C50C-407E-A947-70E740481C1C}">
                                 <a14:useLocalDpi xmlns:a14="http://schemas.microsoft.com/office/drawing/2010/main" val="0"/>
@@ -9671,7 +10172,7 @@
                           </pic:cNvPicPr>
                         </pic:nvPicPr>
                         <pic:blipFill>
-                          <a:blip r:embed="rId47" cstate="print">
+                          <a:blip r:embed="rId55" cstate="print">
                             <a:extLst>
                               <a:ext uri="{28A0092B-C50C-407E-A947-70E740481C1C}">
                                 <a14:useLocalDpi xmlns:a14="http://schemas.microsoft.com/office/drawing/2010/main" val="0"/>
@@ -9855,7 +10356,7 @@
                           </pic:cNvPicPr>
                         </pic:nvPicPr>
                         <pic:blipFill>
-                          <a:blip r:embed="rId48" cstate="print">
+                          <a:blip r:embed="rId56" cstate="print">
                             <a:extLst>
                               <a:ext uri="{28A0092B-C50C-407E-A947-70E740481C1C}">
                                 <a14:useLocalDpi xmlns:a14="http://schemas.microsoft.com/office/drawing/2010/main" val="0"/>
@@ -9915,7 +10416,7 @@
                           </pic:cNvPicPr>
                         </pic:nvPicPr>
                         <pic:blipFill>
-                          <a:blip r:embed="rId49" cstate="print">
+                          <a:blip r:embed="rId57" cstate="print">
                             <a:extLst>
                               <a:ext uri="{28A0092B-C50C-407E-A947-70E740481C1C}">
                                 <a14:useLocalDpi xmlns:a14="http://schemas.microsoft.com/office/drawing/2010/main" val="0"/>
@@ -9975,7 +10476,7 @@
                           </pic:cNvPicPr>
                         </pic:nvPicPr>
                         <pic:blipFill>
-                          <a:blip r:embed="rId50" cstate="print">
+                          <a:blip r:embed="rId58" cstate="print">
                             <a:extLst>
                               <a:ext uri="{28A0092B-C50C-407E-A947-70E740481C1C}">
                                 <a14:useLocalDpi xmlns:a14="http://schemas.microsoft.com/office/drawing/2010/main" val="0"/>
@@ -10161,7 +10662,7 @@
                           </pic:cNvPicPr>
                         </pic:nvPicPr>
                         <pic:blipFill>
-                          <a:blip r:embed="rId51" cstate="print">
+                          <a:blip r:embed="rId59" cstate="print">
                             <a:extLst>
                               <a:ext uri="{28A0092B-C50C-407E-A947-70E740481C1C}">
                                 <a14:useLocalDpi xmlns:a14="http://schemas.microsoft.com/office/drawing/2010/main" val="0"/>
@@ -10221,7 +10722,7 @@
                           </pic:cNvPicPr>
                         </pic:nvPicPr>
                         <pic:blipFill>
-                          <a:blip r:embed="rId52" cstate="print">
+                          <a:blip r:embed="rId60" cstate="print">
                             <a:extLst>
                               <a:ext uri="{28A0092B-C50C-407E-A947-70E740481C1C}">
                                 <a14:useLocalDpi xmlns:a14="http://schemas.microsoft.com/office/drawing/2010/main" val="0"/>
@@ -10281,7 +10782,7 @@
                           </pic:cNvPicPr>
                         </pic:nvPicPr>
                         <pic:blipFill>
-                          <a:blip r:embed="rId53" cstate="print">
+                          <a:blip r:embed="rId61" cstate="print">
                             <a:extLst>
                               <a:ext uri="{28A0092B-C50C-407E-A947-70E740481C1C}">
                                 <a14:useLocalDpi xmlns:a14="http://schemas.microsoft.com/office/drawing/2010/main" val="0"/>
@@ -10480,7 +10981,7 @@
                           </pic:cNvPicPr>
                         </pic:nvPicPr>
                         <pic:blipFill>
-                          <a:blip r:embed="rId54" cstate="print">
+                          <a:blip r:embed="rId62" cstate="print">
                             <a:extLst>
                               <a:ext uri="{28A0092B-C50C-407E-A947-70E740481C1C}">
                                 <a14:useLocalDpi xmlns:a14="http://schemas.microsoft.com/office/drawing/2010/main" val="0"/>
@@ -10540,7 +11041,7 @@
                           </pic:cNvPicPr>
                         </pic:nvPicPr>
                         <pic:blipFill>
-                          <a:blip r:embed="rId55" cstate="print">
+                          <a:blip r:embed="rId63" cstate="print">
                             <a:extLst>
                               <a:ext uri="{28A0092B-C50C-407E-A947-70E740481C1C}">
                                 <a14:useLocalDpi xmlns:a14="http://schemas.microsoft.com/office/drawing/2010/main" val="0"/>
@@ -10600,7 +11101,7 @@
                           </pic:cNvPicPr>
                         </pic:nvPicPr>
                         <pic:blipFill>
-                          <a:blip r:embed="rId56" cstate="print">
+                          <a:blip r:embed="rId64" cstate="print">
                             <a:extLst>
                               <a:ext uri="{28A0092B-C50C-407E-A947-70E740481C1C}">
                                 <a14:useLocalDpi xmlns:a14="http://schemas.microsoft.com/office/drawing/2010/main" val="0"/>
@@ -10744,7 +11245,7 @@
       <w:pPr>
         <w:pStyle w:val="Heading1"/>
       </w:pPr>
-      <w:bookmarkStart w:id="10" w:name="_Toc9899131"/>
+      <w:bookmarkStart w:id="10" w:name="_Toc9955157"/>
       <w:r>
         <w:t>Conclusion</w:t>
       </w:r>
@@ -10766,7 +11267,21 @@
           <w:sz w:val="24"/>
           <w:szCs w:val="24"/>
         </w:rPr>
-        <w:t>Producers of the GOT have done an exceedingly well job producing the entire TV series.</w:t>
+        <w:t xml:space="preserve">Producers of the GOT have done an exceedingly well job </w:t>
+      </w:r>
+      <w:r>
+        <w:rPr>
+          <w:sz w:val="24"/>
+          <w:szCs w:val="24"/>
+        </w:rPr>
+        <w:t>with</w:t>
+      </w:r>
+      <w:r>
+        <w:rPr>
+          <w:sz w:val="24"/>
+          <w:szCs w:val="24"/>
+        </w:rPr>
+        <w:t xml:space="preserve"> the entire TV series.</w:t>
       </w:r>
       <w:r>
         <w:rPr>
@@ -10787,6 +11302,13 @@
           <w:sz w:val="24"/>
           <w:szCs w:val="24"/>
         </w:rPr>
+        <w:t>,</w:t>
+      </w:r>
+      <w:r>
+        <w:rPr>
+          <w:sz w:val="24"/>
+          <w:szCs w:val="24"/>
+        </w:rPr>
         <w:t xml:space="preserve"> both positive and negative</w:t>
       </w:r>
       <w:r>
@@ -10991,7 +11513,7 @@
           <w:sz w:val="24"/>
           <w:szCs w:val="24"/>
         </w:rPr>
-        <w:footnoteReference w:id="23"/>
+        <w:footnoteReference w:id="25"/>
       </w:r>
       <w:r>
         <w:rPr>
@@ -11208,6 +11730,36 @@
 </w:endnotes>
 </file>
 
+<file path=word/footer1.xml><?xml version="1.0" encoding="utf-8"?>
+<w:ftr xmlns:wpc="http://schemas.microsoft.com/office/word/2010/wordprocessingCanvas" xmlns:cx="http://schemas.microsoft.com/office/drawing/2014/chartex" xmlns:cx1="http://schemas.microsoft.com/office/drawing/2015/9/8/chartex" xmlns:cx2="http://schemas.microsoft.com/office/drawing/2015/10/21/chartex" xmlns:cx3="http://schemas.microsoft.com/office/drawing/2016/5/9/chartex" xmlns:cx4="http://schemas.microsoft.com/office/drawing/2016/5/10/chartex" xmlns:cx5="http://schemas.microsoft.com/office/drawing/2016/5/11/chartex" xmlns:cx6="http://schemas.microsoft.com/office/drawing/2016/5/12/chartex" xmlns:cx7="http://schemas.microsoft.com/office/drawing/2016/5/13/chartex" xmlns:cx8="http://schemas.microsoft.com/office/drawing/2016/5/14/chartex" xmlns:mc="http://schemas.openxmlformats.org/markup-compatibility/2006" xmlns:aink="http://schemas.microsoft.com/office/drawing/2016/ink" xmlns:am3d="http://schemas.microsoft.com/office/drawing/2017/model3d" xmlns:o="urn:schemas-microsoft-com:office:office" xmlns:r="http://schemas.openxmlformats.org/officeDocument/2006/relationships" xmlns:m="http://schemas.openxmlformats.org/officeDocument/2006/math" xmlns:v="urn:schemas-microsoft-com:vml" xmlns:wp14="http://schemas.microsoft.com/office/word/2010/wordprocessingDrawing" xmlns:wp="http://schemas.openxmlformats.org/drawingml/2006/wordprocessingDrawing" xmlns:w10="urn:schemas-microsoft-com:office:word" xmlns:w="http://schemas.openxmlformats.org/wordprocessingml/2006/main" xmlns:w14="http://schemas.microsoft.com/office/word/2010/wordml" xmlns:w15="http://schemas.microsoft.com/office/word/2012/wordml" xmlns:w16cid="http://schemas.microsoft.com/office/word/2016/wordml/cid" xmlns:w16se="http://schemas.microsoft.com/office/word/2015/wordml/symex" xmlns:wpg="http://schemas.microsoft.com/office/word/2010/wordprocessingGroup" xmlns:wpi="http://schemas.microsoft.com/office/word/2010/wordprocessingInk" xmlns:wne="http://schemas.microsoft.com/office/word/2006/wordml" xmlns:wps="http://schemas.microsoft.com/office/word/2010/wordprocessingShape" mc:Ignorable="w14 w15 w16se w16cid wp14">
+  <w:p>
+    <w:pPr>
+      <w:pStyle w:val="Footer"/>
+    </w:pPr>
+  </w:p>
+</w:ftr>
+</file>
+
+<file path=word/footer2.xml><?xml version="1.0" encoding="utf-8"?>
+<w:ftr xmlns:wpc="http://schemas.microsoft.com/office/word/2010/wordprocessingCanvas" xmlns:cx="http://schemas.microsoft.com/office/drawing/2014/chartex" xmlns:cx1="http://schemas.microsoft.com/office/drawing/2015/9/8/chartex" xmlns:cx2="http://schemas.microsoft.com/office/drawing/2015/10/21/chartex" xmlns:cx3="http://schemas.microsoft.com/office/drawing/2016/5/9/chartex" xmlns:cx4="http://schemas.microsoft.com/office/drawing/2016/5/10/chartex" xmlns:cx5="http://schemas.microsoft.com/office/drawing/2016/5/11/chartex" xmlns:cx6="http://schemas.microsoft.com/office/drawing/2016/5/12/chartex" xmlns:cx7="http://schemas.microsoft.com/office/drawing/2016/5/13/chartex" xmlns:cx8="http://schemas.microsoft.com/office/drawing/2016/5/14/chartex" xmlns:mc="http://schemas.openxmlformats.org/markup-compatibility/2006" xmlns:aink="http://schemas.microsoft.com/office/drawing/2016/ink" xmlns:am3d="http://schemas.microsoft.com/office/drawing/2017/model3d" xmlns:o="urn:schemas-microsoft-com:office:office" xmlns:r="http://schemas.openxmlformats.org/officeDocument/2006/relationships" xmlns:m="http://schemas.openxmlformats.org/officeDocument/2006/math" xmlns:v="urn:schemas-microsoft-com:vml" xmlns:wp14="http://schemas.microsoft.com/office/word/2010/wordprocessingDrawing" xmlns:wp="http://schemas.openxmlformats.org/drawingml/2006/wordprocessingDrawing" xmlns:w10="urn:schemas-microsoft-com:office:word" xmlns:w="http://schemas.openxmlformats.org/wordprocessingml/2006/main" xmlns:w14="http://schemas.microsoft.com/office/word/2010/wordml" xmlns:w15="http://schemas.microsoft.com/office/word/2012/wordml" xmlns:w16cid="http://schemas.microsoft.com/office/word/2016/wordml/cid" xmlns:w16se="http://schemas.microsoft.com/office/word/2015/wordml/symex" xmlns:wpg="http://schemas.microsoft.com/office/word/2010/wordprocessingGroup" xmlns:wpi="http://schemas.microsoft.com/office/word/2010/wordprocessingInk" xmlns:wne="http://schemas.microsoft.com/office/word/2006/wordml" xmlns:wps="http://schemas.microsoft.com/office/word/2010/wordprocessingShape" mc:Ignorable="w14 w15 w16se w16cid wp14">
+  <w:p>
+    <w:pPr>
+      <w:pStyle w:val="Footer"/>
+    </w:pPr>
+  </w:p>
+</w:ftr>
+</file>
+
+<file path=word/footer3.xml><?xml version="1.0" encoding="utf-8"?>
+<w:ftr xmlns:wpc="http://schemas.microsoft.com/office/word/2010/wordprocessingCanvas" xmlns:cx="http://schemas.microsoft.com/office/drawing/2014/chartex" xmlns:cx1="http://schemas.microsoft.com/office/drawing/2015/9/8/chartex" xmlns:cx2="http://schemas.microsoft.com/office/drawing/2015/10/21/chartex" xmlns:cx3="http://schemas.microsoft.com/office/drawing/2016/5/9/chartex" xmlns:cx4="http://schemas.microsoft.com/office/drawing/2016/5/10/chartex" xmlns:cx5="http://schemas.microsoft.com/office/drawing/2016/5/11/chartex" xmlns:cx6="http://schemas.microsoft.com/office/drawing/2016/5/12/chartex" xmlns:cx7="http://schemas.microsoft.com/office/drawing/2016/5/13/chartex" xmlns:cx8="http://schemas.microsoft.com/office/drawing/2016/5/14/chartex" xmlns:mc="http://schemas.openxmlformats.org/markup-compatibility/2006" xmlns:aink="http://schemas.microsoft.com/office/drawing/2016/ink" xmlns:am3d="http://schemas.microsoft.com/office/drawing/2017/model3d" xmlns:o="urn:schemas-microsoft-com:office:office" xmlns:r="http://schemas.openxmlformats.org/officeDocument/2006/relationships" xmlns:m="http://schemas.openxmlformats.org/officeDocument/2006/math" xmlns:v="urn:schemas-microsoft-com:vml" xmlns:wp14="http://schemas.microsoft.com/office/word/2010/wordprocessingDrawing" xmlns:wp="http://schemas.openxmlformats.org/drawingml/2006/wordprocessingDrawing" xmlns:w10="urn:schemas-microsoft-com:office:word" xmlns:w="http://schemas.openxmlformats.org/wordprocessingml/2006/main" xmlns:w14="http://schemas.microsoft.com/office/word/2010/wordml" xmlns:w15="http://schemas.microsoft.com/office/word/2012/wordml" xmlns:w16cid="http://schemas.microsoft.com/office/word/2016/wordml/cid" xmlns:w16se="http://schemas.microsoft.com/office/word/2015/wordml/symex" xmlns:wpg="http://schemas.microsoft.com/office/word/2010/wordprocessingGroup" xmlns:wpi="http://schemas.microsoft.com/office/word/2010/wordprocessingInk" xmlns:wne="http://schemas.microsoft.com/office/word/2006/wordml" xmlns:wps="http://schemas.microsoft.com/office/word/2010/wordprocessingShape" mc:Ignorable="w14 w15 w16se w16cid wp14">
+  <w:p>
+    <w:pPr>
+      <w:pStyle w:val="Footer"/>
+    </w:pPr>
+  </w:p>
+</w:ftr>
+</file>
+
 <file path=word/footnotes.xml><?xml version="1.0" encoding="utf-8"?>
 <w:footnotes xmlns:wpc="http://schemas.microsoft.com/office/word/2010/wordprocessingCanvas" xmlns:cx="http://schemas.microsoft.com/office/drawing/2014/chartex" xmlns:cx1="http://schemas.microsoft.com/office/drawing/2015/9/8/chartex" xmlns:cx2="http://schemas.microsoft.com/office/drawing/2015/10/21/chartex" xmlns:cx3="http://schemas.microsoft.com/office/drawing/2016/5/9/chartex" xmlns:cx4="http://schemas.microsoft.com/office/drawing/2016/5/10/chartex" xmlns:cx5="http://schemas.microsoft.com/office/drawing/2016/5/11/chartex" xmlns:cx6="http://schemas.microsoft.com/office/drawing/2016/5/12/chartex" xmlns:cx7="http://schemas.microsoft.com/office/drawing/2016/5/13/chartex" xmlns:cx8="http://schemas.microsoft.com/office/drawing/2016/5/14/chartex" xmlns:mc="http://schemas.openxmlformats.org/markup-compatibility/2006" xmlns:aink="http://schemas.microsoft.com/office/drawing/2016/ink" xmlns:am3d="http://schemas.microsoft.com/office/drawing/2017/model3d" xmlns:o="urn:schemas-microsoft-com:office:office" xmlns:r="http://schemas.openxmlformats.org/officeDocument/2006/relationships" xmlns:m="http://schemas.openxmlformats.org/officeDocument/2006/math" xmlns:v="urn:schemas-microsoft-com:vml" xmlns:wp14="http://schemas.microsoft.com/office/word/2010/wordprocessingDrawing" xmlns:wp="http://schemas.openxmlformats.org/drawingml/2006/wordprocessingDrawing" xmlns:w10="urn:schemas-microsoft-com:office:word" xmlns:w="http://schemas.openxmlformats.org/wordprocessingml/2006/main" xmlns:w14="http://schemas.microsoft.com/office/word/2010/wordml" xmlns:w15="http://schemas.microsoft.com/office/word/2012/wordml" xmlns:w16cid="http://schemas.microsoft.com/office/word/2016/wordml/cid" xmlns:w16se="http://schemas.microsoft.com/office/word/2015/wordml/symex" xmlns:wpg="http://schemas.microsoft.com/office/word/2010/wordprocessingGroup" xmlns:wpi="http://schemas.microsoft.com/office/word/2010/wordprocessingInk" xmlns:wne="http://schemas.microsoft.com/office/word/2006/wordml" xmlns:wps="http://schemas.microsoft.com/office/word/2010/wordprocessingShape" mc:Ignorable="w14 w15 w16se w16cid wp14">
   <w:footnote w:type="separator" w:id="-1">
@@ -11849,6 +12401,60 @@
           <w:rPr>
             <w:rStyle w:val="Hyperlink"/>
           </w:rPr>
+          <w:t>https://github.com/jeff1evesque/ist-736-hw/blob/master/hw7/utility/stopwords.py</w:t>
+        </w:r>
+      </w:hyperlink>
+    </w:p>
+  </w:footnote>
+  <w:footnote w:id="24">
+    <w:p>
+      <w:pPr>
+        <w:pStyle w:val="FootnoteText"/>
+        <w:rPr>
+          <w:lang w:val="en-CA"/>
+        </w:rPr>
+      </w:pPr>
+      <w:r>
+        <w:rPr>
+          <w:rStyle w:val="FootnoteReference"/>
+        </w:rPr>
+        <w:footnoteRef/>
+      </w:r>
+      <w:r>
+        <w:t xml:space="preserve"> </w:t>
+      </w:r>
+      <w:hyperlink r:id="rId24" w:history="1">
+        <w:r>
+          <w:rPr>
+            <w:rStyle w:val="Hyperlink"/>
+          </w:rPr>
+          <w:t>https://github.com/jeff1evesque/ist-736-hw/tree/master/hw7/viz</w:t>
+        </w:r>
+      </w:hyperlink>
+    </w:p>
+  </w:footnote>
+  <w:footnote w:id="25">
+    <w:p>
+      <w:pPr>
+        <w:pStyle w:val="FootnoteText"/>
+        <w:rPr>
+          <w:lang w:val="en-CA"/>
+        </w:rPr>
+      </w:pPr>
+      <w:r>
+        <w:rPr>
+          <w:rStyle w:val="FootnoteReference"/>
+        </w:rPr>
+        <w:footnoteRef/>
+      </w:r>
+      <w:r>
+        <w:t xml:space="preserve"> </w:t>
+      </w:r>
+      <w:hyperlink r:id="rId25" w:history="1">
+        <w:r>
+          <w:rPr>
+            <w:rStyle w:val="Hyperlink"/>
+          </w:rPr>
           <w:t>https://www.cnn.com/2019/05/05/entertainment/game-of-thrones-spinoff-shows-martin-trnd/index.html</w:t>
         </w:r>
       </w:hyperlink>
@@ -11858,6 +12464,16 @@
 </file>
 
 <file path=word/header1.xml><?xml version="1.0" encoding="utf-8"?>
+<w:hdr xmlns:wpc="http://schemas.microsoft.com/office/word/2010/wordprocessingCanvas" xmlns:cx="http://schemas.microsoft.com/office/drawing/2014/chartex" xmlns:cx1="http://schemas.microsoft.com/office/drawing/2015/9/8/chartex" xmlns:cx2="http://schemas.microsoft.com/office/drawing/2015/10/21/chartex" xmlns:cx3="http://schemas.microsoft.com/office/drawing/2016/5/9/chartex" xmlns:cx4="http://schemas.microsoft.com/office/drawing/2016/5/10/chartex" xmlns:cx5="http://schemas.microsoft.com/office/drawing/2016/5/11/chartex" xmlns:cx6="http://schemas.microsoft.com/office/drawing/2016/5/12/chartex" xmlns:cx7="http://schemas.microsoft.com/office/drawing/2016/5/13/chartex" xmlns:cx8="http://schemas.microsoft.com/office/drawing/2016/5/14/chartex" xmlns:mc="http://schemas.openxmlformats.org/markup-compatibility/2006" xmlns:aink="http://schemas.microsoft.com/office/drawing/2016/ink" xmlns:am3d="http://schemas.microsoft.com/office/drawing/2017/model3d" xmlns:o="urn:schemas-microsoft-com:office:office" xmlns:r="http://schemas.openxmlformats.org/officeDocument/2006/relationships" xmlns:m="http://schemas.openxmlformats.org/officeDocument/2006/math" xmlns:v="urn:schemas-microsoft-com:vml" xmlns:wp14="http://schemas.microsoft.com/office/word/2010/wordprocessingDrawing" xmlns:wp="http://schemas.openxmlformats.org/drawingml/2006/wordprocessingDrawing" xmlns:w10="urn:schemas-microsoft-com:office:word" xmlns:w="http://schemas.openxmlformats.org/wordprocessingml/2006/main" xmlns:w14="http://schemas.microsoft.com/office/word/2010/wordml" xmlns:w15="http://schemas.microsoft.com/office/word/2012/wordml" xmlns:w16cid="http://schemas.microsoft.com/office/word/2016/wordml/cid" xmlns:w16se="http://schemas.microsoft.com/office/word/2015/wordml/symex" xmlns:wpg="http://schemas.microsoft.com/office/word/2010/wordprocessingGroup" xmlns:wpi="http://schemas.microsoft.com/office/word/2010/wordprocessingInk" xmlns:wne="http://schemas.microsoft.com/office/word/2006/wordml" xmlns:wps="http://schemas.microsoft.com/office/word/2010/wordprocessingShape" mc:Ignorable="w14 w15 w16se w16cid wp14">
+  <w:p>
+    <w:pPr>
+      <w:pStyle w:val="Header"/>
+    </w:pPr>
+  </w:p>
+</w:hdr>
+</file>
+
+<file path=word/header2.xml><?xml version="1.0" encoding="utf-8"?>
 <w:hdr xmlns:wpc="http://schemas.microsoft.com/office/word/2010/wordprocessingCanvas" xmlns:cx="http://schemas.microsoft.com/office/drawing/2014/chartex" xmlns:cx1="http://schemas.microsoft.com/office/drawing/2015/9/8/chartex" xmlns:cx2="http://schemas.microsoft.com/office/drawing/2015/10/21/chartex" xmlns:cx3="http://schemas.microsoft.com/office/drawing/2016/5/9/chartex" xmlns:cx4="http://schemas.microsoft.com/office/drawing/2016/5/10/chartex" xmlns:cx5="http://schemas.microsoft.com/office/drawing/2016/5/11/chartex" xmlns:cx6="http://schemas.microsoft.com/office/drawing/2016/5/12/chartex" xmlns:cx7="http://schemas.microsoft.com/office/drawing/2016/5/13/chartex" xmlns:cx8="http://schemas.microsoft.com/office/drawing/2016/5/14/chartex" xmlns:mc="http://schemas.openxmlformats.org/markup-compatibility/2006" xmlns:aink="http://schemas.microsoft.com/office/drawing/2016/ink" xmlns:am3d="http://schemas.microsoft.com/office/drawing/2017/model3d" xmlns:o="urn:schemas-microsoft-com:office:office" xmlns:r="http://schemas.openxmlformats.org/officeDocument/2006/relationships" xmlns:m="http://schemas.openxmlformats.org/officeDocument/2006/math" xmlns:v="urn:schemas-microsoft-com:vml" xmlns:wp14="http://schemas.microsoft.com/office/word/2010/wordprocessingDrawing" xmlns:wp="http://schemas.openxmlformats.org/drawingml/2006/wordprocessingDrawing" xmlns:w10="urn:schemas-microsoft-com:office:word" xmlns:w="http://schemas.openxmlformats.org/wordprocessingml/2006/main" xmlns:w14="http://schemas.microsoft.com/office/word/2010/wordml" xmlns:w15="http://schemas.microsoft.com/office/word/2012/wordml" xmlns:w16cid="http://schemas.microsoft.com/office/word/2016/wordml/cid" xmlns:w16se="http://schemas.microsoft.com/office/word/2015/wordml/symex" xmlns:wpg="http://schemas.microsoft.com/office/word/2010/wordprocessingGroup" xmlns:wpi="http://schemas.microsoft.com/office/word/2010/wordprocessingInk" xmlns:wne="http://schemas.microsoft.com/office/word/2006/wordml" xmlns:wps="http://schemas.microsoft.com/office/word/2010/wordprocessingShape" mc:Ignorable="w14 w15 w16se w16cid wp14">
   <w:sdt>
     <w:sdtPr>
@@ -11939,7 +12555,17 @@
 </w:hdr>
 </file>
 
-<file path=word/header2.xml><?xml version="1.0" encoding="utf-8"?>
+<file path=word/header3.xml><?xml version="1.0" encoding="utf-8"?>
+<w:hdr xmlns:wpc="http://schemas.microsoft.com/office/word/2010/wordprocessingCanvas" xmlns:cx="http://schemas.microsoft.com/office/drawing/2014/chartex" xmlns:cx1="http://schemas.microsoft.com/office/drawing/2015/9/8/chartex" xmlns:cx2="http://schemas.microsoft.com/office/drawing/2015/10/21/chartex" xmlns:cx3="http://schemas.microsoft.com/office/drawing/2016/5/9/chartex" xmlns:cx4="http://schemas.microsoft.com/office/drawing/2016/5/10/chartex" xmlns:cx5="http://schemas.microsoft.com/office/drawing/2016/5/11/chartex" xmlns:cx6="http://schemas.microsoft.com/office/drawing/2016/5/12/chartex" xmlns:cx7="http://schemas.microsoft.com/office/drawing/2016/5/13/chartex" xmlns:cx8="http://schemas.microsoft.com/office/drawing/2016/5/14/chartex" xmlns:mc="http://schemas.openxmlformats.org/markup-compatibility/2006" xmlns:aink="http://schemas.microsoft.com/office/drawing/2016/ink" xmlns:am3d="http://schemas.microsoft.com/office/drawing/2017/model3d" xmlns:o="urn:schemas-microsoft-com:office:office" xmlns:r="http://schemas.openxmlformats.org/officeDocument/2006/relationships" xmlns:m="http://schemas.openxmlformats.org/officeDocument/2006/math" xmlns:v="urn:schemas-microsoft-com:vml" xmlns:wp14="http://schemas.microsoft.com/office/word/2010/wordprocessingDrawing" xmlns:wp="http://schemas.openxmlformats.org/drawingml/2006/wordprocessingDrawing" xmlns:w10="urn:schemas-microsoft-com:office:word" xmlns:w="http://schemas.openxmlformats.org/wordprocessingml/2006/main" xmlns:w14="http://schemas.microsoft.com/office/word/2010/wordml" xmlns:w15="http://schemas.microsoft.com/office/word/2012/wordml" xmlns:w16cid="http://schemas.microsoft.com/office/word/2016/wordml/cid" xmlns:w16se="http://schemas.microsoft.com/office/word/2015/wordml/symex" xmlns:wpg="http://schemas.microsoft.com/office/word/2010/wordprocessingGroup" xmlns:wpi="http://schemas.microsoft.com/office/word/2010/wordprocessingInk" xmlns:wne="http://schemas.microsoft.com/office/word/2006/wordml" xmlns:wps="http://schemas.microsoft.com/office/word/2010/wordprocessingShape" mc:Ignorable="w14 w15 w16se w16cid wp14">
+  <w:p>
+    <w:pPr>
+      <w:pStyle w:val="Header"/>
+    </w:pPr>
+  </w:p>
+</w:hdr>
+</file>
+
+<file path=word/header4.xml><?xml version="1.0" encoding="utf-8"?>
 <w:hdr xmlns:wpc="http://schemas.microsoft.com/office/word/2010/wordprocessingCanvas" xmlns:cx="http://schemas.microsoft.com/office/drawing/2014/chartex" xmlns:cx1="http://schemas.microsoft.com/office/drawing/2015/9/8/chartex" xmlns:cx2="http://schemas.microsoft.com/office/drawing/2015/10/21/chartex" xmlns:cx3="http://schemas.microsoft.com/office/drawing/2016/5/9/chartex" xmlns:cx4="http://schemas.microsoft.com/office/drawing/2016/5/10/chartex" xmlns:cx5="http://schemas.microsoft.com/office/drawing/2016/5/11/chartex" xmlns:cx6="http://schemas.microsoft.com/office/drawing/2016/5/12/chartex" xmlns:cx7="http://schemas.microsoft.com/office/drawing/2016/5/13/chartex" xmlns:cx8="http://schemas.microsoft.com/office/drawing/2016/5/14/chartex" xmlns:mc="http://schemas.openxmlformats.org/markup-compatibility/2006" xmlns:aink="http://schemas.microsoft.com/office/drawing/2016/ink" xmlns:am3d="http://schemas.microsoft.com/office/drawing/2017/model3d" xmlns:o="urn:schemas-microsoft-com:office:office" xmlns:r="http://schemas.openxmlformats.org/officeDocument/2006/relationships" xmlns:m="http://schemas.openxmlformats.org/officeDocument/2006/math" xmlns:v="urn:schemas-microsoft-com:vml" xmlns:wp14="http://schemas.microsoft.com/office/word/2010/wordprocessingDrawing" xmlns:wp="http://schemas.openxmlformats.org/drawingml/2006/wordprocessingDrawing" xmlns:w10="urn:schemas-microsoft-com:office:word" xmlns:w="http://schemas.openxmlformats.org/wordprocessingml/2006/main" xmlns:w14="http://schemas.microsoft.com/office/word/2010/wordml" xmlns:w15="http://schemas.microsoft.com/office/word/2012/wordml" xmlns:w16cid="http://schemas.microsoft.com/office/word/2016/wordml/cid" xmlns:w16se="http://schemas.microsoft.com/office/word/2015/wordml/symex" xmlns:wpg="http://schemas.microsoft.com/office/word/2010/wordprocessingGroup" xmlns:wpi="http://schemas.microsoft.com/office/word/2010/wordprocessingInk" xmlns:wne="http://schemas.microsoft.com/office/word/2006/wordml" xmlns:wps="http://schemas.microsoft.com/office/word/2010/wordprocessingShape" mc:Ignorable="w14 w15 w16se w16cid wp14">
   <w:sdt>
     <w:sdtPr>
@@ -14205,7 +14831,7 @@
 </file>
 
 <file path=customXml/itemProps2.xml><?xml version="1.0" encoding="utf-8"?>
-<ds:datastoreItem xmlns:ds="http://schemas.openxmlformats.org/officeDocument/2006/customXml" ds:itemID="{A6FCAA78-BEB0-473C-9F11-B7F69BD2917B}">
+<ds:datastoreItem xmlns:ds="http://schemas.openxmlformats.org/officeDocument/2006/customXml" ds:itemID="{313F2629-ADF2-41D4-A492-6F98CE4BD47A}">
   <ds:schemaRefs>
     <ds:schemaRef ds:uri="http://schemas.openxmlformats.org/officeDocument/2006/bibliography"/>
   </ds:schemaRefs>

</xml_diff>

<commit_message>
#149: write-up.docx, adjust newlines
</commit_message>
<xml_diff>
--- a/hw7/write-up.docx
+++ b/hw7/write-up.docx
@@ -738,8 +738,6 @@
               </w:rPr>
               <w:t>Introduction</w:t>
             </w:r>
-            <w:bookmarkStart w:id="0" w:name="_GoBack"/>
-            <w:bookmarkEnd w:id="0"/>
             <w:r>
               <w:rPr>
                 <w:noProof/>
@@ -1468,11 +1466,11 @@
       <w:pPr>
         <w:pStyle w:val="Heading1"/>
       </w:pPr>
-      <w:bookmarkStart w:id="1" w:name="_Toc9955148"/>
+      <w:bookmarkStart w:id="0" w:name="_Toc9955148"/>
       <w:r>
         <w:t>Introduction</w:t>
       </w:r>
-      <w:bookmarkEnd w:id="1"/>
+      <w:bookmarkEnd w:id="0"/>
     </w:p>
     <w:p>
       <w:pPr>
@@ -3074,11 +3072,11 @@
       <w:pPr>
         <w:pStyle w:val="Heading1"/>
       </w:pPr>
-      <w:bookmarkStart w:id="2" w:name="_Toc9955149"/>
+      <w:bookmarkStart w:id="1" w:name="_Toc9955149"/>
       <w:r>
         <w:t>Analysis</w:t>
       </w:r>
-      <w:bookmarkEnd w:id="2"/>
+      <w:bookmarkEnd w:id="1"/>
     </w:p>
     <w:p>
       <w:pPr>
@@ -4727,11 +4725,11 @@
       <w:pPr>
         <w:pStyle w:val="Heading1"/>
       </w:pPr>
-      <w:bookmarkStart w:id="3" w:name="_Toc9955150"/>
+      <w:bookmarkStart w:id="2" w:name="_Toc9955150"/>
       <w:r>
         <w:t>Data Preparation</w:t>
       </w:r>
-      <w:bookmarkEnd w:id="3"/>
+      <w:bookmarkEnd w:id="2"/>
     </w:p>
     <w:p>
       <w:pPr>
@@ -5210,11 +5208,11 @@
       <w:pPr>
         <w:pStyle w:val="Heading2"/>
       </w:pPr>
-      <w:bookmarkStart w:id="4" w:name="_Toc9955151"/>
+      <w:bookmarkStart w:id="3" w:name="_Toc9955151"/>
       <w:r>
         <w:t>Amazon Mechanical Turk</w:t>
       </w:r>
-      <w:bookmarkEnd w:id="4"/>
+      <w:bookmarkEnd w:id="3"/>
     </w:p>
     <w:p>
       <w:pPr>
@@ -5325,15 +5323,6 @@
         </w:rPr>
         <w:t>:</w:t>
       </w:r>
-    </w:p>
-    <w:p>
-      <w:pPr>
-        <w:spacing w:line="240" w:lineRule="auto"/>
-        <w:rPr>
-          <w:sz w:val="24"/>
-          <w:szCs w:val="24"/>
-        </w:rPr>
-      </w:pPr>
     </w:p>
     <w:p>
       <w:pPr>
@@ -5651,6 +5640,17 @@
           <w:szCs w:val="24"/>
         </w:rPr>
       </w:pPr>
+    </w:p>
+    <w:p>
+      <w:pPr>
+        <w:spacing w:line="240" w:lineRule="auto"/>
+        <w:rPr>
+          <w:sz w:val="24"/>
+          <w:szCs w:val="24"/>
+        </w:rPr>
+      </w:pPr>
+      <w:bookmarkStart w:id="4" w:name="_GoBack"/>
+      <w:bookmarkEnd w:id="4"/>
     </w:p>
     <w:p>
       <w:pPr>
@@ -14831,7 +14831,7 @@
 </file>
 
 <file path=customXml/itemProps2.xml><?xml version="1.0" encoding="utf-8"?>
-<ds:datastoreItem xmlns:ds="http://schemas.openxmlformats.org/officeDocument/2006/customXml" ds:itemID="{313F2629-ADF2-41D4-A492-6F98CE4BD47A}">
+<ds:datastoreItem xmlns:ds="http://schemas.openxmlformats.org/officeDocument/2006/customXml" ds:itemID="{932B0CFE-F759-4DDB-B85C-A46F4D8D9D21}">
   <ds:schemaRefs>
     <ds:schemaRef ds:uri="http://schemas.openxmlformats.org/officeDocument/2006/bibliography"/>
   </ds:schemaRefs>

</xml_diff>